<commit_message>
Adicionado ferramentas utilizadas, visão geral e análise de fraudes (a concluir) no Relatório de LAD.docx
</commit_message>
<xml_diff>
--- a/Relatório de LAD.docx
+++ b/Relatório de LAD.docx
@@ -51,12 +51,6 @@
           <w:p>
             <w:pPr>
               <w:pStyle w:val="Ttulo1"/>
-              <w:tabs>
-                <w:tab w:val="left" w:pos="10490"/>
-                <w:tab w:val="left" w:pos="10490"/>
-                <w:tab w:val="left" w:pos="10490"/>
-                <w:tab w:val="left" w:pos="10490"/>
-              </w:tabs>
               <w:spacing w:line="240" w:lineRule="auto"/>
               <w:rPr>
                 <w:rFonts w:ascii="Helvetica Neue" w:eastAsia="Helvetica Neue" w:hAnsi="Helvetica Neue" w:cs="Helvetica Neue"/>
@@ -120,123 +114,42 @@
               <w:rPr>
                 <w:rFonts w:ascii="Helvetica Neue Light" w:eastAsia="Helvetica Neue Light" w:hAnsi="Helvetica Neue Light" w:cs="Helvetica Neue Light"/>
               </w:rPr>
-              <w:t xml:space="preserve">Gabriela Almeida </w:t>
-            </w:r>
-            <w:r>
-              <w:rPr>
-                <w:rFonts w:ascii="Helvetica Neue Light" w:eastAsia="Helvetica Neue Light" w:hAnsi="Helvetica Neue Light" w:cs="Helvetica Neue Light"/>
-              </w:rPr>
-              <w:t xml:space="preserve">| </w:t>
-            </w:r>
-            <w:r>
-              <w:rPr>
-                <w:rFonts w:ascii="Helvetica Neue Light" w:eastAsia="Helvetica Neue Light" w:hAnsi="Helvetica Neue Light" w:cs="Helvetica Neue Light"/>
-              </w:rPr>
-              <w:t>47004</w:t>
+              <w:t>Gabriela Almeida | 47004</w:t>
             </w:r>
             <w:r>
               <w:rPr>
                 <w:rFonts w:ascii="Helvetica Neue Light" w:eastAsia="Helvetica Neue Light" w:hAnsi="Helvetica Neue Light" w:cs="Helvetica Neue Light"/>
               </w:rPr>
               <w:br/>
-            </w:r>
-            <w:r>
-              <w:rPr>
-                <w:rFonts w:ascii="Helvetica Neue Light" w:eastAsia="Helvetica Neue Light" w:hAnsi="Helvetica Neue Light" w:cs="Helvetica Neue Light"/>
-              </w:rPr>
-              <w:t xml:space="preserve">João Faria </w:t>
-            </w:r>
-            <w:r>
-              <w:rPr>
-                <w:rFonts w:ascii="Helvetica Neue Light" w:eastAsia="Helvetica Neue Light" w:hAnsi="Helvetica Neue Light" w:cs="Helvetica Neue Light"/>
-              </w:rPr>
-              <w:t xml:space="preserve">| </w:t>
-            </w:r>
-            <w:r>
-              <w:rPr>
-                <w:rFonts w:ascii="Helvetica Neue Light" w:eastAsia="Helvetica Neue Light" w:hAnsi="Helvetica Neue Light" w:cs="Helvetica Neue Light"/>
-              </w:rPr>
-              <w:t>48057</w:t>
+              <w:t>João Faria | 48057</w:t>
             </w:r>
             <w:r>
               <w:rPr>
                 <w:rFonts w:ascii="Helvetica Neue Light" w:eastAsia="Helvetica Neue Light" w:hAnsi="Helvetica Neue Light" w:cs="Helvetica Neue Light"/>
               </w:rPr>
               <w:br/>
-            </w:r>
-            <w:r>
-              <w:rPr>
-                <w:rFonts w:ascii="Helvetica Neue Light" w:eastAsia="Helvetica Neue Light" w:hAnsi="Helvetica Neue Light" w:cs="Helvetica Neue Light"/>
-              </w:rPr>
-              <w:t xml:space="preserve">Luís Meireles </w:t>
-            </w:r>
-            <w:r>
-              <w:rPr>
-                <w:rFonts w:ascii="Helvetica Neue Light" w:eastAsia="Helvetica Neue Light" w:hAnsi="Helvetica Neue Light" w:cs="Helvetica Neue Light"/>
-              </w:rPr>
-              <w:t xml:space="preserve">| </w:t>
-            </w:r>
-            <w:r>
-              <w:rPr>
-                <w:rFonts w:ascii="Helvetica Neue Light" w:eastAsia="Helvetica Neue Light" w:hAnsi="Helvetica Neue Light" w:cs="Helvetica Neue Light"/>
-              </w:rPr>
-              <w:t>47799</w:t>
+              <w:t>Luís Meireles | 47799</w:t>
             </w:r>
             <w:r>
               <w:rPr>
                 <w:rFonts w:ascii="Helvetica Neue Light" w:eastAsia="Helvetica Neue Light" w:hAnsi="Helvetica Neue Light" w:cs="Helvetica Neue Light"/>
               </w:rPr>
               <w:br/>
-            </w:r>
-            <w:r>
-              <w:rPr>
-                <w:rFonts w:ascii="Helvetica Neue Light" w:eastAsia="Helvetica Neue Light" w:hAnsi="Helvetica Neue Light" w:cs="Helvetica Neue Light"/>
-              </w:rPr>
-              <w:t xml:space="preserve">Mónica Fino </w:t>
-            </w:r>
-            <w:r>
-              <w:rPr>
-                <w:rFonts w:ascii="Helvetica Neue Light" w:eastAsia="Helvetica Neue Light" w:hAnsi="Helvetica Neue Light" w:cs="Helvetica Neue Light"/>
-              </w:rPr>
-              <w:t xml:space="preserve">| </w:t>
-            </w:r>
-            <w:r>
-              <w:rPr>
-                <w:rFonts w:ascii="Helvetica Neue Light" w:eastAsia="Helvetica Neue Light" w:hAnsi="Helvetica Neue Light" w:cs="Helvetica Neue Light"/>
-              </w:rPr>
-              <w:t>47366</w:t>
+              <w:t>Mónica Fino | 47366</w:t>
             </w:r>
             <w:r>
               <w:rPr>
                 <w:rFonts w:ascii="Helvetica Neue Light" w:eastAsia="Helvetica Neue Light" w:hAnsi="Helvetica Neue Light" w:cs="Helvetica Neue Light"/>
               </w:rPr>
               <w:br/>
-              <w:t xml:space="preserve">Paulo Brochado </w:t>
-            </w:r>
-            <w:r>
-              <w:rPr>
-                <w:rFonts w:ascii="Helvetica Neue Light" w:eastAsia="Helvetica Neue Light" w:hAnsi="Helvetica Neue Light" w:cs="Helvetica Neue Light"/>
-              </w:rPr>
-              <w:t xml:space="preserve">| </w:t>
+              <w:t xml:space="preserve">Paulo Brochado | </w:t>
             </w:r>
             <w:r>
               <w:rPr>
                 <w:rFonts w:ascii="Helvetica Neue Light" w:eastAsia="Helvetica Neue Light" w:hAnsi="Helvetica Neue Light" w:cs="Helvetica Neue Light"/>
               </w:rPr>
               <w:br/>
-              <w:t xml:space="preserve">Tiago Mesquita </w:t>
-            </w:r>
-            <w:r>
-              <w:rPr>
-                <w:rFonts w:ascii="Helvetica Neue Light" w:eastAsia="Helvetica Neue Light" w:hAnsi="Helvetica Neue Light" w:cs="Helvetica Neue Light"/>
-              </w:rPr>
-              <w:t xml:space="preserve">| </w:t>
-            </w:r>
-            <w:r>
-              <w:rPr>
-                <w:rFonts w:ascii="Helvetica Neue Light" w:eastAsia="Helvetica Neue Light" w:hAnsi="Helvetica Neue Light" w:cs="Helvetica Neue Light"/>
-              </w:rPr>
-              <w:t>47558</w:t>
+              <w:t>Tiago Mesquita | 47558</w:t>
             </w:r>
             <w:r>
               <w:rPr>
@@ -253,10 +166,10 @@
         <w:spacing w:before="0" w:line="288" w:lineRule="auto"/>
         <w:ind w:right="299"/>
         <w:sectPr>
-          <w:headerReference w:type="default" r:id="rId7"/>
-          <w:footerReference w:type="default" r:id="rId8"/>
-          <w:headerReference w:type="first" r:id="rId9"/>
-          <w:footerReference w:type="first" r:id="rId10"/>
+          <w:headerReference w:type="default" r:id="rId8"/>
+          <w:footerReference w:type="default" r:id="rId9"/>
+          <w:headerReference w:type="first" r:id="rId10"/>
+          <w:footerReference w:type="first" r:id="rId11"/>
           <w:pgSz w:w="11906" w:h="16838"/>
           <w:pgMar w:top="1700" w:right="1417" w:bottom="1700" w:left="3968" w:header="720" w:footer="720" w:gutter="0"/>
           <w:pgNumType w:start="1"/>
@@ -424,9 +337,6 @@
     <w:p>
       <w:pPr>
         <w:pStyle w:val="Ttulo1"/>
-        <w:tabs>
-          <w:tab w:val="left" w:pos="10490"/>
-        </w:tabs>
         <w:spacing w:before="0" w:after="0"/>
         <w:ind w:right="0"/>
         <w:jc w:val="left"/>
@@ -489,7 +399,35 @@
         <w:rPr>
           <w:rFonts w:ascii="Helvetica Neue Light" w:eastAsia="Helvetica Neue Light" w:hAnsi="Helvetica Neue Light" w:cs="Helvetica Neue Light"/>
         </w:rPr>
-        <w:t xml:space="preserve">Na segunda fase, são aplicados e comparados diversos modelos de Machine Learning, deforma a resolver um problema de revisão ou de classificação. Esta etapa inclui também a </w:t>
+        <w:t xml:space="preserve">Na segunda fase, são aplicados e comparados diversos modelos de </w:t>
+      </w:r>
+      <w:proofErr w:type="spellStart"/>
+      <w:r>
+        <w:rPr>
+          <w:rFonts w:ascii="Helvetica Neue Light" w:eastAsia="Helvetica Neue Light" w:hAnsi="Helvetica Neue Light" w:cs="Helvetica Neue Light"/>
+        </w:rPr>
+        <w:t>Machine</w:t>
+      </w:r>
+      <w:proofErr w:type="spellEnd"/>
+      <w:r>
+        <w:rPr>
+          <w:rFonts w:ascii="Helvetica Neue Light" w:eastAsia="Helvetica Neue Light" w:hAnsi="Helvetica Neue Light" w:cs="Helvetica Neue Light"/>
+        </w:rPr>
+        <w:t xml:space="preserve"> </w:t>
+      </w:r>
+      <w:proofErr w:type="spellStart"/>
+      <w:r>
+        <w:rPr>
+          <w:rFonts w:ascii="Helvetica Neue Light" w:eastAsia="Helvetica Neue Light" w:hAnsi="Helvetica Neue Light" w:cs="Helvetica Neue Light"/>
+        </w:rPr>
+        <w:t>Learning</w:t>
+      </w:r>
+      <w:proofErr w:type="spellEnd"/>
+      <w:r>
+        <w:rPr>
+          <w:rFonts w:ascii="Helvetica Neue Light" w:eastAsia="Helvetica Neue Light" w:hAnsi="Helvetica Neue Light" w:cs="Helvetica Neue Light"/>
+        </w:rPr>
+        <w:t xml:space="preserve">, deforma a resolver um problema de revisão ou de classificação. Esta etapa inclui também a </w:t>
       </w:r>
       <w:r>
         <w:rPr>
@@ -534,9 +472,6 @@
     <w:p>
       <w:pPr>
         <w:pStyle w:val="Ttulo1"/>
-        <w:tabs>
-          <w:tab w:val="left" w:pos="10490"/>
-        </w:tabs>
         <w:spacing w:before="0" w:after="0"/>
         <w:ind w:right="0"/>
         <w:jc w:val="left"/>
@@ -555,28 +490,95 @@
           <w:szCs w:val="28"/>
         </w:rPr>
         <w:lastRenderedPageBreak/>
-        <w:t>Contextualização do Dataset</w:t>
-      </w:r>
-    </w:p>
-    <w:p>
-      <w:pPr>
-        <w:spacing w:before="200" w:after="0" w:line="288" w:lineRule="auto"/>
-        <w:rPr>
-          <w:rFonts w:ascii="Helvetica Neue Light" w:eastAsia="Helvetica Neue Light" w:hAnsi="Helvetica Neue Light" w:cs="Helvetica Neue Light"/>
-        </w:rPr>
-      </w:pPr>
-      <w:r>
-        <w:rPr>
-          <w:rFonts w:ascii="Helvetica Neue Light" w:eastAsia="Helvetica Neue Light" w:hAnsi="Helvetica Neue Light" w:cs="Helvetica Neue Light"/>
-        </w:rPr>
-        <w:t>O dataset utilizado neste projeto foi obtido a partir da plataforma Kaggle e é amplamente conhecido por ser utilizado em estudos sobre deteção de fraude em transações financeiras. Este conjunto de dados representa transações realizadas com cartões de crédito por titulares europeus ao longo de dois dias, em setembro de 2013.</w:t>
-      </w:r>
-      <w:r>
-        <w:rPr>
-          <w:rFonts w:ascii="Helvetica Neue Light" w:eastAsia="Helvetica Neue Light" w:hAnsi="Helvetica Neue Light" w:cs="Helvetica Neue Light"/>
-        </w:rPr>
-        <w:t xml:space="preserve"> O dataset contém 284.807 registos, distribuídos por 31 variáveis. Todas as variáveis presentes no dataset classificam-se como Quantitativa Contínua, exceto a variável </w:t>
-      </w:r>
+        <w:t xml:space="preserve">Contextualização do </w:t>
+      </w:r>
+      <w:proofErr w:type="spellStart"/>
+      <w:r>
+        <w:rPr>
+          <w:rFonts w:ascii="Helvetica Neue" w:eastAsia="Helvetica Neue" w:hAnsi="Helvetica Neue" w:cs="Helvetica Neue"/>
+          <w:sz w:val="28"/>
+          <w:szCs w:val="28"/>
+        </w:rPr>
+        <w:t>Dataset</w:t>
+      </w:r>
+      <w:proofErr w:type="spellEnd"/>
+    </w:p>
+    <w:p>
+      <w:pPr>
+        <w:spacing w:before="200" w:after="0" w:line="288" w:lineRule="auto"/>
+        <w:rPr>
+          <w:rFonts w:ascii="Helvetica Neue Light" w:eastAsia="Helvetica Neue Light" w:hAnsi="Helvetica Neue Light" w:cs="Helvetica Neue Light"/>
+        </w:rPr>
+      </w:pPr>
+      <w:r>
+        <w:rPr>
+          <w:rFonts w:ascii="Helvetica Neue Light" w:eastAsia="Helvetica Neue Light" w:hAnsi="Helvetica Neue Light" w:cs="Helvetica Neue Light"/>
+        </w:rPr>
+        <w:t xml:space="preserve">O </w:t>
+      </w:r>
+      <w:proofErr w:type="spellStart"/>
+      <w:r>
+        <w:rPr>
+          <w:rFonts w:ascii="Helvetica Neue Light" w:eastAsia="Helvetica Neue Light" w:hAnsi="Helvetica Neue Light" w:cs="Helvetica Neue Light"/>
+        </w:rPr>
+        <w:t>dataset</w:t>
+      </w:r>
+      <w:proofErr w:type="spellEnd"/>
+      <w:r>
+        <w:rPr>
+          <w:rFonts w:ascii="Helvetica Neue Light" w:eastAsia="Helvetica Neue Light" w:hAnsi="Helvetica Neue Light" w:cs="Helvetica Neue Light"/>
+        </w:rPr>
+        <w:t xml:space="preserve"> utilizado neste projeto foi obtido a partir da plataforma </w:t>
+      </w:r>
+      <w:proofErr w:type="spellStart"/>
+      <w:r>
+        <w:rPr>
+          <w:rFonts w:ascii="Helvetica Neue Light" w:eastAsia="Helvetica Neue Light" w:hAnsi="Helvetica Neue Light" w:cs="Helvetica Neue Light"/>
+        </w:rPr>
+        <w:t>Kaggle</w:t>
+      </w:r>
+      <w:proofErr w:type="spellEnd"/>
+      <w:r>
+        <w:rPr>
+          <w:rFonts w:ascii="Helvetica Neue Light" w:eastAsia="Helvetica Neue Light" w:hAnsi="Helvetica Neue Light" w:cs="Helvetica Neue Light"/>
+        </w:rPr>
+        <w:t xml:space="preserve"> e é amplamente conhecido por ser utilizado em estudos sobre deteção de fraude em transações financeiras. Este conjunto de dados representa transações realizadas com cartões de crédito por titulares europeus ao longo de dois dias, em setembro de 2013.</w:t>
+      </w:r>
+      <w:r>
+        <w:rPr>
+          <w:rFonts w:ascii="Helvetica Neue Light" w:eastAsia="Helvetica Neue Light" w:hAnsi="Helvetica Neue Light" w:cs="Helvetica Neue Light"/>
+        </w:rPr>
+        <w:t xml:space="preserve"> O </w:t>
+      </w:r>
+      <w:proofErr w:type="spellStart"/>
+      <w:r>
+        <w:rPr>
+          <w:rFonts w:ascii="Helvetica Neue Light" w:eastAsia="Helvetica Neue Light" w:hAnsi="Helvetica Neue Light" w:cs="Helvetica Neue Light"/>
+        </w:rPr>
+        <w:t>dataset</w:t>
+      </w:r>
+      <w:proofErr w:type="spellEnd"/>
+      <w:r>
+        <w:rPr>
+          <w:rFonts w:ascii="Helvetica Neue Light" w:eastAsia="Helvetica Neue Light" w:hAnsi="Helvetica Neue Light" w:cs="Helvetica Neue Light"/>
+        </w:rPr>
+        <w:t xml:space="preserve"> contém 284.807 registos, distribuídos por 31 variáveis. Todas as variáveis presentes no </w:t>
+      </w:r>
+      <w:proofErr w:type="spellStart"/>
+      <w:r>
+        <w:rPr>
+          <w:rFonts w:ascii="Helvetica Neue Light" w:eastAsia="Helvetica Neue Light" w:hAnsi="Helvetica Neue Light" w:cs="Helvetica Neue Light"/>
+        </w:rPr>
+        <w:t>dataset</w:t>
+      </w:r>
+      <w:proofErr w:type="spellEnd"/>
+      <w:r>
+        <w:rPr>
+          <w:rFonts w:ascii="Helvetica Neue Light" w:eastAsia="Helvetica Neue Light" w:hAnsi="Helvetica Neue Light" w:cs="Helvetica Neue Light"/>
+        </w:rPr>
+        <w:t xml:space="preserve"> classificam-se como Quantitativa Contínua, exceto a variável </w:t>
+      </w:r>
+      <w:proofErr w:type="spellStart"/>
       <w:r>
         <w:rPr>
           <w:rFonts w:ascii="Helvetica Neue Light" w:eastAsia="Helvetica Neue Light" w:hAnsi="Helvetica Neue Light" w:cs="Helvetica Neue Light"/>
@@ -585,6 +587,7 @@
         </w:rPr>
         <w:t>class</w:t>
       </w:r>
+      <w:proofErr w:type="spellEnd"/>
       <w:r>
         <w:rPr>
           <w:rFonts w:ascii="Helvetica Neue Light" w:eastAsia="Helvetica Neue Light" w:hAnsi="Helvetica Neue Light" w:cs="Helvetica Neue Light"/>
@@ -597,23 +600,76 @@
         <w:spacing w:before="200" w:after="0" w:line="288" w:lineRule="auto"/>
         <w:rPr>
           <w:rFonts w:ascii="Helvetica Neue Light" w:eastAsia="Helvetica Neue Light" w:hAnsi="Helvetica Neue Light" w:cs="Helvetica Neue Light"/>
-          <w:sz w:val="16"/>
-          <w:szCs w:val="16"/>
-        </w:rPr>
-      </w:pPr>
-      <w:r>
-        <w:rPr>
-          <w:rFonts w:ascii="Helvetica Neue Light" w:eastAsia="Helvetica Neue Light" w:hAnsi="Helvetica Neue Light" w:cs="Helvetica Neue Light"/>
-        </w:rPr>
-        <w:t>O principal objetivo deste dataset é servir como base para o desenvolvimento e avaliação de modelos de Machine Learning capazes de identificar transações fraudulentas de forma automática, um problema real e crítico enfrentado por instituições financeiras em todo o mundo.</w:t>
-      </w:r>
+        </w:rPr>
+      </w:pPr>
+      <w:r>
+        <w:rPr>
+          <w:rFonts w:ascii="Helvetica Neue Light" w:eastAsia="Helvetica Neue Light" w:hAnsi="Helvetica Neue Light" w:cs="Helvetica Neue Light"/>
+        </w:rPr>
+        <w:t xml:space="preserve">O principal objetivo deste </w:t>
+      </w:r>
+      <w:proofErr w:type="spellStart"/>
+      <w:r>
+        <w:rPr>
+          <w:rFonts w:ascii="Helvetica Neue Light" w:eastAsia="Helvetica Neue Light" w:hAnsi="Helvetica Neue Light" w:cs="Helvetica Neue Light"/>
+        </w:rPr>
+        <w:t>dataset</w:t>
+      </w:r>
+      <w:proofErr w:type="spellEnd"/>
+      <w:r>
+        <w:rPr>
+          <w:rFonts w:ascii="Helvetica Neue Light" w:eastAsia="Helvetica Neue Light" w:hAnsi="Helvetica Neue Light" w:cs="Helvetica Neue Light"/>
+        </w:rPr>
+        <w:t xml:space="preserve"> é servir como base para o desenvolvimento e avaliação de modelos de </w:t>
+      </w:r>
+      <w:proofErr w:type="spellStart"/>
+      <w:r>
+        <w:rPr>
+          <w:rFonts w:ascii="Helvetica Neue Light" w:eastAsia="Helvetica Neue Light" w:hAnsi="Helvetica Neue Light" w:cs="Helvetica Neue Light"/>
+        </w:rPr>
+        <w:t>Machine</w:t>
+      </w:r>
+      <w:proofErr w:type="spellEnd"/>
+      <w:r>
+        <w:rPr>
+          <w:rFonts w:ascii="Helvetica Neue Light" w:eastAsia="Helvetica Neue Light" w:hAnsi="Helvetica Neue Light" w:cs="Helvetica Neue Light"/>
+        </w:rPr>
+        <w:t xml:space="preserve"> </w:t>
+      </w:r>
+      <w:proofErr w:type="spellStart"/>
+      <w:r>
+        <w:rPr>
+          <w:rFonts w:ascii="Helvetica Neue Light" w:eastAsia="Helvetica Neue Light" w:hAnsi="Helvetica Neue Light" w:cs="Helvetica Neue Light"/>
+        </w:rPr>
+        <w:t>Learning</w:t>
+      </w:r>
+      <w:proofErr w:type="spellEnd"/>
+      <w:r>
+        <w:rPr>
+          <w:rFonts w:ascii="Helvetica Neue Light" w:eastAsia="Helvetica Neue Light" w:hAnsi="Helvetica Neue Light" w:cs="Helvetica Neue Light"/>
+        </w:rPr>
+        <w:t xml:space="preserve"> capazes de identificar transações fraudulentas de forma automática, um problema real e crítico enfrentado por instituições financeiras em todo o mundo.</w:t>
+      </w:r>
+      <w:r>
+        <w:rPr>
+          <w:rFonts w:ascii="Helvetica Neue Light" w:eastAsia="Helvetica Neue Light" w:hAnsi="Helvetica Neue Light" w:cs="Helvetica Neue Light"/>
+        </w:rPr>
+        <w:t xml:space="preserve"> </w:t>
+      </w:r>
+      <w:bookmarkStart w:id="6" w:name="_heading=h.927it0515gle" w:colFirst="0" w:colLast="0"/>
+      <w:bookmarkEnd w:id="6"/>
+    </w:p>
+    <w:p>
+      <w:pPr>
+        <w:spacing w:before="200" w:after="0" w:line="288" w:lineRule="auto"/>
+        <w:rPr>
+          <w:rFonts w:ascii="Helvetica Neue Light" w:eastAsia="Helvetica Neue Light" w:hAnsi="Helvetica Neue Light" w:cs="Helvetica Neue Light"/>
+        </w:rPr>
+      </w:pPr>
     </w:p>
     <w:p>
       <w:pPr>
         <w:pStyle w:val="Ttulo1"/>
-        <w:tabs>
-          <w:tab w:val="left" w:pos="10490"/>
-        </w:tabs>
         <w:spacing w:before="0" w:after="0"/>
         <w:ind w:right="0"/>
         <w:jc w:val="left"/>
@@ -622,21 +678,233 @@
           <w:sz w:val="28"/>
           <w:szCs w:val="28"/>
         </w:rPr>
-        <w:sectPr>
-          <w:pgSz w:w="11906" w:h="16838"/>
-          <w:pgMar w:top="1700" w:right="1440" w:bottom="1440" w:left="1700" w:header="720" w:footer="720" w:gutter="0"/>
-          <w:cols w:space="720"/>
-        </w:sectPr>
-      </w:pPr>
-      <w:bookmarkStart w:id="6" w:name="_heading=h.7ziqbl68jwai" w:colFirst="0" w:colLast="0"/>
-      <w:bookmarkEnd w:id="6"/>
+      </w:pPr>
+      <w:r>
+        <w:rPr>
+          <w:rFonts w:ascii="Helvetica Neue" w:eastAsia="Helvetica Neue" w:hAnsi="Helvetica Neue" w:cs="Helvetica Neue"/>
+          <w:sz w:val="28"/>
+          <w:szCs w:val="28"/>
+        </w:rPr>
+        <w:t>Objetivo do Projeto</w:t>
+      </w:r>
+    </w:p>
+    <w:p>
+      <w:pPr>
+        <w:spacing w:before="200" w:after="0" w:line="288" w:lineRule="auto"/>
+        <w:rPr>
+          <w:rFonts w:ascii="Helvetica Neue Light" w:eastAsia="Helvetica Neue Light" w:hAnsi="Helvetica Neue Light" w:cs="Helvetica Neue Light"/>
+        </w:rPr>
+      </w:pPr>
+      <w:r>
+        <w:rPr>
+          <w:rFonts w:ascii="Helvetica Neue Light" w:eastAsia="Helvetica Neue Light" w:hAnsi="Helvetica Neue Light" w:cs="Helvetica Neue Light"/>
+        </w:rPr>
+        <w:t>O</w:t>
+      </w:r>
+      <w:r>
+        <w:rPr>
+          <w:rFonts w:ascii="Helvetica Neue Light" w:eastAsia="Helvetica Neue Light" w:hAnsi="Helvetica Neue Light" w:cs="Helvetica Neue Light"/>
+        </w:rPr>
+        <w:t xml:space="preserve"> principal objetivo deste projeto é desenvolver uma análise detalhada e um modelo preditivo para a deteção de fraudes com cartão de crédito, com base num conjunto de dados real e anonimizado</w:t>
+      </w:r>
+      <w:r>
+        <w:rPr>
+          <w:rFonts w:ascii="Helvetica Neue Light" w:eastAsia="Helvetica Neue Light" w:hAnsi="Helvetica Neue Light" w:cs="Helvetica Neue Light"/>
+        </w:rPr>
+        <w:t>. O trabalho está dividido em duas fases que se complementam.</w:t>
+      </w:r>
+    </w:p>
+    <w:p>
+      <w:pPr>
+        <w:spacing w:before="200" w:after="0" w:line="288" w:lineRule="auto"/>
+        <w:rPr>
+          <w:rFonts w:ascii="Helvetica Neue Light" w:eastAsia="Helvetica Neue Light" w:hAnsi="Helvetica Neue Light" w:cs="Helvetica Neue Light"/>
+        </w:rPr>
+      </w:pPr>
+      <w:r>
+        <w:rPr>
+          <w:rFonts w:ascii="Helvetica Neue Light" w:eastAsia="Helvetica Neue Light" w:hAnsi="Helvetica Neue Light" w:cs="Helvetica Neue Light"/>
+        </w:rPr>
+        <w:t xml:space="preserve">Na </w:t>
+      </w:r>
+      <w:r>
+        <w:rPr>
+          <w:rFonts w:ascii="Helvetica Neue Light" w:eastAsia="Helvetica Neue Light" w:hAnsi="Helvetica Neue Light" w:cs="Helvetica Neue Light"/>
+        </w:rPr>
+        <w:t xml:space="preserve">primeira </w:t>
+      </w:r>
+      <w:r>
+        <w:rPr>
+          <w:rFonts w:ascii="Helvetica Neue Light" w:eastAsia="Helvetica Neue Light" w:hAnsi="Helvetica Neue Light" w:cs="Helvetica Neue Light"/>
+        </w:rPr>
+        <w:t xml:space="preserve">etapa, a análise estatística, é realizada uma exploração do </w:t>
+      </w:r>
+      <w:proofErr w:type="spellStart"/>
+      <w:r>
+        <w:rPr>
+          <w:rFonts w:ascii="Helvetica Neue Light" w:eastAsia="Helvetica Neue Light" w:hAnsi="Helvetica Neue Light" w:cs="Helvetica Neue Light"/>
+        </w:rPr>
+        <w:t>dataset</w:t>
+      </w:r>
+      <w:proofErr w:type="spellEnd"/>
+      <w:r>
+        <w:rPr>
+          <w:rFonts w:ascii="Helvetica Neue Light" w:eastAsia="Helvetica Neue Light" w:hAnsi="Helvetica Neue Light" w:cs="Helvetica Neue Light"/>
+        </w:rPr>
+        <w:t xml:space="preserve"> previamente escolhido de forma a compreender a sua estrutura, distribuição das variáveis, relações entre atributos e identificação de padrões relevantes. Inclui o cálculo de medidas estatísticas, normalização dos dados e criação de visualizações</w:t>
+      </w:r>
+      <w:r>
+        <w:rPr>
+          <w:rFonts w:ascii="Helvetica Neue Light" w:eastAsia="Helvetica Neue Light" w:hAnsi="Helvetica Neue Light" w:cs="Helvetica Neue Light"/>
+        </w:rPr>
+        <w:t xml:space="preserve"> gráficas que suportem a análise crítica do fenómeno.</w:t>
+      </w:r>
+    </w:p>
+    <w:p>
+      <w:pPr>
+        <w:spacing w:before="200" w:after="0" w:line="288" w:lineRule="auto"/>
+        <w:rPr>
+          <w:rFonts w:ascii="Helvetica Neue Light" w:eastAsia="Helvetica Neue Light" w:hAnsi="Helvetica Neue Light" w:cs="Helvetica Neue Light"/>
+        </w:rPr>
+      </w:pPr>
+      <w:r>
+        <w:rPr>
+          <w:rFonts w:ascii="Helvetica Neue Light" w:eastAsia="Helvetica Neue Light" w:hAnsi="Helvetica Neue Light" w:cs="Helvetica Neue Light"/>
+        </w:rPr>
+        <w:t xml:space="preserve">Na segunda etapa, a aplicação de modelos de </w:t>
+      </w:r>
+      <w:proofErr w:type="spellStart"/>
+      <w:r>
+        <w:rPr>
+          <w:rFonts w:ascii="Helvetica Neue Light" w:eastAsia="Helvetica Neue Light" w:hAnsi="Helvetica Neue Light" w:cs="Helvetica Neue Light"/>
+        </w:rPr>
+        <w:t>machine</w:t>
+      </w:r>
+      <w:proofErr w:type="spellEnd"/>
+      <w:r>
+        <w:rPr>
+          <w:rFonts w:ascii="Helvetica Neue Light" w:eastAsia="Helvetica Neue Light" w:hAnsi="Helvetica Neue Light" w:cs="Helvetica Neue Light"/>
+        </w:rPr>
+        <w:t xml:space="preserve"> </w:t>
+      </w:r>
+      <w:proofErr w:type="spellStart"/>
+      <w:r>
+        <w:rPr>
+          <w:rFonts w:ascii="Helvetica Neue Light" w:eastAsia="Helvetica Neue Light" w:hAnsi="Helvetica Neue Light" w:cs="Helvetica Neue Light"/>
+        </w:rPr>
+        <w:t>learning</w:t>
+      </w:r>
+      <w:proofErr w:type="spellEnd"/>
+      <w:r>
+        <w:rPr>
+          <w:rFonts w:ascii="Helvetica Neue Light" w:eastAsia="Helvetica Neue Light" w:hAnsi="Helvetica Neue Light" w:cs="Helvetica Neue Light"/>
+        </w:rPr>
+        <w:t xml:space="preserve">, com as informações obtidas na fase anterior, são aplicados e comparados vários algoritmos de </w:t>
+      </w:r>
+      <w:proofErr w:type="spellStart"/>
+      <w:r>
+        <w:rPr>
+          <w:rFonts w:ascii="Helvetica Neue Light" w:eastAsia="Helvetica Neue Light" w:hAnsi="Helvetica Neue Light" w:cs="Helvetica Neue Light"/>
+          <w:i/>
+          <w:iCs/>
+        </w:rPr>
+        <w:t>Machine</w:t>
+      </w:r>
+      <w:proofErr w:type="spellEnd"/>
+      <w:r>
+        <w:rPr>
+          <w:rFonts w:ascii="Helvetica Neue Light" w:eastAsia="Helvetica Neue Light" w:hAnsi="Helvetica Neue Light" w:cs="Helvetica Neue Light"/>
+          <w:i/>
+          <w:iCs/>
+        </w:rPr>
+        <w:t xml:space="preserve"> </w:t>
+      </w:r>
+      <w:proofErr w:type="spellStart"/>
+      <w:r>
+        <w:rPr>
+          <w:rFonts w:ascii="Helvetica Neue Light" w:eastAsia="Helvetica Neue Light" w:hAnsi="Helvetica Neue Light" w:cs="Helvetica Neue Light"/>
+          <w:i/>
+          <w:iCs/>
+        </w:rPr>
+        <w:t>Learning</w:t>
+      </w:r>
+      <w:proofErr w:type="spellEnd"/>
+      <w:r>
+        <w:rPr>
+          <w:rFonts w:ascii="Helvetica Neue Light" w:eastAsia="Helvetica Neue Light" w:hAnsi="Helvetica Neue Light" w:cs="Helvetica Neue Light"/>
+          <w:i/>
+          <w:iCs/>
+        </w:rPr>
+        <w:t xml:space="preserve"> </w:t>
+      </w:r>
+      <w:r>
+        <w:rPr>
+          <w:rFonts w:ascii="Helvetica Neue Light" w:eastAsia="Helvetica Neue Light" w:hAnsi="Helvetica Neue Light" w:cs="Helvetica Neue Light"/>
+        </w:rPr>
+        <w:t xml:space="preserve">com o objetivo de construir um modelo que permita classificar automaticamente transações como legítimas ou fraudulentas. São exploradas técnicas como regressões, SVM, árvores de decisão, redes neurais e métodos de ensemble, com atenção à avaliação do desempenho, tempos de execução, validação cruzada e métricas como precisão, </w:t>
+      </w:r>
+      <w:proofErr w:type="spellStart"/>
+      <w:r>
+        <w:rPr>
+          <w:rFonts w:ascii="Helvetica Neue Light" w:eastAsia="Helvetica Neue Light" w:hAnsi="Helvetica Neue Light" w:cs="Helvetica Neue Light"/>
+        </w:rPr>
+        <w:t>recall</w:t>
+      </w:r>
+      <w:proofErr w:type="spellEnd"/>
+      <w:r>
+        <w:rPr>
+          <w:rFonts w:ascii="Helvetica Neue Light" w:eastAsia="Helvetica Neue Light" w:hAnsi="Helvetica Neue Light" w:cs="Helvetica Neue Light"/>
+        </w:rPr>
+        <w:t xml:space="preserve"> e F1-score.</w:t>
+      </w:r>
+    </w:p>
+    <w:p>
+      <w:pPr>
+        <w:spacing w:before="200" w:after="0" w:line="288" w:lineRule="auto"/>
+        <w:rPr>
+          <w:rFonts w:ascii="Helvetica Neue Light" w:eastAsia="Helvetica Neue Light" w:hAnsi="Helvetica Neue Light" w:cs="Helvetica Neue Light"/>
+        </w:rPr>
+      </w:pPr>
+      <w:r>
+        <w:rPr>
+          <w:rFonts w:ascii="Helvetica Neue Light" w:eastAsia="Helvetica Neue Light" w:hAnsi="Helvetica Neue Light" w:cs="Helvetica Neue Light"/>
+        </w:rPr>
+        <w:t xml:space="preserve">Dado o elevado </w:t>
+      </w:r>
+      <w:proofErr w:type="spellStart"/>
+      <w:r>
+        <w:rPr>
+          <w:rFonts w:ascii="Helvetica Neue Light" w:eastAsia="Helvetica Neue Light" w:hAnsi="Helvetica Neue Light" w:cs="Helvetica Neue Light"/>
+        </w:rPr>
+        <w:t>desbalanceamento</w:t>
+      </w:r>
+      <w:proofErr w:type="spellEnd"/>
+      <w:r>
+        <w:rPr>
+          <w:rFonts w:ascii="Helvetica Neue Light" w:eastAsia="Helvetica Neue Light" w:hAnsi="Helvetica Neue Light" w:cs="Helvetica Neue Light"/>
+        </w:rPr>
+        <w:t xml:space="preserve"> da variável alvo (</w:t>
+      </w:r>
+      <w:proofErr w:type="spellStart"/>
+      <w:r>
+        <w:rPr>
+          <w:rFonts w:ascii="Helvetica Neue Light" w:eastAsia="Helvetica Neue Light" w:hAnsi="Helvetica Neue Light" w:cs="Helvetica Neue Light"/>
+          <w:i/>
+          <w:iCs/>
+        </w:rPr>
+        <w:t>class</w:t>
+      </w:r>
+      <w:proofErr w:type="spellEnd"/>
+      <w:r>
+        <w:rPr>
+          <w:rFonts w:ascii="Helvetica Neue Light" w:eastAsia="Helvetica Neue Light" w:hAnsi="Helvetica Neue Light" w:cs="Helvetica Neue Light"/>
+        </w:rPr>
+        <w:t>), o projeto aborda estratégias para lidar com este desafio, garantindo que os modelos conseguem identificar com eficácia as transações fraudulentas, mesmo quando estas representam uma minoria dos dados.</w:t>
+      </w:r>
     </w:p>
     <w:p>
       <w:pPr>
         <w:pStyle w:val="Ttulo1"/>
-        <w:tabs>
-          <w:tab w:val="left" w:pos="10490"/>
-        </w:tabs>
         <w:spacing w:before="0" w:after="0"/>
         <w:ind w:right="0"/>
         <w:jc w:val="left"/>
@@ -646,8 +914,6 @@
           <w:szCs w:val="28"/>
         </w:rPr>
       </w:pPr>
-      <w:bookmarkStart w:id="7" w:name="_heading=h.927it0515gle" w:colFirst="0" w:colLast="0"/>
-      <w:bookmarkEnd w:id="7"/>
       <w:r>
         <w:rPr>
           <w:rFonts w:ascii="Helvetica Neue" w:eastAsia="Helvetica Neue" w:hAnsi="Helvetica Neue" w:cs="Helvetica Neue"/>
@@ -655,11 +921,16 @@
           <w:szCs w:val="28"/>
         </w:rPr>
         <w:lastRenderedPageBreak/>
-        <w:t>Conclusão</w:t>
-      </w:r>
-    </w:p>
-    <w:p>
-      <w:pPr>
+        <w:t>Tecnologias Utilizadas</w:t>
+      </w:r>
+    </w:p>
+    <w:p>
+      <w:pPr>
+        <w:pStyle w:val="PargrafodaLista"/>
+        <w:numPr>
+          <w:ilvl w:val="0"/>
+          <w:numId w:val="2"/>
+        </w:numPr>
         <w:spacing w:before="200" w:after="0" w:line="288" w:lineRule="auto"/>
         <w:rPr>
           <w:rFonts w:ascii="Helvetica Neue Light" w:eastAsia="Helvetica Neue Light" w:hAnsi="Helvetica Neue Light" w:cs="Helvetica Neue Light"/>
@@ -671,14 +942,2162 @@
         <w:rPr>
           <w:rFonts w:ascii="Helvetica Neue Light" w:eastAsia="Helvetica Neue Light" w:hAnsi="Helvetica Neue Light" w:cs="Helvetica Neue Light"/>
         </w:rPr>
-        <w:t>Lorem ipsum dolor sit amet, consectetur adipiscing elit. Ut sit amet felis et orci porttitor fermentum. Aenean eu vehicula elit. Pellentesque lectus tellus, congue at aliquet sit amet, placerat in est. Pellentesque non porta quam. Duis fermentum elit sit amet neque fermentum eget porta odio malesuada. Sed eget nulla vitae velit luctus laoreet in ut elit. Aliquam erat volutpat. Donec nunc augue, tristique ac tincidunt id, dignissim a nunc. Duis vitae ante ut urna malesuada tempor id in tortor. Nullam aliquam nulla et nunc viverra vel facilisis metus euismod. Donec nec dapibus orci.</w:t>
-      </w:r>
-    </w:p>
-    <w:p>
-      <w:pPr>
-        <w:spacing w:before="5000"/>
-        <w:jc w:val="center"/>
-        <w:rPr>
+        <w:t xml:space="preserve">Python – </w:t>
+      </w:r>
+      <w:r>
+        <w:rPr>
+          <w:rFonts w:ascii="Helvetica Neue Light" w:eastAsia="Helvetica Neue Light" w:hAnsi="Helvetica Neue Light" w:cs="Helvetica Neue Light"/>
+        </w:rPr>
+        <w:t>l</w:t>
+      </w:r>
+      <w:r>
+        <w:rPr>
+          <w:rFonts w:ascii="Helvetica Neue Light" w:eastAsia="Helvetica Neue Light" w:hAnsi="Helvetica Neue Light" w:cs="Helvetica Neue Light"/>
+        </w:rPr>
+        <w:t>inguagem principal do projeto</w:t>
+      </w:r>
+    </w:p>
+    <w:p>
+      <w:pPr>
+        <w:pStyle w:val="PargrafodaLista"/>
+        <w:numPr>
+          <w:ilvl w:val="0"/>
+          <w:numId w:val="2"/>
+        </w:numPr>
+        <w:spacing w:before="200" w:after="0" w:line="288" w:lineRule="auto"/>
+        <w:rPr>
+          <w:rFonts w:ascii="Helvetica Neue Light" w:eastAsia="Helvetica Neue Light" w:hAnsi="Helvetica Neue Light" w:cs="Helvetica Neue Light"/>
+          <w:sz w:val="18"/>
+          <w:szCs w:val="18"/>
+        </w:rPr>
+      </w:pPr>
+      <w:proofErr w:type="spellStart"/>
+      <w:r>
+        <w:rPr>
+          <w:rFonts w:ascii="Helvetica Neue Light" w:eastAsia="Helvetica Neue Light" w:hAnsi="Helvetica Neue Light" w:cs="Helvetica Neue Light"/>
+        </w:rPr>
+        <w:t>Streamlit</w:t>
+      </w:r>
+      <w:proofErr w:type="spellEnd"/>
+      <w:r>
+        <w:rPr>
+          <w:rFonts w:ascii="Helvetica Neue Light" w:eastAsia="Helvetica Neue Light" w:hAnsi="Helvetica Neue Light" w:cs="Helvetica Neue Light"/>
+        </w:rPr>
+        <w:t xml:space="preserve"> – </w:t>
+      </w:r>
+      <w:r>
+        <w:rPr>
+          <w:rFonts w:ascii="Helvetica Neue Light" w:eastAsia="Helvetica Neue Light" w:hAnsi="Helvetica Neue Light" w:cs="Helvetica Neue Light"/>
+        </w:rPr>
+        <w:t>r</w:t>
+      </w:r>
+      <w:r>
+        <w:rPr>
+          <w:rFonts w:ascii="Helvetica Neue Light" w:eastAsia="Helvetica Neue Light" w:hAnsi="Helvetica Neue Light" w:cs="Helvetica Neue Light"/>
+        </w:rPr>
+        <w:t>esponsável pela interface do utilizador</w:t>
+      </w:r>
+    </w:p>
+    <w:p>
+      <w:pPr>
+        <w:pStyle w:val="PargrafodaLista"/>
+        <w:numPr>
+          <w:ilvl w:val="0"/>
+          <w:numId w:val="2"/>
+        </w:numPr>
+        <w:spacing w:before="200" w:after="0" w:line="288" w:lineRule="auto"/>
+        <w:rPr>
+          <w:rFonts w:ascii="Helvetica Neue Light" w:eastAsia="Helvetica Neue Light" w:hAnsi="Helvetica Neue Light" w:cs="Helvetica Neue Light"/>
+          <w:sz w:val="18"/>
+          <w:szCs w:val="18"/>
+        </w:rPr>
+      </w:pPr>
+      <w:r>
+        <w:rPr>
+          <w:rFonts w:ascii="Helvetica Neue Light" w:eastAsia="Helvetica Neue Light" w:hAnsi="Helvetica Neue Light" w:cs="Helvetica Neue Light"/>
+        </w:rPr>
+        <w:t xml:space="preserve">Pandas – </w:t>
+      </w:r>
+      <w:r>
+        <w:rPr>
+          <w:rFonts w:ascii="Helvetica Neue Light" w:eastAsia="Helvetica Neue Light" w:hAnsi="Helvetica Neue Light" w:cs="Helvetica Neue Light"/>
+        </w:rPr>
+        <w:t>f</w:t>
+      </w:r>
+      <w:r>
+        <w:rPr>
+          <w:rFonts w:ascii="Helvetica Neue Light" w:eastAsia="Helvetica Neue Light" w:hAnsi="Helvetica Neue Light" w:cs="Helvetica Neue Light"/>
+        </w:rPr>
+        <w:t>erramenta utilizada para a análise e manipulação dos dados</w:t>
+      </w:r>
+    </w:p>
+    <w:p>
+      <w:pPr>
+        <w:pStyle w:val="PargrafodaLista"/>
+        <w:numPr>
+          <w:ilvl w:val="0"/>
+          <w:numId w:val="2"/>
+        </w:numPr>
+        <w:spacing w:before="200" w:after="0" w:line="288" w:lineRule="auto"/>
+        <w:rPr>
+          <w:rFonts w:ascii="Helvetica Neue Light" w:eastAsia="Helvetica Neue Light" w:hAnsi="Helvetica Neue Light" w:cs="Helvetica Neue Light"/>
+          <w:sz w:val="18"/>
+          <w:szCs w:val="18"/>
+        </w:rPr>
+      </w:pPr>
+      <w:proofErr w:type="spellStart"/>
+      <w:r>
+        <w:rPr>
+          <w:rFonts w:ascii="Helvetica Neue Light" w:eastAsia="Helvetica Neue Light" w:hAnsi="Helvetica Neue Light" w:cs="Helvetica Neue Light"/>
+        </w:rPr>
+        <w:t>Numpy</w:t>
+      </w:r>
+      <w:proofErr w:type="spellEnd"/>
+      <w:r>
+        <w:rPr>
+          <w:rFonts w:ascii="Helvetica Neue Light" w:eastAsia="Helvetica Neue Light" w:hAnsi="Helvetica Neue Light" w:cs="Helvetica Neue Light"/>
+        </w:rPr>
+        <w:t xml:space="preserve"> – </w:t>
+      </w:r>
+      <w:r>
+        <w:rPr>
+          <w:rFonts w:ascii="Helvetica Neue Light" w:eastAsia="Helvetica Neue Light" w:hAnsi="Helvetica Neue Light" w:cs="Helvetica Neue Light"/>
+        </w:rPr>
+        <w:t>f</w:t>
+      </w:r>
+      <w:r>
+        <w:rPr>
+          <w:rFonts w:ascii="Helvetica Neue Light" w:eastAsia="Helvetica Neue Light" w:hAnsi="Helvetica Neue Light" w:cs="Helvetica Neue Light"/>
+        </w:rPr>
+        <w:t>erramenta para manipulação de matrizes</w:t>
+      </w:r>
+    </w:p>
+    <w:p>
+      <w:pPr>
+        <w:pStyle w:val="PargrafodaLista"/>
+        <w:numPr>
+          <w:ilvl w:val="0"/>
+          <w:numId w:val="2"/>
+        </w:numPr>
+        <w:spacing w:before="200" w:after="0" w:line="288" w:lineRule="auto"/>
+        <w:rPr>
+          <w:rFonts w:ascii="Helvetica Neue Light" w:eastAsia="Helvetica Neue Light" w:hAnsi="Helvetica Neue Light" w:cs="Helvetica Neue Light"/>
+          <w:sz w:val="18"/>
+          <w:szCs w:val="18"/>
+        </w:rPr>
+      </w:pPr>
+      <w:proofErr w:type="spellStart"/>
+      <w:r>
+        <w:rPr>
+          <w:rFonts w:ascii="Helvetica Neue Light" w:eastAsia="Helvetica Neue Light" w:hAnsi="Helvetica Neue Light" w:cs="Helvetica Neue Light"/>
+        </w:rPr>
+        <w:t>Matplotlib</w:t>
+      </w:r>
+      <w:proofErr w:type="spellEnd"/>
+      <w:r>
+        <w:rPr>
+          <w:rFonts w:ascii="Helvetica Neue Light" w:eastAsia="Helvetica Neue Light" w:hAnsi="Helvetica Neue Light" w:cs="Helvetica Neue Light"/>
+        </w:rPr>
+        <w:t xml:space="preserve"> – </w:t>
+      </w:r>
+      <w:r>
+        <w:rPr>
+          <w:rFonts w:ascii="Helvetica Neue Light" w:eastAsia="Helvetica Neue Light" w:hAnsi="Helvetica Neue Light" w:cs="Helvetica Neue Light"/>
+        </w:rPr>
+        <w:t>r</w:t>
+      </w:r>
+      <w:r>
+        <w:rPr>
+          <w:rFonts w:ascii="Helvetica Neue Light" w:eastAsia="Helvetica Neue Light" w:hAnsi="Helvetica Neue Light" w:cs="Helvetica Neue Light"/>
+        </w:rPr>
+        <w:t>esponsável pela visualização dos dados</w:t>
+      </w:r>
+    </w:p>
+    <w:p>
+      <w:pPr>
+        <w:pStyle w:val="PargrafodaLista"/>
+        <w:numPr>
+          <w:ilvl w:val="0"/>
+          <w:numId w:val="2"/>
+        </w:numPr>
+        <w:spacing w:before="200" w:after="0" w:line="288" w:lineRule="auto"/>
+        <w:rPr>
+          <w:rFonts w:ascii="Helvetica Neue Light" w:eastAsia="Helvetica Neue Light" w:hAnsi="Helvetica Neue Light" w:cs="Helvetica Neue Light"/>
+          <w:sz w:val="18"/>
+          <w:szCs w:val="18"/>
+        </w:rPr>
+      </w:pPr>
+      <w:proofErr w:type="spellStart"/>
+      <w:r>
+        <w:rPr>
+          <w:rFonts w:ascii="Helvetica Neue Light" w:eastAsia="Helvetica Neue Light" w:hAnsi="Helvetica Neue Light" w:cs="Helvetica Neue Light"/>
+        </w:rPr>
+        <w:t>Seaborn</w:t>
+      </w:r>
+      <w:proofErr w:type="spellEnd"/>
+      <w:r>
+        <w:rPr>
+          <w:rFonts w:ascii="Helvetica Neue Light" w:eastAsia="Helvetica Neue Light" w:hAnsi="Helvetica Neue Light" w:cs="Helvetica Neue Light"/>
+        </w:rPr>
+        <w:t xml:space="preserve"> – </w:t>
+      </w:r>
+      <w:r>
+        <w:rPr>
+          <w:rFonts w:ascii="Helvetica Neue Light" w:eastAsia="Helvetica Neue Light" w:hAnsi="Helvetica Neue Light" w:cs="Helvetica Neue Light"/>
+        </w:rPr>
+        <w:t>c</w:t>
+      </w:r>
+      <w:r>
+        <w:rPr>
+          <w:rFonts w:ascii="Helvetica Neue Light" w:eastAsia="Helvetica Neue Light" w:hAnsi="Helvetica Neue Light" w:cs="Helvetica Neue Light"/>
+        </w:rPr>
+        <w:t xml:space="preserve">omplemento para a biblioteca </w:t>
+      </w:r>
+      <w:proofErr w:type="spellStart"/>
+      <w:r>
+        <w:rPr>
+          <w:rFonts w:ascii="Helvetica Neue Light" w:eastAsia="Helvetica Neue Light" w:hAnsi="Helvetica Neue Light" w:cs="Helvetica Neue Light"/>
+        </w:rPr>
+        <w:t>matplotlib</w:t>
+      </w:r>
+      <w:proofErr w:type="spellEnd"/>
+    </w:p>
+    <w:p>
+      <w:pPr>
+        <w:pStyle w:val="PargrafodaLista"/>
+        <w:numPr>
+          <w:ilvl w:val="0"/>
+          <w:numId w:val="2"/>
+        </w:numPr>
+        <w:spacing w:before="200" w:after="0" w:line="288" w:lineRule="auto"/>
+        <w:rPr>
+          <w:rFonts w:ascii="Helvetica Neue Light" w:eastAsia="Helvetica Neue Light" w:hAnsi="Helvetica Neue Light" w:cs="Helvetica Neue Light"/>
+          <w:sz w:val="18"/>
+          <w:szCs w:val="18"/>
+        </w:rPr>
+      </w:pPr>
+      <w:proofErr w:type="spellStart"/>
+      <w:r>
+        <w:rPr>
+          <w:rFonts w:ascii="Helvetica Neue Light" w:eastAsia="Helvetica Neue Light" w:hAnsi="Helvetica Neue Light" w:cs="Helvetica Neue Light"/>
+        </w:rPr>
+        <w:t>Scikit-sklearn</w:t>
+      </w:r>
+      <w:proofErr w:type="spellEnd"/>
+      <w:r>
+        <w:rPr>
+          <w:rFonts w:ascii="Helvetica Neue Light" w:eastAsia="Helvetica Neue Light" w:hAnsi="Helvetica Neue Light" w:cs="Helvetica Neue Light"/>
+        </w:rPr>
+        <w:t xml:space="preserve"> – </w:t>
+      </w:r>
+      <w:r>
+        <w:rPr>
+          <w:rFonts w:ascii="Helvetica Neue Light" w:eastAsia="Helvetica Neue Light" w:hAnsi="Helvetica Neue Light" w:cs="Helvetica Neue Light"/>
+        </w:rPr>
+        <w:t>ú</w:t>
+      </w:r>
+      <w:r>
+        <w:rPr>
+          <w:rFonts w:ascii="Helvetica Neue Light" w:eastAsia="Helvetica Neue Light" w:hAnsi="Helvetica Neue Light" w:cs="Helvetica Neue Light"/>
+        </w:rPr>
+        <w:t xml:space="preserve">til para a criação de e aplicação de algoritmos de </w:t>
+      </w:r>
+      <w:proofErr w:type="spellStart"/>
+      <w:r>
+        <w:rPr>
+          <w:rFonts w:ascii="Helvetica Neue Light" w:eastAsia="Helvetica Neue Light" w:hAnsi="Helvetica Neue Light" w:cs="Helvetica Neue Light"/>
+        </w:rPr>
+        <w:t>machine</w:t>
+      </w:r>
+      <w:proofErr w:type="spellEnd"/>
+      <w:r>
+        <w:rPr>
+          <w:rFonts w:ascii="Helvetica Neue Light" w:eastAsia="Helvetica Neue Light" w:hAnsi="Helvetica Neue Light" w:cs="Helvetica Neue Light"/>
+        </w:rPr>
+        <w:t xml:space="preserve"> </w:t>
+      </w:r>
+      <w:proofErr w:type="spellStart"/>
+      <w:r>
+        <w:rPr>
+          <w:rFonts w:ascii="Helvetica Neue Light" w:eastAsia="Helvetica Neue Light" w:hAnsi="Helvetica Neue Light" w:cs="Helvetica Neue Light"/>
+        </w:rPr>
+        <w:t>learning</w:t>
+      </w:r>
+      <w:proofErr w:type="spellEnd"/>
+    </w:p>
+    <w:p>
+      <w:pPr>
+        <w:spacing w:before="200" w:after="0" w:line="288" w:lineRule="auto"/>
+        <w:rPr>
+          <w:rFonts w:ascii="Helvetica Neue Light" w:eastAsia="Helvetica Neue Light" w:hAnsi="Helvetica Neue Light" w:cs="Helvetica Neue Light"/>
+          <w:sz w:val="18"/>
+          <w:szCs w:val="18"/>
+        </w:rPr>
+      </w:pPr>
+    </w:p>
+    <w:p>
+      <w:pPr>
+        <w:pStyle w:val="Ttulo1"/>
+        <w:spacing w:before="0" w:after="0"/>
+        <w:ind w:right="0"/>
+        <w:jc w:val="left"/>
+        <w:rPr>
+          <w:rFonts w:ascii="Helvetica Neue" w:eastAsia="Helvetica Neue" w:hAnsi="Helvetica Neue" w:cs="Helvetica Neue"/>
+          <w:sz w:val="28"/>
+          <w:szCs w:val="28"/>
+        </w:rPr>
+      </w:pPr>
+      <w:proofErr w:type="spellStart"/>
+      <w:r>
+        <w:rPr>
+          <w:rFonts w:ascii="Helvetica Neue" w:eastAsia="Helvetica Neue" w:hAnsi="Helvetica Neue" w:cs="Helvetica Neue"/>
+          <w:sz w:val="28"/>
+          <w:szCs w:val="28"/>
+        </w:rPr>
+        <w:t>Features</w:t>
+      </w:r>
+      <w:proofErr w:type="spellEnd"/>
+      <w:r>
+        <w:rPr>
+          <w:rFonts w:ascii="Helvetica Neue" w:eastAsia="Helvetica Neue" w:hAnsi="Helvetica Neue" w:cs="Helvetica Neue"/>
+          <w:sz w:val="28"/>
+          <w:szCs w:val="28"/>
+        </w:rPr>
+        <w:t xml:space="preserve"> Implementadas</w:t>
+      </w:r>
+    </w:p>
+    <w:p>
+      <w:pPr>
+        <w:spacing w:before="200" w:after="0" w:line="288" w:lineRule="auto"/>
+        <w:rPr>
+          <w:rFonts w:ascii="Helvetica Neue Light" w:eastAsia="Helvetica Neue Light" w:hAnsi="Helvetica Neue Light" w:cs="Helvetica Neue Light"/>
+        </w:rPr>
+      </w:pPr>
+      <w:r>
+        <w:rPr>
+          <w:rFonts w:ascii="Helvetica Neue Light" w:eastAsia="Helvetica Neue Light" w:hAnsi="Helvetica Neue Light" w:cs="Helvetica Neue Light"/>
+        </w:rPr>
+        <w:t xml:space="preserve"> </w:t>
+      </w:r>
+      <w:r>
+        <w:rPr>
+          <w:rFonts w:ascii="Helvetica Neue Light" w:eastAsia="Helvetica Neue Light" w:hAnsi="Helvetica Neue Light" w:cs="Helvetica Neue Light"/>
+        </w:rPr>
+        <w:t>(A PREENCHER)</w:t>
+      </w:r>
+    </w:p>
+    <w:p>
+      <w:pPr>
+        <w:spacing w:before="200" w:after="0" w:line="288" w:lineRule="auto"/>
+        <w:rPr>
+          <w:rFonts w:ascii="Helvetica Neue Light" w:eastAsia="Helvetica Neue Light" w:hAnsi="Helvetica Neue Light" w:cs="Helvetica Neue Light"/>
+        </w:rPr>
+      </w:pPr>
+    </w:p>
+    <w:p>
+      <w:pPr>
+        <w:pStyle w:val="Ttulo1"/>
+        <w:spacing w:before="0" w:after="0"/>
+        <w:ind w:right="0"/>
+        <w:jc w:val="left"/>
+        <w:rPr>
+          <w:rFonts w:ascii="Helvetica Neue" w:eastAsia="Helvetica Neue" w:hAnsi="Helvetica Neue" w:cs="Helvetica Neue"/>
+          <w:sz w:val="28"/>
+          <w:szCs w:val="28"/>
+        </w:rPr>
+      </w:pPr>
+      <w:r>
+        <w:rPr>
+          <w:rFonts w:ascii="Helvetica Neue" w:eastAsia="Helvetica Neue" w:hAnsi="Helvetica Neue" w:cs="Helvetica Neue"/>
+          <w:sz w:val="28"/>
+          <w:szCs w:val="28"/>
+        </w:rPr>
+        <w:t>Visão Geral do Programa</w:t>
+      </w:r>
+    </w:p>
+    <w:p>
+      <w:pPr>
+        <w:spacing w:before="200" w:after="0" w:line="288" w:lineRule="auto"/>
+        <w:rPr>
+          <w:rFonts w:ascii="Helvetica Neue Light" w:eastAsia="Helvetica Neue Light" w:hAnsi="Helvetica Neue Light" w:cs="Helvetica Neue Light"/>
+        </w:rPr>
+      </w:pPr>
+      <w:r>
+        <w:rPr>
+          <w:rFonts w:ascii="Helvetica Neue Light" w:eastAsia="Helvetica Neue Light" w:hAnsi="Helvetica Neue Light" w:cs="Helvetica Neue Light"/>
+        </w:rPr>
+        <w:t>A página principal do nosso programa mostra ao utilizador informações sobre a missão do projeto, os tipos comuns de fraude</w:t>
+      </w:r>
+      <w:r>
+        <w:rPr>
+          <w:rFonts w:ascii="Helvetica Neue Light" w:eastAsia="Helvetica Neue Light" w:hAnsi="Helvetica Neue Light" w:cs="Helvetica Neue Light"/>
+        </w:rPr>
+        <w:t>,</w:t>
+      </w:r>
+      <w:r>
+        <w:rPr>
+          <w:rFonts w:ascii="Helvetica Neue Light" w:eastAsia="Helvetica Neue Light" w:hAnsi="Helvetica Neue Light" w:cs="Helvetica Neue Light"/>
+        </w:rPr>
+        <w:t xml:space="preserve"> as variáveis utilizadas no modelo e ficheiro CSV</w:t>
+      </w:r>
+      <w:r>
+        <w:rPr>
+          <w:rFonts w:ascii="Helvetica Neue Light" w:eastAsia="Helvetica Neue Light" w:hAnsi="Helvetica Neue Light" w:cs="Helvetica Neue Light"/>
+        </w:rPr>
+        <w:t>, como prevenir fraudes e tecnologias e estratégias para prevenção de fraudes</w:t>
+      </w:r>
+      <w:r>
+        <w:rPr>
+          <w:rFonts w:ascii="Helvetica Neue Light" w:eastAsia="Helvetica Neue Light" w:hAnsi="Helvetica Neue Light" w:cs="Helvetica Neue Light"/>
+        </w:rPr>
+        <w:t>.</w:t>
+      </w:r>
+    </w:p>
+    <w:p>
+      <w:pPr>
+        <w:spacing w:before="200" w:after="0" w:line="288" w:lineRule="auto"/>
+        <w:rPr>
+          <w:rFonts w:ascii="Helvetica Neue Light" w:eastAsia="Helvetica Neue Light" w:hAnsi="Helvetica Neue Light" w:cs="Helvetica Neue Light"/>
+        </w:rPr>
+      </w:pPr>
+      <w:r>
+        <w:rPr>
+          <w:rFonts w:ascii="Helvetica Neue Light" w:eastAsia="Helvetica Neue Light" w:hAnsi="Helvetica Neue Light" w:cs="Helvetica Neue Light"/>
+        </w:rPr>
+        <w:t>A missão do projeto é ajudar empresas a detetarem fraudes financeiras com ajuda da Inteligência Artificial e análise de dados. O projeto também oferece soluções para a monitorização, prevenção e identificação de atividades suspeitas.</w:t>
+      </w:r>
+    </w:p>
+    <w:p>
+      <w:pPr>
+        <w:spacing w:before="200" w:after="0" w:line="288" w:lineRule="auto"/>
+        <w:rPr>
+          <w:rFonts w:ascii="Helvetica Neue Light" w:eastAsia="Helvetica Neue Light" w:hAnsi="Helvetica Neue Light" w:cs="Helvetica Neue Light"/>
+        </w:rPr>
+      </w:pPr>
+      <w:r>
+        <w:rPr>
+          <w:rFonts w:ascii="Helvetica Neue Light" w:eastAsia="Helvetica Neue Light" w:hAnsi="Helvetica Neue Light" w:cs="Helvetica Neue Light"/>
+        </w:rPr>
+        <w:t>Os tipos comuns de fraudes dividem-se em:</w:t>
+      </w:r>
+    </w:p>
+    <w:p>
+      <w:pPr>
+        <w:pStyle w:val="PargrafodaLista"/>
+        <w:numPr>
+          <w:ilvl w:val="0"/>
+          <w:numId w:val="3"/>
+        </w:numPr>
+        <w:spacing w:before="200" w:after="0" w:line="288" w:lineRule="auto"/>
+        <w:rPr>
+          <w:rFonts w:ascii="Helvetica Neue Light" w:eastAsia="Helvetica Neue Light" w:hAnsi="Helvetica Neue Light" w:cs="Helvetica Neue Light"/>
+        </w:rPr>
+      </w:pPr>
+      <w:r>
+        <w:rPr>
+          <w:rFonts w:ascii="Helvetica Neue Light" w:eastAsia="Helvetica Neue Light" w:hAnsi="Helvetica Neue Light" w:cs="Helvetica Neue Light"/>
+        </w:rPr>
+        <w:t>Fraude em Cartão de Crédito – utilização não autorizada do cartão de crédito para compras</w:t>
+      </w:r>
+    </w:p>
+    <w:p>
+      <w:pPr>
+        <w:pStyle w:val="PargrafodaLista"/>
+        <w:numPr>
+          <w:ilvl w:val="0"/>
+          <w:numId w:val="3"/>
+        </w:numPr>
+        <w:spacing w:before="200" w:after="0" w:line="288" w:lineRule="auto"/>
+        <w:rPr>
+          <w:rFonts w:ascii="Helvetica Neue Light" w:eastAsia="Helvetica Neue Light" w:hAnsi="Helvetica Neue Light" w:cs="Helvetica Neue Light"/>
+        </w:rPr>
+      </w:pPr>
+      <w:proofErr w:type="spellStart"/>
+      <w:r>
+        <w:rPr>
+          <w:rFonts w:ascii="Helvetica Neue Light" w:eastAsia="Helvetica Neue Light" w:hAnsi="Helvetica Neue Light" w:cs="Helvetica Neue Light"/>
+          <w:i/>
+          <w:iCs/>
+        </w:rPr>
+        <w:t>Phishing</w:t>
+      </w:r>
+      <w:proofErr w:type="spellEnd"/>
+      <w:r>
+        <w:rPr>
+          <w:rFonts w:ascii="Helvetica Neue Light" w:eastAsia="Helvetica Neue Light" w:hAnsi="Helvetica Neue Light" w:cs="Helvetica Neue Light"/>
+        </w:rPr>
+        <w:t xml:space="preserve"> – enganar utilizadores para fornecerem informações sensíveis</w:t>
+      </w:r>
+    </w:p>
+    <w:p>
+      <w:pPr>
+        <w:pStyle w:val="PargrafodaLista"/>
+        <w:numPr>
+          <w:ilvl w:val="0"/>
+          <w:numId w:val="3"/>
+        </w:numPr>
+        <w:spacing w:before="200" w:after="0" w:line="288" w:lineRule="auto"/>
+        <w:rPr>
+          <w:rFonts w:ascii="Helvetica Neue Light" w:eastAsia="Helvetica Neue Light" w:hAnsi="Helvetica Neue Light" w:cs="Helvetica Neue Light"/>
+        </w:rPr>
+      </w:pPr>
+      <w:r>
+        <w:rPr>
+          <w:rFonts w:ascii="Helvetica Neue Light" w:eastAsia="Helvetica Neue Light" w:hAnsi="Helvetica Neue Light" w:cs="Helvetica Neue Light"/>
+        </w:rPr>
+        <w:t>Roubo de identidade – falsificação de identidade para acesso financeiro ilícito</w:t>
+      </w:r>
+    </w:p>
+    <w:p>
+      <w:pPr>
+        <w:pStyle w:val="PargrafodaLista"/>
+        <w:numPr>
+          <w:ilvl w:val="0"/>
+          <w:numId w:val="3"/>
+        </w:numPr>
+        <w:spacing w:before="200" w:after="0" w:line="288" w:lineRule="auto"/>
+        <w:rPr>
+          <w:rFonts w:ascii="Helvetica Neue Light" w:eastAsia="Helvetica Neue Light" w:hAnsi="Helvetica Neue Light" w:cs="Helvetica Neue Light"/>
+        </w:rPr>
+      </w:pPr>
+      <w:r>
+        <w:rPr>
+          <w:rFonts w:ascii="Helvetica Neue Light" w:eastAsia="Helvetica Neue Light" w:hAnsi="Helvetica Neue Light" w:cs="Helvetica Neue Light"/>
+        </w:rPr>
+        <w:t>Transações Falsificadas – manipulação ou falsificação de transações bancárias.</w:t>
+      </w:r>
+    </w:p>
+    <w:p>
+      <w:pPr>
+        <w:spacing w:before="200" w:after="0" w:line="288" w:lineRule="auto"/>
+        <w:rPr>
+          <w:rFonts w:ascii="Helvetica Neue Light" w:eastAsia="Helvetica Neue Light" w:hAnsi="Helvetica Neue Light" w:cs="Helvetica Neue Light"/>
+        </w:rPr>
+      </w:pPr>
+      <w:r>
+        <w:rPr>
+          <w:rFonts w:ascii="Helvetica Neue Light" w:eastAsia="Helvetica Neue Light" w:hAnsi="Helvetica Neue Light" w:cs="Helvetica Neue Light"/>
+        </w:rPr>
+        <w:t>Quanto às variáveis utilizadas no modelo CSV, foram utilizadas as seguintes variáveis:</w:t>
+      </w:r>
+    </w:p>
+    <w:p>
+      <w:pPr>
+        <w:pStyle w:val="PargrafodaLista"/>
+        <w:numPr>
+          <w:ilvl w:val="0"/>
+          <w:numId w:val="4"/>
+        </w:numPr>
+        <w:spacing w:before="200" w:after="0" w:line="288" w:lineRule="auto"/>
+        <w:rPr>
+          <w:rFonts w:ascii="Helvetica Neue Light" w:eastAsia="Helvetica Neue Light" w:hAnsi="Helvetica Neue Light" w:cs="Helvetica Neue Light"/>
+        </w:rPr>
+      </w:pPr>
+      <w:r>
+        <w:rPr>
+          <w:rFonts w:ascii="Helvetica Neue Light" w:eastAsia="Helvetica Neue Light" w:hAnsi="Helvetica Neue Light" w:cs="Helvetica Neue Light"/>
+        </w:rPr>
+        <w:t xml:space="preserve">Time – tempo decorrido desde a primeira transação no </w:t>
+      </w:r>
+      <w:proofErr w:type="spellStart"/>
+      <w:r>
+        <w:rPr>
+          <w:rFonts w:ascii="Helvetica Neue Light" w:eastAsia="Helvetica Neue Light" w:hAnsi="Helvetica Neue Light" w:cs="Helvetica Neue Light"/>
+        </w:rPr>
+        <w:t>dataset</w:t>
+      </w:r>
+      <w:proofErr w:type="spellEnd"/>
+    </w:p>
+    <w:p>
+      <w:pPr>
+        <w:pStyle w:val="PargrafodaLista"/>
+        <w:numPr>
+          <w:ilvl w:val="0"/>
+          <w:numId w:val="4"/>
+        </w:numPr>
+        <w:spacing w:before="200" w:after="0" w:line="288" w:lineRule="auto"/>
+        <w:rPr>
+          <w:rFonts w:ascii="Helvetica Neue Light" w:eastAsia="Helvetica Neue Light" w:hAnsi="Helvetica Neue Light" w:cs="Helvetica Neue Light"/>
+        </w:rPr>
+      </w:pPr>
+      <w:r>
+        <w:rPr>
+          <w:rFonts w:ascii="Helvetica Neue Light" w:eastAsia="Helvetica Neue Light" w:hAnsi="Helvetica Neue Light" w:cs="Helvetica Neue Light"/>
+        </w:rPr>
+        <w:t>V1-V28 – conjunto de variáveis anonimizadas resultantes de PCA (28 componentes principais)</w:t>
+      </w:r>
+    </w:p>
+    <w:p>
+      <w:pPr>
+        <w:pStyle w:val="PargrafodaLista"/>
+        <w:numPr>
+          <w:ilvl w:val="0"/>
+          <w:numId w:val="4"/>
+        </w:numPr>
+        <w:spacing w:before="200" w:after="0" w:line="288" w:lineRule="auto"/>
+        <w:rPr>
+          <w:rFonts w:ascii="Helvetica Neue Light" w:eastAsia="Helvetica Neue Light" w:hAnsi="Helvetica Neue Light" w:cs="Helvetica Neue Light"/>
+        </w:rPr>
+      </w:pPr>
+      <w:proofErr w:type="spellStart"/>
+      <w:r>
+        <w:rPr>
+          <w:rFonts w:ascii="Helvetica Neue Light" w:eastAsia="Helvetica Neue Light" w:hAnsi="Helvetica Neue Light" w:cs="Helvetica Neue Light"/>
+        </w:rPr>
+        <w:t>Amout</w:t>
+      </w:r>
+      <w:proofErr w:type="spellEnd"/>
+      <w:r>
+        <w:rPr>
+          <w:rFonts w:ascii="Helvetica Neue Light" w:eastAsia="Helvetica Neue Light" w:hAnsi="Helvetica Neue Light" w:cs="Helvetica Neue Light"/>
+        </w:rPr>
+        <w:t xml:space="preserve"> – montante da transação</w:t>
+      </w:r>
+    </w:p>
+    <w:p>
+      <w:pPr>
+        <w:pStyle w:val="PargrafodaLista"/>
+        <w:numPr>
+          <w:ilvl w:val="0"/>
+          <w:numId w:val="4"/>
+        </w:numPr>
+        <w:spacing w:before="200" w:after="0" w:line="288" w:lineRule="auto"/>
+        <w:rPr>
+          <w:rFonts w:ascii="Helvetica Neue Light" w:eastAsia="Helvetica Neue Light" w:hAnsi="Helvetica Neue Light" w:cs="Helvetica Neue Light"/>
+        </w:rPr>
+      </w:pPr>
+      <w:proofErr w:type="spellStart"/>
+      <w:r>
+        <w:rPr>
+          <w:rFonts w:ascii="Helvetica Neue Light" w:eastAsia="Helvetica Neue Light" w:hAnsi="Helvetica Neue Light" w:cs="Helvetica Neue Light"/>
+        </w:rPr>
+        <w:t>Class</w:t>
+      </w:r>
+      <w:proofErr w:type="spellEnd"/>
+      <w:r>
+        <w:rPr>
+          <w:rFonts w:ascii="Helvetica Neue Light" w:eastAsia="Helvetica Neue Light" w:hAnsi="Helvetica Neue Light" w:cs="Helvetica Neue Light"/>
+        </w:rPr>
+        <w:t xml:space="preserve"> – identificação do tipo de transação (0: legítima, 1: fraudulenta)</w:t>
+      </w:r>
+    </w:p>
+    <w:p>
+      <w:pPr>
+        <w:pStyle w:val="PargrafodaLista"/>
+        <w:numPr>
+          <w:ilvl w:val="0"/>
+          <w:numId w:val="4"/>
+        </w:numPr>
+        <w:spacing w:before="200" w:after="0" w:line="288" w:lineRule="auto"/>
+        <w:rPr>
+          <w:rFonts w:ascii="Helvetica Neue Light" w:eastAsia="Helvetica Neue Light" w:hAnsi="Helvetica Neue Light" w:cs="Helvetica Neue Light"/>
+        </w:rPr>
+      </w:pPr>
+      <w:proofErr w:type="spellStart"/>
+      <w:r>
+        <w:rPr>
+          <w:rFonts w:ascii="Helvetica Neue Light" w:eastAsia="Helvetica Neue Light" w:hAnsi="Helvetica Neue Light" w:cs="Helvetica Neue Light"/>
+        </w:rPr>
+        <w:lastRenderedPageBreak/>
+        <w:t>Hour</w:t>
+      </w:r>
+      <w:proofErr w:type="spellEnd"/>
+      <w:r>
+        <w:rPr>
+          <w:rFonts w:ascii="Helvetica Neue Light" w:eastAsia="Helvetica Neue Light" w:hAnsi="Helvetica Neue Light" w:cs="Helvetica Neue Light"/>
+        </w:rPr>
+        <w:t xml:space="preserve"> – hora do dia em que a transação ocorreu</w:t>
+      </w:r>
+    </w:p>
+    <w:p>
+      <w:pPr>
+        <w:pStyle w:val="PargrafodaLista"/>
+        <w:numPr>
+          <w:ilvl w:val="0"/>
+          <w:numId w:val="4"/>
+        </w:numPr>
+        <w:spacing w:before="200" w:after="0" w:line="288" w:lineRule="auto"/>
+        <w:rPr>
+          <w:rFonts w:ascii="Helvetica Neue Light" w:eastAsia="Helvetica Neue Light" w:hAnsi="Helvetica Neue Light" w:cs="Helvetica Neue Light"/>
+        </w:rPr>
+      </w:pPr>
+      <w:proofErr w:type="spellStart"/>
+      <w:r>
+        <w:rPr>
+          <w:rFonts w:ascii="Helvetica Neue Light" w:eastAsia="Helvetica Neue Light" w:hAnsi="Helvetica Neue Light" w:cs="Helvetica Neue Light"/>
+        </w:rPr>
+        <w:t>Rolling_Mean_Amount</w:t>
+      </w:r>
+      <w:proofErr w:type="spellEnd"/>
+      <w:r>
+        <w:rPr>
+          <w:rFonts w:ascii="Helvetica Neue Light" w:eastAsia="Helvetica Neue Light" w:hAnsi="Helvetica Neue Light" w:cs="Helvetica Neue Light"/>
+        </w:rPr>
+        <w:t xml:space="preserve"> – </w:t>
+      </w:r>
+      <w:r>
+        <w:rPr>
+          <w:rFonts w:ascii="Helvetica Neue Light" w:eastAsia="Helvetica Neue Light" w:hAnsi="Helvetica Neue Light" w:cs="Helvetica Neue Light"/>
+        </w:rPr>
+        <w:t>m</w:t>
+      </w:r>
+      <w:r>
+        <w:rPr>
+          <w:rFonts w:ascii="Helvetica Neue Light" w:eastAsia="Helvetica Neue Light" w:hAnsi="Helvetica Neue Light" w:cs="Helvetica Neue Light"/>
+        </w:rPr>
+        <w:t>édia mó</w:t>
+      </w:r>
+      <w:r>
+        <w:rPr>
+          <w:rFonts w:ascii="Helvetica Neue Light" w:eastAsia="Helvetica Neue Light" w:hAnsi="Helvetica Neue Light" w:cs="Helvetica Neue Light"/>
+        </w:rPr>
+        <w:t>vel do valor da transação (janela de 5 transações)</w:t>
+      </w:r>
+    </w:p>
+    <w:p>
+      <w:pPr>
+        <w:pStyle w:val="PargrafodaLista"/>
+        <w:numPr>
+          <w:ilvl w:val="0"/>
+          <w:numId w:val="4"/>
+        </w:numPr>
+        <w:spacing w:before="200" w:after="0" w:line="288" w:lineRule="auto"/>
+        <w:rPr>
+          <w:rFonts w:ascii="Helvetica Neue Light" w:eastAsia="Helvetica Neue Light" w:hAnsi="Helvetica Neue Light" w:cs="Helvetica Neue Light"/>
+        </w:rPr>
+      </w:pPr>
+      <w:proofErr w:type="spellStart"/>
+      <w:r>
+        <w:rPr>
+          <w:rFonts w:ascii="Helvetica Neue Light" w:eastAsia="Helvetica Neue Light" w:hAnsi="Helvetica Neue Light" w:cs="Helvetica Neue Light"/>
+        </w:rPr>
+        <w:t>Std_Amout</w:t>
+      </w:r>
+      <w:proofErr w:type="spellEnd"/>
+      <w:r>
+        <w:rPr>
+          <w:rFonts w:ascii="Helvetica Neue Light" w:eastAsia="Helvetica Neue Light" w:hAnsi="Helvetica Neue Light" w:cs="Helvetica Neue Light"/>
+        </w:rPr>
+        <w:t xml:space="preserve"> – desvio padrão do valor da transação (janela de 5 transações)</w:t>
+      </w:r>
+    </w:p>
+    <w:p>
+      <w:pPr>
+        <w:pStyle w:val="PargrafodaLista"/>
+        <w:numPr>
+          <w:ilvl w:val="0"/>
+          <w:numId w:val="4"/>
+        </w:numPr>
+        <w:spacing w:before="200" w:after="0" w:line="288" w:lineRule="auto"/>
+        <w:rPr>
+          <w:rFonts w:ascii="Helvetica Neue Light" w:eastAsia="Helvetica Neue Light" w:hAnsi="Helvetica Neue Light" w:cs="Helvetica Neue Light"/>
+        </w:rPr>
+      </w:pPr>
+      <w:proofErr w:type="spellStart"/>
+      <w:r>
+        <w:rPr>
+          <w:rFonts w:ascii="Helvetica Neue Light" w:eastAsia="Helvetica Neue Light" w:hAnsi="Helvetica Neue Light" w:cs="Helvetica Neue Light"/>
+        </w:rPr>
+        <w:t>Delta_Amout</w:t>
+      </w:r>
+      <w:proofErr w:type="spellEnd"/>
+      <w:r>
+        <w:rPr>
+          <w:rFonts w:ascii="Helvetica Neue Light" w:eastAsia="Helvetica Neue Light" w:hAnsi="Helvetica Neue Light" w:cs="Helvetica Neue Light"/>
+        </w:rPr>
+        <w:t xml:space="preserve"> – diferença entre o valor atual e o valor anterior da transação</w:t>
+      </w:r>
+    </w:p>
+    <w:p>
+      <w:pPr>
+        <w:pStyle w:val="PargrafodaLista"/>
+        <w:numPr>
+          <w:ilvl w:val="0"/>
+          <w:numId w:val="4"/>
+        </w:numPr>
+        <w:spacing w:before="200" w:after="0" w:line="288" w:lineRule="auto"/>
+        <w:rPr>
+          <w:rFonts w:ascii="Helvetica Neue Light" w:eastAsia="Helvetica Neue Light" w:hAnsi="Helvetica Neue Light" w:cs="Helvetica Neue Light"/>
+        </w:rPr>
+      </w:pPr>
+      <w:proofErr w:type="spellStart"/>
+      <w:r>
+        <w:rPr>
+          <w:rFonts w:ascii="Helvetica Neue Light" w:eastAsia="Helvetica Neue Light" w:hAnsi="Helvetica Neue Light" w:cs="Helvetica Neue Light"/>
+        </w:rPr>
+        <w:t>Amount</w:t>
+      </w:r>
+      <w:proofErr w:type="spellEnd"/>
+      <w:r>
+        <w:rPr>
+          <w:rFonts w:ascii="Helvetica Neue Light" w:eastAsia="Helvetica Neue Light" w:hAnsi="Helvetica Neue Light" w:cs="Helvetica Neue Light"/>
+        </w:rPr>
+        <w:t xml:space="preserve"> </w:t>
+      </w:r>
+      <w:proofErr w:type="spellStart"/>
+      <w:r>
+        <w:rPr>
+          <w:rFonts w:ascii="Helvetica Neue Light" w:eastAsia="Helvetica Neue Light" w:hAnsi="Helvetica Neue Light" w:cs="Helvetica Neue Light"/>
+        </w:rPr>
+        <w:t>Category</w:t>
+      </w:r>
+      <w:proofErr w:type="spellEnd"/>
+      <w:r>
+        <w:rPr>
+          <w:rFonts w:ascii="Helvetica Neue Light" w:eastAsia="Helvetica Neue Light" w:hAnsi="Helvetica Neue Light" w:cs="Helvetica Neue Light"/>
+        </w:rPr>
+        <w:t xml:space="preserve"> – categoria do valor da transação (ex.: Muito Baixo, Baixo, Médio, etc.)</w:t>
+      </w:r>
+    </w:p>
+    <w:p>
+      <w:pPr>
+        <w:pStyle w:val="PargrafodaLista"/>
+        <w:numPr>
+          <w:ilvl w:val="0"/>
+          <w:numId w:val="4"/>
+        </w:numPr>
+        <w:spacing w:before="200" w:after="0" w:line="288" w:lineRule="auto"/>
+        <w:rPr>
+          <w:rFonts w:ascii="Helvetica Neue Light" w:eastAsia="Helvetica Neue Light" w:hAnsi="Helvetica Neue Light" w:cs="Helvetica Neue Light"/>
+        </w:rPr>
+      </w:pPr>
+      <w:proofErr w:type="spellStart"/>
+      <w:r>
+        <w:rPr>
+          <w:rFonts w:ascii="Helvetica Neue Light" w:eastAsia="Helvetica Neue Light" w:hAnsi="Helvetica Neue Light" w:cs="Helvetica Neue Light"/>
+        </w:rPr>
+        <w:t>Time_Diff</w:t>
+      </w:r>
+      <w:proofErr w:type="spellEnd"/>
+      <w:r>
+        <w:rPr>
+          <w:rFonts w:ascii="Helvetica Neue Light" w:eastAsia="Helvetica Neue Light" w:hAnsi="Helvetica Neue Light" w:cs="Helvetica Neue Light"/>
+        </w:rPr>
+        <w:t xml:space="preserve"> – diferença de tempo entre transações consecutivas</w:t>
+      </w:r>
+    </w:p>
+    <w:p>
+      <w:pPr>
+        <w:pStyle w:val="PargrafodaLista"/>
+        <w:numPr>
+          <w:ilvl w:val="0"/>
+          <w:numId w:val="4"/>
+        </w:numPr>
+        <w:spacing w:before="200" w:after="0" w:line="288" w:lineRule="auto"/>
+        <w:rPr>
+          <w:rFonts w:ascii="Helvetica Neue Light" w:eastAsia="Helvetica Neue Light" w:hAnsi="Helvetica Neue Light" w:cs="Helvetica Neue Light"/>
+        </w:rPr>
+      </w:pPr>
+      <w:proofErr w:type="spellStart"/>
+      <w:r>
+        <w:rPr>
+          <w:rFonts w:ascii="Helvetica Neue Light" w:eastAsia="Helvetica Neue Light" w:hAnsi="Helvetica Neue Light" w:cs="Helvetica Neue Light"/>
+        </w:rPr>
+        <w:t>Transacao</w:t>
+      </w:r>
+      <w:proofErr w:type="gramStart"/>
+      <w:r>
+        <w:rPr>
+          <w:rFonts w:ascii="Helvetica Neue Light" w:eastAsia="Helvetica Neue Light" w:hAnsi="Helvetica Neue Light" w:cs="Helvetica Neue Light"/>
+        </w:rPr>
+        <w:t>_Noturna</w:t>
+      </w:r>
+      <w:proofErr w:type="spellEnd"/>
+      <w:proofErr w:type="gramEnd"/>
+      <w:r>
+        <w:rPr>
+          <w:rFonts w:ascii="Helvetica Neue Light" w:eastAsia="Helvetica Neue Light" w:hAnsi="Helvetica Neue Light" w:cs="Helvetica Neue Light"/>
+        </w:rPr>
+        <w:t xml:space="preserve"> – indica se a transação ocorreu durante a noite (1: Sim, 0: Não)</w:t>
+      </w:r>
+    </w:p>
+    <w:p>
+      <w:pPr>
+        <w:pStyle w:val="PargrafodaLista"/>
+        <w:numPr>
+          <w:ilvl w:val="0"/>
+          <w:numId w:val="4"/>
+        </w:numPr>
+        <w:spacing w:before="200" w:after="0" w:line="288" w:lineRule="auto"/>
+        <w:rPr>
+          <w:rFonts w:ascii="Helvetica Neue Light" w:eastAsia="Helvetica Neue Light" w:hAnsi="Helvetica Neue Light" w:cs="Helvetica Neue Light"/>
+        </w:rPr>
+      </w:pPr>
+      <w:r>
+        <w:rPr>
+          <w:rFonts w:ascii="Helvetica Neue Light" w:eastAsia="Helvetica Neue Light" w:hAnsi="Helvetica Neue Light" w:cs="Helvetica Neue Light"/>
+        </w:rPr>
+        <w:t>Num_Transacoes_1h – número de transações realizadas na mesma hora</w:t>
+      </w:r>
+    </w:p>
+    <w:p>
+      <w:pPr>
+        <w:pStyle w:val="PargrafodaLista"/>
+        <w:numPr>
+          <w:ilvl w:val="0"/>
+          <w:numId w:val="4"/>
+        </w:numPr>
+        <w:spacing w:before="200" w:after="0" w:line="288" w:lineRule="auto"/>
+        <w:rPr>
+          <w:rFonts w:ascii="Helvetica Neue Light" w:eastAsia="Helvetica Neue Light" w:hAnsi="Helvetica Neue Light" w:cs="Helvetica Neue Light"/>
+        </w:rPr>
+      </w:pPr>
+      <w:proofErr w:type="spellStart"/>
+      <w:r>
+        <w:rPr>
+          <w:rFonts w:ascii="Helvetica Neue Light" w:eastAsia="Helvetica Neue Light" w:hAnsi="Helvetica Neue Light" w:cs="Helvetica Neue Light"/>
+        </w:rPr>
+        <w:t>Freq_Valor_Transacao</w:t>
+      </w:r>
+      <w:proofErr w:type="spellEnd"/>
+      <w:r>
+        <w:rPr>
+          <w:rFonts w:ascii="Helvetica Neue Light" w:eastAsia="Helvetica Neue Light" w:hAnsi="Helvetica Neue Light" w:cs="Helvetica Neue Light"/>
+        </w:rPr>
+        <w:t xml:space="preserve"> – frequência de transações com o mesmo valor</w:t>
+      </w:r>
+    </w:p>
+    <w:p>
+      <w:pPr>
+        <w:pStyle w:val="PargrafodaLista"/>
+        <w:numPr>
+          <w:ilvl w:val="0"/>
+          <w:numId w:val="4"/>
+        </w:numPr>
+        <w:spacing w:before="200" w:after="0" w:line="288" w:lineRule="auto"/>
+        <w:rPr>
+          <w:rFonts w:ascii="Helvetica Neue Light" w:eastAsia="Helvetica Neue Light" w:hAnsi="Helvetica Neue Light" w:cs="Helvetica Neue Light"/>
+        </w:rPr>
+      </w:pPr>
+      <w:proofErr w:type="spellStart"/>
+      <w:r>
+        <w:rPr>
+          <w:rFonts w:ascii="Helvetica Neue Light" w:eastAsia="Helvetica Neue Light" w:hAnsi="Helvetica Neue Light" w:cs="Helvetica Neue Light"/>
+        </w:rPr>
+        <w:t>Delta_Media_Valor</w:t>
+      </w:r>
+      <w:proofErr w:type="spellEnd"/>
+      <w:r>
+        <w:rPr>
+          <w:rFonts w:ascii="Helvetica Neue Light" w:eastAsia="Helvetica Neue Light" w:hAnsi="Helvetica Neue Light" w:cs="Helvetica Neue Light"/>
+        </w:rPr>
+        <w:t xml:space="preserve"> – Diferença entre o valor da transação e a média móvel</w:t>
+      </w:r>
+    </w:p>
+    <w:p>
+      <w:pPr>
+        <w:pStyle w:val="PargrafodaLista"/>
+        <w:numPr>
+          <w:ilvl w:val="0"/>
+          <w:numId w:val="4"/>
+        </w:numPr>
+        <w:spacing w:before="200" w:after="0" w:line="288" w:lineRule="auto"/>
+        <w:rPr>
+          <w:rFonts w:ascii="Helvetica Neue Light" w:eastAsia="Helvetica Neue Light" w:hAnsi="Helvetica Neue Light" w:cs="Helvetica Neue Light"/>
+        </w:rPr>
+      </w:pPr>
+      <w:proofErr w:type="spellStart"/>
+      <w:r>
+        <w:rPr>
+          <w:rFonts w:ascii="Helvetica Neue Light" w:eastAsia="Helvetica Neue Light" w:hAnsi="Helvetica Neue Light" w:cs="Helvetica Neue Light"/>
+        </w:rPr>
+        <w:t>Region</w:t>
+      </w:r>
+      <w:proofErr w:type="spellEnd"/>
+      <w:r>
+        <w:rPr>
+          <w:rFonts w:ascii="Helvetica Neue Light" w:eastAsia="Helvetica Neue Light" w:hAnsi="Helvetica Neue Light" w:cs="Helvetica Neue Light"/>
+        </w:rPr>
+        <w:t xml:space="preserve"> – Região geográfica associada à transação</w:t>
+      </w:r>
+    </w:p>
+    <w:p>
+      <w:pPr>
+        <w:spacing w:before="200" w:after="0" w:line="288" w:lineRule="auto"/>
+        <w:rPr>
+          <w:rFonts w:ascii="Helvetica Neue Light" w:eastAsia="Helvetica Neue Light" w:hAnsi="Helvetica Neue Light" w:cs="Helvetica Neue Light"/>
+        </w:rPr>
+      </w:pPr>
+      <w:r>
+        <w:rPr>
+          <w:rFonts w:ascii="Helvetica Neue Light" w:eastAsia="Helvetica Neue Light" w:hAnsi="Helvetica Neue Light" w:cs="Helvetica Neue Light"/>
+        </w:rPr>
+        <w:t>Focando na prevenção de fraudes, esta atividade envolve um conjunto de boas práticas e tecnologias que ajudam a proteger empresas e consumidores. São indicadas as seguintes recomendações:</w:t>
+      </w:r>
+    </w:p>
+    <w:p>
+      <w:pPr>
+        <w:pStyle w:val="PargrafodaLista"/>
+        <w:numPr>
+          <w:ilvl w:val="0"/>
+          <w:numId w:val="5"/>
+        </w:numPr>
+        <w:spacing w:before="200" w:after="0" w:line="288" w:lineRule="auto"/>
+        <w:rPr>
+          <w:rFonts w:ascii="Helvetica Neue Light" w:eastAsia="Helvetica Neue Light" w:hAnsi="Helvetica Neue Light" w:cs="Helvetica Neue Light"/>
+        </w:rPr>
+      </w:pPr>
+      <w:r>
+        <w:rPr>
+          <w:rFonts w:ascii="Helvetica Neue Light" w:eastAsia="Helvetica Neue Light" w:hAnsi="Helvetica Neue Light" w:cs="Helvetica Neue Light"/>
+        </w:rPr>
+        <w:t xml:space="preserve">Ativar alertas de transação, utilizar a autenticação </w:t>
+      </w:r>
+      <w:proofErr w:type="spellStart"/>
+      <w:r>
+        <w:rPr>
+          <w:rFonts w:ascii="Helvetica Neue Light" w:eastAsia="Helvetica Neue Light" w:hAnsi="Helvetica Neue Light" w:cs="Helvetica Neue Light"/>
+        </w:rPr>
+        <w:t>multifator</w:t>
+      </w:r>
+      <w:proofErr w:type="spellEnd"/>
+      <w:r>
+        <w:rPr>
+          <w:rFonts w:ascii="Helvetica Neue Light" w:eastAsia="Helvetica Neue Light" w:hAnsi="Helvetica Neue Light" w:cs="Helvetica Neue Light"/>
+        </w:rPr>
+        <w:t xml:space="preserve"> e monitorização contínua</w:t>
+      </w:r>
+    </w:p>
+    <w:p>
+      <w:pPr>
+        <w:pStyle w:val="PargrafodaLista"/>
+        <w:numPr>
+          <w:ilvl w:val="0"/>
+          <w:numId w:val="5"/>
+        </w:numPr>
+        <w:spacing w:before="200" w:after="0" w:line="288" w:lineRule="auto"/>
+        <w:rPr>
+          <w:rFonts w:ascii="Helvetica Neue Light" w:eastAsia="Helvetica Neue Light" w:hAnsi="Helvetica Neue Light" w:cs="Helvetica Neue Light"/>
+        </w:rPr>
+      </w:pPr>
+      <w:r>
+        <w:rPr>
+          <w:rFonts w:ascii="Helvetica Neue Light" w:eastAsia="Helvetica Neue Light" w:hAnsi="Helvetica Neue Light" w:cs="Helvetica Neue Light"/>
+        </w:rPr>
+        <w:t>Não partilhar informações pessoais, verificar remetentes suspeitos e utilizar autenticação de dois fatores</w:t>
+      </w:r>
+    </w:p>
+    <w:p>
+      <w:pPr>
+        <w:pStyle w:val="PargrafodaLista"/>
+        <w:numPr>
+          <w:ilvl w:val="0"/>
+          <w:numId w:val="5"/>
+        </w:numPr>
+        <w:spacing w:before="200" w:after="0" w:line="288" w:lineRule="auto"/>
+        <w:rPr>
+          <w:rFonts w:ascii="Helvetica Neue Light" w:eastAsia="Helvetica Neue Light" w:hAnsi="Helvetica Neue Light" w:cs="Helvetica Neue Light"/>
+        </w:rPr>
+      </w:pPr>
+      <w:r>
+        <w:rPr>
+          <w:rFonts w:ascii="Helvetica Neue Light" w:eastAsia="Helvetica Neue Light" w:hAnsi="Helvetica Neue Light" w:cs="Helvetica Neue Light"/>
+        </w:rPr>
+        <w:t>Utilizar verificação biométrica, não reutilizar palavras-passe e ativar bloqueios automáticos</w:t>
+      </w:r>
+    </w:p>
+    <w:p>
+      <w:pPr>
+        <w:pStyle w:val="PargrafodaLista"/>
+        <w:numPr>
+          <w:ilvl w:val="0"/>
+          <w:numId w:val="5"/>
+        </w:numPr>
+        <w:spacing w:before="200" w:after="0" w:line="288" w:lineRule="auto"/>
+        <w:rPr>
+          <w:rFonts w:ascii="Helvetica Neue Light" w:eastAsia="Helvetica Neue Light" w:hAnsi="Helvetica Neue Light" w:cs="Helvetica Neue Light"/>
+        </w:rPr>
+      </w:pPr>
+      <w:r>
+        <w:rPr>
+          <w:rFonts w:ascii="Helvetica Neue Light" w:eastAsia="Helvetica Neue Light" w:hAnsi="Helvetica Neue Light" w:cs="Helvetica Neue Light"/>
+        </w:rPr>
+        <w:t>Implementar monitorização de transações em tempo real e análises de comportamento.</w:t>
+      </w:r>
+    </w:p>
+    <w:p>
+      <w:pPr>
+        <w:spacing w:before="200" w:after="0" w:line="288" w:lineRule="auto"/>
+        <w:rPr>
+          <w:rFonts w:ascii="Helvetica Neue Light" w:eastAsia="Helvetica Neue Light" w:hAnsi="Helvetica Neue Light" w:cs="Helvetica Neue Light"/>
+        </w:rPr>
+      </w:pPr>
+      <w:r>
+        <w:rPr>
+          <w:rFonts w:ascii="Helvetica Neue Light" w:eastAsia="Helvetica Neue Light" w:hAnsi="Helvetica Neue Light" w:cs="Helvetica Neue Light"/>
+        </w:rPr>
+        <w:t>Pensando nas empresas, o programa indica quais tecnologias e estratégias que podem ser utilizadas para reforçar a segurança:</w:t>
+      </w:r>
+    </w:p>
+    <w:p>
+      <w:pPr>
+        <w:pStyle w:val="PargrafodaLista"/>
+        <w:numPr>
+          <w:ilvl w:val="0"/>
+          <w:numId w:val="6"/>
+        </w:numPr>
+        <w:spacing w:before="200" w:after="0" w:line="288" w:lineRule="auto"/>
+        <w:rPr>
+          <w:rFonts w:ascii="Helvetica Neue Light" w:eastAsia="Helvetica Neue Light" w:hAnsi="Helvetica Neue Light" w:cs="Helvetica Neue Light"/>
+        </w:rPr>
+      </w:pPr>
+      <w:proofErr w:type="spellStart"/>
+      <w:r>
+        <w:rPr>
+          <w:rFonts w:ascii="Helvetica Neue Light" w:eastAsia="Helvetica Neue Light" w:hAnsi="Helvetica Neue Light" w:cs="Helvetica Neue Light"/>
+          <w:i/>
+          <w:iCs/>
+        </w:rPr>
+        <w:t>Machine</w:t>
+      </w:r>
+      <w:proofErr w:type="spellEnd"/>
+      <w:r>
+        <w:rPr>
+          <w:rFonts w:ascii="Helvetica Neue Light" w:eastAsia="Helvetica Neue Light" w:hAnsi="Helvetica Neue Light" w:cs="Helvetica Neue Light"/>
+          <w:i/>
+          <w:iCs/>
+        </w:rPr>
+        <w:t xml:space="preserve"> </w:t>
+      </w:r>
+      <w:proofErr w:type="spellStart"/>
+      <w:r>
+        <w:rPr>
+          <w:rFonts w:ascii="Helvetica Neue Light" w:eastAsia="Helvetica Neue Light" w:hAnsi="Helvetica Neue Light" w:cs="Helvetica Neue Light"/>
+          <w:i/>
+          <w:iCs/>
+        </w:rPr>
+        <w:t>Learning</w:t>
+      </w:r>
+      <w:proofErr w:type="spellEnd"/>
+      <w:r>
+        <w:rPr>
+          <w:rFonts w:ascii="Helvetica Neue Light" w:eastAsia="Helvetica Neue Light" w:hAnsi="Helvetica Neue Light" w:cs="Helvetica Neue Light"/>
+          <w:i/>
+          <w:iCs/>
+        </w:rPr>
+        <w:t xml:space="preserve"> </w:t>
+      </w:r>
+      <w:r>
+        <w:rPr>
+          <w:rFonts w:ascii="Helvetica Neue Light" w:eastAsia="Helvetica Neue Light" w:hAnsi="Helvetica Neue Light" w:cs="Helvetica Neue Light"/>
+        </w:rPr>
+        <w:t>e Inteligência Artificial: modelos que analisam padrões e detetam anomalias</w:t>
+      </w:r>
+    </w:p>
+    <w:p>
+      <w:pPr>
+        <w:pStyle w:val="PargrafodaLista"/>
+        <w:numPr>
+          <w:ilvl w:val="0"/>
+          <w:numId w:val="6"/>
+        </w:numPr>
+        <w:spacing w:before="200" w:after="0" w:line="288" w:lineRule="auto"/>
+        <w:rPr>
+          <w:rFonts w:ascii="Helvetica Neue Light" w:eastAsia="Helvetica Neue Light" w:hAnsi="Helvetica Neue Light" w:cs="Helvetica Neue Light"/>
+        </w:rPr>
+      </w:pPr>
+      <w:r>
+        <w:rPr>
+          <w:rFonts w:ascii="Helvetica Neue Light" w:eastAsia="Helvetica Neue Light" w:hAnsi="Helvetica Neue Light" w:cs="Helvetica Neue Light"/>
+        </w:rPr>
+        <w:t xml:space="preserve">Autenticação </w:t>
+      </w:r>
+      <w:proofErr w:type="spellStart"/>
+      <w:r>
+        <w:rPr>
+          <w:rFonts w:ascii="Helvetica Neue Light" w:eastAsia="Helvetica Neue Light" w:hAnsi="Helvetica Neue Light" w:cs="Helvetica Neue Light"/>
+        </w:rPr>
+        <w:t>Multifator</w:t>
+      </w:r>
+      <w:proofErr w:type="spellEnd"/>
+      <w:r>
+        <w:rPr>
+          <w:rFonts w:ascii="Helvetica Neue Light" w:eastAsia="Helvetica Neue Light" w:hAnsi="Helvetica Neue Light" w:cs="Helvetica Neue Light"/>
+        </w:rPr>
+        <w:t xml:space="preserve"> (MFA) – verificação em duas etapas para acessos financeiros</w:t>
+      </w:r>
+    </w:p>
+    <w:p>
+      <w:pPr>
+        <w:pStyle w:val="PargrafodaLista"/>
+        <w:numPr>
+          <w:ilvl w:val="0"/>
+          <w:numId w:val="6"/>
+        </w:numPr>
+        <w:spacing w:before="200" w:after="0" w:line="288" w:lineRule="auto"/>
+        <w:rPr>
+          <w:rFonts w:ascii="Helvetica Neue Light" w:eastAsia="Helvetica Neue Light" w:hAnsi="Helvetica Neue Light" w:cs="Helvetica Neue Light"/>
+        </w:rPr>
+      </w:pPr>
+      <w:r>
+        <w:rPr>
+          <w:rFonts w:ascii="Helvetica Neue Light" w:eastAsia="Helvetica Neue Light" w:hAnsi="Helvetica Neue Light" w:cs="Helvetica Neue Light"/>
+        </w:rPr>
+        <w:t>Monitorização em Tempo Real - identificação de transações suspeitas à medida que ocorrem</w:t>
+      </w:r>
+    </w:p>
+    <w:p>
+      <w:pPr>
+        <w:pStyle w:val="PargrafodaLista"/>
+        <w:numPr>
+          <w:ilvl w:val="0"/>
+          <w:numId w:val="6"/>
+        </w:numPr>
+        <w:spacing w:before="200" w:after="0" w:line="288" w:lineRule="auto"/>
+        <w:rPr>
+          <w:rFonts w:ascii="Helvetica Neue Light" w:eastAsia="Helvetica Neue Light" w:hAnsi="Helvetica Neue Light" w:cs="Helvetica Neue Light"/>
+        </w:rPr>
+      </w:pPr>
+      <w:r>
+        <w:rPr>
+          <w:rFonts w:ascii="Helvetica Neue Light" w:eastAsia="Helvetica Neue Light" w:hAnsi="Helvetica Neue Light" w:cs="Helvetica Neue Light"/>
+        </w:rPr>
+        <w:t>Criptografia Avançada – proteção de dados sensíveis contra acessos não autorizados</w:t>
+      </w:r>
+    </w:p>
+    <w:p>
+      <w:pPr>
+        <w:pStyle w:val="PargrafodaLista"/>
+        <w:numPr>
+          <w:ilvl w:val="0"/>
+          <w:numId w:val="6"/>
+        </w:numPr>
+        <w:spacing w:before="200" w:after="0" w:line="288" w:lineRule="auto"/>
+        <w:rPr>
+          <w:rFonts w:ascii="Helvetica Neue Light" w:eastAsia="Helvetica Neue Light" w:hAnsi="Helvetica Neue Light" w:cs="Helvetica Neue Light"/>
+        </w:rPr>
+      </w:pPr>
+      <w:r>
+        <w:rPr>
+          <w:rFonts w:ascii="Helvetica Neue Light" w:eastAsia="Helvetica Neue Light" w:hAnsi="Helvetica Neue Light" w:cs="Helvetica Neue Light"/>
+        </w:rPr>
+        <w:t>Análises de Comportamento – identificação de padrões incomuns de uso do sistema</w:t>
+      </w:r>
+    </w:p>
+    <w:p>
+      <w:pPr>
+        <w:pStyle w:val="Ttulo1"/>
+        <w:spacing w:before="0" w:after="0"/>
+        <w:ind w:right="0"/>
+        <w:jc w:val="left"/>
+        <w:rPr>
+          <w:rFonts w:ascii="Helvetica Neue" w:eastAsia="Helvetica Neue" w:hAnsi="Helvetica Neue" w:cs="Helvetica Neue"/>
+          <w:sz w:val="28"/>
+          <w:szCs w:val="28"/>
+        </w:rPr>
+      </w:pPr>
+      <w:r>
+        <w:rPr>
+          <w:rFonts w:ascii="Helvetica Neue" w:eastAsia="Helvetica Neue" w:hAnsi="Helvetica Neue" w:cs="Helvetica Neue"/>
+          <w:sz w:val="28"/>
+          <w:szCs w:val="28"/>
+        </w:rPr>
+        <w:lastRenderedPageBreak/>
+        <w:t>Análise de Fraudes</w:t>
+      </w:r>
+    </w:p>
+    <w:p>
+      <w:pPr>
+        <w:spacing w:before="200" w:after="0" w:line="288" w:lineRule="auto"/>
+        <w:rPr>
+          <w:rFonts w:ascii="Helvetica Neue Light" w:eastAsia="Helvetica Neue Light" w:hAnsi="Helvetica Neue Light" w:cs="Helvetica Neue Light"/>
+        </w:rPr>
+      </w:pPr>
+      <w:r>
+        <w:rPr>
+          <w:rFonts w:ascii="Helvetica Neue Light" w:eastAsia="Helvetica Neue Light" w:hAnsi="Helvetica Neue Light" w:cs="Helvetica Neue Light"/>
+        </w:rPr>
+        <w:t xml:space="preserve">Nesta secção da aplicação, foi implementado um painel de visualização interativo dedicado à análise das fraudes detetadas no </w:t>
+      </w:r>
+      <w:proofErr w:type="spellStart"/>
+      <w:r>
+        <w:rPr>
+          <w:rFonts w:ascii="Helvetica Neue Light" w:eastAsia="Helvetica Neue Light" w:hAnsi="Helvetica Neue Light" w:cs="Helvetica Neue Light"/>
+        </w:rPr>
+        <w:t>dataset</w:t>
+      </w:r>
+      <w:proofErr w:type="spellEnd"/>
+      <w:r>
+        <w:rPr>
+          <w:rFonts w:ascii="Helvetica Neue Light" w:eastAsia="Helvetica Neue Light" w:hAnsi="Helvetica Neue Light" w:cs="Helvetica Neue Light"/>
+        </w:rPr>
+        <w:t>. Esta componente permite ao utilizador aplicar filtros personalizados, nomeadamente por intervalo de tempo e por região geográfica da Europa, proporcionando uma exploração mais dirigida dos dados. No âmbito da apresentação do projeto, optou-se por analisar os resultados considerando todas as regiões e todas as horas do dia, de forma a obter uma visão global do fenómeno.</w:t>
+      </w:r>
+    </w:p>
+    <w:p>
+      <w:pPr>
+        <w:spacing w:before="200" w:after="0" w:line="288" w:lineRule="auto"/>
+        <w:rPr>
+          <w:rFonts w:ascii="Helvetica Neue Light" w:eastAsia="Helvetica Neue Light" w:hAnsi="Helvetica Neue Light" w:cs="Helvetica Neue Light"/>
+        </w:rPr>
+      </w:pPr>
+      <w:r>
+        <w:rPr>
+          <w:rFonts w:ascii="Helvetica Neue Light" w:eastAsia="Helvetica Neue Light" w:hAnsi="Helvetica Neue Light" w:cs="Helvetica Neue Light"/>
+        </w:rPr>
+        <w:t>O primeiro gráfico apresentado consiste num gráfico de barras que ilustra a distribuição do número de fraudes ao longo das 24 horas do dia. A análise revela dois picos de atividade fraudulenta significativos: às 2h e às 11h da manhã. O pico registado às 2h pode ser associado a um período de baixa vigilância humana, o que pode favorecer a ocorrência de fraudes. Já o pico das 11h coincide com um horário de elevada atividade comercial, o que pode ser estrategicamente explorado pelos criminosos para disfarçar operações ilícitas entre o volume de transações legítimas.</w:t>
+      </w:r>
+      <w:r>
+        <w:rPr>
+          <w:noProof/>
+        </w:rPr>
+        <w:t xml:space="preserve"> </w:t>
+      </w:r>
+    </w:p>
+    <w:p>
+      <w:pPr>
+        <w:spacing w:before="200" w:after="0" w:line="288" w:lineRule="auto"/>
+        <w:rPr>
+          <w:rFonts w:ascii="Helvetica Neue Light" w:eastAsia="Helvetica Neue Light" w:hAnsi="Helvetica Neue Light" w:cs="Helvetica Neue Light"/>
+        </w:rPr>
+      </w:pPr>
+      <w:r>
+        <w:rPr>
+          <w:noProof/>
+        </w:rPr>
+        <mc:AlternateContent>
+          <mc:Choice Requires="wps">
+            <w:drawing>
+              <wp:anchor distT="0" distB="0" distL="114300" distR="114300" simplePos="0" relativeHeight="251665408" behindDoc="0" locked="0" layoutInCell="1" allowOverlap="1" wp14:anchorId="693D1895" wp14:editId="73A27232">
+                <wp:simplePos x="0" y="0"/>
+                <wp:positionH relativeFrom="column">
+                  <wp:posOffset>2880360</wp:posOffset>
+                </wp:positionH>
+                <wp:positionV relativeFrom="paragraph">
+                  <wp:posOffset>2857500</wp:posOffset>
+                </wp:positionV>
+                <wp:extent cx="2684780" cy="635"/>
+                <wp:effectExtent l="0" t="0" r="0" b="0"/>
+                <wp:wrapSquare wrapText="bothSides"/>
+                <wp:docPr id="592760861" name="Caixa de texto 1"/>
+                <wp:cNvGraphicFramePr/>
+                <a:graphic xmlns:a="http://schemas.openxmlformats.org/drawingml/2006/main">
+                  <a:graphicData uri="http://schemas.microsoft.com/office/word/2010/wordprocessingShape">
+                    <wps:wsp>
+                      <wps:cNvSpPr txBox="1"/>
+                      <wps:spPr>
+                        <a:xfrm>
+                          <a:off x="0" y="0"/>
+                          <a:ext cx="2684780" cy="635"/>
+                        </a:xfrm>
+                        <a:prstGeom prst="rect">
+                          <a:avLst/>
+                        </a:prstGeom>
+                        <a:solidFill>
+                          <a:prstClr val="white"/>
+                        </a:solidFill>
+                        <a:ln>
+                          <a:noFill/>
+                        </a:ln>
+                      </wps:spPr>
+                      <wps:txbx>
+                        <w:txbxContent>
+                          <w:p>
+                            <w:pPr>
+                              <w:pStyle w:val="Legenda"/>
+                              <w:rPr>
+                                <w:rFonts w:ascii="Helvetica Neue Light" w:eastAsia="Helvetica Neue Light" w:hAnsi="Helvetica Neue Light" w:cs="Helvetica Neue Light"/>
+                                <w:sz w:val="22"/>
+                                <w:szCs w:val="22"/>
+                              </w:rPr>
+                            </w:pPr>
+                            <w:r>
+                              <w:t>Figura 2</w:t>
+                            </w:r>
+                          </w:p>
+                        </w:txbxContent>
+                      </wps:txbx>
+                      <wps:bodyPr rot="0" spcFirstLastPara="0" vertOverflow="overflow" horzOverflow="overflow" vert="horz" wrap="square" lIns="0" tIns="0" rIns="0" bIns="0" numCol="1" spcCol="0" rtlCol="0" fromWordArt="0" anchor="t" anchorCtr="0" forceAA="0" compatLnSpc="1">
+                        <a:prstTxWarp prst="textNoShape">
+                          <a:avLst/>
+                        </a:prstTxWarp>
+                        <a:spAutoFit/>
+                      </wps:bodyPr>
+                    </wps:wsp>
+                  </a:graphicData>
+                </a:graphic>
+              </wp:anchor>
+            </w:drawing>
+          </mc:Choice>
+          <mc:Fallback>
+            <w:pict>
+              <v:shapetype w14:anchorId="693D1895" id="_x0000_t202" coordsize="21600,21600" o:spt="202" path="m,l,21600r21600,l21600,xe">
+                <v:stroke joinstyle="miter"/>
+                <v:path gradientshapeok="t" o:connecttype="rect"/>
+              </v:shapetype>
+              <v:shape id="Caixa de texto 1" o:spid="_x0000_s1026" type="#_x0000_t202" style="position:absolute;left:0;text-align:left;margin-left:226.8pt;margin-top:225pt;width:211.4pt;height:.05pt;z-index:251665408;visibility:visible;mso-wrap-style:square;mso-wrap-distance-left:9pt;mso-wrap-distance-top:0;mso-wrap-distance-right:9pt;mso-wrap-distance-bottom:0;mso-position-horizontal:absolute;mso-position-horizontal-relative:text;mso-position-vertical:absolute;mso-position-vertical-relative:text;v-text-anchor:top" o:gfxdata="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" stroked="f">
+                <v:textbox style="mso-fit-shape-to-text:t" inset="0,0,0,0">
+                  <w:txbxContent>
+                    <w:p>
+                      <w:pPr>
+                        <w:pStyle w:val="Legenda"/>
+                        <w:rPr>
+                          <w:rFonts w:ascii="Helvetica Neue Light" w:eastAsia="Helvetica Neue Light" w:hAnsi="Helvetica Neue Light" w:cs="Helvetica Neue Light"/>
+                          <w:sz w:val="22"/>
+                          <w:szCs w:val="22"/>
+                        </w:rPr>
+                      </w:pPr>
+                      <w:r>
+                        <w:t>Figura 2</w:t>
+                      </w:r>
+                    </w:p>
+                  </w:txbxContent>
+                </v:textbox>
+                <w10:wrap type="square"/>
+              </v:shape>
+            </w:pict>
+          </mc:Fallback>
+        </mc:AlternateContent>
+      </w:r>
+      <w:r>
+        <w:rPr>
+          <w:rFonts w:ascii="Helvetica Neue Light" w:eastAsia="Helvetica Neue Light" w:hAnsi="Helvetica Neue Light" w:cs="Helvetica Neue Light"/>
+        </w:rPr>
+        <w:drawing>
+          <wp:anchor distT="0" distB="0" distL="114300" distR="114300" simplePos="0" relativeHeight="251659264" behindDoc="0" locked="0" layoutInCell="1" allowOverlap="1" wp14:anchorId="7A178B3C" wp14:editId="2C4BADE2">
+            <wp:simplePos x="0" y="0"/>
+            <wp:positionH relativeFrom="margin">
+              <wp:align>right</wp:align>
+            </wp:positionH>
+            <wp:positionV relativeFrom="paragraph">
+              <wp:posOffset>1417739</wp:posOffset>
+            </wp:positionV>
+            <wp:extent cx="2684780" cy="1383030"/>
+            <wp:effectExtent l="0" t="0" r="1270" b="7620"/>
+            <wp:wrapSquare wrapText="bothSides"/>
+            <wp:docPr id="1958979640" name="Imagem 1" descr="Uma imagem com texto, captura de ecrã, Retângulo, Tipo de letra&#10;&#10;Os conteúdos gerados por IA podem estar incorretos."/>
+            <wp:cNvGraphicFramePr>
+              <a:graphicFrameLocks xmlns:a="http://schemas.openxmlformats.org/drawingml/2006/main" noChangeAspect="1"/>
+            </wp:cNvGraphicFramePr>
+            <a:graphic xmlns:a="http://schemas.openxmlformats.org/drawingml/2006/main">
+              <a:graphicData uri="http://schemas.openxmlformats.org/drawingml/2006/picture">
+                <pic:pic xmlns:pic="http://schemas.openxmlformats.org/drawingml/2006/picture">
+                  <pic:nvPicPr>
+                    <pic:cNvPr id="1958979640" name="Imagem 1" descr="Uma imagem com texto, captura de ecrã, Retângulo, Tipo de letra&#10;&#10;Os conteúdos gerados por IA podem estar incorretos."/>
+                    <pic:cNvPicPr/>
+                  </pic:nvPicPr>
+                  <pic:blipFill>
+                    <a:blip r:embed="rId12" cstate="print">
+                      <a:extLst>
+                        <a:ext uri="{28A0092B-C50C-407E-A947-70E740481C1C}">
+                          <a14:useLocalDpi xmlns:a14="http://schemas.microsoft.com/office/drawing/2010/main" val="0"/>
+                        </a:ext>
+                      </a:extLst>
+                    </a:blip>
+                    <a:stretch>
+                      <a:fillRect/>
+                    </a:stretch>
+                  </pic:blipFill>
+                  <pic:spPr>
+                    <a:xfrm>
+                      <a:off x="0" y="0"/>
+                      <a:ext cx="2684780" cy="1383030"/>
+                    </a:xfrm>
+                    <a:prstGeom prst="rect">
+                      <a:avLst/>
+                    </a:prstGeom>
+                  </pic:spPr>
+                </pic:pic>
+              </a:graphicData>
+            </a:graphic>
+            <wp14:sizeRelH relativeFrom="page">
+              <wp14:pctWidth>0</wp14:pctWidth>
+            </wp14:sizeRelH>
+            <wp14:sizeRelV relativeFrom="page">
+              <wp14:pctHeight>0</wp14:pctHeight>
+            </wp14:sizeRelV>
+          </wp:anchor>
+        </w:drawing>
+      </w:r>
+      <w:r>
+        <w:rPr>
+          <w:noProof/>
+        </w:rPr>
+        <mc:AlternateContent>
+          <mc:Choice Requires="wps">
+            <w:drawing>
+              <wp:anchor distT="0" distB="0" distL="114300" distR="114300" simplePos="0" relativeHeight="251663360" behindDoc="0" locked="0" layoutInCell="1" allowOverlap="1" wp14:anchorId="320B1ED8" wp14:editId="07F04E93">
+                <wp:simplePos x="0" y="0"/>
+                <wp:positionH relativeFrom="column">
+                  <wp:posOffset>0</wp:posOffset>
+                </wp:positionH>
+                <wp:positionV relativeFrom="paragraph">
+                  <wp:posOffset>2904490</wp:posOffset>
+                </wp:positionV>
+                <wp:extent cx="2635885" cy="635"/>
+                <wp:effectExtent l="0" t="0" r="0" b="0"/>
+                <wp:wrapSquare wrapText="bothSides"/>
+                <wp:docPr id="2145590358" name="Caixa de texto 1"/>
+                <wp:cNvGraphicFramePr/>
+                <a:graphic xmlns:a="http://schemas.openxmlformats.org/drawingml/2006/main">
+                  <a:graphicData uri="http://schemas.microsoft.com/office/word/2010/wordprocessingShape">
+                    <wps:wsp>
+                      <wps:cNvSpPr txBox="1"/>
+                      <wps:spPr>
+                        <a:xfrm>
+                          <a:off x="0" y="0"/>
+                          <a:ext cx="2635885" cy="635"/>
+                        </a:xfrm>
+                        <a:prstGeom prst="rect">
+                          <a:avLst/>
+                        </a:prstGeom>
+                        <a:solidFill>
+                          <a:prstClr val="white"/>
+                        </a:solidFill>
+                        <a:ln>
+                          <a:noFill/>
+                        </a:ln>
+                      </wps:spPr>
+                      <wps:txbx>
+                        <w:txbxContent>
+                          <w:p>
+                            <w:pPr>
+                              <w:pStyle w:val="Legenda"/>
+                              <w:rPr>
+                                <w:rFonts w:ascii="Helvetica Neue Light" w:eastAsia="Helvetica Neue Light" w:hAnsi="Helvetica Neue Light" w:cs="Helvetica Neue Light"/>
+                                <w:sz w:val="22"/>
+                                <w:szCs w:val="22"/>
+                              </w:rPr>
+                            </w:pPr>
+                            <w:r>
+                              <w:t xml:space="preserve">Figura </w:t>
+                            </w:r>
+                            <w:r>
+                              <w:fldChar w:fldCharType="begin"/>
+                            </w:r>
+                            <w:r>
+                              <w:instrText xml:space="preserve"> SEQ Figura \* ARABIC </w:instrText>
+                            </w:r>
+                            <w:r>
+                              <w:fldChar w:fldCharType="separate"/>
+                            </w:r>
+                            <w:r>
+                              <w:rPr>
+                                <w:noProof/>
+                              </w:rPr>
+                              <w:t>1</w:t>
+                            </w:r>
+                            <w:r>
+                              <w:fldChar w:fldCharType="end"/>
+                            </w:r>
+                          </w:p>
+                        </w:txbxContent>
+                      </wps:txbx>
+                      <wps:bodyPr rot="0" spcFirstLastPara="0" vertOverflow="overflow" horzOverflow="overflow" vert="horz" wrap="square" lIns="0" tIns="0" rIns="0" bIns="0" numCol="1" spcCol="0" rtlCol="0" fromWordArt="0" anchor="t" anchorCtr="0" forceAA="0" compatLnSpc="1">
+                        <a:prstTxWarp prst="textNoShape">
+                          <a:avLst/>
+                        </a:prstTxWarp>
+                        <a:spAutoFit/>
+                      </wps:bodyPr>
+                    </wps:wsp>
+                  </a:graphicData>
+                </a:graphic>
+              </wp:anchor>
+            </w:drawing>
+          </mc:Choice>
+          <mc:Fallback>
+            <w:pict>
+              <v:shape w14:anchorId="320B1ED8" id="_x0000_s1027" type="#_x0000_t202" style="position:absolute;left:0;text-align:left;margin-left:0;margin-top:228.7pt;width:207.55pt;height:.05pt;z-index:251663360;visibility:visible;mso-wrap-style:square;mso-wrap-distance-left:9pt;mso-wrap-distance-top:0;mso-wrap-distance-right:9pt;mso-wrap-distance-bottom:0;mso-position-horizontal:absolute;mso-position-horizontal-relative:text;mso-position-vertical:absolute;mso-position-vertical-relative:text;v-text-anchor:top" o:gfxdata="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" stroked="f">
+                <v:textbox style="mso-fit-shape-to-text:t" inset="0,0,0,0">
+                  <w:txbxContent>
+                    <w:p>
+                      <w:pPr>
+                        <w:pStyle w:val="Legenda"/>
+                        <w:rPr>
+                          <w:rFonts w:ascii="Helvetica Neue Light" w:eastAsia="Helvetica Neue Light" w:hAnsi="Helvetica Neue Light" w:cs="Helvetica Neue Light"/>
+                          <w:sz w:val="22"/>
+                          <w:szCs w:val="22"/>
+                        </w:rPr>
+                      </w:pPr>
+                      <w:r>
+                        <w:t xml:space="preserve">Figura </w:t>
+                      </w:r>
+                      <w:r>
+                        <w:fldChar w:fldCharType="begin"/>
+                      </w:r>
+                      <w:r>
+                        <w:instrText xml:space="preserve"> SEQ Figura \* ARABIC </w:instrText>
+                      </w:r>
+                      <w:r>
+                        <w:fldChar w:fldCharType="separate"/>
+                      </w:r>
+                      <w:r>
+                        <w:rPr>
+                          <w:noProof/>
+                        </w:rPr>
+                        <w:t>1</w:t>
+                      </w:r>
+                      <w:r>
+                        <w:fldChar w:fldCharType="end"/>
+                      </w:r>
+                    </w:p>
+                  </w:txbxContent>
+                </v:textbox>
+                <w10:wrap type="square"/>
+              </v:shape>
+            </w:pict>
+          </mc:Fallback>
+        </mc:AlternateContent>
+      </w:r>
+      <w:r>
+        <w:rPr>
+          <w:rFonts w:ascii="Helvetica Neue Light" w:eastAsia="Helvetica Neue Light" w:hAnsi="Helvetica Neue Light" w:cs="Helvetica Neue Light"/>
+        </w:rPr>
+        <w:drawing>
+          <wp:anchor distT="0" distB="0" distL="114300" distR="114300" simplePos="0" relativeHeight="251658240" behindDoc="0" locked="0" layoutInCell="1" allowOverlap="1" wp14:anchorId="697C0C0C" wp14:editId="32742211">
+            <wp:simplePos x="0" y="0"/>
+            <wp:positionH relativeFrom="margin">
+              <wp:align>left</wp:align>
+            </wp:positionH>
+            <wp:positionV relativeFrom="paragraph">
+              <wp:posOffset>1410983</wp:posOffset>
+            </wp:positionV>
+            <wp:extent cx="2635885" cy="1436370"/>
+            <wp:effectExtent l="0" t="0" r="0" b="0"/>
+            <wp:wrapSquare wrapText="bothSides"/>
+            <wp:docPr id="114093416" name="Imagem 1" descr="Uma imagem com diagrama, Gráfico, file, Tipo de letra&#10;&#10;Os conteúdos gerados por IA podem estar incorretos."/>
+            <wp:cNvGraphicFramePr>
+              <a:graphicFrameLocks xmlns:a="http://schemas.openxmlformats.org/drawingml/2006/main" noChangeAspect="1"/>
+            </wp:cNvGraphicFramePr>
+            <a:graphic xmlns:a="http://schemas.openxmlformats.org/drawingml/2006/main">
+              <a:graphicData uri="http://schemas.openxmlformats.org/drawingml/2006/picture">
+                <pic:pic xmlns:pic="http://schemas.openxmlformats.org/drawingml/2006/picture">
+                  <pic:nvPicPr>
+                    <pic:cNvPr id="114093416" name="Imagem 1" descr="Uma imagem com diagrama, Gráfico, file, Tipo de letra&#10;&#10;Os conteúdos gerados por IA podem estar incorretos."/>
+                    <pic:cNvPicPr/>
+                  </pic:nvPicPr>
+                  <pic:blipFill>
+                    <a:blip r:embed="rId13" cstate="print">
+                      <a:extLst>
+                        <a:ext uri="{28A0092B-C50C-407E-A947-70E740481C1C}">
+                          <a14:useLocalDpi xmlns:a14="http://schemas.microsoft.com/office/drawing/2010/main" val="0"/>
+                        </a:ext>
+                      </a:extLst>
+                    </a:blip>
+                    <a:stretch>
+                      <a:fillRect/>
+                    </a:stretch>
+                  </pic:blipFill>
+                  <pic:spPr>
+                    <a:xfrm>
+                      <a:off x="0" y="0"/>
+                      <a:ext cx="2635885" cy="1436370"/>
+                    </a:xfrm>
+                    <a:prstGeom prst="rect">
+                      <a:avLst/>
+                    </a:prstGeom>
+                  </pic:spPr>
+                </pic:pic>
+              </a:graphicData>
+            </a:graphic>
+            <wp14:sizeRelH relativeFrom="margin">
+              <wp14:pctWidth>0</wp14:pctWidth>
+            </wp14:sizeRelH>
+            <wp14:sizeRelV relativeFrom="margin">
+              <wp14:pctHeight>0</wp14:pctHeight>
+            </wp14:sizeRelV>
+          </wp:anchor>
+        </w:drawing>
+      </w:r>
+      <w:r>
+        <w:rPr>
+          <w:rFonts w:ascii="Helvetica Neue Light" w:eastAsia="Helvetica Neue Light" w:hAnsi="Helvetica Neue Light" w:cs="Helvetica Neue Light"/>
+        </w:rPr>
+        <w:t>O segundo gráfico mostra a percentagem de fraudes por região europeia, permitindo identificar possíveis disparidades geográficas. Os resultados indicam que a distribuição é relativamente equilibrada entre as regiões, embora se destaque a região Norte, onde se observa uma ligeira predominância de fraudes. Esta tendência pode estar relacionada com a alta adoção de meios de pagamento digitais nessa zona, aumentando a exposição a potenciais ataques.</w:t>
+      </w:r>
+    </w:p>
+    <w:p>
+      <w:pPr>
+        <w:spacing w:before="200" w:after="0" w:line="288" w:lineRule="auto"/>
+        <w:rPr>
+          <w:rFonts w:ascii="Helvetica Neue Light" w:eastAsia="Helvetica Neue Light" w:hAnsi="Helvetica Neue Light" w:cs="Helvetica Neue Light"/>
+        </w:rPr>
+      </w:pPr>
+    </w:p>
+    <w:p>
+      <w:pPr>
+        <w:spacing w:before="200" w:after="0" w:line="288" w:lineRule="auto"/>
+        <w:rPr>
+          <w:rFonts w:ascii="Helvetica Neue Light" w:eastAsia="Helvetica Neue Light" w:hAnsi="Helvetica Neue Light" w:cs="Helvetica Neue Light"/>
+        </w:rPr>
+      </w:pPr>
+      <w:r>
+        <w:rPr>
+          <w:rFonts w:ascii="Helvetica Neue Light" w:eastAsia="Helvetica Neue Light" w:hAnsi="Helvetica Neue Light" w:cs="Helvetica Neue Light"/>
+        </w:rPr>
+        <w:t xml:space="preserve">Adicionalmente, foi incluída uma visualização sobre o valor monetário das fraudes. A análise indica que a maioria das fraudes envolve valores inferiores a 120€, o que pode ser uma estratégia para evitar alertas automáticos dos sistemas bancários. Contudo, foi identificada uma exceção notável, com uma transação fraudulenta superior a 2000€. Através da análise espacial-temporal com recurso a um </w:t>
+      </w:r>
+      <w:proofErr w:type="spellStart"/>
+      <w:r>
+        <w:rPr>
+          <w:rFonts w:ascii="Helvetica Neue Light" w:eastAsia="Helvetica Neue Light" w:hAnsi="Helvetica Neue Light" w:cs="Helvetica Neue Light"/>
+        </w:rPr>
+        <w:t>heatmap</w:t>
+      </w:r>
+      <w:proofErr w:type="spellEnd"/>
+      <w:r>
+        <w:rPr>
+          <w:rFonts w:ascii="Helvetica Neue Light" w:eastAsia="Helvetica Neue Light" w:hAnsi="Helvetica Neue Light" w:cs="Helvetica Neue Light"/>
+        </w:rPr>
+        <w:t xml:space="preserve">, foi </w:t>
+      </w:r>
+      <w:r>
+        <w:rPr>
+          <w:rFonts w:ascii="Helvetica Neue Light" w:eastAsia="Helvetica Neue Light" w:hAnsi="Helvetica Neue Light" w:cs="Helvetica Neue Light"/>
+        </w:rPr>
+        <w:t>possível identificar</w:t>
+      </w:r>
+      <w:r>
+        <w:rPr>
+          <w:rFonts w:ascii="Helvetica Neue Light" w:eastAsia="Helvetica Neue Light" w:hAnsi="Helvetica Neue Light" w:cs="Helvetica Neue Light"/>
+        </w:rPr>
+        <w:t xml:space="preserve"> que esta fraude de elevado valor ocorreu às 2h da manhã, na região Leste, reforçando a </w:t>
+      </w:r>
+      <w:r>
+        <w:rPr>
+          <w:rFonts w:ascii="Helvetica Neue Light" w:eastAsia="Helvetica Neue Light" w:hAnsi="Helvetica Neue Light" w:cs="Helvetica Neue Light"/>
+        </w:rPr>
+        <w:lastRenderedPageBreak/>
+        <w:t>hipótese de que horários com menor controlo facilitam a concretização de fraudes mais significativas.</w:t>
+      </w:r>
+    </w:p>
+    <w:p>
+      <w:pPr>
+        <w:spacing w:before="200" w:after="0" w:line="288" w:lineRule="auto"/>
+        <w:rPr>
+          <w:rFonts w:ascii="Helvetica Neue Light" w:eastAsia="Helvetica Neue Light" w:hAnsi="Helvetica Neue Light" w:cs="Helvetica Neue Light"/>
+        </w:rPr>
+      </w:pPr>
+    </w:p>
+    <w:p>
+      <w:pPr>
+        <w:spacing w:before="200" w:after="0" w:line="288" w:lineRule="auto"/>
+        <w:rPr>
+          <w:rFonts w:ascii="Helvetica Neue Light" w:eastAsia="Helvetica Neue Light" w:hAnsi="Helvetica Neue Light" w:cs="Helvetica Neue Light"/>
+        </w:rPr>
+      </w:pPr>
+      <w:r>
+        <w:rPr>
+          <w:noProof/>
+        </w:rPr>
+        <mc:AlternateContent>
+          <mc:Choice Requires="wps">
+            <w:drawing>
+              <wp:anchor distT="0" distB="0" distL="114300" distR="114300" simplePos="0" relativeHeight="251669504" behindDoc="0" locked="0" layoutInCell="1" allowOverlap="1" wp14:anchorId="4E37CFA9" wp14:editId="435F510C">
+                <wp:simplePos x="0" y="0"/>
+                <wp:positionH relativeFrom="column">
+                  <wp:posOffset>3241675</wp:posOffset>
+                </wp:positionH>
+                <wp:positionV relativeFrom="paragraph">
+                  <wp:posOffset>2430145</wp:posOffset>
+                </wp:positionV>
+                <wp:extent cx="2324735" cy="635"/>
+                <wp:effectExtent l="0" t="0" r="0" b="0"/>
+                <wp:wrapSquare wrapText="bothSides"/>
+                <wp:docPr id="1039129041" name="Caixa de texto 1"/>
+                <wp:cNvGraphicFramePr/>
+                <a:graphic xmlns:a="http://schemas.openxmlformats.org/drawingml/2006/main">
+                  <a:graphicData uri="http://schemas.microsoft.com/office/word/2010/wordprocessingShape">
+                    <wps:wsp>
+                      <wps:cNvSpPr txBox="1"/>
+                      <wps:spPr>
+                        <a:xfrm>
+                          <a:off x="0" y="0"/>
+                          <a:ext cx="2324735" cy="635"/>
+                        </a:xfrm>
+                        <a:prstGeom prst="rect">
+                          <a:avLst/>
+                        </a:prstGeom>
+                        <a:solidFill>
+                          <a:prstClr val="white"/>
+                        </a:solidFill>
+                        <a:ln>
+                          <a:noFill/>
+                        </a:ln>
+                      </wps:spPr>
+                      <wps:txbx>
+                        <w:txbxContent>
+                          <w:p>
+                            <w:pPr>
+                              <w:pStyle w:val="Legenda"/>
+                              <w:rPr>
+                                <w:rFonts w:ascii="Helvetica Neue Light" w:eastAsia="Helvetica Neue Light" w:hAnsi="Helvetica Neue Light" w:cs="Helvetica Neue Light"/>
+                                <w:sz w:val="22"/>
+                                <w:szCs w:val="22"/>
+                              </w:rPr>
+                            </w:pPr>
+                            <w:r>
+                              <w:t>Figura 4</w:t>
+                            </w:r>
+                          </w:p>
+                        </w:txbxContent>
+                      </wps:txbx>
+                      <wps:bodyPr rot="0" spcFirstLastPara="0" vertOverflow="overflow" horzOverflow="overflow" vert="horz" wrap="square" lIns="0" tIns="0" rIns="0" bIns="0" numCol="1" spcCol="0" rtlCol="0" fromWordArt="0" anchor="t" anchorCtr="0" forceAA="0" compatLnSpc="1">
+                        <a:prstTxWarp prst="textNoShape">
+                          <a:avLst/>
+                        </a:prstTxWarp>
+                        <a:spAutoFit/>
+                      </wps:bodyPr>
+                    </wps:wsp>
+                  </a:graphicData>
+                </a:graphic>
+              </wp:anchor>
+            </w:drawing>
+          </mc:Choice>
+          <mc:Fallback>
+            <w:pict>
+              <v:shape w14:anchorId="4E37CFA9" id="_x0000_s1028" type="#_x0000_t202" style="position:absolute;left:0;text-align:left;margin-left:255.25pt;margin-top:191.35pt;width:183.05pt;height:.05pt;z-index:251669504;visibility:visible;mso-wrap-style:square;mso-wrap-distance-left:9pt;mso-wrap-distance-top:0;mso-wrap-distance-right:9pt;mso-wrap-distance-bottom:0;mso-position-horizontal:absolute;mso-position-horizontal-relative:text;mso-position-vertical:absolute;mso-position-vertical-relative:text;v-text-anchor:top" o:gfxdata="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" stroked="f">
+                <v:textbox style="mso-fit-shape-to-text:t" inset="0,0,0,0">
+                  <w:txbxContent>
+                    <w:p>
+                      <w:pPr>
+                        <w:pStyle w:val="Legenda"/>
+                        <w:rPr>
+                          <w:rFonts w:ascii="Helvetica Neue Light" w:eastAsia="Helvetica Neue Light" w:hAnsi="Helvetica Neue Light" w:cs="Helvetica Neue Light"/>
+                          <w:sz w:val="22"/>
+                          <w:szCs w:val="22"/>
+                        </w:rPr>
+                      </w:pPr>
+                      <w:r>
+                        <w:t>Figura 4</w:t>
+                      </w:r>
+                    </w:p>
+                  </w:txbxContent>
+                </v:textbox>
+                <w10:wrap type="square"/>
+              </v:shape>
+            </w:pict>
+          </mc:Fallback>
+        </mc:AlternateContent>
+      </w:r>
+      <w:r>
+        <w:rPr>
+          <w:rFonts w:ascii="Helvetica Neue Light" w:eastAsia="Helvetica Neue Light" w:hAnsi="Helvetica Neue Light" w:cs="Helvetica Neue Light"/>
+        </w:rPr>
+        <w:drawing>
+          <wp:anchor distT="0" distB="0" distL="114300" distR="114300" simplePos="0" relativeHeight="251661312" behindDoc="0" locked="0" layoutInCell="1" allowOverlap="1" wp14:anchorId="218DE0AC" wp14:editId="168D87A4">
+            <wp:simplePos x="0" y="0"/>
+            <wp:positionH relativeFrom="margin">
+              <wp:align>right</wp:align>
+            </wp:positionH>
+            <wp:positionV relativeFrom="paragraph">
+              <wp:posOffset>693122</wp:posOffset>
+            </wp:positionV>
+            <wp:extent cx="2324735" cy="1680210"/>
+            <wp:effectExtent l="0" t="0" r="0" b="0"/>
+            <wp:wrapSquare wrapText="bothSides"/>
+            <wp:docPr id="1781717358" name="Imagem 1" descr="Uma imagem com texto, captura de ecrã, quadrado, Retângulo&#10;&#10;Os conteúdos gerados por IA podem estar incorretos."/>
+            <wp:cNvGraphicFramePr>
+              <a:graphicFrameLocks xmlns:a="http://schemas.openxmlformats.org/drawingml/2006/main" noChangeAspect="1"/>
+            </wp:cNvGraphicFramePr>
+            <a:graphic xmlns:a="http://schemas.openxmlformats.org/drawingml/2006/main">
+              <a:graphicData uri="http://schemas.openxmlformats.org/drawingml/2006/picture">
+                <pic:pic xmlns:pic="http://schemas.openxmlformats.org/drawingml/2006/picture">
+                  <pic:nvPicPr>
+                    <pic:cNvPr id="1781717358" name="Imagem 1" descr="Uma imagem com texto, captura de ecrã, quadrado, Retângulo&#10;&#10;Os conteúdos gerados por IA podem estar incorretos."/>
+                    <pic:cNvPicPr/>
+                  </pic:nvPicPr>
+                  <pic:blipFill>
+                    <a:blip r:embed="rId14" cstate="print">
+                      <a:extLst>
+                        <a:ext uri="{28A0092B-C50C-407E-A947-70E740481C1C}">
+                          <a14:useLocalDpi xmlns:a14="http://schemas.microsoft.com/office/drawing/2010/main" val="0"/>
+                        </a:ext>
+                      </a:extLst>
+                    </a:blip>
+                    <a:stretch>
+                      <a:fillRect/>
+                    </a:stretch>
+                  </pic:blipFill>
+                  <pic:spPr>
+                    <a:xfrm>
+                      <a:off x="0" y="0"/>
+                      <a:ext cx="2324735" cy="1680210"/>
+                    </a:xfrm>
+                    <a:prstGeom prst="rect">
+                      <a:avLst/>
+                    </a:prstGeom>
+                  </pic:spPr>
+                </pic:pic>
+              </a:graphicData>
+            </a:graphic>
+            <wp14:sizeRelH relativeFrom="margin">
+              <wp14:pctWidth>0</wp14:pctWidth>
+            </wp14:sizeRelH>
+            <wp14:sizeRelV relativeFrom="margin">
+              <wp14:pctHeight>0</wp14:pctHeight>
+            </wp14:sizeRelV>
+          </wp:anchor>
+        </w:drawing>
+      </w:r>
+      <w:r>
+        <w:rPr>
+          <w:rFonts w:ascii="Helvetica Neue Light" w:eastAsia="Helvetica Neue Light" w:hAnsi="Helvetica Neue Light" w:cs="Helvetica Neue Light"/>
+        </w:rPr>
+        <w:t xml:space="preserve">Esta análise interativa não só facilita a compreensão da distribuição das fraudes no tempo e no espaço, como também oferece um suporte visual </w:t>
+      </w:r>
+      <w:r>
+        <w:rPr>
+          <w:rFonts w:ascii="Helvetica Neue Light" w:eastAsia="Helvetica Neue Light" w:hAnsi="Helvetica Neue Light" w:cs="Helvetica Neue Light"/>
+        </w:rPr>
+        <w:t>fundamenta</w:t>
+      </w:r>
+      <w:r>
+        <w:rPr>
+          <w:rFonts w:ascii="Helvetica Neue Light" w:eastAsia="Helvetica Neue Light" w:hAnsi="Helvetica Neue Light" w:cs="Helvetica Neue Light"/>
+        </w:rPr>
+        <w:t>l</w:t>
+      </w:r>
+      <w:r>
+        <w:rPr>
+          <w:rFonts w:ascii="Helvetica Neue Light" w:eastAsia="Helvetica Neue Light" w:hAnsi="Helvetica Neue Light" w:cs="Helvetica Neue Light"/>
+        </w:rPr>
+        <w:t xml:space="preserve"> para a tomada de decisões em cenários reais de combate a fraudes.</w:t>
+      </w:r>
+    </w:p>
+    <w:p>
+      <w:pPr>
+        <w:spacing w:before="200" w:after="0" w:line="288" w:lineRule="auto"/>
+        <w:rPr>
+          <w:rFonts w:ascii="Helvetica Neue Light" w:eastAsia="Helvetica Neue Light" w:hAnsi="Helvetica Neue Light" w:cs="Helvetica Neue Light"/>
+        </w:rPr>
+      </w:pPr>
+      <w:r>
+        <w:rPr>
+          <w:noProof/>
+        </w:rPr>
+        <mc:AlternateContent>
+          <mc:Choice Requires="wps">
+            <w:drawing>
+              <wp:anchor distT="0" distB="0" distL="114300" distR="114300" simplePos="0" relativeHeight="251667456" behindDoc="0" locked="0" layoutInCell="1" allowOverlap="1" wp14:anchorId="261E29F8" wp14:editId="643B6B24">
+                <wp:simplePos x="0" y="0"/>
+                <wp:positionH relativeFrom="column">
+                  <wp:posOffset>0</wp:posOffset>
+                </wp:positionH>
+                <wp:positionV relativeFrom="paragraph">
+                  <wp:posOffset>1800225</wp:posOffset>
+                </wp:positionV>
+                <wp:extent cx="2937510" cy="635"/>
+                <wp:effectExtent l="0" t="0" r="0" b="0"/>
+                <wp:wrapSquare wrapText="bothSides"/>
+                <wp:docPr id="836250328" name="Caixa de texto 1"/>
+                <wp:cNvGraphicFramePr/>
+                <a:graphic xmlns:a="http://schemas.openxmlformats.org/drawingml/2006/main">
+                  <a:graphicData uri="http://schemas.microsoft.com/office/word/2010/wordprocessingShape">
+                    <wps:wsp>
+                      <wps:cNvSpPr txBox="1"/>
+                      <wps:spPr>
+                        <a:xfrm>
+                          <a:off x="0" y="0"/>
+                          <a:ext cx="2937510" cy="635"/>
+                        </a:xfrm>
+                        <a:prstGeom prst="rect">
+                          <a:avLst/>
+                        </a:prstGeom>
+                        <a:solidFill>
+                          <a:prstClr val="white"/>
+                        </a:solidFill>
+                        <a:ln>
+                          <a:noFill/>
+                        </a:ln>
+                      </wps:spPr>
+                      <wps:txbx>
+                        <w:txbxContent>
+                          <w:p>
+                            <w:pPr>
+                              <w:pStyle w:val="Legenda"/>
+                              <w:rPr>
+                                <w:rFonts w:ascii="Helvetica Neue Light" w:eastAsia="Helvetica Neue Light" w:hAnsi="Helvetica Neue Light" w:cs="Helvetica Neue Light"/>
+                                <w:sz w:val="22"/>
+                                <w:szCs w:val="22"/>
+                              </w:rPr>
+                            </w:pPr>
+                            <w:r>
+                              <w:t>Figura 3</w:t>
+                            </w:r>
+                          </w:p>
+                        </w:txbxContent>
+                      </wps:txbx>
+                      <wps:bodyPr rot="0" spcFirstLastPara="0" vertOverflow="overflow" horzOverflow="overflow" vert="horz" wrap="square" lIns="0" tIns="0" rIns="0" bIns="0" numCol="1" spcCol="0" rtlCol="0" fromWordArt="0" anchor="t" anchorCtr="0" forceAA="0" compatLnSpc="1">
+                        <a:prstTxWarp prst="textNoShape">
+                          <a:avLst/>
+                        </a:prstTxWarp>
+                        <a:spAutoFit/>
+                      </wps:bodyPr>
+                    </wps:wsp>
+                  </a:graphicData>
+                </a:graphic>
+              </wp:anchor>
+            </w:drawing>
+          </mc:Choice>
+          <mc:Fallback>
+            <w:pict>
+              <v:shape w14:anchorId="261E29F8" id="_x0000_s1029" type="#_x0000_t202" style="position:absolute;left:0;text-align:left;margin-left:0;margin-top:141.75pt;width:231.3pt;height:.05pt;z-index:251667456;visibility:visible;mso-wrap-style:square;mso-wrap-distance-left:9pt;mso-wrap-distance-top:0;mso-wrap-distance-right:9pt;mso-wrap-distance-bottom:0;mso-position-horizontal:absolute;mso-position-horizontal-relative:text;mso-position-vertical:absolute;mso-position-vertical-relative:text;v-text-anchor:top" o:gfxdata="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" stroked="f">
+                <v:textbox style="mso-fit-shape-to-text:t" inset="0,0,0,0">
+                  <w:txbxContent>
+                    <w:p>
+                      <w:pPr>
+                        <w:pStyle w:val="Legenda"/>
+                        <w:rPr>
+                          <w:rFonts w:ascii="Helvetica Neue Light" w:eastAsia="Helvetica Neue Light" w:hAnsi="Helvetica Neue Light" w:cs="Helvetica Neue Light"/>
+                          <w:sz w:val="22"/>
+                          <w:szCs w:val="22"/>
+                        </w:rPr>
+                      </w:pPr>
+                      <w:r>
+                        <w:t>Figura 3</w:t>
+                      </w:r>
+                    </w:p>
+                  </w:txbxContent>
+                </v:textbox>
+                <w10:wrap type="square"/>
+              </v:shape>
+            </w:pict>
+          </mc:Fallback>
+        </mc:AlternateContent>
+      </w:r>
+      <w:r>
+        <w:rPr>
+          <w:rFonts w:ascii="Helvetica Neue Light" w:eastAsia="Helvetica Neue Light" w:hAnsi="Helvetica Neue Light" w:cs="Helvetica Neue Light"/>
+        </w:rPr>
+        <w:drawing>
+          <wp:anchor distT="0" distB="0" distL="114300" distR="114300" simplePos="0" relativeHeight="251660288" behindDoc="0" locked="0" layoutInCell="1" allowOverlap="1" wp14:anchorId="42DFDF25" wp14:editId="7323D0D3">
+            <wp:simplePos x="0" y="0"/>
+            <wp:positionH relativeFrom="margin">
+              <wp:align>left</wp:align>
+            </wp:positionH>
+            <wp:positionV relativeFrom="paragraph">
+              <wp:posOffset>49476</wp:posOffset>
+            </wp:positionV>
+            <wp:extent cx="2937510" cy="1694180"/>
+            <wp:effectExtent l="0" t="0" r="0" b="1270"/>
+            <wp:wrapSquare wrapText="bothSides"/>
+            <wp:docPr id="1541071964" name="Imagem 1" descr="Uma imagem com texto, captura de ecrã, file, Retângulo&#10;&#10;Os conteúdos gerados por IA podem estar incorretos."/>
+            <wp:cNvGraphicFramePr>
+              <a:graphicFrameLocks xmlns:a="http://schemas.openxmlformats.org/drawingml/2006/main" noChangeAspect="1"/>
+            </wp:cNvGraphicFramePr>
+            <a:graphic xmlns:a="http://schemas.openxmlformats.org/drawingml/2006/main">
+              <a:graphicData uri="http://schemas.openxmlformats.org/drawingml/2006/picture">
+                <pic:pic xmlns:pic="http://schemas.openxmlformats.org/drawingml/2006/picture">
+                  <pic:nvPicPr>
+                    <pic:cNvPr id="1541071964" name="Imagem 1" descr="Uma imagem com texto, captura de ecrã, file, Retângulo&#10;&#10;Os conteúdos gerados por IA podem estar incorretos."/>
+                    <pic:cNvPicPr/>
+                  </pic:nvPicPr>
+                  <pic:blipFill>
+                    <a:blip r:embed="rId15" cstate="print">
+                      <a:extLst>
+                        <a:ext uri="{28A0092B-C50C-407E-A947-70E740481C1C}">
+                          <a14:useLocalDpi xmlns:a14="http://schemas.microsoft.com/office/drawing/2010/main" val="0"/>
+                        </a:ext>
+                      </a:extLst>
+                    </a:blip>
+                    <a:stretch>
+                      <a:fillRect/>
+                    </a:stretch>
+                  </pic:blipFill>
+                  <pic:spPr>
+                    <a:xfrm>
+                      <a:off x="0" y="0"/>
+                      <a:ext cx="2956547" cy="1705139"/>
+                    </a:xfrm>
+                    <a:prstGeom prst="rect">
+                      <a:avLst/>
+                    </a:prstGeom>
+                  </pic:spPr>
+                </pic:pic>
+              </a:graphicData>
+            </a:graphic>
+            <wp14:sizeRelH relativeFrom="margin">
+              <wp14:pctWidth>0</wp14:pctWidth>
+            </wp14:sizeRelH>
+            <wp14:sizeRelV relativeFrom="margin">
+              <wp14:pctHeight>0</wp14:pctHeight>
+            </wp14:sizeRelV>
+          </wp:anchor>
+        </w:drawing>
+      </w:r>
+    </w:p>
+    <w:p>
+      <w:pPr>
+        <w:pStyle w:val="Ttulo1"/>
+        <w:spacing w:before="0" w:after="0"/>
+        <w:ind w:right="0"/>
+        <w:jc w:val="left"/>
+        <w:rPr>
+          <w:rFonts w:ascii="Helvetica Neue" w:eastAsia="Helvetica Neue" w:hAnsi="Helvetica Neue" w:cs="Helvetica Neue"/>
+          <w:sz w:val="28"/>
+          <w:szCs w:val="28"/>
+        </w:rPr>
+      </w:pPr>
+      <w:r>
+        <w:rPr>
+          <w:rFonts w:ascii="Helvetica Neue" w:eastAsia="Helvetica Neue" w:hAnsi="Helvetica Neue" w:cs="Helvetica Neue"/>
+          <w:sz w:val="28"/>
+          <w:szCs w:val="28"/>
+        </w:rPr>
+        <w:t>Análise de Fraudes</w:t>
+      </w:r>
+    </w:p>
+    <w:p>
+      <w:pPr>
+        <w:spacing w:before="200" w:after="0" w:line="288" w:lineRule="auto"/>
+        <w:rPr>
+          <w:rFonts w:ascii="Helvetica Neue Light" w:eastAsia="Helvetica Neue Light" w:hAnsi="Helvetica Neue Light" w:cs="Helvetica Neue Light"/>
+        </w:rPr>
+      </w:pPr>
+      <w:r>
+        <w:rPr>
+          <w:rFonts w:ascii="Helvetica Neue Light" w:eastAsia="Helvetica Neue Light" w:hAnsi="Helvetica Neue Light" w:cs="Helvetica Neue Light"/>
+        </w:rPr>
+        <w:t>Nesta secção da aplicação</w:t>
+      </w:r>
+    </w:p>
+    <w:p>
+      <w:pPr>
+        <w:spacing w:before="200" w:after="0" w:line="288" w:lineRule="auto"/>
+        <w:rPr>
+          <w:rFonts w:ascii="Helvetica Neue Light" w:eastAsia="Helvetica Neue Light" w:hAnsi="Helvetica Neue Light" w:cs="Helvetica Neue Light"/>
+          <w:sz w:val="18"/>
+          <w:szCs w:val="18"/>
+        </w:rPr>
+      </w:pPr>
+    </w:p>
+    <w:p>
+      <w:pPr>
+        <w:spacing w:before="200" w:after="0" w:line="288" w:lineRule="auto"/>
+        <w:rPr>
+          <w:rFonts w:ascii="Helvetica Neue Light" w:eastAsia="Helvetica Neue Light" w:hAnsi="Helvetica Neue Light" w:cs="Helvetica Neue Light"/>
+          <w:sz w:val="18"/>
+          <w:szCs w:val="18"/>
+        </w:rPr>
+      </w:pPr>
+    </w:p>
+    <w:p>
+      <w:pPr>
+        <w:spacing w:before="200" w:after="0" w:line="288" w:lineRule="auto"/>
+        <w:rPr>
+          <w:rFonts w:ascii="Helvetica Neue Light" w:eastAsia="Helvetica Neue Light" w:hAnsi="Helvetica Neue Light" w:cs="Helvetica Neue Light"/>
+          <w:sz w:val="18"/>
+          <w:szCs w:val="18"/>
+        </w:rPr>
+      </w:pPr>
+      <w:r>
+        <w:rPr>
+          <w:rFonts w:ascii="Helvetica Neue Light" w:eastAsia="Helvetica Neue Light" w:hAnsi="Helvetica Neue Light" w:cs="Helvetica Neue Light"/>
+        </w:rPr>
+        <w:t xml:space="preserve">       </w:t>
+      </w:r>
+    </w:p>
+    <w:p>
+      <w:pPr>
+        <w:pStyle w:val="PargrafodaLista"/>
+        <w:numPr>
+          <w:ilvl w:val="0"/>
+          <w:numId w:val="2"/>
+        </w:numPr>
+        <w:spacing w:before="200" w:after="0" w:line="288" w:lineRule="auto"/>
+        <w:rPr>
+          <w:rFonts w:ascii="Helvetica Neue Light" w:eastAsia="Helvetica Neue Light" w:hAnsi="Helvetica Neue Light" w:cs="Helvetica Neue Light"/>
           <w:sz w:val="18"/>
           <w:szCs w:val="18"/>
         </w:rPr>
@@ -719,7 +3138,7 @@
                     <pic:cNvPicPr preferRelativeResize="0"/>
                   </pic:nvPicPr>
                   <pic:blipFill>
-                    <a:blip r:embed="rId11"/>
+                    <a:blip r:embed="rId16"/>
                     <a:srcRect/>
                     <a:stretch>
                       <a:fillRect/>
@@ -761,7 +3180,7 @@
       </w:r>
     </w:p>
     <w:sectPr>
-      <w:footerReference w:type="default" r:id="rId12"/>
+      <w:footerReference w:type="default" r:id="rId17"/>
       <w:pgSz w:w="11906" w:h="16838"/>
       <w:pgMar w:top="1700" w:right="1440" w:bottom="1440" w:left="1700" w:header="720" w:footer="720" w:gutter="0"/>
       <w:cols w:space="720"/>
@@ -1005,6 +3424,707 @@
     </w:r>
   </w:p>
 </w:hdr>
+</file>
+
+<file path=word/numbering.xml><?xml version="1.0" encoding="utf-8"?>
+<w:numbering xmlns:wpc="http://schemas.microsoft.com/office/word/2010/wordprocessingCanvas" xmlns:cx="http://schemas.microsoft.com/office/drawing/2014/chartex" xmlns:cx1="http://schemas.microsoft.com/office/drawing/2015/9/8/chartex" xmlns:cx2="http://schemas.microsoft.com/office/drawing/2015/10/21/chartex" xmlns:cx3="http://schemas.microsoft.com/office/drawing/2016/5/9/chartex" xmlns:cx4="http://schemas.microsoft.com/office/drawing/2016/5/10/chartex" xmlns:cx5="http://schemas.microsoft.com/office/drawing/2016/5/11/chartex" xmlns:cx6="http://schemas.microsoft.com/office/drawing/2016/5/12/chartex" xmlns:cx7="http://schemas.microsoft.com/office/drawing/2016/5/13/chartex" xmlns:cx8="http://schemas.microsoft.com/office/drawing/2016/5/14/chartex" xmlns:mc="http://schemas.openxmlformats.org/markup-compatibility/2006" xmlns:aink="http://schemas.microsoft.com/office/drawing/2016/ink" xmlns:am3d="http://schemas.microsoft.com/office/drawing/2017/model3d" xmlns:o="urn:schemas-microsoft-com:office:office" xmlns:oel="http://schemas.microsoft.com/office/2019/extlst" xmlns:r="http://schemas.openxmlformats.org/officeDocument/2006/relationships" xmlns:m="http://schemas.openxmlformats.org/officeDocument/2006/math" xmlns:v="urn:schemas-microsoft-com:vml" xmlns:wp14="http://schemas.microsoft.com/office/word/2010/wordprocessingDrawing" xmlns:wp="http://schemas.openxmlformats.org/drawingml/2006/wordprocessingDrawing" xmlns:w10="urn:schemas-microsoft-com:office:word" xmlns:w="http://schemas.openxmlformats.org/wordprocessingml/2006/main" xmlns:w14="http://schemas.microsoft.com/office/word/2010/wordml" xmlns:w15="http://schemas.microsoft.com/office/word/2012/wordml" xmlns:w16cex="http://schemas.microsoft.com/office/word/2018/wordml/cex" xmlns:w16cid="http://schemas.microsoft.com/office/word/2016/wordml/cid" xmlns:w16="http://schemas.microsoft.com/office/word/2018/wordml" xmlns:w16du="http://schemas.microsoft.com/office/word/2023/wordml/word16du" xmlns:w16sdtdh="http://schemas.microsoft.com/office/word/2020/wordml/sdtdatahash" xmlns:w16sdtfl="http://schemas.microsoft.com/office/word/2024/wordml/sdtformatlock" xmlns:w16se="http://schemas.microsoft.com/office/word/2015/wordml/symex" xmlns:wpg="http://schemas.microsoft.com/office/word/2010/wordprocessingGroup" xmlns:wpi="http://schemas.microsoft.com/office/word/2010/wordprocessingInk" xmlns:wne="http://schemas.microsoft.com/office/word/2006/wordml" xmlns:wps="http://schemas.microsoft.com/office/word/2010/wordprocessingShape" mc:Ignorable="w14 w15 w16se w16cid w16 w16cex w16sdtdh w16sdtfl w16du wp14">
+  <w:abstractNum w:abstractNumId="0" w15:restartNumberingAfterBreak="0">
+    <w:nsid w:val="162001D3"/>
+    <w:multiLevelType w:val="hybridMultilevel"/>
+    <w:tmpl w:val="3B5808A4"/>
+    <w:lvl w:ilvl="0" w:tplc="08160001">
+      <w:start w:val="1"/>
+      <w:numFmt w:val="bullet"/>
+      <w:lvlText w:val=""/>
+      <w:lvlJc w:val="left"/>
+      <w:pPr>
+        <w:ind w:left="720" w:hanging="360"/>
+      </w:pPr>
+      <w:rPr>
+        <w:rFonts w:ascii="Symbol" w:hAnsi="Symbol" w:hint="default"/>
+      </w:rPr>
+    </w:lvl>
+    <w:lvl w:ilvl="1" w:tplc="08160003" w:tentative="1">
+      <w:start w:val="1"/>
+      <w:numFmt w:val="bullet"/>
+      <w:lvlText w:val="o"/>
+      <w:lvlJc w:val="left"/>
+      <w:pPr>
+        <w:ind w:left="1440" w:hanging="360"/>
+      </w:pPr>
+      <w:rPr>
+        <w:rFonts w:ascii="Courier New" w:hAnsi="Courier New" w:cs="Courier New" w:hint="default"/>
+      </w:rPr>
+    </w:lvl>
+    <w:lvl w:ilvl="2" w:tplc="08160005" w:tentative="1">
+      <w:start w:val="1"/>
+      <w:numFmt w:val="bullet"/>
+      <w:lvlText w:val=""/>
+      <w:lvlJc w:val="left"/>
+      <w:pPr>
+        <w:ind w:left="2160" w:hanging="360"/>
+      </w:pPr>
+      <w:rPr>
+        <w:rFonts w:ascii="Wingdings" w:hAnsi="Wingdings" w:hint="default"/>
+      </w:rPr>
+    </w:lvl>
+    <w:lvl w:ilvl="3" w:tplc="08160001" w:tentative="1">
+      <w:start w:val="1"/>
+      <w:numFmt w:val="bullet"/>
+      <w:lvlText w:val=""/>
+      <w:lvlJc w:val="left"/>
+      <w:pPr>
+        <w:ind w:left="2880" w:hanging="360"/>
+      </w:pPr>
+      <w:rPr>
+        <w:rFonts w:ascii="Symbol" w:hAnsi="Symbol" w:hint="default"/>
+      </w:rPr>
+    </w:lvl>
+    <w:lvl w:ilvl="4" w:tplc="08160003" w:tentative="1">
+      <w:start w:val="1"/>
+      <w:numFmt w:val="bullet"/>
+      <w:lvlText w:val="o"/>
+      <w:lvlJc w:val="left"/>
+      <w:pPr>
+        <w:ind w:left="3600" w:hanging="360"/>
+      </w:pPr>
+      <w:rPr>
+        <w:rFonts w:ascii="Courier New" w:hAnsi="Courier New" w:cs="Courier New" w:hint="default"/>
+      </w:rPr>
+    </w:lvl>
+    <w:lvl w:ilvl="5" w:tplc="08160005" w:tentative="1">
+      <w:start w:val="1"/>
+      <w:numFmt w:val="bullet"/>
+      <w:lvlText w:val=""/>
+      <w:lvlJc w:val="left"/>
+      <w:pPr>
+        <w:ind w:left="4320" w:hanging="360"/>
+      </w:pPr>
+      <w:rPr>
+        <w:rFonts w:ascii="Wingdings" w:hAnsi="Wingdings" w:hint="default"/>
+      </w:rPr>
+    </w:lvl>
+    <w:lvl w:ilvl="6" w:tplc="08160001" w:tentative="1">
+      <w:start w:val="1"/>
+      <w:numFmt w:val="bullet"/>
+      <w:lvlText w:val=""/>
+      <w:lvlJc w:val="left"/>
+      <w:pPr>
+        <w:ind w:left="5040" w:hanging="360"/>
+      </w:pPr>
+      <w:rPr>
+        <w:rFonts w:ascii="Symbol" w:hAnsi="Symbol" w:hint="default"/>
+      </w:rPr>
+    </w:lvl>
+    <w:lvl w:ilvl="7" w:tplc="08160003" w:tentative="1">
+      <w:start w:val="1"/>
+      <w:numFmt w:val="bullet"/>
+      <w:lvlText w:val="o"/>
+      <w:lvlJc w:val="left"/>
+      <w:pPr>
+        <w:ind w:left="5760" w:hanging="360"/>
+      </w:pPr>
+      <w:rPr>
+        <w:rFonts w:ascii="Courier New" w:hAnsi="Courier New" w:cs="Courier New" w:hint="default"/>
+      </w:rPr>
+    </w:lvl>
+    <w:lvl w:ilvl="8" w:tplc="08160005" w:tentative="1">
+      <w:start w:val="1"/>
+      <w:numFmt w:val="bullet"/>
+      <w:lvlText w:val=""/>
+      <w:lvlJc w:val="left"/>
+      <w:pPr>
+        <w:ind w:left="6480" w:hanging="360"/>
+      </w:pPr>
+      <w:rPr>
+        <w:rFonts w:ascii="Wingdings" w:hAnsi="Wingdings" w:hint="default"/>
+      </w:rPr>
+    </w:lvl>
+  </w:abstractNum>
+  <w:abstractNum w:abstractNumId="1" w15:restartNumberingAfterBreak="0">
+    <w:nsid w:val="199F2C4A"/>
+    <w:multiLevelType w:val="hybridMultilevel"/>
+    <w:tmpl w:val="82300A0C"/>
+    <w:lvl w:ilvl="0" w:tplc="08160001">
+      <w:start w:val="1"/>
+      <w:numFmt w:val="bullet"/>
+      <w:lvlText w:val=""/>
+      <w:lvlJc w:val="left"/>
+      <w:pPr>
+        <w:ind w:left="720" w:hanging="360"/>
+      </w:pPr>
+      <w:rPr>
+        <w:rFonts w:ascii="Symbol" w:hAnsi="Symbol" w:hint="default"/>
+      </w:rPr>
+    </w:lvl>
+    <w:lvl w:ilvl="1" w:tplc="08160003" w:tentative="1">
+      <w:start w:val="1"/>
+      <w:numFmt w:val="bullet"/>
+      <w:lvlText w:val="o"/>
+      <w:lvlJc w:val="left"/>
+      <w:pPr>
+        <w:ind w:left="1440" w:hanging="360"/>
+      </w:pPr>
+      <w:rPr>
+        <w:rFonts w:ascii="Courier New" w:hAnsi="Courier New" w:cs="Courier New" w:hint="default"/>
+      </w:rPr>
+    </w:lvl>
+    <w:lvl w:ilvl="2" w:tplc="08160005" w:tentative="1">
+      <w:start w:val="1"/>
+      <w:numFmt w:val="bullet"/>
+      <w:lvlText w:val=""/>
+      <w:lvlJc w:val="left"/>
+      <w:pPr>
+        <w:ind w:left="2160" w:hanging="360"/>
+      </w:pPr>
+      <w:rPr>
+        <w:rFonts w:ascii="Wingdings" w:hAnsi="Wingdings" w:hint="default"/>
+      </w:rPr>
+    </w:lvl>
+    <w:lvl w:ilvl="3" w:tplc="08160001" w:tentative="1">
+      <w:start w:val="1"/>
+      <w:numFmt w:val="bullet"/>
+      <w:lvlText w:val=""/>
+      <w:lvlJc w:val="left"/>
+      <w:pPr>
+        <w:ind w:left="2880" w:hanging="360"/>
+      </w:pPr>
+      <w:rPr>
+        <w:rFonts w:ascii="Symbol" w:hAnsi="Symbol" w:hint="default"/>
+      </w:rPr>
+    </w:lvl>
+    <w:lvl w:ilvl="4" w:tplc="08160003" w:tentative="1">
+      <w:start w:val="1"/>
+      <w:numFmt w:val="bullet"/>
+      <w:lvlText w:val="o"/>
+      <w:lvlJc w:val="left"/>
+      <w:pPr>
+        <w:ind w:left="3600" w:hanging="360"/>
+      </w:pPr>
+      <w:rPr>
+        <w:rFonts w:ascii="Courier New" w:hAnsi="Courier New" w:cs="Courier New" w:hint="default"/>
+      </w:rPr>
+    </w:lvl>
+    <w:lvl w:ilvl="5" w:tplc="08160005" w:tentative="1">
+      <w:start w:val="1"/>
+      <w:numFmt w:val="bullet"/>
+      <w:lvlText w:val=""/>
+      <w:lvlJc w:val="left"/>
+      <w:pPr>
+        <w:ind w:left="4320" w:hanging="360"/>
+      </w:pPr>
+      <w:rPr>
+        <w:rFonts w:ascii="Wingdings" w:hAnsi="Wingdings" w:hint="default"/>
+      </w:rPr>
+    </w:lvl>
+    <w:lvl w:ilvl="6" w:tplc="08160001" w:tentative="1">
+      <w:start w:val="1"/>
+      <w:numFmt w:val="bullet"/>
+      <w:lvlText w:val=""/>
+      <w:lvlJc w:val="left"/>
+      <w:pPr>
+        <w:ind w:left="5040" w:hanging="360"/>
+      </w:pPr>
+      <w:rPr>
+        <w:rFonts w:ascii="Symbol" w:hAnsi="Symbol" w:hint="default"/>
+      </w:rPr>
+    </w:lvl>
+    <w:lvl w:ilvl="7" w:tplc="08160003" w:tentative="1">
+      <w:start w:val="1"/>
+      <w:numFmt w:val="bullet"/>
+      <w:lvlText w:val="o"/>
+      <w:lvlJc w:val="left"/>
+      <w:pPr>
+        <w:ind w:left="5760" w:hanging="360"/>
+      </w:pPr>
+      <w:rPr>
+        <w:rFonts w:ascii="Courier New" w:hAnsi="Courier New" w:cs="Courier New" w:hint="default"/>
+      </w:rPr>
+    </w:lvl>
+    <w:lvl w:ilvl="8" w:tplc="08160005" w:tentative="1">
+      <w:start w:val="1"/>
+      <w:numFmt w:val="bullet"/>
+      <w:lvlText w:val=""/>
+      <w:lvlJc w:val="left"/>
+      <w:pPr>
+        <w:ind w:left="6480" w:hanging="360"/>
+      </w:pPr>
+      <w:rPr>
+        <w:rFonts w:ascii="Wingdings" w:hAnsi="Wingdings" w:hint="default"/>
+      </w:rPr>
+    </w:lvl>
+  </w:abstractNum>
+  <w:abstractNum w:abstractNumId="2" w15:restartNumberingAfterBreak="0">
+    <w:nsid w:val="27CE362E"/>
+    <w:multiLevelType w:val="hybridMultilevel"/>
+    <w:tmpl w:val="6AF80D7C"/>
+    <w:lvl w:ilvl="0" w:tplc="08160001">
+      <w:start w:val="1"/>
+      <w:numFmt w:val="bullet"/>
+      <w:lvlText w:val=""/>
+      <w:lvlJc w:val="left"/>
+      <w:pPr>
+        <w:ind w:left="720" w:hanging="360"/>
+      </w:pPr>
+      <w:rPr>
+        <w:rFonts w:ascii="Symbol" w:hAnsi="Symbol" w:hint="default"/>
+      </w:rPr>
+    </w:lvl>
+    <w:lvl w:ilvl="1" w:tplc="08160003" w:tentative="1">
+      <w:start w:val="1"/>
+      <w:numFmt w:val="bullet"/>
+      <w:lvlText w:val="o"/>
+      <w:lvlJc w:val="left"/>
+      <w:pPr>
+        <w:ind w:left="1440" w:hanging="360"/>
+      </w:pPr>
+      <w:rPr>
+        <w:rFonts w:ascii="Courier New" w:hAnsi="Courier New" w:cs="Courier New" w:hint="default"/>
+      </w:rPr>
+    </w:lvl>
+    <w:lvl w:ilvl="2" w:tplc="08160005" w:tentative="1">
+      <w:start w:val="1"/>
+      <w:numFmt w:val="bullet"/>
+      <w:lvlText w:val=""/>
+      <w:lvlJc w:val="left"/>
+      <w:pPr>
+        <w:ind w:left="2160" w:hanging="360"/>
+      </w:pPr>
+      <w:rPr>
+        <w:rFonts w:ascii="Wingdings" w:hAnsi="Wingdings" w:hint="default"/>
+      </w:rPr>
+    </w:lvl>
+    <w:lvl w:ilvl="3" w:tplc="08160001" w:tentative="1">
+      <w:start w:val="1"/>
+      <w:numFmt w:val="bullet"/>
+      <w:lvlText w:val=""/>
+      <w:lvlJc w:val="left"/>
+      <w:pPr>
+        <w:ind w:left="2880" w:hanging="360"/>
+      </w:pPr>
+      <w:rPr>
+        <w:rFonts w:ascii="Symbol" w:hAnsi="Symbol" w:hint="default"/>
+      </w:rPr>
+    </w:lvl>
+    <w:lvl w:ilvl="4" w:tplc="08160003" w:tentative="1">
+      <w:start w:val="1"/>
+      <w:numFmt w:val="bullet"/>
+      <w:lvlText w:val="o"/>
+      <w:lvlJc w:val="left"/>
+      <w:pPr>
+        <w:ind w:left="3600" w:hanging="360"/>
+      </w:pPr>
+      <w:rPr>
+        <w:rFonts w:ascii="Courier New" w:hAnsi="Courier New" w:cs="Courier New" w:hint="default"/>
+      </w:rPr>
+    </w:lvl>
+    <w:lvl w:ilvl="5" w:tplc="08160005" w:tentative="1">
+      <w:start w:val="1"/>
+      <w:numFmt w:val="bullet"/>
+      <w:lvlText w:val=""/>
+      <w:lvlJc w:val="left"/>
+      <w:pPr>
+        <w:ind w:left="4320" w:hanging="360"/>
+      </w:pPr>
+      <w:rPr>
+        <w:rFonts w:ascii="Wingdings" w:hAnsi="Wingdings" w:hint="default"/>
+      </w:rPr>
+    </w:lvl>
+    <w:lvl w:ilvl="6" w:tplc="08160001" w:tentative="1">
+      <w:start w:val="1"/>
+      <w:numFmt w:val="bullet"/>
+      <w:lvlText w:val=""/>
+      <w:lvlJc w:val="left"/>
+      <w:pPr>
+        <w:ind w:left="5040" w:hanging="360"/>
+      </w:pPr>
+      <w:rPr>
+        <w:rFonts w:ascii="Symbol" w:hAnsi="Symbol" w:hint="default"/>
+      </w:rPr>
+    </w:lvl>
+    <w:lvl w:ilvl="7" w:tplc="08160003" w:tentative="1">
+      <w:start w:val="1"/>
+      <w:numFmt w:val="bullet"/>
+      <w:lvlText w:val="o"/>
+      <w:lvlJc w:val="left"/>
+      <w:pPr>
+        <w:ind w:left="5760" w:hanging="360"/>
+      </w:pPr>
+      <w:rPr>
+        <w:rFonts w:ascii="Courier New" w:hAnsi="Courier New" w:cs="Courier New" w:hint="default"/>
+      </w:rPr>
+    </w:lvl>
+    <w:lvl w:ilvl="8" w:tplc="08160005" w:tentative="1">
+      <w:start w:val="1"/>
+      <w:numFmt w:val="bullet"/>
+      <w:lvlText w:val=""/>
+      <w:lvlJc w:val="left"/>
+      <w:pPr>
+        <w:ind w:left="6480" w:hanging="360"/>
+      </w:pPr>
+      <w:rPr>
+        <w:rFonts w:ascii="Wingdings" w:hAnsi="Wingdings" w:hint="default"/>
+      </w:rPr>
+    </w:lvl>
+  </w:abstractNum>
+  <w:abstractNum w:abstractNumId="3" w15:restartNumberingAfterBreak="0">
+    <w:nsid w:val="2B2E3328"/>
+    <w:multiLevelType w:val="hybridMultilevel"/>
+    <w:tmpl w:val="70140C90"/>
+    <w:lvl w:ilvl="0" w:tplc="08160001">
+      <w:start w:val="1"/>
+      <w:numFmt w:val="bullet"/>
+      <w:lvlText w:val=""/>
+      <w:lvlJc w:val="left"/>
+      <w:pPr>
+        <w:ind w:left="720" w:hanging="360"/>
+      </w:pPr>
+      <w:rPr>
+        <w:rFonts w:ascii="Symbol" w:hAnsi="Symbol" w:hint="default"/>
+      </w:rPr>
+    </w:lvl>
+    <w:lvl w:ilvl="1" w:tplc="08160003" w:tentative="1">
+      <w:start w:val="1"/>
+      <w:numFmt w:val="bullet"/>
+      <w:lvlText w:val="o"/>
+      <w:lvlJc w:val="left"/>
+      <w:pPr>
+        <w:ind w:left="1440" w:hanging="360"/>
+      </w:pPr>
+      <w:rPr>
+        <w:rFonts w:ascii="Courier New" w:hAnsi="Courier New" w:cs="Courier New" w:hint="default"/>
+      </w:rPr>
+    </w:lvl>
+    <w:lvl w:ilvl="2" w:tplc="08160005" w:tentative="1">
+      <w:start w:val="1"/>
+      <w:numFmt w:val="bullet"/>
+      <w:lvlText w:val=""/>
+      <w:lvlJc w:val="left"/>
+      <w:pPr>
+        <w:ind w:left="2160" w:hanging="360"/>
+      </w:pPr>
+      <w:rPr>
+        <w:rFonts w:ascii="Wingdings" w:hAnsi="Wingdings" w:hint="default"/>
+      </w:rPr>
+    </w:lvl>
+    <w:lvl w:ilvl="3" w:tplc="08160001" w:tentative="1">
+      <w:start w:val="1"/>
+      <w:numFmt w:val="bullet"/>
+      <w:lvlText w:val=""/>
+      <w:lvlJc w:val="left"/>
+      <w:pPr>
+        <w:ind w:left="2880" w:hanging="360"/>
+      </w:pPr>
+      <w:rPr>
+        <w:rFonts w:ascii="Symbol" w:hAnsi="Symbol" w:hint="default"/>
+      </w:rPr>
+    </w:lvl>
+    <w:lvl w:ilvl="4" w:tplc="08160003" w:tentative="1">
+      <w:start w:val="1"/>
+      <w:numFmt w:val="bullet"/>
+      <w:lvlText w:val="o"/>
+      <w:lvlJc w:val="left"/>
+      <w:pPr>
+        <w:ind w:left="3600" w:hanging="360"/>
+      </w:pPr>
+      <w:rPr>
+        <w:rFonts w:ascii="Courier New" w:hAnsi="Courier New" w:cs="Courier New" w:hint="default"/>
+      </w:rPr>
+    </w:lvl>
+    <w:lvl w:ilvl="5" w:tplc="08160005" w:tentative="1">
+      <w:start w:val="1"/>
+      <w:numFmt w:val="bullet"/>
+      <w:lvlText w:val=""/>
+      <w:lvlJc w:val="left"/>
+      <w:pPr>
+        <w:ind w:left="4320" w:hanging="360"/>
+      </w:pPr>
+      <w:rPr>
+        <w:rFonts w:ascii="Wingdings" w:hAnsi="Wingdings" w:hint="default"/>
+      </w:rPr>
+    </w:lvl>
+    <w:lvl w:ilvl="6" w:tplc="08160001" w:tentative="1">
+      <w:start w:val="1"/>
+      <w:numFmt w:val="bullet"/>
+      <w:lvlText w:val=""/>
+      <w:lvlJc w:val="left"/>
+      <w:pPr>
+        <w:ind w:left="5040" w:hanging="360"/>
+      </w:pPr>
+      <w:rPr>
+        <w:rFonts w:ascii="Symbol" w:hAnsi="Symbol" w:hint="default"/>
+      </w:rPr>
+    </w:lvl>
+    <w:lvl w:ilvl="7" w:tplc="08160003" w:tentative="1">
+      <w:start w:val="1"/>
+      <w:numFmt w:val="bullet"/>
+      <w:lvlText w:val="o"/>
+      <w:lvlJc w:val="left"/>
+      <w:pPr>
+        <w:ind w:left="5760" w:hanging="360"/>
+      </w:pPr>
+      <w:rPr>
+        <w:rFonts w:ascii="Courier New" w:hAnsi="Courier New" w:cs="Courier New" w:hint="default"/>
+      </w:rPr>
+    </w:lvl>
+    <w:lvl w:ilvl="8" w:tplc="08160005" w:tentative="1">
+      <w:start w:val="1"/>
+      <w:numFmt w:val="bullet"/>
+      <w:lvlText w:val=""/>
+      <w:lvlJc w:val="left"/>
+      <w:pPr>
+        <w:ind w:left="6480" w:hanging="360"/>
+      </w:pPr>
+      <w:rPr>
+        <w:rFonts w:ascii="Wingdings" w:hAnsi="Wingdings" w:hint="default"/>
+      </w:rPr>
+    </w:lvl>
+  </w:abstractNum>
+  <w:abstractNum w:abstractNumId="4" w15:restartNumberingAfterBreak="0">
+    <w:nsid w:val="44CC037E"/>
+    <w:multiLevelType w:val="hybridMultilevel"/>
+    <w:tmpl w:val="394C970C"/>
+    <w:lvl w:ilvl="0" w:tplc="08160001">
+      <w:start w:val="1"/>
+      <w:numFmt w:val="bullet"/>
+      <w:lvlText w:val=""/>
+      <w:lvlJc w:val="left"/>
+      <w:pPr>
+        <w:ind w:left="720" w:hanging="360"/>
+      </w:pPr>
+      <w:rPr>
+        <w:rFonts w:ascii="Symbol" w:hAnsi="Symbol" w:hint="default"/>
+      </w:rPr>
+    </w:lvl>
+    <w:lvl w:ilvl="1" w:tplc="08160003" w:tentative="1">
+      <w:start w:val="1"/>
+      <w:numFmt w:val="bullet"/>
+      <w:lvlText w:val="o"/>
+      <w:lvlJc w:val="left"/>
+      <w:pPr>
+        <w:ind w:left="1440" w:hanging="360"/>
+      </w:pPr>
+      <w:rPr>
+        <w:rFonts w:ascii="Courier New" w:hAnsi="Courier New" w:cs="Courier New" w:hint="default"/>
+      </w:rPr>
+    </w:lvl>
+    <w:lvl w:ilvl="2" w:tplc="08160005" w:tentative="1">
+      <w:start w:val="1"/>
+      <w:numFmt w:val="bullet"/>
+      <w:lvlText w:val=""/>
+      <w:lvlJc w:val="left"/>
+      <w:pPr>
+        <w:ind w:left="2160" w:hanging="360"/>
+      </w:pPr>
+      <w:rPr>
+        <w:rFonts w:ascii="Wingdings" w:hAnsi="Wingdings" w:hint="default"/>
+      </w:rPr>
+    </w:lvl>
+    <w:lvl w:ilvl="3" w:tplc="08160001" w:tentative="1">
+      <w:start w:val="1"/>
+      <w:numFmt w:val="bullet"/>
+      <w:lvlText w:val=""/>
+      <w:lvlJc w:val="left"/>
+      <w:pPr>
+        <w:ind w:left="2880" w:hanging="360"/>
+      </w:pPr>
+      <w:rPr>
+        <w:rFonts w:ascii="Symbol" w:hAnsi="Symbol" w:hint="default"/>
+      </w:rPr>
+    </w:lvl>
+    <w:lvl w:ilvl="4" w:tplc="08160003" w:tentative="1">
+      <w:start w:val="1"/>
+      <w:numFmt w:val="bullet"/>
+      <w:lvlText w:val="o"/>
+      <w:lvlJc w:val="left"/>
+      <w:pPr>
+        <w:ind w:left="3600" w:hanging="360"/>
+      </w:pPr>
+      <w:rPr>
+        <w:rFonts w:ascii="Courier New" w:hAnsi="Courier New" w:cs="Courier New" w:hint="default"/>
+      </w:rPr>
+    </w:lvl>
+    <w:lvl w:ilvl="5" w:tplc="08160005" w:tentative="1">
+      <w:start w:val="1"/>
+      <w:numFmt w:val="bullet"/>
+      <w:lvlText w:val=""/>
+      <w:lvlJc w:val="left"/>
+      <w:pPr>
+        <w:ind w:left="4320" w:hanging="360"/>
+      </w:pPr>
+      <w:rPr>
+        <w:rFonts w:ascii="Wingdings" w:hAnsi="Wingdings" w:hint="default"/>
+      </w:rPr>
+    </w:lvl>
+    <w:lvl w:ilvl="6" w:tplc="08160001" w:tentative="1">
+      <w:start w:val="1"/>
+      <w:numFmt w:val="bullet"/>
+      <w:lvlText w:val=""/>
+      <w:lvlJc w:val="left"/>
+      <w:pPr>
+        <w:ind w:left="5040" w:hanging="360"/>
+      </w:pPr>
+      <w:rPr>
+        <w:rFonts w:ascii="Symbol" w:hAnsi="Symbol" w:hint="default"/>
+      </w:rPr>
+    </w:lvl>
+    <w:lvl w:ilvl="7" w:tplc="08160003" w:tentative="1">
+      <w:start w:val="1"/>
+      <w:numFmt w:val="bullet"/>
+      <w:lvlText w:val="o"/>
+      <w:lvlJc w:val="left"/>
+      <w:pPr>
+        <w:ind w:left="5760" w:hanging="360"/>
+      </w:pPr>
+      <w:rPr>
+        <w:rFonts w:ascii="Courier New" w:hAnsi="Courier New" w:cs="Courier New" w:hint="default"/>
+      </w:rPr>
+    </w:lvl>
+    <w:lvl w:ilvl="8" w:tplc="08160005" w:tentative="1">
+      <w:start w:val="1"/>
+      <w:numFmt w:val="bullet"/>
+      <w:lvlText w:val=""/>
+      <w:lvlJc w:val="left"/>
+      <w:pPr>
+        <w:ind w:left="6480" w:hanging="360"/>
+      </w:pPr>
+      <w:rPr>
+        <w:rFonts w:ascii="Wingdings" w:hAnsi="Wingdings" w:hint="default"/>
+      </w:rPr>
+    </w:lvl>
+  </w:abstractNum>
+  <w:abstractNum w:abstractNumId="5" w15:restartNumberingAfterBreak="0">
+    <w:nsid w:val="74F52250"/>
+    <w:multiLevelType w:val="hybridMultilevel"/>
+    <w:tmpl w:val="F97A5B9C"/>
+    <w:lvl w:ilvl="0" w:tplc="08160001">
+      <w:start w:val="1"/>
+      <w:numFmt w:val="bullet"/>
+      <w:lvlText w:val=""/>
+      <w:lvlJc w:val="left"/>
+      <w:pPr>
+        <w:ind w:left="720" w:hanging="360"/>
+      </w:pPr>
+      <w:rPr>
+        <w:rFonts w:ascii="Symbol" w:hAnsi="Symbol" w:hint="default"/>
+      </w:rPr>
+    </w:lvl>
+    <w:lvl w:ilvl="1" w:tplc="08160003" w:tentative="1">
+      <w:start w:val="1"/>
+      <w:numFmt w:val="bullet"/>
+      <w:lvlText w:val="o"/>
+      <w:lvlJc w:val="left"/>
+      <w:pPr>
+        <w:ind w:left="1440" w:hanging="360"/>
+      </w:pPr>
+      <w:rPr>
+        <w:rFonts w:ascii="Courier New" w:hAnsi="Courier New" w:cs="Courier New" w:hint="default"/>
+      </w:rPr>
+    </w:lvl>
+    <w:lvl w:ilvl="2" w:tplc="08160005" w:tentative="1">
+      <w:start w:val="1"/>
+      <w:numFmt w:val="bullet"/>
+      <w:lvlText w:val=""/>
+      <w:lvlJc w:val="left"/>
+      <w:pPr>
+        <w:ind w:left="2160" w:hanging="360"/>
+      </w:pPr>
+      <w:rPr>
+        <w:rFonts w:ascii="Wingdings" w:hAnsi="Wingdings" w:hint="default"/>
+      </w:rPr>
+    </w:lvl>
+    <w:lvl w:ilvl="3" w:tplc="08160001" w:tentative="1">
+      <w:start w:val="1"/>
+      <w:numFmt w:val="bullet"/>
+      <w:lvlText w:val=""/>
+      <w:lvlJc w:val="left"/>
+      <w:pPr>
+        <w:ind w:left="2880" w:hanging="360"/>
+      </w:pPr>
+      <w:rPr>
+        <w:rFonts w:ascii="Symbol" w:hAnsi="Symbol" w:hint="default"/>
+      </w:rPr>
+    </w:lvl>
+    <w:lvl w:ilvl="4" w:tplc="08160003" w:tentative="1">
+      <w:start w:val="1"/>
+      <w:numFmt w:val="bullet"/>
+      <w:lvlText w:val="o"/>
+      <w:lvlJc w:val="left"/>
+      <w:pPr>
+        <w:ind w:left="3600" w:hanging="360"/>
+      </w:pPr>
+      <w:rPr>
+        <w:rFonts w:ascii="Courier New" w:hAnsi="Courier New" w:cs="Courier New" w:hint="default"/>
+      </w:rPr>
+    </w:lvl>
+    <w:lvl w:ilvl="5" w:tplc="08160005" w:tentative="1">
+      <w:start w:val="1"/>
+      <w:numFmt w:val="bullet"/>
+      <w:lvlText w:val=""/>
+      <w:lvlJc w:val="left"/>
+      <w:pPr>
+        <w:ind w:left="4320" w:hanging="360"/>
+      </w:pPr>
+      <w:rPr>
+        <w:rFonts w:ascii="Wingdings" w:hAnsi="Wingdings" w:hint="default"/>
+      </w:rPr>
+    </w:lvl>
+    <w:lvl w:ilvl="6" w:tplc="08160001" w:tentative="1">
+      <w:start w:val="1"/>
+      <w:numFmt w:val="bullet"/>
+      <w:lvlText w:val=""/>
+      <w:lvlJc w:val="left"/>
+      <w:pPr>
+        <w:ind w:left="5040" w:hanging="360"/>
+      </w:pPr>
+      <w:rPr>
+        <w:rFonts w:ascii="Symbol" w:hAnsi="Symbol" w:hint="default"/>
+      </w:rPr>
+    </w:lvl>
+    <w:lvl w:ilvl="7" w:tplc="08160003" w:tentative="1">
+      <w:start w:val="1"/>
+      <w:numFmt w:val="bullet"/>
+      <w:lvlText w:val="o"/>
+      <w:lvlJc w:val="left"/>
+      <w:pPr>
+        <w:ind w:left="5760" w:hanging="360"/>
+      </w:pPr>
+      <w:rPr>
+        <w:rFonts w:ascii="Courier New" w:hAnsi="Courier New" w:cs="Courier New" w:hint="default"/>
+      </w:rPr>
+    </w:lvl>
+    <w:lvl w:ilvl="8" w:tplc="08160005" w:tentative="1">
+      <w:start w:val="1"/>
+      <w:numFmt w:val="bullet"/>
+      <w:lvlText w:val=""/>
+      <w:lvlJc w:val="left"/>
+      <w:pPr>
+        <w:ind w:left="6480" w:hanging="360"/>
+      </w:pPr>
+      <w:rPr>
+        <w:rFonts w:ascii="Wingdings" w:hAnsi="Wingdings" w:hint="default"/>
+      </w:rPr>
+    </w:lvl>
+  </w:abstractNum>
+  <w:num w:numId="1" w16cid:durableId="1668708582">
+    <w:abstractNumId w:val="5"/>
+  </w:num>
+  <w:num w:numId="2" w16cid:durableId="1105417679">
+    <w:abstractNumId w:val="3"/>
+  </w:num>
+  <w:num w:numId="3" w16cid:durableId="1609459172">
+    <w:abstractNumId w:val="2"/>
+  </w:num>
+  <w:num w:numId="4" w16cid:durableId="534540463">
+    <w:abstractNumId w:val="4"/>
+  </w:num>
+  <w:num w:numId="5" w16cid:durableId="698310856">
+    <w:abstractNumId w:val="0"/>
+  </w:num>
+  <w:num w:numId="6" w16cid:durableId="1791630281">
+    <w:abstractNumId w:val="1"/>
+  </w:num>
+</w:numbering>
 </file>
 
 <file path=word/styles.xml><?xml version="1.0" encoding="utf-8"?>
@@ -1412,6 +4532,7 @@
     <w:name w:val="heading 1"/>
     <w:basedOn w:val="Normal"/>
     <w:next w:val="Normal"/>
+    <w:link w:val="Ttulo1Carter"/>
     <w:uiPriority w:val="9"/>
     <w:qFormat/>
     <w:pPr>
@@ -1877,6 +4998,48 @@
       </w:tblCellMar>
     </w:tblPr>
   </w:style>
+  <w:style w:type="character" w:customStyle="1" w:styleId="Ttulo1Carter">
+    <w:name w:val="Título 1 Caráter"/>
+    <w:basedOn w:val="Tipodeletrapredefinidodopargrafo"/>
+    <w:link w:val="Ttulo1"/>
+    <w:uiPriority w:val="9"/>
+    <w:rsid w:val="00CF6139"/>
+    <w:rPr>
+      <w:b/>
+      <w:sz w:val="36"/>
+      <w:szCs w:val="36"/>
+    </w:rPr>
+  </w:style>
+  <w:style w:type="paragraph" w:styleId="PargrafodaLista">
+    <w:name w:val="List Paragraph"/>
+    <w:basedOn w:val="Normal"/>
+    <w:uiPriority w:val="34"/>
+    <w:qFormat/>
+    <w:rsid w:val="00AE5A1C"/>
+    <w:pPr>
+      <w:ind w:left="720"/>
+      <w:contextualSpacing/>
+    </w:pPr>
+  </w:style>
+  <w:style w:type="paragraph" w:styleId="Legenda">
+    <w:name w:val="caption"/>
+    <w:basedOn w:val="Normal"/>
+    <w:next w:val="Normal"/>
+    <w:uiPriority w:val="35"/>
+    <w:unhideWhenUsed/>
+    <w:qFormat/>
+    <w:rsid w:val="005E6AF0"/>
+    <w:pPr>
+      <w:spacing w:before="0" w:after="200"/>
+    </w:pPr>
+    <w:rPr>
+      <w:i/>
+      <w:iCs/>
+      <w:color w:val="1F497D" w:themeColor="text2"/>
+      <w:sz w:val="18"/>
+      <w:szCs w:val="18"/>
+    </w:rPr>
+  </w:style>
 </w:styles>
 </file>
 

</xml_diff>

<commit_message>
Adicionado Estatísticas avançadas e nº do Paulo no Relatório de LAD.docx
</commit_message>
<xml_diff>
--- a/Relatório de LAD.docx
+++ b/Relatório de LAD.docx
@@ -148,6 +148,12 @@
               <w:rPr>
                 <w:rFonts w:ascii="Helvetica Neue Light" w:eastAsia="Helvetica Neue Light" w:hAnsi="Helvetica Neue Light" w:cs="Helvetica Neue Light"/>
               </w:rPr>
+              <w:t>47406</w:t>
+            </w:r>
+            <w:r>
+              <w:rPr>
+                <w:rFonts w:ascii="Helvetica Neue Light" w:eastAsia="Helvetica Neue Light" w:hAnsi="Helvetica Neue Light" w:cs="Helvetica Neue Light"/>
+              </w:rPr>
               <w:br/>
               <w:t>Tiago Mesquita | 47558</w:t>
             </w:r>
@@ -405,6 +411,8 @@
       <w:r>
         <w:rPr>
           <w:rFonts w:ascii="Helvetica Neue Light" w:eastAsia="Helvetica Neue Light" w:hAnsi="Helvetica Neue Light" w:cs="Helvetica Neue Light"/>
+          <w:i/>
+          <w:iCs/>
         </w:rPr>
         <w:t>Machine</w:t>
       </w:r>
@@ -412,6 +420,8 @@
       <w:r>
         <w:rPr>
           <w:rFonts w:ascii="Helvetica Neue Light" w:eastAsia="Helvetica Neue Light" w:hAnsi="Helvetica Neue Light" w:cs="Helvetica Neue Light"/>
+          <w:i/>
+          <w:iCs/>
         </w:rPr>
         <w:t xml:space="preserve"> </w:t>
       </w:r>
@@ -419,6 +429,8 @@
       <w:r>
         <w:rPr>
           <w:rFonts w:ascii="Helvetica Neue Light" w:eastAsia="Helvetica Neue Light" w:hAnsi="Helvetica Neue Light" w:cs="Helvetica Neue Light"/>
+          <w:i/>
+          <w:iCs/>
         </w:rPr>
         <w:t>Learning</w:t>
       </w:r>
@@ -705,13 +717,7 @@
         <w:rPr>
           <w:rFonts w:ascii="Helvetica Neue Light" w:eastAsia="Helvetica Neue Light" w:hAnsi="Helvetica Neue Light" w:cs="Helvetica Neue Light"/>
         </w:rPr>
-        <w:t xml:space="preserve"> principal objetivo deste projeto é desenvolver uma análise detalhada e um modelo preditivo para a deteção de fraudes com cartão de crédito, com base num conjunto de dados real e anonimizado</w:t>
-      </w:r>
-      <w:r>
-        <w:rPr>
-          <w:rFonts w:ascii="Helvetica Neue Light" w:eastAsia="Helvetica Neue Light" w:hAnsi="Helvetica Neue Light" w:cs="Helvetica Neue Light"/>
-        </w:rPr>
-        <w:t>. O trabalho está dividido em duas fases que se complementam.</w:t>
+        <w:t xml:space="preserve"> principal objetivo deste projeto é desenvolver uma análise detalhada e um modelo preditivo para a deteção de fraudes com cartão de crédito, com base num conjunto de dados real e anonimizado. O trabalho está dividido em duas fases que se complementam.</w:t>
       </w:r>
     </w:p>
     <w:p>
@@ -777,13 +783,25 @@
       <w:r>
         <w:rPr>
           <w:rFonts w:ascii="Helvetica Neue Light" w:eastAsia="Helvetica Neue Light" w:hAnsi="Helvetica Neue Light" w:cs="Helvetica Neue Light"/>
-        </w:rPr>
-        <w:t>machine</w:t>
+          <w:i/>
+          <w:iCs/>
+        </w:rPr>
+        <w:t>M</w:t>
+      </w:r>
+      <w:r>
+        <w:rPr>
+          <w:rFonts w:ascii="Helvetica Neue Light" w:eastAsia="Helvetica Neue Light" w:hAnsi="Helvetica Neue Light" w:cs="Helvetica Neue Light"/>
+          <w:i/>
+          <w:iCs/>
+        </w:rPr>
+        <w:t>achine</w:t>
       </w:r>
       <w:proofErr w:type="spellEnd"/>
       <w:r>
         <w:rPr>
           <w:rFonts w:ascii="Helvetica Neue Light" w:eastAsia="Helvetica Neue Light" w:hAnsi="Helvetica Neue Light" w:cs="Helvetica Neue Light"/>
+          <w:i/>
+          <w:iCs/>
         </w:rPr>
         <w:t xml:space="preserve"> </w:t>
       </w:r>
@@ -791,15 +809,63 @@
       <w:r>
         <w:rPr>
           <w:rFonts w:ascii="Helvetica Neue Light" w:eastAsia="Helvetica Neue Light" w:hAnsi="Helvetica Neue Light" w:cs="Helvetica Neue Light"/>
-        </w:rPr>
-        <w:t>learning</w:t>
+          <w:i/>
+          <w:iCs/>
+        </w:rPr>
+        <w:t>L</w:t>
+      </w:r>
+      <w:r>
+        <w:rPr>
+          <w:rFonts w:ascii="Helvetica Neue Light" w:eastAsia="Helvetica Neue Light" w:hAnsi="Helvetica Neue Light" w:cs="Helvetica Neue Light"/>
+          <w:i/>
+          <w:iCs/>
+        </w:rPr>
+        <w:t>earning</w:t>
       </w:r>
       <w:proofErr w:type="spellEnd"/>
       <w:r>
         <w:rPr>
           <w:rFonts w:ascii="Helvetica Neue Light" w:eastAsia="Helvetica Neue Light" w:hAnsi="Helvetica Neue Light" w:cs="Helvetica Neue Light"/>
         </w:rPr>
-        <w:t xml:space="preserve">, com as informações obtidas na fase anterior, são aplicados e comparados vários algoritmos de </w:t>
+        <w:t xml:space="preserve">, com as informações obtidas na fase anterior, são </w:t>
+      </w:r>
+      <w:proofErr w:type="gramStart"/>
+      <w:r>
+        <w:rPr>
+          <w:rFonts w:ascii="Helvetica Neue Light" w:eastAsia="Helvetica Neue Light" w:hAnsi="Helvetica Neue Light" w:cs="Helvetica Neue Light"/>
+        </w:rPr>
+        <w:t>aplicado</w:t>
+      </w:r>
+      <w:r>
+        <w:rPr>
+          <w:rFonts w:ascii="Helvetica Neue Light" w:eastAsia="Helvetica Neue Light" w:hAnsi="Helvetica Neue Light" w:cs="Helvetica Neue Light"/>
+        </w:rPr>
+        <w:t>s</w:t>
+      </w:r>
+      <w:r>
+        <w:rPr>
+          <w:rFonts w:ascii="Helvetica Neue Light" w:eastAsia="Helvetica Neue Light" w:hAnsi="Helvetica Neue Light" w:cs="Helvetica Neue Light"/>
+        </w:rPr>
+        <w:t xml:space="preserve"> e</w:t>
+      </w:r>
+      <w:r>
+        <w:rPr>
+          <w:rFonts w:ascii="Helvetica Neue Light" w:eastAsia="Helvetica Neue Light" w:hAnsi="Helvetica Neue Light" w:cs="Helvetica Neue Light"/>
+        </w:rPr>
+        <w:t xml:space="preserve"> </w:t>
+      </w:r>
+      <w:r>
+        <w:rPr>
+          <w:rFonts w:ascii="Helvetica Neue Light" w:eastAsia="Helvetica Neue Light" w:hAnsi="Helvetica Neue Light" w:cs="Helvetica Neue Light"/>
+        </w:rPr>
+        <w:t>comparados</w:t>
+      </w:r>
+      <w:proofErr w:type="gramEnd"/>
+      <w:r>
+        <w:rPr>
+          <w:rFonts w:ascii="Helvetica Neue Light" w:eastAsia="Helvetica Neue Light" w:hAnsi="Helvetica Neue Light" w:cs="Helvetica Neue Light"/>
+        </w:rPr>
+        <w:t xml:space="preserve"> vários algoritmos de </w:t>
       </w:r>
       <w:proofErr w:type="spellStart"/>
       <w:r>
@@ -1172,6 +1238,8 @@
         <w:spacing w:before="200" w:after="0" w:line="288" w:lineRule="auto"/>
         <w:rPr>
           <w:rFonts w:ascii="Helvetica Neue Light" w:eastAsia="Helvetica Neue Light" w:hAnsi="Helvetica Neue Light" w:cs="Helvetica Neue Light"/>
+          <w:i/>
+          <w:iCs/>
           <w:sz w:val="18"/>
           <w:szCs w:val="18"/>
         </w:rPr>
@@ -1206,13 +1274,25 @@
       <w:r>
         <w:rPr>
           <w:rFonts w:ascii="Helvetica Neue Light" w:eastAsia="Helvetica Neue Light" w:hAnsi="Helvetica Neue Light" w:cs="Helvetica Neue Light"/>
-        </w:rPr>
-        <w:t>machine</w:t>
+          <w:i/>
+          <w:iCs/>
+        </w:rPr>
+        <w:t>M</w:t>
+      </w:r>
+      <w:r>
+        <w:rPr>
+          <w:rFonts w:ascii="Helvetica Neue Light" w:eastAsia="Helvetica Neue Light" w:hAnsi="Helvetica Neue Light" w:cs="Helvetica Neue Light"/>
+          <w:i/>
+          <w:iCs/>
+        </w:rPr>
+        <w:t>achine</w:t>
       </w:r>
       <w:proofErr w:type="spellEnd"/>
       <w:r>
         <w:rPr>
           <w:rFonts w:ascii="Helvetica Neue Light" w:eastAsia="Helvetica Neue Light" w:hAnsi="Helvetica Neue Light" w:cs="Helvetica Neue Light"/>
+          <w:i/>
+          <w:iCs/>
         </w:rPr>
         <w:t xml:space="preserve"> </w:t>
       </w:r>
@@ -1220,8 +1300,18 @@
       <w:r>
         <w:rPr>
           <w:rFonts w:ascii="Helvetica Neue Light" w:eastAsia="Helvetica Neue Light" w:hAnsi="Helvetica Neue Light" w:cs="Helvetica Neue Light"/>
-        </w:rPr>
-        <w:t>learning</w:t>
+          <w:i/>
+          <w:iCs/>
+        </w:rPr>
+        <w:t>L</w:t>
+      </w:r>
+      <w:r>
+        <w:rPr>
+          <w:rFonts w:ascii="Helvetica Neue Light" w:eastAsia="Helvetica Neue Light" w:hAnsi="Helvetica Neue Light" w:cs="Helvetica Neue Light"/>
+          <w:i/>
+          <w:iCs/>
+        </w:rPr>
+        <w:t>earning</w:t>
       </w:r>
       <w:proofErr w:type="spellEnd"/>
     </w:p>
@@ -2235,7 +2325,19 @@
         <w:rPr>
           <w:rFonts w:ascii="Helvetica Neue Light" w:eastAsia="Helvetica Neue Light" w:hAnsi="Helvetica Neue Light" w:cs="Helvetica Neue Light"/>
         </w:rPr>
-        <w:t>O primeiro gráfico apresentado consiste num gráfico de barras que ilustra a distribuição do número de fraudes ao longo das 24 horas do dia. A análise revela dois picos de atividade fraudulenta significativos: às 2h e às 11h da manhã. O pico registado às 2h pode ser associado a um período de baixa vigilância humana, o que pode favorecer a ocorrência de fraudes. Já o pico das 11h coincide com um horário de elevada atividade comercial, o que pode ser estrategicamente explorado pelos criminosos para disfarçar operações ilícitas entre o volume de transações legítimas.</w:t>
+        <w:t xml:space="preserve">O gráfico apresentado </w:t>
+      </w:r>
+      <w:r>
+        <w:rPr>
+          <w:rFonts w:ascii="Helvetica Neue Light" w:eastAsia="Helvetica Neue Light" w:hAnsi="Helvetica Neue Light" w:cs="Helvetica Neue Light"/>
+        </w:rPr>
+        <w:t xml:space="preserve">na Figura 1 </w:t>
+      </w:r>
+      <w:r>
+        <w:rPr>
+          <w:rFonts w:ascii="Helvetica Neue Light" w:eastAsia="Helvetica Neue Light" w:hAnsi="Helvetica Neue Light" w:cs="Helvetica Neue Light"/>
+        </w:rPr>
+        <w:t>consiste num gráfico de barras que ilustra a distribuição do número de fraudes ao longo das 24 horas do dia. A análise revela dois picos de atividade fraudulenta significativos: às 2h e às 11h da manhã. O pico registado às 2h pode ser associado a um período de baixa vigilância humana, o que pode favorecer a ocorrência de fraudes. Já o pico das 11h coincide com um horário de elevada atividade comercial, o que pode ser estrategicamente explorado pelos criminosos para disfarçar operações ilícitas entre o volume de transações legítimas.</w:t>
       </w:r>
       <w:r>
         <w:rPr>
@@ -2352,6 +2454,7 @@
       <w:r>
         <w:rPr>
           <w:rFonts w:ascii="Helvetica Neue Light" w:eastAsia="Helvetica Neue Light" w:hAnsi="Helvetica Neue Light" w:cs="Helvetica Neue Light"/>
+          <w:noProof/>
         </w:rPr>
         <w:drawing>
           <wp:anchor distT="0" distB="0" distL="114300" distR="114300" simplePos="0" relativeHeight="251659264" behindDoc="0" locked="0" layoutInCell="1" allowOverlap="1" wp14:anchorId="7A178B3C" wp14:editId="2C4BADE2">
@@ -2462,24 +2565,14 @@
                             <w:r>
                               <w:t xml:space="preserve">Figura </w:t>
                             </w:r>
-                            <w:r>
-                              <w:fldChar w:fldCharType="begin"/>
-                            </w:r>
-                            <w:r>
-                              <w:instrText xml:space="preserve"> SEQ Figura \* ARABIC </w:instrText>
-                            </w:r>
-                            <w:r>
-                              <w:fldChar w:fldCharType="separate"/>
-                            </w:r>
-                            <w:r>
-                              <w:rPr>
-                                <w:noProof/>
-                              </w:rPr>
-                              <w:t>1</w:t>
-                            </w:r>
-                            <w:r>
-                              <w:fldChar w:fldCharType="end"/>
-                            </w:r>
+                            <w:fldSimple w:instr=" SEQ Figura \* ARABIC ">
+                              <w:r>
+                                <w:rPr>
+                                  <w:noProof/>
+                                </w:rPr>
+                                <w:t>1</w:t>
+                              </w:r>
+                            </w:fldSimple>
                           </w:p>
                         </w:txbxContent>
                       </wps:txbx>
@@ -2497,7 +2590,11 @@
           </mc:Choice>
           <mc:Fallback>
             <w:pict>
-              <v:shape w14:anchorId="320B1ED8" id="_x0000_s1027" type="#_x0000_t202" style="position:absolute;left:0;text-align:left;margin-left:0;margin-top:228.7pt;width:207.55pt;height:.05pt;z-index:251663360;visibility:visible;mso-wrap-style:square;mso-wrap-distance-left:9pt;mso-wrap-distance-top:0;mso-wrap-distance-right:9pt;mso-wrap-distance-bottom:0;mso-position-horizontal:absolute;mso-position-horizontal-relative:text;mso-position-vertical:absolute;mso-position-vertical-relative:text;v-text-anchor:top" o:gfxdata="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" stroked="f">
+              <v:shapetype w14:anchorId="320B1ED8" id="_x0000_t202" coordsize="21600,21600" o:spt="202" path="m,l,21600r21600,l21600,xe">
+                <v:stroke joinstyle="miter"/>
+                <v:path gradientshapeok="t" o:connecttype="rect"/>
+              </v:shapetype>
+              <v:shape id="_x0000_s1027" type="#_x0000_t202" style="position:absolute;left:0;text-align:left;margin-left:0;margin-top:228.7pt;width:207.55pt;height:.05pt;z-index:251663360;visibility:visible;mso-wrap-style:square;mso-wrap-distance-left:9pt;mso-wrap-distance-top:0;mso-wrap-distance-right:9pt;mso-wrap-distance-bottom:0;mso-position-horizontal:absolute;mso-position-horizontal-relative:text;mso-position-vertical:absolute;mso-position-vertical-relative:text;v-text-anchor:top" o:gfxdata="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" stroked="f">
                 <v:textbox style="mso-fit-shape-to-text:t" inset="0,0,0,0">
                   <w:txbxContent>
                     <w:p>
@@ -2512,24 +2609,14 @@
                       <w:r>
                         <w:t xml:space="preserve">Figura </w:t>
                       </w:r>
-                      <w:r>
-                        <w:fldChar w:fldCharType="begin"/>
-                      </w:r>
-                      <w:r>
-                        <w:instrText xml:space="preserve"> SEQ Figura \* ARABIC </w:instrText>
-                      </w:r>
-                      <w:r>
-                        <w:fldChar w:fldCharType="separate"/>
-                      </w:r>
-                      <w:r>
-                        <w:rPr>
-                          <w:noProof/>
-                        </w:rPr>
-                        <w:t>1</w:t>
-                      </w:r>
-                      <w:r>
-                        <w:fldChar w:fldCharType="end"/>
-                      </w:r>
+                      <w:fldSimple w:instr=" SEQ Figura \* ARABIC ">
+                        <w:r>
+                          <w:rPr>
+                            <w:noProof/>
+                          </w:rPr>
+                          <w:t>1</w:t>
+                        </w:r>
+                      </w:fldSimple>
                     </w:p>
                   </w:txbxContent>
                 </v:textbox>
@@ -2542,6 +2629,7 @@
       <w:r>
         <w:rPr>
           <w:rFonts w:ascii="Helvetica Neue Light" w:eastAsia="Helvetica Neue Light" w:hAnsi="Helvetica Neue Light" w:cs="Helvetica Neue Light"/>
+          <w:noProof/>
         </w:rPr>
         <w:drawing>
           <wp:anchor distT="0" distB="0" distL="114300" distR="114300" simplePos="0" relativeHeight="251658240" behindDoc="0" locked="0" layoutInCell="1" allowOverlap="1" wp14:anchorId="697C0C0C" wp14:editId="32742211">
@@ -2603,29 +2691,53 @@
         <w:rPr>
           <w:rFonts w:ascii="Helvetica Neue Light" w:eastAsia="Helvetica Neue Light" w:hAnsi="Helvetica Neue Light" w:cs="Helvetica Neue Light"/>
         </w:rPr>
-        <w:t>O segundo gráfico mostra a percentagem de fraudes por região europeia, permitindo identificar possíveis disparidades geográficas. Os resultados indicam que a distribuição é relativamente equilibrada entre as regiões, embora se destaque a região Norte, onde se observa uma ligeira predominância de fraudes. Esta tendência pode estar relacionada com a alta adoção de meios de pagamento digitais nessa zona, aumentando a exposição a potenciais ataques.</w:t>
-      </w:r>
-    </w:p>
-    <w:p>
-      <w:pPr>
-        <w:spacing w:before="200" w:after="0" w:line="288" w:lineRule="auto"/>
-        <w:rPr>
-          <w:rFonts w:ascii="Helvetica Neue Light" w:eastAsia="Helvetica Neue Light" w:hAnsi="Helvetica Neue Light" w:cs="Helvetica Neue Light"/>
-        </w:rPr>
-      </w:pPr>
-    </w:p>
-    <w:p>
-      <w:pPr>
-        <w:spacing w:before="200" w:after="0" w:line="288" w:lineRule="auto"/>
-        <w:rPr>
-          <w:rFonts w:ascii="Helvetica Neue Light" w:eastAsia="Helvetica Neue Light" w:hAnsi="Helvetica Neue Light" w:cs="Helvetica Neue Light"/>
-        </w:rPr>
-      </w:pPr>
-      <w:r>
-        <w:rPr>
-          <w:rFonts w:ascii="Helvetica Neue Light" w:eastAsia="Helvetica Neue Light" w:hAnsi="Helvetica Neue Light" w:cs="Helvetica Neue Light"/>
-        </w:rPr>
-        <w:t xml:space="preserve">Adicionalmente, foi incluída uma visualização sobre o valor monetário das fraudes. A análise indica que a maioria das fraudes envolve valores inferiores a 120€, o que pode ser uma estratégia para evitar alertas automáticos dos sistemas bancários. Contudo, foi identificada uma exceção notável, com uma transação fraudulenta superior a 2000€. Através da análise espacial-temporal com recurso a um </w:t>
+        <w:t xml:space="preserve">O gráfico </w:t>
+      </w:r>
+      <w:r>
+        <w:rPr>
+          <w:rFonts w:ascii="Helvetica Neue Light" w:eastAsia="Helvetica Neue Light" w:hAnsi="Helvetica Neue Light" w:cs="Helvetica Neue Light"/>
+        </w:rPr>
+        <w:t xml:space="preserve">apresentado na Figura 2 </w:t>
+      </w:r>
+      <w:r>
+        <w:rPr>
+          <w:rFonts w:ascii="Helvetica Neue Light" w:eastAsia="Helvetica Neue Light" w:hAnsi="Helvetica Neue Light" w:cs="Helvetica Neue Light"/>
+        </w:rPr>
+        <w:t>mostra a percentagem de fraudes por região europeia, permitindo identificar possíveis disparidades geográficas. Os resultados indicam que a distribuição é relativamente equilibrada entre as regiões, embora se destaque a região Norte, onde se observa uma ligeira predominância de fraudes. Esta tendência pode estar relacionada com a alta adoção de meios de pagamento digitais nessa zona, aumentando a exposição a potenciais ataques.</w:t>
+      </w:r>
+    </w:p>
+    <w:p>
+      <w:pPr>
+        <w:spacing w:before="200" w:after="0" w:line="288" w:lineRule="auto"/>
+        <w:rPr>
+          <w:rFonts w:ascii="Helvetica Neue Light" w:eastAsia="Helvetica Neue Light" w:hAnsi="Helvetica Neue Light" w:cs="Helvetica Neue Light"/>
+        </w:rPr>
+      </w:pPr>
+    </w:p>
+    <w:p>
+      <w:pPr>
+        <w:spacing w:before="200" w:after="0" w:line="288" w:lineRule="auto"/>
+        <w:rPr>
+          <w:rFonts w:ascii="Helvetica Neue Light" w:eastAsia="Helvetica Neue Light" w:hAnsi="Helvetica Neue Light" w:cs="Helvetica Neue Light"/>
+        </w:rPr>
+      </w:pPr>
+      <w:r>
+        <w:rPr>
+          <w:rFonts w:ascii="Helvetica Neue Light" w:eastAsia="Helvetica Neue Light" w:hAnsi="Helvetica Neue Light" w:cs="Helvetica Neue Light"/>
+        </w:rPr>
+        <w:t>Adicionalmente, foi incluída uma visualização sobre o valor monetário das fraudes</w:t>
+      </w:r>
+      <w:r>
+        <w:rPr>
+          <w:rFonts w:ascii="Helvetica Neue Light" w:eastAsia="Helvetica Neue Light" w:hAnsi="Helvetica Neue Light" w:cs="Helvetica Neue Light"/>
+        </w:rPr>
+        <w:t xml:space="preserve"> (Figura 3)</w:t>
+      </w:r>
+      <w:r>
+        <w:rPr>
+          <w:rFonts w:ascii="Helvetica Neue Light" w:eastAsia="Helvetica Neue Light" w:hAnsi="Helvetica Neue Light" w:cs="Helvetica Neue Light"/>
+        </w:rPr>
+        <w:t xml:space="preserve">. A análise indica que a maioria das fraudes envolve valores inferiores a 120€, o que pode ser uma estratégia para evitar alertas automáticos dos sistemas bancários. Contudo, foi identificada uma exceção notável, com uma transação fraudulenta superior a 2000€. Através da análise espacial-temporal com recurso a um </w:t>
       </w:r>
       <w:proofErr w:type="spellStart"/>
       <w:r>
@@ -2639,6 +2751,12 @@
         <w:rPr>
           <w:rFonts w:ascii="Helvetica Neue Light" w:eastAsia="Helvetica Neue Light" w:hAnsi="Helvetica Neue Light" w:cs="Helvetica Neue Light"/>
         </w:rPr>
+        <w:t xml:space="preserve"> (Figura 4)</w:t>
+      </w:r>
+      <w:r>
+        <w:rPr>
+          <w:rFonts w:ascii="Helvetica Neue Light" w:eastAsia="Helvetica Neue Light" w:hAnsi="Helvetica Neue Light" w:cs="Helvetica Neue Light"/>
+        </w:rPr>
         <w:t xml:space="preserve">, foi </w:t>
       </w:r>
       <w:r>
@@ -2651,23 +2769,15 @@
         <w:rPr>
           <w:rFonts w:ascii="Helvetica Neue Light" w:eastAsia="Helvetica Neue Light" w:hAnsi="Helvetica Neue Light" w:cs="Helvetica Neue Light"/>
         </w:rPr>
-        <w:t xml:space="preserve"> que esta fraude de elevado valor ocorreu às 2h da manhã, na região Leste, reforçando a </w:t>
+        <w:t xml:space="preserve"> que esta fraude de elevado valor ocorreu às 2h da manhã, na região Leste, </w:t>
       </w:r>
       <w:r>
         <w:rPr>
           <w:rFonts w:ascii="Helvetica Neue Light" w:eastAsia="Helvetica Neue Light" w:hAnsi="Helvetica Neue Light" w:cs="Helvetica Neue Light"/>
         </w:rPr>
         <w:lastRenderedPageBreak/>
-        <w:t>hipótese de que horários com menor controlo facilitam a concretização de fraudes mais significativas.</w:t>
-      </w:r>
-    </w:p>
-    <w:p>
-      <w:pPr>
-        <w:spacing w:before="200" w:after="0" w:line="288" w:lineRule="auto"/>
-        <w:rPr>
-          <w:rFonts w:ascii="Helvetica Neue Light" w:eastAsia="Helvetica Neue Light" w:hAnsi="Helvetica Neue Light" w:cs="Helvetica Neue Light"/>
-        </w:rPr>
-      </w:pPr>
+        <w:t>reforçando a hipótese de que horários com menor controlo facilitam a concretização de fraudes mais significativas.</w:t>
+      </w:r>
     </w:p>
     <w:p>
       <w:pPr>
@@ -2773,6 +2883,7 @@
       <w:r>
         <w:rPr>
           <w:rFonts w:ascii="Helvetica Neue Light" w:eastAsia="Helvetica Neue Light" w:hAnsi="Helvetica Neue Light" w:cs="Helvetica Neue Light"/>
+          <w:noProof/>
         </w:rPr>
         <w:drawing>
           <wp:anchor distT="0" distB="0" distL="114300" distR="114300" simplePos="0" relativeHeight="251661312" behindDoc="0" locked="0" layoutInCell="1" allowOverlap="1" wp14:anchorId="218DE0AC" wp14:editId="168D87A4">
@@ -2959,6 +3070,7 @@
       <w:r>
         <w:rPr>
           <w:rFonts w:ascii="Helvetica Neue Light" w:eastAsia="Helvetica Neue Light" w:hAnsi="Helvetica Neue Light" w:cs="Helvetica Neue Light"/>
+          <w:noProof/>
         </w:rPr>
         <w:drawing>
           <wp:anchor distT="0" distB="0" distL="114300" distR="114300" simplePos="0" relativeHeight="251660288" behindDoc="0" locked="0" layoutInCell="1" allowOverlap="1" wp14:anchorId="42DFDF25" wp14:editId="7323D0D3">
@@ -3035,21 +3147,485 @@
           <w:sz w:val="28"/>
           <w:szCs w:val="28"/>
         </w:rPr>
-        <w:t>Análise de Fraudes</w:t>
-      </w:r>
-    </w:p>
-    <w:p>
-      <w:pPr>
-        <w:spacing w:before="200" w:after="0" w:line="288" w:lineRule="auto"/>
-        <w:rPr>
-          <w:rFonts w:ascii="Helvetica Neue Light" w:eastAsia="Helvetica Neue Light" w:hAnsi="Helvetica Neue Light" w:cs="Helvetica Neue Light"/>
-        </w:rPr>
-      </w:pPr>
-      <w:r>
-        <w:rPr>
-          <w:rFonts w:ascii="Helvetica Neue Light" w:eastAsia="Helvetica Neue Light" w:hAnsi="Helvetica Neue Light" w:cs="Helvetica Neue Light"/>
-        </w:rPr>
-        <w:t>Nesta secção da aplicação</w:t>
+        <w:t>Estatísticas Avançadas</w:t>
+      </w:r>
+    </w:p>
+    <w:p>
+      <w:pPr>
+        <w:spacing w:before="200" w:after="0" w:line="288" w:lineRule="auto"/>
+        <w:rPr>
+          <w:rFonts w:ascii="Helvetica Neue Light" w:eastAsia="Helvetica Neue Light" w:hAnsi="Helvetica Neue Light" w:cs="Helvetica Neue Light"/>
+        </w:rPr>
+      </w:pPr>
+      <w:r>
+        <w:rPr>
+          <w:rFonts w:ascii="Helvetica Neue Light" w:eastAsia="Helvetica Neue Light" w:hAnsi="Helvetica Neue Light" w:cs="Helvetica Neue Light"/>
+        </w:rPr>
+        <w:t>Na interface da aplicação desenvolvida, foi implementada a secção dedicada à apresentação de Estatísticas Avançadas, permitindo ao utilizador explorar de forma</w:t>
+      </w:r>
+      <w:r>
+        <w:rPr>
+          <w:rFonts w:ascii="Helvetica Neue Light" w:eastAsia="Helvetica Neue Light" w:hAnsi="Helvetica Neue Light" w:cs="Helvetica Neue Light"/>
+        </w:rPr>
+        <w:t xml:space="preserve"> aprofundada o comportamento das variáveis do </w:t>
+      </w:r>
+      <w:proofErr w:type="spellStart"/>
+      <w:r>
+        <w:rPr>
+          <w:rFonts w:ascii="Helvetica Neue Light" w:eastAsia="Helvetica Neue Light" w:hAnsi="Helvetica Neue Light" w:cs="Helvetica Neue Light"/>
+        </w:rPr>
+        <w:t>dataset</w:t>
+      </w:r>
+      <w:proofErr w:type="spellEnd"/>
+      <w:r>
+        <w:rPr>
+          <w:rFonts w:ascii="Helvetica Neue Light" w:eastAsia="Helvetica Neue Light" w:hAnsi="Helvetica Neue Light" w:cs="Helvetica Neue Light"/>
+        </w:rPr>
+        <w:t>. Esta funcionalidade visa apoiar a análise descritiva com métricas estatísticas clássicas, fundamentais para compreender a distribuição e variabilidade dos dados.</w:t>
+      </w:r>
+    </w:p>
+    <w:p>
+      <w:pPr>
+        <w:spacing w:before="200" w:after="0" w:line="288" w:lineRule="auto"/>
+        <w:rPr>
+          <w:rFonts w:ascii="Helvetica Neue Light" w:eastAsia="Helvetica Neue Light" w:hAnsi="Helvetica Neue Light" w:cs="Helvetica Neue Light"/>
+        </w:rPr>
+      </w:pPr>
+      <w:r>
+        <w:rPr>
+          <w:rFonts w:ascii="Helvetica Neue Light" w:eastAsia="Helvetica Neue Light" w:hAnsi="Helvetica Neue Light" w:cs="Helvetica Neue Light"/>
+        </w:rPr>
+        <w:t>No topo da página, são apresentadas as seguintes medidas estatísticas: média, mediana, variância e desvio padrão. Estas medidas oferecem uma perspetiva clara sobre a tendência central e a dispersão dos dados, o que é essencial na preparação e normalização dos mesmos para futuras etapas de modelação.</w:t>
+      </w:r>
+    </w:p>
+    <w:p>
+      <w:pPr>
+        <w:spacing w:before="200" w:after="0" w:line="288" w:lineRule="auto"/>
+        <w:rPr>
+          <w:rFonts w:ascii="Helvetica Neue Light" w:eastAsia="Helvetica Neue Light" w:hAnsi="Helvetica Neue Light" w:cs="Helvetica Neue Light"/>
+        </w:rPr>
+      </w:pPr>
+      <w:r>
+        <w:rPr>
+          <w:noProof/>
+        </w:rPr>
+        <mc:AlternateContent>
+          <mc:Choice Requires="wps">
+            <w:drawing>
+              <wp:anchor distT="0" distB="0" distL="114300" distR="114300" simplePos="0" relativeHeight="251672576" behindDoc="0" locked="0" layoutInCell="1" allowOverlap="1" wp14:anchorId="5D421B04" wp14:editId="6B702C1D">
+                <wp:simplePos x="0" y="0"/>
+                <wp:positionH relativeFrom="column">
+                  <wp:posOffset>3124835</wp:posOffset>
+                </wp:positionH>
+                <wp:positionV relativeFrom="paragraph">
+                  <wp:posOffset>2018665</wp:posOffset>
+                </wp:positionV>
+                <wp:extent cx="2441575" cy="635"/>
+                <wp:effectExtent l="0" t="0" r="0" b="0"/>
+                <wp:wrapSquare wrapText="bothSides"/>
+                <wp:docPr id="1682648115" name="Caixa de texto 1"/>
+                <wp:cNvGraphicFramePr/>
+                <a:graphic xmlns:a="http://schemas.openxmlformats.org/drawingml/2006/main">
+                  <a:graphicData uri="http://schemas.microsoft.com/office/word/2010/wordprocessingShape">
+                    <wps:wsp>
+                      <wps:cNvSpPr txBox="1"/>
+                      <wps:spPr>
+                        <a:xfrm>
+                          <a:off x="0" y="0"/>
+                          <a:ext cx="2441575" cy="635"/>
+                        </a:xfrm>
+                        <a:prstGeom prst="rect">
+                          <a:avLst/>
+                        </a:prstGeom>
+                        <a:solidFill>
+                          <a:prstClr val="white"/>
+                        </a:solidFill>
+                        <a:ln>
+                          <a:noFill/>
+                        </a:ln>
+                      </wps:spPr>
+                      <wps:txbx>
+                        <w:txbxContent>
+                          <w:p>
+                            <w:pPr>
+                              <w:pStyle w:val="Legenda"/>
+                              <w:rPr>
+                                <w:noProof/>
+                                <w:sz w:val="22"/>
+                                <w:szCs w:val="22"/>
+                              </w:rPr>
+                            </w:pPr>
+                            <w:r>
+                              <w:t>Figura 5</w:t>
+                            </w:r>
+                          </w:p>
+                        </w:txbxContent>
+                      </wps:txbx>
+                      <wps:bodyPr rot="0" spcFirstLastPara="0" vertOverflow="overflow" horzOverflow="overflow" vert="horz" wrap="square" lIns="0" tIns="0" rIns="0" bIns="0" numCol="1" spcCol="0" rtlCol="0" fromWordArt="0" anchor="t" anchorCtr="0" forceAA="0" compatLnSpc="1">
+                        <a:prstTxWarp prst="textNoShape">
+                          <a:avLst/>
+                        </a:prstTxWarp>
+                        <a:spAutoFit/>
+                      </wps:bodyPr>
+                    </wps:wsp>
+                  </a:graphicData>
+                </a:graphic>
+              </wp:anchor>
+            </w:drawing>
+          </mc:Choice>
+          <mc:Fallback>
+            <w:pict>
+              <v:shape w14:anchorId="5D421B04" id="_x0000_s1030" type="#_x0000_t202" style="position:absolute;left:0;text-align:left;margin-left:246.05pt;margin-top:158.95pt;width:192.25pt;height:.05pt;z-index:251672576;visibility:visible;mso-wrap-style:square;mso-wrap-distance-left:9pt;mso-wrap-distance-top:0;mso-wrap-distance-right:9pt;mso-wrap-distance-bottom:0;mso-position-horizontal:absolute;mso-position-horizontal-relative:text;mso-position-vertical:absolute;mso-position-vertical-relative:text;v-text-anchor:top" o:gfxdata="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" stroked="f">
+                <v:textbox style="mso-fit-shape-to-text:t" inset="0,0,0,0">
+                  <w:txbxContent>
+                    <w:p>
+                      <w:pPr>
+                        <w:pStyle w:val="Legenda"/>
+                        <w:rPr>
+                          <w:noProof/>
+                          <w:sz w:val="22"/>
+                          <w:szCs w:val="22"/>
+                        </w:rPr>
+                      </w:pPr>
+                      <w:r>
+                        <w:t>Figura 5</w:t>
+                      </w:r>
+                    </w:p>
+                  </w:txbxContent>
+                </v:textbox>
+                <w10:wrap type="square"/>
+              </v:shape>
+            </w:pict>
+          </mc:Fallback>
+        </mc:AlternateContent>
+      </w:r>
+      <w:r>
+        <w:rPr>
+          <w:noProof/>
+        </w:rPr>
+        <w:drawing>
+          <wp:anchor distT="0" distB="0" distL="114300" distR="114300" simplePos="0" relativeHeight="251670528" behindDoc="0" locked="0" layoutInCell="1" allowOverlap="1" wp14:anchorId="2442B708" wp14:editId="4848AF6D">
+            <wp:simplePos x="0" y="0"/>
+            <wp:positionH relativeFrom="margin">
+              <wp:align>right</wp:align>
+            </wp:positionH>
+            <wp:positionV relativeFrom="paragraph">
+              <wp:posOffset>137417</wp:posOffset>
+            </wp:positionV>
+            <wp:extent cx="2441575" cy="2144395"/>
+            <wp:effectExtent l="0" t="0" r="0" b="8255"/>
+            <wp:wrapSquare wrapText="bothSides"/>
+            <wp:docPr id="1400422069" name="Imagem 5" descr="Uma imagem com texto, captura de ecrã, Gráfico, file&#10;&#10;Os conteúdos gerados por IA poderão estar incorretos."/>
+            <wp:cNvGraphicFramePr>
+              <a:graphicFrameLocks xmlns:a="http://schemas.openxmlformats.org/drawingml/2006/main" noChangeAspect="1"/>
+            </wp:cNvGraphicFramePr>
+            <a:graphic xmlns:a="http://schemas.openxmlformats.org/drawingml/2006/main">
+              <a:graphicData uri="http://schemas.openxmlformats.org/drawingml/2006/picture">
+                <pic:pic xmlns:pic="http://schemas.openxmlformats.org/drawingml/2006/picture">
+                  <pic:nvPicPr>
+                    <pic:cNvPr id="0" name="docs-internal-guid-c290cea8-7fff-27fc-cbc4-9f44978146c8" descr="Uma imagem com texto, captura de ecrã, Gráfico, file&#10;&#10;Os conteúdos gerados por IA poderão estar incorretos."/>
+                    <pic:cNvPicPr>
+                      <a:picLocks noChangeAspect="1" noChangeArrowheads="1"/>
+                    </pic:cNvPicPr>
+                  </pic:nvPicPr>
+                  <pic:blipFill>
+                    <a:blip r:embed="rId16" cstate="print">
+                      <a:extLst>
+                        <a:ext uri="{28A0092B-C50C-407E-A947-70E740481C1C}">
+                          <a14:useLocalDpi xmlns:a14="http://schemas.microsoft.com/office/drawing/2010/main" val="0"/>
+                        </a:ext>
+                      </a:extLst>
+                    </a:blip>
+                    <a:srcRect/>
+                    <a:stretch>
+                      <a:fillRect/>
+                    </a:stretch>
+                  </pic:blipFill>
+                  <pic:spPr bwMode="auto">
+                    <a:xfrm>
+                      <a:off x="0" y="0"/>
+                      <a:ext cx="2441575" cy="2144395"/>
+                    </a:xfrm>
+                    <a:prstGeom prst="rect">
+                      <a:avLst/>
+                    </a:prstGeom>
+                    <a:noFill/>
+                    <a:ln>
+                      <a:noFill/>
+                    </a:ln>
+                  </pic:spPr>
+                </pic:pic>
+              </a:graphicData>
+            </a:graphic>
+            <wp14:sizeRelH relativeFrom="margin">
+              <wp14:pctWidth>0</wp14:pctWidth>
+            </wp14:sizeRelH>
+            <wp14:sizeRelV relativeFrom="margin">
+              <wp14:pctHeight>0</wp14:pctHeight>
+            </wp14:sizeRelV>
+          </wp:anchor>
+        </w:drawing>
+      </w:r>
+      <w:r>
+        <w:rPr>
+          <w:rFonts w:ascii="Helvetica Neue Light" w:eastAsia="Helvetica Neue Light" w:hAnsi="Helvetica Neue Light" w:cs="Helvetica Neue Light"/>
+        </w:rPr>
+        <w:t>Adicionalmente, foi incluída a matriz de correlação, que permite identificar relações lineares entre as variáveis. A análise dessa matriz revela que não existe uma correlação linear forte entre nenhuma das variáveis e a ocorrência de fraudes. Esta ausência de correlação direta é um comportamento comum em problemas de deteção de anomalias, nos quais as variáveis que indicam fraude não se distinguem facilmente por padrões simples.</w:t>
+      </w:r>
+    </w:p>
+    <w:p>
+      <w:pPr>
+        <w:spacing w:before="200" w:after="0" w:line="288" w:lineRule="auto"/>
+        <w:rPr>
+          <w:rFonts w:ascii="Helvetica Neue Light" w:eastAsia="Helvetica Neue Light" w:hAnsi="Helvetica Neue Light" w:cs="Helvetica Neue Light"/>
+        </w:rPr>
+      </w:pPr>
+      <w:r>
+        <w:rPr>
+          <w:noProof/>
+        </w:rPr>
+        <w:lastRenderedPageBreak/>
+        <mc:AlternateContent>
+          <mc:Choice Requires="wps">
+            <w:drawing>
+              <wp:anchor distT="0" distB="0" distL="114300" distR="114300" simplePos="0" relativeHeight="251675648" behindDoc="0" locked="0" layoutInCell="1" allowOverlap="1" wp14:anchorId="4801D3E1" wp14:editId="69D6F4D2">
+                <wp:simplePos x="0" y="0"/>
+                <wp:positionH relativeFrom="column">
+                  <wp:posOffset>2879725</wp:posOffset>
+                </wp:positionH>
+                <wp:positionV relativeFrom="paragraph">
+                  <wp:posOffset>1691005</wp:posOffset>
+                </wp:positionV>
+                <wp:extent cx="2686685" cy="635"/>
+                <wp:effectExtent l="0" t="0" r="0" b="0"/>
+                <wp:wrapSquare wrapText="bothSides"/>
+                <wp:docPr id="967700180" name="Caixa de texto 1"/>
+                <wp:cNvGraphicFramePr/>
+                <a:graphic xmlns:a="http://schemas.openxmlformats.org/drawingml/2006/main">
+                  <a:graphicData uri="http://schemas.microsoft.com/office/word/2010/wordprocessingShape">
+                    <wps:wsp>
+                      <wps:cNvSpPr txBox="1"/>
+                      <wps:spPr>
+                        <a:xfrm>
+                          <a:off x="0" y="0"/>
+                          <a:ext cx="2686685" cy="635"/>
+                        </a:xfrm>
+                        <a:prstGeom prst="rect">
+                          <a:avLst/>
+                        </a:prstGeom>
+                        <a:solidFill>
+                          <a:prstClr val="white"/>
+                        </a:solidFill>
+                        <a:ln>
+                          <a:noFill/>
+                        </a:ln>
+                      </wps:spPr>
+                      <wps:txbx>
+                        <w:txbxContent>
+                          <w:p>
+                            <w:pPr>
+                              <w:pStyle w:val="Legenda"/>
+                              <w:rPr>
+                                <w:noProof/>
+                                <w:sz w:val="22"/>
+                                <w:szCs w:val="22"/>
+                              </w:rPr>
+                            </w:pPr>
+                            <w:r>
+                              <w:t>Figura 6</w:t>
+                            </w:r>
+                          </w:p>
+                        </w:txbxContent>
+                      </wps:txbx>
+                      <wps:bodyPr rot="0" spcFirstLastPara="0" vertOverflow="overflow" horzOverflow="overflow" vert="horz" wrap="square" lIns="0" tIns="0" rIns="0" bIns="0" numCol="1" spcCol="0" rtlCol="0" fromWordArt="0" anchor="t" anchorCtr="0" forceAA="0" compatLnSpc="1">
+                        <a:prstTxWarp prst="textNoShape">
+                          <a:avLst/>
+                        </a:prstTxWarp>
+                        <a:spAutoFit/>
+                      </wps:bodyPr>
+                    </wps:wsp>
+                  </a:graphicData>
+                </a:graphic>
+                <wp14:sizeRelH relativeFrom="margin">
+                  <wp14:pctWidth>0</wp14:pctWidth>
+                </wp14:sizeRelH>
+                <wp14:sizeRelV relativeFrom="margin">
+                  <wp14:pctHeight>0</wp14:pctHeight>
+                </wp14:sizeRelV>
+              </wp:anchor>
+            </w:drawing>
+          </mc:Choice>
+          <mc:Fallback>
+            <w:pict>
+              <v:shape w14:anchorId="4801D3E1" id="_x0000_s1031" type="#_x0000_t202" style="position:absolute;left:0;text-align:left;margin-left:226.75pt;margin-top:133.15pt;width:211.55pt;height:.05pt;z-index:251675648;visibility:visible;mso-wrap-style:square;mso-width-percent:0;mso-height-percent:0;mso-wrap-distance-left:9pt;mso-wrap-distance-top:0;mso-wrap-distance-right:9pt;mso-wrap-distance-bottom:0;mso-position-horizontal:absolute;mso-position-horizontal-relative:text;mso-position-vertical:absolute;mso-position-vertical-relative:text;mso-width-percent:0;mso-height-percent:0;mso-width-relative:margin;mso-height-relative:margin;v-text-anchor:top" o:gfxdata="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" stroked="f">
+                <v:textbox style="mso-fit-shape-to-text:t" inset="0,0,0,0">
+                  <w:txbxContent>
+                    <w:p>
+                      <w:pPr>
+                        <w:pStyle w:val="Legenda"/>
+                        <w:rPr>
+                          <w:noProof/>
+                          <w:sz w:val="22"/>
+                          <w:szCs w:val="22"/>
+                        </w:rPr>
+                      </w:pPr>
+                      <w:r>
+                        <w:t>Figura 6</w:t>
+                      </w:r>
+                    </w:p>
+                  </w:txbxContent>
+                </v:textbox>
+                <w10:wrap type="square"/>
+              </v:shape>
+            </w:pict>
+          </mc:Fallback>
+        </mc:AlternateContent>
+      </w:r>
+      <w:r>
+        <w:rPr>
+          <w:noProof/>
+        </w:rPr>
+        <w:drawing>
+          <wp:anchor distT="0" distB="0" distL="114300" distR="114300" simplePos="0" relativeHeight="251673600" behindDoc="0" locked="0" layoutInCell="1" allowOverlap="1" wp14:anchorId="762A863A" wp14:editId="01A23E9D">
+            <wp:simplePos x="0" y="0"/>
+            <wp:positionH relativeFrom="margin">
+              <wp:align>right</wp:align>
+            </wp:positionH>
+            <wp:positionV relativeFrom="paragraph">
+              <wp:posOffset>9525</wp:posOffset>
+            </wp:positionV>
+            <wp:extent cx="2686685" cy="1624330"/>
+            <wp:effectExtent l="0" t="0" r="0" b="0"/>
+            <wp:wrapSquare wrapText="bothSides"/>
+            <wp:docPr id="980026527" name="Imagem 6" descr="Uma imagem com diagrama, captura de ecrã, file&#10;&#10;Os conteúdos gerados por IA poderão estar incorretos."/>
+            <wp:cNvGraphicFramePr>
+              <a:graphicFrameLocks xmlns:a="http://schemas.openxmlformats.org/drawingml/2006/main" noChangeAspect="1"/>
+            </wp:cNvGraphicFramePr>
+            <a:graphic xmlns:a="http://schemas.openxmlformats.org/drawingml/2006/main">
+              <a:graphicData uri="http://schemas.openxmlformats.org/drawingml/2006/picture">
+                <pic:pic xmlns:pic="http://schemas.openxmlformats.org/drawingml/2006/picture">
+                  <pic:nvPicPr>
+                    <pic:cNvPr id="0" name="docs-internal-guid-acc23204-7fff-55cd-c4c4-195549db859e" descr="Uma imagem com diagrama, captura de ecrã, file&#10;&#10;Os conteúdos gerados por IA poderão estar incorretos."/>
+                    <pic:cNvPicPr>
+                      <a:picLocks noChangeAspect="1" noChangeArrowheads="1"/>
+                    </pic:cNvPicPr>
+                  </pic:nvPicPr>
+                  <pic:blipFill>
+                    <a:blip r:embed="rId17" cstate="print">
+                      <a:extLst>
+                        <a:ext uri="{28A0092B-C50C-407E-A947-70E740481C1C}">
+                          <a14:useLocalDpi xmlns:a14="http://schemas.microsoft.com/office/drawing/2010/main" val="0"/>
+                        </a:ext>
+                      </a:extLst>
+                    </a:blip>
+                    <a:srcRect/>
+                    <a:stretch>
+                      <a:fillRect/>
+                    </a:stretch>
+                  </pic:blipFill>
+                  <pic:spPr bwMode="auto">
+                    <a:xfrm>
+                      <a:off x="0" y="0"/>
+                      <a:ext cx="2686685" cy="1624330"/>
+                    </a:xfrm>
+                    <a:prstGeom prst="rect">
+                      <a:avLst/>
+                    </a:prstGeom>
+                    <a:noFill/>
+                    <a:ln>
+                      <a:noFill/>
+                    </a:ln>
+                  </pic:spPr>
+                </pic:pic>
+              </a:graphicData>
+            </a:graphic>
+            <wp14:sizeRelH relativeFrom="margin">
+              <wp14:pctWidth>0</wp14:pctWidth>
+            </wp14:sizeRelH>
+            <wp14:sizeRelV relativeFrom="margin">
+              <wp14:pctHeight>0</wp14:pctHeight>
+            </wp14:sizeRelV>
+          </wp:anchor>
+        </w:drawing>
+      </w:r>
+      <w:r>
+        <w:rPr>
+          <w:rFonts w:ascii="Helvetica Neue Light" w:eastAsia="Helvetica Neue Light" w:hAnsi="Helvetica Neue Light" w:cs="Helvetica Neue Light"/>
+        </w:rPr>
+        <w:t xml:space="preserve">Para complementar a análise estatística, foi desenvolvido um </w:t>
+      </w:r>
+      <w:proofErr w:type="spellStart"/>
+      <w:r>
+        <w:rPr>
+          <w:rFonts w:ascii="Helvetica Neue Light" w:eastAsia="Helvetica Neue Light" w:hAnsi="Helvetica Neue Light" w:cs="Helvetica Neue Light"/>
+          <w:i/>
+          <w:iCs/>
+        </w:rPr>
+        <w:t>violin</w:t>
+      </w:r>
+      <w:proofErr w:type="spellEnd"/>
+      <w:r>
+        <w:rPr>
+          <w:rFonts w:ascii="Helvetica Neue Light" w:eastAsia="Helvetica Neue Light" w:hAnsi="Helvetica Neue Light" w:cs="Helvetica Neue Light"/>
+          <w:i/>
+          <w:iCs/>
+        </w:rPr>
+        <w:t xml:space="preserve"> </w:t>
+      </w:r>
+      <w:proofErr w:type="spellStart"/>
+      <w:r>
+        <w:rPr>
+          <w:rFonts w:ascii="Helvetica Neue Light" w:eastAsia="Helvetica Neue Light" w:hAnsi="Helvetica Neue Light" w:cs="Helvetica Neue Light"/>
+          <w:i/>
+          <w:iCs/>
+        </w:rPr>
+        <w:t>plot</w:t>
+      </w:r>
+      <w:proofErr w:type="spellEnd"/>
+      <w:r>
+        <w:rPr>
+          <w:rFonts w:ascii="Helvetica Neue Light" w:eastAsia="Helvetica Neue Light" w:hAnsi="Helvetica Neue Light" w:cs="Helvetica Neue Light"/>
+        </w:rPr>
+        <w:t xml:space="preserve"> que representa as fraudes em função do calor das transações e faz regiões. Este tipo de gráfico combina elementos de </w:t>
+      </w:r>
+      <w:proofErr w:type="spellStart"/>
+      <w:r>
+        <w:rPr>
+          <w:rFonts w:ascii="Helvetica Neue Light" w:eastAsia="Helvetica Neue Light" w:hAnsi="Helvetica Neue Light" w:cs="Helvetica Neue Light"/>
+        </w:rPr>
+        <w:t>boxplot</w:t>
+      </w:r>
+      <w:proofErr w:type="spellEnd"/>
+      <w:r>
+        <w:rPr>
+          <w:rFonts w:ascii="Helvetica Neue Light" w:eastAsia="Helvetica Neue Light" w:hAnsi="Helvetica Neue Light" w:cs="Helvetica Neue Light"/>
+        </w:rPr>
+        <w:t xml:space="preserve"> com a distribuição de densidade dos dados, oferecendo uma visão rica e intuitiva da variação dos valores.</w:t>
+      </w:r>
+    </w:p>
+    <w:p>
+      <w:pPr>
+        <w:spacing w:before="200" w:after="0" w:line="288" w:lineRule="auto"/>
+        <w:rPr>
+          <w:rFonts w:ascii="Helvetica Neue Light" w:eastAsia="Helvetica Neue Light" w:hAnsi="Helvetica Neue Light" w:cs="Helvetica Neue Light"/>
+        </w:rPr>
+      </w:pPr>
+    </w:p>
+    <w:p>
+      <w:pPr>
+        <w:spacing w:before="200" w:after="0" w:line="288" w:lineRule="auto"/>
+        <w:rPr>
+          <w:rFonts w:ascii="Helvetica Neue Light" w:eastAsia="Helvetica Neue Light" w:hAnsi="Helvetica Neue Light" w:cs="Helvetica Neue Light"/>
+        </w:rPr>
+      </w:pPr>
+      <w:r>
+        <w:rPr>
+          <w:rFonts w:ascii="Helvetica Neue Light" w:eastAsia="Helvetica Neue Light" w:hAnsi="Helvetica Neue Light" w:cs="Helvetica Neue Light"/>
+        </w:rPr>
+        <w:t>A análise deste gráfico mostra que, em todas as regiões geográficas, a maioria das transações fraudulentas ocorreu com valores baixos, o que pode refletir uma tentativa de passar despercebido aos mecanismos de controlo. No entanto, observa-se também a ocorrência de algumas fraudes com valores elevados, especialmente na região Oeste, o que pode indicar zonas de maior risco ou fragilidade em determinados contextos de uso de cartões.</w:t>
+      </w:r>
+      <w:r>
+        <w:t xml:space="preserve">  </w:t>
       </w:r>
     </w:p>
     <w:p>
@@ -3138,7 +3714,7 @@
                     <pic:cNvPicPr preferRelativeResize="0"/>
                   </pic:nvPicPr>
                   <pic:blipFill>
-                    <a:blip r:embed="rId16"/>
+                    <a:blip r:embed="rId18"/>
                     <a:srcRect/>
                     <a:stretch>
                       <a:fillRect/>
@@ -3180,7 +3756,7 @@
       </w:r>
     </w:p>
     <w:sectPr>
-      <w:footerReference w:type="default" r:id="rId17"/>
+      <w:footerReference w:type="default" r:id="rId19"/>
       <w:pgSz w:w="11906" w:h="16838"/>
       <w:pgMar w:top="1700" w:right="1440" w:bottom="1440" w:left="1700" w:header="720" w:footer="720" w:gutter="0"/>
       <w:cols w:space="720"/>

</xml_diff>

<commit_message>
FINAL - Relatório de LAD.docx
</commit_message>
<xml_diff>
--- a/Relatório de LAD.docx
+++ b/Relatório de LAD.docx
@@ -255,6 +255,47 @@
                 <w:color w:val="000000"/>
               </w:rPr>
               <w:tab/>
+            </w:r>
+            <w:r>
+              <w:rPr>
+                <w:rFonts w:ascii="Helvetica Neue" w:eastAsia="Helvetica Neue" w:hAnsi="Helvetica Neue" w:cs="Helvetica Neue"/>
+                <w:b/>
+                <w:color w:val="000000"/>
+              </w:rPr>
+              <w:t>3</w:t>
+            </w:r>
+          </w:hyperlink>
+        </w:p>
+        <w:p>
+          <w:pPr>
+            <w:widowControl w:val="0"/>
+            <w:tabs>
+              <w:tab w:val="right" w:pos="12000"/>
+            </w:tabs>
+            <w:spacing w:before="60" w:after="0"/>
+            <w:ind w:left="2265" w:right="0"/>
+            <w:jc w:val="left"/>
+          </w:pPr>
+          <w:hyperlink w:anchor="_heading=h.ktxp7cbj5jqh">
+            <w:r>
+              <w:rPr>
+                <w:b/>
+                <w:color w:val="000000"/>
+              </w:rPr>
+              <w:t>Contextualização do Dataset</w:t>
+            </w:r>
+            <w:r>
+              <w:rPr>
+                <w:b/>
+                <w:color w:val="000000"/>
+              </w:rPr>
+              <w:tab/>
+            </w:r>
+            <w:r>
+              <w:rPr>
+                <w:b/>
+                <w:color w:val="000000"/>
+              </w:rPr>
               <w:t>4</w:t>
             </w:r>
           </w:hyperlink>
@@ -279,7 +320,45 @@
                 <w:b/>
                 <w:color w:val="000000"/>
               </w:rPr>
-              <w:t>Título</w:t>
+              <w:t>Objetivo do Projeto</w:t>
+            </w:r>
+            <w:r>
+              <w:rPr>
+                <w:b/>
+                <w:color w:val="000000"/>
+              </w:rPr>
+              <w:tab/>
+            </w:r>
+            <w:r>
+              <w:rPr>
+                <w:b/>
+                <w:color w:val="000000"/>
+              </w:rPr>
+              <w:t>4</w:t>
+            </w:r>
+          </w:hyperlink>
+        </w:p>
+        <w:p>
+          <w:pPr>
+            <w:widowControl w:val="0"/>
+            <w:tabs>
+              <w:tab w:val="right" w:pos="12000"/>
+            </w:tabs>
+            <w:spacing w:before="60" w:after="0"/>
+            <w:ind w:left="2265" w:right="0"/>
+            <w:jc w:val="left"/>
+            <w:rPr>
+              <w:b/>
+              <w:color w:val="000000"/>
+            </w:rPr>
+          </w:pPr>
+          <w:hyperlink w:anchor="_heading=h.ktxp7cbj5jqh">
+            <w:r>
+              <w:rPr>
+                <w:b/>
+                <w:color w:val="000000"/>
+              </w:rPr>
+              <w:t>Tecnologias Utilizadas</w:t>
             </w:r>
             <w:r>
               <w:rPr>
@@ -288,6 +367,304 @@
               </w:rPr>
               <w:tab/>
               <w:t>5</w:t>
+            </w:r>
+          </w:hyperlink>
+        </w:p>
+        <w:p>
+          <w:pPr>
+            <w:widowControl w:val="0"/>
+            <w:tabs>
+              <w:tab w:val="right" w:pos="12000"/>
+            </w:tabs>
+            <w:spacing w:before="60" w:after="0"/>
+            <w:ind w:left="2265" w:right="0"/>
+            <w:jc w:val="left"/>
+            <w:rPr>
+              <w:b/>
+              <w:color w:val="000000"/>
+            </w:rPr>
+          </w:pPr>
+          <w:hyperlink w:anchor="_heading=h.ktxp7cbj5jqh">
+            <w:r>
+              <w:rPr>
+                <w:b/>
+                <w:color w:val="000000"/>
+              </w:rPr>
+              <w:t>Visão Geral do Programa</w:t>
+            </w:r>
+            <w:r>
+              <w:rPr>
+                <w:b/>
+                <w:color w:val="000000"/>
+              </w:rPr>
+              <w:tab/>
+              <w:t>5</w:t>
+            </w:r>
+          </w:hyperlink>
+        </w:p>
+        <w:p>
+          <w:pPr>
+            <w:widowControl w:val="0"/>
+            <w:tabs>
+              <w:tab w:val="right" w:pos="12000"/>
+            </w:tabs>
+            <w:spacing w:before="60" w:after="0"/>
+            <w:ind w:left="2265" w:right="0"/>
+            <w:jc w:val="left"/>
+            <w:rPr>
+              <w:b/>
+              <w:color w:val="000000"/>
+            </w:rPr>
+          </w:pPr>
+          <w:hyperlink w:anchor="_heading=h.ktxp7cbj5jqh">
+            <w:r>
+              <w:rPr>
+                <w:b/>
+                <w:color w:val="000000"/>
+              </w:rPr>
+              <w:t>Análise de Fraudes</w:t>
+            </w:r>
+            <w:r>
+              <w:rPr>
+                <w:b/>
+                <w:color w:val="000000"/>
+              </w:rPr>
+              <w:tab/>
+            </w:r>
+            <w:r>
+              <w:rPr>
+                <w:b/>
+                <w:color w:val="000000"/>
+              </w:rPr>
+              <w:t>7</w:t>
+            </w:r>
+          </w:hyperlink>
+        </w:p>
+        <w:p>
+          <w:pPr>
+            <w:widowControl w:val="0"/>
+            <w:tabs>
+              <w:tab w:val="right" w:pos="12000"/>
+            </w:tabs>
+            <w:spacing w:before="60" w:after="0"/>
+            <w:ind w:left="2265" w:right="0"/>
+            <w:jc w:val="left"/>
+            <w:rPr>
+              <w:b/>
+              <w:color w:val="000000"/>
+            </w:rPr>
+          </w:pPr>
+          <w:hyperlink w:anchor="_heading=h.ktxp7cbj5jqh">
+            <w:r>
+              <w:rPr>
+                <w:b/>
+                <w:color w:val="000000"/>
+              </w:rPr>
+              <w:t>Estatísticas Avançadas</w:t>
+            </w:r>
+            <w:r>
+              <w:rPr>
+                <w:b/>
+                <w:color w:val="000000"/>
+              </w:rPr>
+              <w:tab/>
+            </w:r>
+            <w:r>
+              <w:rPr>
+                <w:b/>
+                <w:color w:val="000000"/>
+              </w:rPr>
+              <w:t>8</w:t>
+            </w:r>
+          </w:hyperlink>
+        </w:p>
+        <w:p>
+          <w:pPr>
+            <w:widowControl w:val="0"/>
+            <w:tabs>
+              <w:tab w:val="right" w:pos="12000"/>
+            </w:tabs>
+            <w:spacing w:before="60" w:after="0"/>
+            <w:ind w:left="2265" w:right="0"/>
+            <w:jc w:val="left"/>
+            <w:rPr>
+              <w:b/>
+              <w:color w:val="000000"/>
+            </w:rPr>
+          </w:pPr>
+          <w:hyperlink w:anchor="_heading=h.ktxp7cbj5jqh">
+            <w:r>
+              <w:rPr>
+                <w:b/>
+                <w:color w:val="000000"/>
+              </w:rPr>
+              <w:t>Relatórios e Configurações – Gerar Relatório</w:t>
+            </w:r>
+            <w:r>
+              <w:rPr>
+                <w:b/>
+                <w:color w:val="000000"/>
+              </w:rPr>
+              <w:tab/>
+            </w:r>
+            <w:r>
+              <w:rPr>
+                <w:b/>
+                <w:color w:val="000000"/>
+              </w:rPr>
+              <w:t>9</w:t>
+            </w:r>
+          </w:hyperlink>
+        </w:p>
+        <w:p>
+          <w:pPr>
+            <w:widowControl w:val="0"/>
+            <w:tabs>
+              <w:tab w:val="right" w:pos="12000"/>
+            </w:tabs>
+            <w:spacing w:before="60" w:after="0"/>
+            <w:ind w:left="2265" w:right="0"/>
+            <w:jc w:val="left"/>
+            <w:rPr>
+              <w:b/>
+              <w:color w:val="000000"/>
+            </w:rPr>
+          </w:pPr>
+          <w:hyperlink w:anchor="_heading=h.ktxp7cbj5jqh">
+            <w:r>
+              <w:rPr>
+                <w:b/>
+                <w:color w:val="000000"/>
+              </w:rPr>
+              <w:t>Relatórios e Configurações – Configurações Avançadas</w:t>
+            </w:r>
+            <w:r>
+              <w:rPr>
+                <w:b/>
+                <w:color w:val="000000"/>
+              </w:rPr>
+              <w:tab/>
+            </w:r>
+            <w:r>
+              <w:rPr>
+                <w:b/>
+                <w:color w:val="000000"/>
+              </w:rPr>
+              <w:t>11</w:t>
+            </w:r>
+          </w:hyperlink>
+        </w:p>
+        <w:p>
+          <w:pPr>
+            <w:widowControl w:val="0"/>
+            <w:tabs>
+              <w:tab w:val="right" w:pos="12000"/>
+            </w:tabs>
+            <w:spacing w:before="60" w:after="0"/>
+            <w:ind w:left="2265" w:right="0"/>
+            <w:jc w:val="left"/>
+            <w:rPr>
+              <w:b/>
+              <w:color w:val="000000"/>
+            </w:rPr>
+          </w:pPr>
+          <w:hyperlink w:anchor="_heading=h.ktxp7cbj5jqh">
+            <w:r>
+              <w:rPr>
+                <w:b/>
+                <w:color w:val="000000"/>
+              </w:rPr>
+              <w:t>Relatórios e Configurações – Padronização e Normalização</w:t>
+            </w:r>
+            <w:r>
+              <w:rPr>
+                <w:b/>
+                <w:color w:val="000000"/>
+              </w:rPr>
+              <w:tab/>
+            </w:r>
+            <w:r>
+              <w:rPr>
+                <w:b/>
+                <w:color w:val="000000"/>
+              </w:rPr>
+              <w:t>11</w:t>
+            </w:r>
+          </w:hyperlink>
+        </w:p>
+        <w:p>
+          <w:pPr>
+            <w:widowControl w:val="0"/>
+            <w:tabs>
+              <w:tab w:val="right" w:pos="12000"/>
+            </w:tabs>
+            <w:spacing w:before="60" w:after="0"/>
+            <w:ind w:left="2265" w:right="0"/>
+            <w:jc w:val="left"/>
+            <w:rPr>
+              <w:b/>
+              <w:color w:val="000000"/>
+            </w:rPr>
+          </w:pPr>
+          <w:hyperlink w:anchor="_heading=h.ktxp7cbj5jqh">
+            <w:r>
+              <w:rPr>
+                <w:b/>
+                <w:color w:val="000000"/>
+              </w:rPr>
+              <w:t>Dados</w:t>
+            </w:r>
+            <w:r>
+              <w:rPr>
+                <w:b/>
+                <w:color w:val="000000"/>
+              </w:rPr>
+              <w:tab/>
+            </w:r>
+            <w:r>
+              <w:rPr>
+                <w:b/>
+                <w:color w:val="000000"/>
+              </w:rPr>
+              <w:t>13</w:t>
+            </w:r>
+          </w:hyperlink>
+        </w:p>
+        <w:p>
+          <w:pPr>
+            <w:widowControl w:val="0"/>
+            <w:tabs>
+              <w:tab w:val="right" w:pos="12000"/>
+            </w:tabs>
+            <w:spacing w:before="60" w:after="0"/>
+            <w:ind w:left="2265" w:right="0"/>
+            <w:jc w:val="left"/>
+            <w:rPr>
+              <w:b/>
+              <w:color w:val="000000"/>
+            </w:rPr>
+          </w:pPr>
+          <w:hyperlink w:anchor="_heading=h.ktxp7cbj5jqh">
+            <w:r>
+              <w:rPr>
+                <w:b/>
+                <w:color w:val="000000"/>
+              </w:rPr>
+              <w:t>Machine Learning</w:t>
+            </w:r>
+            <w:r>
+              <w:rPr>
+                <w:b/>
+                <w:color w:val="000000"/>
+              </w:rPr>
+              <w:tab/>
+            </w:r>
+            <w:r>
+              <w:rPr>
+                <w:b/>
+                <w:color w:val="000000"/>
+              </w:rPr>
+              <w:t>14</w:t>
             </w:r>
           </w:hyperlink>
         </w:p>
@@ -321,7 +698,14 @@
                 <w:color w:val="000000"/>
               </w:rPr>
               <w:tab/>
-              <w:t>6</w:t>
+            </w:r>
+            <w:r>
+              <w:rPr>
+                <w:rFonts w:ascii="Helvetica Neue" w:eastAsia="Helvetica Neue" w:hAnsi="Helvetica Neue" w:cs="Helvetica Neue"/>
+                <w:b/>
+                <w:color w:val="000000"/>
+              </w:rPr>
+              <w:t>17</w:t>
             </w:r>
           </w:hyperlink>
           <w:r>
@@ -407,14 +791,34 @@
         </w:rPr>
         <w:t xml:space="preserve">Na segunda fase, são aplicados e comparados diversos modelos de </w:t>
       </w:r>
-      <w:r>
-        <w:rPr>
-          <w:rFonts w:ascii="Helvetica Neue Light" w:eastAsia="Helvetica Neue Light" w:hAnsi="Helvetica Neue Light" w:cs="Helvetica Neue Light"/>
-          <w:i/>
-          <w:iCs/>
-        </w:rPr>
-        <w:t>Machine Learning</w:t>
-      </w:r>
+      <w:proofErr w:type="spellStart"/>
+      <w:r>
+        <w:rPr>
+          <w:rFonts w:ascii="Helvetica Neue Light" w:eastAsia="Helvetica Neue Light" w:hAnsi="Helvetica Neue Light" w:cs="Helvetica Neue Light"/>
+          <w:i/>
+          <w:iCs/>
+        </w:rPr>
+        <w:t>Machine</w:t>
+      </w:r>
+      <w:proofErr w:type="spellEnd"/>
+      <w:r>
+        <w:rPr>
+          <w:rFonts w:ascii="Helvetica Neue Light" w:eastAsia="Helvetica Neue Light" w:hAnsi="Helvetica Neue Light" w:cs="Helvetica Neue Light"/>
+          <w:i/>
+          <w:iCs/>
+        </w:rPr>
+        <w:t xml:space="preserve"> </w:t>
+      </w:r>
+      <w:proofErr w:type="spellStart"/>
+      <w:r>
+        <w:rPr>
+          <w:rFonts w:ascii="Helvetica Neue Light" w:eastAsia="Helvetica Neue Light" w:hAnsi="Helvetica Neue Light" w:cs="Helvetica Neue Light"/>
+          <w:i/>
+          <w:iCs/>
+        </w:rPr>
+        <w:t>Learning</w:t>
+      </w:r>
+      <w:proofErr w:type="spellEnd"/>
       <w:r>
         <w:rPr>
           <w:rFonts w:ascii="Helvetica Neue Light" w:eastAsia="Helvetica Neue Light" w:hAnsi="Helvetica Neue Light" w:cs="Helvetica Neue Light"/>
@@ -482,28 +886,103 @@
           <w:szCs w:val="28"/>
         </w:rPr>
         <w:lastRenderedPageBreak/>
-        <w:t>Contextualização do Dataset</w:t>
-      </w:r>
-    </w:p>
-    <w:p>
-      <w:pPr>
-        <w:spacing w:before="200" w:after="0" w:line="288" w:lineRule="auto"/>
-        <w:rPr>
-          <w:rFonts w:ascii="Helvetica Neue Light" w:eastAsia="Helvetica Neue Light" w:hAnsi="Helvetica Neue Light" w:cs="Helvetica Neue Light"/>
-        </w:rPr>
-      </w:pPr>
-      <w:r>
-        <w:rPr>
-          <w:rFonts w:ascii="Helvetica Neue Light" w:eastAsia="Helvetica Neue Light" w:hAnsi="Helvetica Neue Light" w:cs="Helvetica Neue Light"/>
-        </w:rPr>
-        <w:t>O dataset utilizado neste projeto foi obtido a partir da plataforma Kaggle e é amplamente conhecido por ser utilizado em estudos sobre deteção de fraude em transações financeiras. Este conjunto de dados representa transações realizadas com cartões de crédito por titulares europeus ao longo de dois dias, em setembro de 2013.</w:t>
-      </w:r>
-      <w:r>
-        <w:rPr>
-          <w:rFonts w:ascii="Helvetica Neue Light" w:eastAsia="Helvetica Neue Light" w:hAnsi="Helvetica Neue Light" w:cs="Helvetica Neue Light"/>
-        </w:rPr>
-        <w:t xml:space="preserve"> O dataset contém 284.807 registos, distribuídos por 31 variáveis. Todas as variáveis presentes no dataset classificam-se como Quantitativa Contínua, exceto a variável </w:t>
-      </w:r>
+        <w:t xml:space="preserve">Contextualização do </w:t>
+      </w:r>
+      <w:proofErr w:type="spellStart"/>
+      <w:r>
+        <w:rPr>
+          <w:rFonts w:ascii="Helvetica Neue" w:eastAsia="Helvetica Neue" w:hAnsi="Helvetica Neue" w:cs="Helvetica Neue"/>
+          <w:sz w:val="28"/>
+          <w:szCs w:val="28"/>
+        </w:rPr>
+        <w:t>Dataset</w:t>
+      </w:r>
+      <w:proofErr w:type="spellEnd"/>
+    </w:p>
+    <w:p>
+      <w:pPr>
+        <w:spacing w:before="200" w:after="0" w:line="288" w:lineRule="auto"/>
+        <w:rPr>
+          <w:rFonts w:ascii="Helvetica Neue Light" w:eastAsia="Helvetica Neue Light" w:hAnsi="Helvetica Neue Light" w:cs="Helvetica Neue Light"/>
+        </w:rPr>
+      </w:pPr>
+      <w:r>
+        <w:rPr>
+          <w:rFonts w:ascii="Helvetica Neue Light" w:eastAsia="Helvetica Neue Light" w:hAnsi="Helvetica Neue Light" w:cs="Helvetica Neue Light"/>
+        </w:rPr>
+        <w:t xml:space="preserve">O </w:t>
+      </w:r>
+      <w:proofErr w:type="spellStart"/>
+      <w:r>
+        <w:rPr>
+          <w:rFonts w:ascii="Helvetica Neue Light" w:eastAsia="Helvetica Neue Light" w:hAnsi="Helvetica Neue Light" w:cs="Helvetica Neue Light"/>
+          <w:i/>
+          <w:iCs/>
+        </w:rPr>
+        <w:t>dataset</w:t>
+      </w:r>
+      <w:proofErr w:type="spellEnd"/>
+      <w:r>
+        <w:rPr>
+          <w:rFonts w:ascii="Helvetica Neue Light" w:eastAsia="Helvetica Neue Light" w:hAnsi="Helvetica Neue Light" w:cs="Helvetica Neue Light"/>
+        </w:rPr>
+        <w:t xml:space="preserve"> utilizado neste projeto foi obtido a partir da plataforma </w:t>
+      </w:r>
+      <w:proofErr w:type="spellStart"/>
+      <w:r>
+        <w:rPr>
+          <w:rFonts w:ascii="Helvetica Neue Light" w:eastAsia="Helvetica Neue Light" w:hAnsi="Helvetica Neue Light" w:cs="Helvetica Neue Light"/>
+          <w:i/>
+          <w:iCs/>
+        </w:rPr>
+        <w:t>Kaggle</w:t>
+      </w:r>
+      <w:proofErr w:type="spellEnd"/>
+      <w:r>
+        <w:rPr>
+          <w:rFonts w:ascii="Helvetica Neue Light" w:eastAsia="Helvetica Neue Light" w:hAnsi="Helvetica Neue Light" w:cs="Helvetica Neue Light"/>
+        </w:rPr>
+        <w:t xml:space="preserve"> e é amplamente conhecido por ser utilizado em estudos sobre deteção de fraude em transações financeiras. Este conjunto de dados representa transações realizadas com cartões de crédito por titulares europeus ao longo de dois dias, em setembro de 2013.</w:t>
+      </w:r>
+      <w:r>
+        <w:rPr>
+          <w:rFonts w:ascii="Helvetica Neue Light" w:eastAsia="Helvetica Neue Light" w:hAnsi="Helvetica Neue Light" w:cs="Helvetica Neue Light"/>
+        </w:rPr>
+        <w:t xml:space="preserve"> O </w:t>
+      </w:r>
+      <w:proofErr w:type="spellStart"/>
+      <w:r>
+        <w:rPr>
+          <w:rFonts w:ascii="Helvetica Neue Light" w:eastAsia="Helvetica Neue Light" w:hAnsi="Helvetica Neue Light" w:cs="Helvetica Neue Light"/>
+          <w:i/>
+          <w:iCs/>
+        </w:rPr>
+        <w:t>dataset</w:t>
+      </w:r>
+      <w:proofErr w:type="spellEnd"/>
+      <w:r>
+        <w:rPr>
+          <w:rFonts w:ascii="Helvetica Neue Light" w:eastAsia="Helvetica Neue Light" w:hAnsi="Helvetica Neue Light" w:cs="Helvetica Neue Light"/>
+        </w:rPr>
+        <w:t xml:space="preserve"> contém 284.807 registos, distribuídos por 31 variáveis. Todas as variáveis presentes no </w:t>
+      </w:r>
+      <w:proofErr w:type="spellStart"/>
+      <w:r>
+        <w:rPr>
+          <w:rFonts w:ascii="Helvetica Neue Light" w:eastAsia="Helvetica Neue Light" w:hAnsi="Helvetica Neue Light" w:cs="Helvetica Neue Light"/>
+          <w:i/>
+          <w:iCs/>
+        </w:rPr>
+        <w:t>dataset</w:t>
+      </w:r>
+      <w:proofErr w:type="spellEnd"/>
+      <w:r>
+        <w:rPr>
+          <w:rFonts w:ascii="Helvetica Neue Light" w:eastAsia="Helvetica Neue Light" w:hAnsi="Helvetica Neue Light" w:cs="Helvetica Neue Light"/>
+        </w:rPr>
+        <w:t xml:space="preserve"> classificam-se como Quantitativa Contínua, exceto a variável </w:t>
+      </w:r>
+      <w:proofErr w:type="spellStart"/>
       <w:r>
         <w:rPr>
           <w:rFonts w:ascii="Helvetica Neue Light" w:eastAsia="Helvetica Neue Light" w:hAnsi="Helvetica Neue Light" w:cs="Helvetica Neue Light"/>
@@ -512,6 +991,7 @@
         </w:rPr>
         <w:t>class</w:t>
       </w:r>
+      <w:proofErr w:type="spellEnd"/>
       <w:r>
         <w:rPr>
           <w:rFonts w:ascii="Helvetica Neue Light" w:eastAsia="Helvetica Neue Light" w:hAnsi="Helvetica Neue Light" w:cs="Helvetica Neue Light"/>
@@ -530,7 +1010,51 @@
         <w:rPr>
           <w:rFonts w:ascii="Helvetica Neue Light" w:eastAsia="Helvetica Neue Light" w:hAnsi="Helvetica Neue Light" w:cs="Helvetica Neue Light"/>
         </w:rPr>
-        <w:t>O principal objetivo deste dataset é servir como base para o desenvolvimento e avaliação de modelos de Machine Learning capazes de identificar transações fraudulentas de forma automática, um problema real e crítico enfrentado por instituições financeiras em todo o mundo.</w:t>
+        <w:t xml:space="preserve">O principal objetivo deste </w:t>
+      </w:r>
+      <w:proofErr w:type="spellStart"/>
+      <w:r>
+        <w:rPr>
+          <w:rFonts w:ascii="Helvetica Neue Light" w:eastAsia="Helvetica Neue Light" w:hAnsi="Helvetica Neue Light" w:cs="Helvetica Neue Light"/>
+          <w:i/>
+          <w:iCs/>
+        </w:rPr>
+        <w:t>dataset</w:t>
+      </w:r>
+      <w:proofErr w:type="spellEnd"/>
+      <w:r>
+        <w:rPr>
+          <w:rFonts w:ascii="Helvetica Neue Light" w:eastAsia="Helvetica Neue Light" w:hAnsi="Helvetica Neue Light" w:cs="Helvetica Neue Light"/>
+        </w:rPr>
+        <w:t xml:space="preserve"> é servir como base para o desenvolvimento e avaliação de modelos de </w:t>
+      </w:r>
+      <w:proofErr w:type="spellStart"/>
+      <w:r>
+        <w:rPr>
+          <w:rFonts w:ascii="Helvetica Neue Light" w:eastAsia="Helvetica Neue Light" w:hAnsi="Helvetica Neue Light" w:cs="Helvetica Neue Light"/>
+        </w:rPr>
+        <w:t>Machine</w:t>
+      </w:r>
+      <w:proofErr w:type="spellEnd"/>
+      <w:r>
+        <w:rPr>
+          <w:rFonts w:ascii="Helvetica Neue Light" w:eastAsia="Helvetica Neue Light" w:hAnsi="Helvetica Neue Light" w:cs="Helvetica Neue Light"/>
+        </w:rPr>
+        <w:t xml:space="preserve"> </w:t>
+      </w:r>
+      <w:proofErr w:type="spellStart"/>
+      <w:r>
+        <w:rPr>
+          <w:rFonts w:ascii="Helvetica Neue Light" w:eastAsia="Helvetica Neue Light" w:hAnsi="Helvetica Neue Light" w:cs="Helvetica Neue Light"/>
+        </w:rPr>
+        <w:t>Learning</w:t>
+      </w:r>
+      <w:proofErr w:type="spellEnd"/>
+      <w:r>
+        <w:rPr>
+          <w:rFonts w:ascii="Helvetica Neue Light" w:eastAsia="Helvetica Neue Light" w:hAnsi="Helvetica Neue Light" w:cs="Helvetica Neue Light"/>
+        </w:rPr>
+        <w:t xml:space="preserve"> capazes de identificar transações fraudulentas de forma automática, um problema real e crítico enfrentado por instituições financeiras em todo o mundo.</w:t>
       </w:r>
       <w:r>
         <w:rPr>
@@ -613,7 +1137,23 @@
         <w:rPr>
           <w:rFonts w:ascii="Helvetica Neue Light" w:eastAsia="Helvetica Neue Light" w:hAnsi="Helvetica Neue Light" w:cs="Helvetica Neue Light"/>
         </w:rPr>
-        <w:t>etapa, a análise estatística, é realizada uma exploração do dataset previamente escolhido de forma a compreender a sua estrutura, distribuição das variáveis, relações entre atributos e identificação de padrões relevantes. Inclui o cálculo de medidas estatísticas, normalização dos dados e criação de visualizações</w:t>
+        <w:t xml:space="preserve">etapa, a análise estatística, é realizada uma exploração do </w:t>
+      </w:r>
+      <w:proofErr w:type="spellStart"/>
+      <w:r>
+        <w:rPr>
+          <w:rFonts w:ascii="Helvetica Neue Light" w:eastAsia="Helvetica Neue Light" w:hAnsi="Helvetica Neue Light" w:cs="Helvetica Neue Light"/>
+          <w:i/>
+          <w:iCs/>
+        </w:rPr>
+        <w:t>dataset</w:t>
+      </w:r>
+      <w:proofErr w:type="spellEnd"/>
+      <w:r>
+        <w:rPr>
+          <w:rFonts w:ascii="Helvetica Neue Light" w:eastAsia="Helvetica Neue Light" w:hAnsi="Helvetica Neue Light" w:cs="Helvetica Neue Light"/>
+        </w:rPr>
+        <w:t xml:space="preserve"> previamente escolhido de forma a compreender a sua estrutura, distribuição das variáveis, relações entre atributos e identificação de padrões relevantes. Inclui o cálculo de medidas estatísticas, normalização dos dados e criação de visualizações</w:t>
       </w:r>
       <w:r>
         <w:rPr>
@@ -635,6 +1175,7 @@
         </w:rPr>
         <w:t xml:space="preserve">Na segunda etapa, a aplicação de modelos de </w:t>
       </w:r>
+      <w:proofErr w:type="spellStart"/>
       <w:r>
         <w:rPr>
           <w:rFonts w:ascii="Helvetica Neue Light" w:eastAsia="Helvetica Neue Light" w:hAnsi="Helvetica Neue Light" w:cs="Helvetica Neue Light"/>
@@ -649,8 +1190,18 @@
           <w:i/>
           <w:iCs/>
         </w:rPr>
-        <w:t xml:space="preserve">achine </w:t>
-      </w:r>
+        <w:t>achine</w:t>
+      </w:r>
+      <w:proofErr w:type="spellEnd"/>
+      <w:r>
+        <w:rPr>
+          <w:rFonts w:ascii="Helvetica Neue Light" w:eastAsia="Helvetica Neue Light" w:hAnsi="Helvetica Neue Light" w:cs="Helvetica Neue Light"/>
+          <w:i/>
+          <w:iCs/>
+        </w:rPr>
+        <w:t xml:space="preserve"> </w:t>
+      </w:r>
+      <w:proofErr w:type="spellStart"/>
       <w:r>
         <w:rPr>
           <w:rFonts w:ascii="Helvetica Neue Light" w:eastAsia="Helvetica Neue Light" w:hAnsi="Helvetica Neue Light" w:cs="Helvetica Neue Light"/>
@@ -667,11 +1218,19 @@
         </w:rPr>
         <w:t>earning</w:t>
       </w:r>
-      <w:r>
-        <w:rPr>
-          <w:rFonts w:ascii="Helvetica Neue Light" w:eastAsia="Helvetica Neue Light" w:hAnsi="Helvetica Neue Light" w:cs="Helvetica Neue Light"/>
-        </w:rPr>
-        <w:t>, com as informações obtidas na fase anterior, são aplicado</w:t>
+      <w:proofErr w:type="spellEnd"/>
+      <w:r>
+        <w:rPr>
+          <w:rFonts w:ascii="Helvetica Neue Light" w:eastAsia="Helvetica Neue Light" w:hAnsi="Helvetica Neue Light" w:cs="Helvetica Neue Light"/>
+        </w:rPr>
+        <w:t xml:space="preserve">, com as informações obtidas na fase anterior, são </w:t>
+      </w:r>
+      <w:proofErr w:type="gramStart"/>
+      <w:r>
+        <w:rPr>
+          <w:rFonts w:ascii="Helvetica Neue Light" w:eastAsia="Helvetica Neue Light" w:hAnsi="Helvetica Neue Light" w:cs="Helvetica Neue Light"/>
+        </w:rPr>
+        <w:t>aplicado</w:t>
       </w:r>
       <w:r>
         <w:rPr>
@@ -695,16 +1254,25 @@
         <w:rPr>
           <w:rFonts w:ascii="Helvetica Neue Light" w:eastAsia="Helvetica Neue Light" w:hAnsi="Helvetica Neue Light" w:cs="Helvetica Neue Light"/>
         </w:rPr>
-        <w:t xml:space="preserve">comparados vários algoritmos de </w:t>
-      </w:r>
-      <w:r>
-        <w:rPr>
-          <w:rFonts w:ascii="Helvetica Neue Light" w:eastAsia="Helvetica Neue Light" w:hAnsi="Helvetica Neue Light" w:cs="Helvetica Neue Light"/>
-          <w:i/>
-          <w:iCs/>
-        </w:rPr>
-        <w:t>Machine Learning</w:t>
-      </w:r>
+        <w:t>comparados</w:t>
+      </w:r>
+      <w:proofErr w:type="gramEnd"/>
+      <w:r>
+        <w:rPr>
+          <w:rFonts w:ascii="Helvetica Neue Light" w:eastAsia="Helvetica Neue Light" w:hAnsi="Helvetica Neue Light" w:cs="Helvetica Neue Light"/>
+        </w:rPr>
+        <w:t xml:space="preserve"> vários algoritmos de </w:t>
+      </w:r>
+      <w:proofErr w:type="spellStart"/>
+      <w:r>
+        <w:rPr>
+          <w:rFonts w:ascii="Helvetica Neue Light" w:eastAsia="Helvetica Neue Light" w:hAnsi="Helvetica Neue Light" w:cs="Helvetica Neue Light"/>
+          <w:i/>
+          <w:iCs/>
+        </w:rPr>
+        <w:t>Machine</w:t>
+      </w:r>
+      <w:proofErr w:type="spellEnd"/>
       <w:r>
         <w:rPr>
           <w:rFonts w:ascii="Helvetica Neue Light" w:eastAsia="Helvetica Neue Light" w:hAnsi="Helvetica Neue Light" w:cs="Helvetica Neue Light"/>
@@ -713,26 +1281,73 @@
         </w:rPr>
         <w:t xml:space="preserve"> </w:t>
       </w:r>
-      <w:r>
-        <w:rPr>
-          <w:rFonts w:ascii="Helvetica Neue Light" w:eastAsia="Helvetica Neue Light" w:hAnsi="Helvetica Neue Light" w:cs="Helvetica Neue Light"/>
-        </w:rPr>
-        <w:t>com o objetivo de construir um modelo que permita classificar automaticamente transações como legítimas ou fraudulentas. São exploradas técnicas como regressões, SVM, árvores de decisão, redes neurais e métodos de ensemble, com atenção à avaliação do desempenho, tempos de execução, validação cruzada e métricas como precisão, recall e F1-score.</w:t>
-      </w:r>
-    </w:p>
-    <w:p>
-      <w:pPr>
-        <w:spacing w:before="200" w:after="0" w:line="288" w:lineRule="auto"/>
-        <w:rPr>
-          <w:rFonts w:ascii="Helvetica Neue Light" w:eastAsia="Helvetica Neue Light" w:hAnsi="Helvetica Neue Light" w:cs="Helvetica Neue Light"/>
-        </w:rPr>
-      </w:pPr>
-      <w:r>
-        <w:rPr>
-          <w:rFonts w:ascii="Helvetica Neue Light" w:eastAsia="Helvetica Neue Light" w:hAnsi="Helvetica Neue Light" w:cs="Helvetica Neue Light"/>
-        </w:rPr>
-        <w:t>Dado o elevado desbalanceamento da variável alvo (</w:t>
-      </w:r>
+      <w:proofErr w:type="spellStart"/>
+      <w:r>
+        <w:rPr>
+          <w:rFonts w:ascii="Helvetica Neue Light" w:eastAsia="Helvetica Neue Light" w:hAnsi="Helvetica Neue Light" w:cs="Helvetica Neue Light"/>
+          <w:i/>
+          <w:iCs/>
+        </w:rPr>
+        <w:t>Learning</w:t>
+      </w:r>
+      <w:proofErr w:type="spellEnd"/>
+      <w:r>
+        <w:rPr>
+          <w:rFonts w:ascii="Helvetica Neue Light" w:eastAsia="Helvetica Neue Light" w:hAnsi="Helvetica Neue Light" w:cs="Helvetica Neue Light"/>
+          <w:i/>
+          <w:iCs/>
+        </w:rPr>
+        <w:t xml:space="preserve"> </w:t>
+      </w:r>
+      <w:r>
+        <w:rPr>
+          <w:rFonts w:ascii="Helvetica Neue Light" w:eastAsia="Helvetica Neue Light" w:hAnsi="Helvetica Neue Light" w:cs="Helvetica Neue Light"/>
+        </w:rPr>
+        <w:t xml:space="preserve">com o objetivo de construir um modelo que permita classificar automaticamente transações como legítimas ou fraudulentas. São exploradas técnicas como regressões, SVM, árvores de decisão, redes neurais e métodos de ensemble, com atenção à avaliação do desempenho, tempos de execução, validação cruzada e métricas como precisão, </w:t>
+      </w:r>
+      <w:proofErr w:type="spellStart"/>
+      <w:r>
+        <w:rPr>
+          <w:rFonts w:ascii="Helvetica Neue Light" w:eastAsia="Helvetica Neue Light" w:hAnsi="Helvetica Neue Light" w:cs="Helvetica Neue Light"/>
+        </w:rPr>
+        <w:t>recall</w:t>
+      </w:r>
+      <w:proofErr w:type="spellEnd"/>
+      <w:r>
+        <w:rPr>
+          <w:rFonts w:ascii="Helvetica Neue Light" w:eastAsia="Helvetica Neue Light" w:hAnsi="Helvetica Neue Light" w:cs="Helvetica Neue Light"/>
+        </w:rPr>
+        <w:t xml:space="preserve"> e F1-score.</w:t>
+      </w:r>
+    </w:p>
+    <w:p>
+      <w:pPr>
+        <w:spacing w:before="200" w:after="0" w:line="288" w:lineRule="auto"/>
+        <w:rPr>
+          <w:rFonts w:ascii="Helvetica Neue Light" w:eastAsia="Helvetica Neue Light" w:hAnsi="Helvetica Neue Light" w:cs="Helvetica Neue Light"/>
+        </w:rPr>
+      </w:pPr>
+      <w:r>
+        <w:rPr>
+          <w:rFonts w:ascii="Helvetica Neue Light" w:eastAsia="Helvetica Neue Light" w:hAnsi="Helvetica Neue Light" w:cs="Helvetica Neue Light"/>
+        </w:rPr>
+        <w:t xml:space="preserve">Dado o elevado </w:t>
+      </w:r>
+      <w:proofErr w:type="spellStart"/>
+      <w:r>
+        <w:rPr>
+          <w:rFonts w:ascii="Helvetica Neue Light" w:eastAsia="Helvetica Neue Light" w:hAnsi="Helvetica Neue Light" w:cs="Helvetica Neue Light"/>
+        </w:rPr>
+        <w:t>desbalanceamento</w:t>
+      </w:r>
+      <w:proofErr w:type="spellEnd"/>
+      <w:r>
+        <w:rPr>
+          <w:rFonts w:ascii="Helvetica Neue Light" w:eastAsia="Helvetica Neue Light" w:hAnsi="Helvetica Neue Light" w:cs="Helvetica Neue Light"/>
+        </w:rPr>
+        <w:t xml:space="preserve"> da variável alvo (</w:t>
+      </w:r>
+      <w:proofErr w:type="spellStart"/>
       <w:r>
         <w:rPr>
           <w:rFonts w:ascii="Helvetica Neue Light" w:eastAsia="Helvetica Neue Light" w:hAnsi="Helvetica Neue Light" w:cs="Helvetica Neue Light"/>
@@ -741,6 +1356,7 @@
         </w:rPr>
         <w:t>class</w:t>
       </w:r>
+      <w:proofErr w:type="spellEnd"/>
       <w:r>
         <w:rPr>
           <w:rFonts w:ascii="Helvetica Neue Light" w:eastAsia="Helvetica Neue Light" w:hAnsi="Helvetica Neue Light" w:cs="Helvetica Neue Light"/>
@@ -817,11 +1433,19 @@
           <w:szCs w:val="18"/>
         </w:rPr>
       </w:pPr>
-      <w:r>
-        <w:rPr>
-          <w:rFonts w:ascii="Helvetica Neue Light" w:eastAsia="Helvetica Neue Light" w:hAnsi="Helvetica Neue Light" w:cs="Helvetica Neue Light"/>
-        </w:rPr>
-        <w:t xml:space="preserve">Streamlit – </w:t>
+      <w:proofErr w:type="spellStart"/>
+      <w:r>
+        <w:rPr>
+          <w:rFonts w:ascii="Helvetica Neue Light" w:eastAsia="Helvetica Neue Light" w:hAnsi="Helvetica Neue Light" w:cs="Helvetica Neue Light"/>
+        </w:rPr>
+        <w:t>Streamlit</w:t>
+      </w:r>
+      <w:proofErr w:type="spellEnd"/>
+      <w:r>
+        <w:rPr>
+          <w:rFonts w:ascii="Helvetica Neue Light" w:eastAsia="Helvetica Neue Light" w:hAnsi="Helvetica Neue Light" w:cs="Helvetica Neue Light"/>
+        </w:rPr>
+        <w:t xml:space="preserve"> – </w:t>
       </w:r>
       <w:r>
         <w:rPr>
@@ -883,11 +1507,19 @@
           <w:szCs w:val="18"/>
         </w:rPr>
       </w:pPr>
-      <w:r>
-        <w:rPr>
-          <w:rFonts w:ascii="Helvetica Neue Light" w:eastAsia="Helvetica Neue Light" w:hAnsi="Helvetica Neue Light" w:cs="Helvetica Neue Light"/>
-        </w:rPr>
-        <w:t xml:space="preserve">Numpy – </w:t>
+      <w:proofErr w:type="spellStart"/>
+      <w:r>
+        <w:rPr>
+          <w:rFonts w:ascii="Helvetica Neue Light" w:eastAsia="Helvetica Neue Light" w:hAnsi="Helvetica Neue Light" w:cs="Helvetica Neue Light"/>
+        </w:rPr>
+        <w:t>Numpy</w:t>
+      </w:r>
+      <w:proofErr w:type="spellEnd"/>
+      <w:r>
+        <w:rPr>
+          <w:rFonts w:ascii="Helvetica Neue Light" w:eastAsia="Helvetica Neue Light" w:hAnsi="Helvetica Neue Light" w:cs="Helvetica Neue Light"/>
+        </w:rPr>
+        <w:t xml:space="preserve"> – </w:t>
       </w:r>
       <w:r>
         <w:rPr>
@@ -916,11 +1548,19 @@
           <w:szCs w:val="18"/>
         </w:rPr>
       </w:pPr>
-      <w:r>
-        <w:rPr>
-          <w:rFonts w:ascii="Helvetica Neue Light" w:eastAsia="Helvetica Neue Light" w:hAnsi="Helvetica Neue Light" w:cs="Helvetica Neue Light"/>
-        </w:rPr>
-        <w:t xml:space="preserve">Matplotlib – </w:t>
+      <w:proofErr w:type="spellStart"/>
+      <w:r>
+        <w:rPr>
+          <w:rFonts w:ascii="Helvetica Neue Light" w:eastAsia="Helvetica Neue Light" w:hAnsi="Helvetica Neue Light" w:cs="Helvetica Neue Light"/>
+        </w:rPr>
+        <w:t>Matplotlib</w:t>
+      </w:r>
+      <w:proofErr w:type="spellEnd"/>
+      <w:r>
+        <w:rPr>
+          <w:rFonts w:ascii="Helvetica Neue Light" w:eastAsia="Helvetica Neue Light" w:hAnsi="Helvetica Neue Light" w:cs="Helvetica Neue Light"/>
+        </w:rPr>
+        <w:t xml:space="preserve"> – </w:t>
       </w:r>
       <w:r>
         <w:rPr>
@@ -949,11 +1589,19 @@
           <w:szCs w:val="18"/>
         </w:rPr>
       </w:pPr>
-      <w:r>
-        <w:rPr>
-          <w:rFonts w:ascii="Helvetica Neue Light" w:eastAsia="Helvetica Neue Light" w:hAnsi="Helvetica Neue Light" w:cs="Helvetica Neue Light"/>
-        </w:rPr>
-        <w:t xml:space="preserve">Seaborn – </w:t>
+      <w:proofErr w:type="spellStart"/>
+      <w:r>
+        <w:rPr>
+          <w:rFonts w:ascii="Helvetica Neue Light" w:eastAsia="Helvetica Neue Light" w:hAnsi="Helvetica Neue Light" w:cs="Helvetica Neue Light"/>
+        </w:rPr>
+        <w:t>Seaborn</w:t>
+      </w:r>
+      <w:proofErr w:type="spellEnd"/>
+      <w:r>
+        <w:rPr>
+          <w:rFonts w:ascii="Helvetica Neue Light" w:eastAsia="Helvetica Neue Light" w:hAnsi="Helvetica Neue Light" w:cs="Helvetica Neue Light"/>
+        </w:rPr>
+        <w:t xml:space="preserve"> – </w:t>
       </w:r>
       <w:r>
         <w:rPr>
@@ -965,8 +1613,16 @@
         <w:rPr>
           <w:rFonts w:ascii="Helvetica Neue Light" w:eastAsia="Helvetica Neue Light" w:hAnsi="Helvetica Neue Light" w:cs="Helvetica Neue Light"/>
         </w:rPr>
-        <w:t>omplemento para a biblioteca matplotlib</w:t>
-      </w:r>
+        <w:t xml:space="preserve">omplemento para a biblioteca </w:t>
+      </w:r>
+      <w:proofErr w:type="spellStart"/>
+      <w:r>
+        <w:rPr>
+          <w:rFonts w:ascii="Helvetica Neue Light" w:eastAsia="Helvetica Neue Light" w:hAnsi="Helvetica Neue Light" w:cs="Helvetica Neue Light"/>
+        </w:rPr>
+        <w:t>matplotlib</w:t>
+      </w:r>
+      <w:proofErr w:type="spellEnd"/>
     </w:p>
     <w:p>
       <w:pPr>
@@ -984,11 +1640,19 @@
           <w:szCs w:val="18"/>
         </w:rPr>
       </w:pPr>
-      <w:r>
-        <w:rPr>
-          <w:rFonts w:ascii="Helvetica Neue Light" w:eastAsia="Helvetica Neue Light" w:hAnsi="Helvetica Neue Light" w:cs="Helvetica Neue Light"/>
-        </w:rPr>
-        <w:t xml:space="preserve">Scikit-sklearn – </w:t>
+      <w:proofErr w:type="spellStart"/>
+      <w:r>
+        <w:rPr>
+          <w:rFonts w:ascii="Helvetica Neue Light" w:eastAsia="Helvetica Neue Light" w:hAnsi="Helvetica Neue Light" w:cs="Helvetica Neue Light"/>
+        </w:rPr>
+        <w:t>Scikit-sklearn</w:t>
+      </w:r>
+      <w:proofErr w:type="spellEnd"/>
+      <w:r>
+        <w:rPr>
+          <w:rFonts w:ascii="Helvetica Neue Light" w:eastAsia="Helvetica Neue Light" w:hAnsi="Helvetica Neue Light" w:cs="Helvetica Neue Light"/>
+        </w:rPr>
+        <w:t xml:space="preserve"> – </w:t>
       </w:r>
       <w:r>
         <w:rPr>
@@ -1002,6 +1666,7 @@
         </w:rPr>
         <w:t xml:space="preserve">til para a criação de e aplicação de algoritmos de </w:t>
       </w:r>
+      <w:proofErr w:type="spellStart"/>
       <w:r>
         <w:rPr>
           <w:rFonts w:ascii="Helvetica Neue Light" w:eastAsia="Helvetica Neue Light" w:hAnsi="Helvetica Neue Light" w:cs="Helvetica Neue Light"/>
@@ -1016,8 +1681,18 @@
           <w:i/>
           <w:iCs/>
         </w:rPr>
-        <w:t xml:space="preserve">achine </w:t>
-      </w:r>
+        <w:t>achine</w:t>
+      </w:r>
+      <w:proofErr w:type="spellEnd"/>
+      <w:r>
+        <w:rPr>
+          <w:rFonts w:ascii="Helvetica Neue Light" w:eastAsia="Helvetica Neue Light" w:hAnsi="Helvetica Neue Light" w:cs="Helvetica Neue Light"/>
+          <w:i/>
+          <w:iCs/>
+        </w:rPr>
+        <w:t xml:space="preserve"> </w:t>
+      </w:r>
+      <w:proofErr w:type="spellStart"/>
       <w:r>
         <w:rPr>
           <w:rFonts w:ascii="Helvetica Neue Light" w:eastAsia="Helvetica Neue Light" w:hAnsi="Helvetica Neue Light" w:cs="Helvetica Neue Light"/>
@@ -1034,6 +1709,7 @@
         </w:rPr>
         <w:t>earning</w:t>
       </w:r>
+      <w:proofErr w:type="spellEnd"/>
     </w:p>
     <w:p>
       <w:pPr>
@@ -1166,6 +1842,7 @@
           <w:rFonts w:ascii="Helvetica Neue Light" w:eastAsia="Helvetica Neue Light" w:hAnsi="Helvetica Neue Light" w:cs="Helvetica Neue Light"/>
         </w:rPr>
       </w:pPr>
+      <w:proofErr w:type="spellStart"/>
       <w:r>
         <w:rPr>
           <w:rFonts w:ascii="Helvetica Neue Light" w:eastAsia="Helvetica Neue Light" w:hAnsi="Helvetica Neue Light" w:cs="Helvetica Neue Light"/>
@@ -1174,6 +1851,7 @@
         </w:rPr>
         <w:t>Phishing</w:t>
       </w:r>
+      <w:proofErr w:type="spellEnd"/>
       <w:r>
         <w:rPr>
           <w:rFonts w:ascii="Helvetica Neue Light" w:eastAsia="Helvetica Neue Light" w:hAnsi="Helvetica Neue Light" w:cs="Helvetica Neue Light"/>
@@ -1248,9 +1926,27 @@
       <w:r>
         <w:rPr>
           <w:rFonts w:ascii="Helvetica Neue Light" w:eastAsia="Helvetica Neue Light" w:hAnsi="Helvetica Neue Light" w:cs="Helvetica Neue Light"/>
-        </w:rPr>
-        <w:t>Time – tempo decorrido desde a primeira transação no dataset</w:t>
-      </w:r>
+          <w:i/>
+          <w:iCs/>
+        </w:rPr>
+        <w:t>Time</w:t>
+      </w:r>
+      <w:r>
+        <w:rPr>
+          <w:rFonts w:ascii="Helvetica Neue Light" w:eastAsia="Helvetica Neue Light" w:hAnsi="Helvetica Neue Light" w:cs="Helvetica Neue Light"/>
+        </w:rPr>
+        <w:t xml:space="preserve"> – tempo decorrido desde a primeira transação no </w:t>
+      </w:r>
+      <w:proofErr w:type="spellStart"/>
+      <w:r>
+        <w:rPr>
+          <w:rFonts w:ascii="Helvetica Neue Light" w:eastAsia="Helvetica Neue Light" w:hAnsi="Helvetica Neue Light" w:cs="Helvetica Neue Light"/>
+          <w:i/>
+          <w:iCs/>
+        </w:rPr>
+        <w:t>dataset</w:t>
+      </w:r>
+      <w:proofErr w:type="spellEnd"/>
     </w:p>
     <w:p>
       <w:pPr>
@@ -1283,11 +1979,21 @@
           <w:rFonts w:ascii="Helvetica Neue Light" w:eastAsia="Helvetica Neue Light" w:hAnsi="Helvetica Neue Light" w:cs="Helvetica Neue Light"/>
         </w:rPr>
       </w:pPr>
-      <w:r>
-        <w:rPr>
-          <w:rFonts w:ascii="Helvetica Neue Light" w:eastAsia="Helvetica Neue Light" w:hAnsi="Helvetica Neue Light" w:cs="Helvetica Neue Light"/>
-        </w:rPr>
-        <w:t>Amout – montante da transação</w:t>
+      <w:proofErr w:type="spellStart"/>
+      <w:r>
+        <w:rPr>
+          <w:rFonts w:ascii="Helvetica Neue Light" w:eastAsia="Helvetica Neue Light" w:hAnsi="Helvetica Neue Light" w:cs="Helvetica Neue Light"/>
+          <w:i/>
+          <w:iCs/>
+        </w:rPr>
+        <w:t>Amout</w:t>
+      </w:r>
+      <w:proofErr w:type="spellEnd"/>
+      <w:r>
+        <w:rPr>
+          <w:rFonts w:ascii="Helvetica Neue Light" w:eastAsia="Helvetica Neue Light" w:hAnsi="Helvetica Neue Light" w:cs="Helvetica Neue Light"/>
+        </w:rPr>
+        <w:t xml:space="preserve"> – montante da transação</w:t>
       </w:r>
     </w:p>
     <w:p>
@@ -1302,11 +2008,21 @@
           <w:rFonts w:ascii="Helvetica Neue Light" w:eastAsia="Helvetica Neue Light" w:hAnsi="Helvetica Neue Light" w:cs="Helvetica Neue Light"/>
         </w:rPr>
       </w:pPr>
-      <w:r>
-        <w:rPr>
-          <w:rFonts w:ascii="Helvetica Neue Light" w:eastAsia="Helvetica Neue Light" w:hAnsi="Helvetica Neue Light" w:cs="Helvetica Neue Light"/>
-        </w:rPr>
-        <w:t>Class – identificação do tipo de transação (0: legítima, 1: fraudulenta)</w:t>
+      <w:proofErr w:type="spellStart"/>
+      <w:r>
+        <w:rPr>
+          <w:rFonts w:ascii="Helvetica Neue Light" w:eastAsia="Helvetica Neue Light" w:hAnsi="Helvetica Neue Light" w:cs="Helvetica Neue Light"/>
+          <w:i/>
+          <w:iCs/>
+        </w:rPr>
+        <w:t>Class</w:t>
+      </w:r>
+      <w:proofErr w:type="spellEnd"/>
+      <w:r>
+        <w:rPr>
+          <w:rFonts w:ascii="Helvetica Neue Light" w:eastAsia="Helvetica Neue Light" w:hAnsi="Helvetica Neue Light" w:cs="Helvetica Neue Light"/>
+        </w:rPr>
+        <w:t xml:space="preserve"> – identificação do tipo de transação (0: legítima, 1: fraudulenta)</w:t>
       </w:r>
     </w:p>
     <w:p>
@@ -1321,11 +2037,21 @@
           <w:rFonts w:ascii="Helvetica Neue Light" w:eastAsia="Helvetica Neue Light" w:hAnsi="Helvetica Neue Light" w:cs="Helvetica Neue Light"/>
         </w:rPr>
       </w:pPr>
-      <w:r>
-        <w:rPr>
-          <w:rFonts w:ascii="Helvetica Neue Light" w:eastAsia="Helvetica Neue Light" w:hAnsi="Helvetica Neue Light" w:cs="Helvetica Neue Light"/>
-        </w:rPr>
-        <w:t>Hour – hora do dia em que a transação ocorreu</w:t>
+      <w:proofErr w:type="spellStart"/>
+      <w:r>
+        <w:rPr>
+          <w:rFonts w:ascii="Helvetica Neue Light" w:eastAsia="Helvetica Neue Light" w:hAnsi="Helvetica Neue Light" w:cs="Helvetica Neue Light"/>
+          <w:i/>
+          <w:iCs/>
+        </w:rPr>
+        <w:t>Hour</w:t>
+      </w:r>
+      <w:proofErr w:type="spellEnd"/>
+      <w:r>
+        <w:rPr>
+          <w:rFonts w:ascii="Helvetica Neue Light" w:eastAsia="Helvetica Neue Light" w:hAnsi="Helvetica Neue Light" w:cs="Helvetica Neue Light"/>
+        </w:rPr>
+        <w:t xml:space="preserve"> – hora do dia em que a transação ocorreu</w:t>
       </w:r>
     </w:p>
     <w:p>
@@ -1340,11 +2066,21 @@
           <w:rFonts w:ascii="Helvetica Neue Light" w:eastAsia="Helvetica Neue Light" w:hAnsi="Helvetica Neue Light" w:cs="Helvetica Neue Light"/>
         </w:rPr>
       </w:pPr>
-      <w:r>
-        <w:rPr>
-          <w:rFonts w:ascii="Helvetica Neue Light" w:eastAsia="Helvetica Neue Light" w:hAnsi="Helvetica Neue Light" w:cs="Helvetica Neue Light"/>
-        </w:rPr>
-        <w:t xml:space="preserve">Rolling_Mean_Amount – </w:t>
+      <w:proofErr w:type="spellStart"/>
+      <w:r>
+        <w:rPr>
+          <w:rFonts w:ascii="Helvetica Neue Light" w:eastAsia="Helvetica Neue Light" w:hAnsi="Helvetica Neue Light" w:cs="Helvetica Neue Light"/>
+          <w:i/>
+          <w:iCs/>
+        </w:rPr>
+        <w:t>Rolling_Mean_Amount</w:t>
+      </w:r>
+      <w:proofErr w:type="spellEnd"/>
+      <w:r>
+        <w:rPr>
+          <w:rFonts w:ascii="Helvetica Neue Light" w:eastAsia="Helvetica Neue Light" w:hAnsi="Helvetica Neue Light" w:cs="Helvetica Neue Light"/>
+        </w:rPr>
+        <w:t xml:space="preserve"> – </w:t>
       </w:r>
       <w:r>
         <w:rPr>
@@ -1377,11 +2113,21 @@
           <w:rFonts w:ascii="Helvetica Neue Light" w:eastAsia="Helvetica Neue Light" w:hAnsi="Helvetica Neue Light" w:cs="Helvetica Neue Light"/>
         </w:rPr>
       </w:pPr>
-      <w:r>
-        <w:rPr>
-          <w:rFonts w:ascii="Helvetica Neue Light" w:eastAsia="Helvetica Neue Light" w:hAnsi="Helvetica Neue Light" w:cs="Helvetica Neue Light"/>
-        </w:rPr>
-        <w:t>Std_Amout – desvio padrão do valor da transação (janela de 5 transações)</w:t>
+      <w:proofErr w:type="spellStart"/>
+      <w:r>
+        <w:rPr>
+          <w:rFonts w:ascii="Helvetica Neue Light" w:eastAsia="Helvetica Neue Light" w:hAnsi="Helvetica Neue Light" w:cs="Helvetica Neue Light"/>
+          <w:i/>
+          <w:iCs/>
+        </w:rPr>
+        <w:t>Std_Amout</w:t>
+      </w:r>
+      <w:proofErr w:type="spellEnd"/>
+      <w:r>
+        <w:rPr>
+          <w:rFonts w:ascii="Helvetica Neue Light" w:eastAsia="Helvetica Neue Light" w:hAnsi="Helvetica Neue Light" w:cs="Helvetica Neue Light"/>
+        </w:rPr>
+        <w:t xml:space="preserve"> – desvio padrão do valor da transação (janela de 5 transações)</w:t>
       </w:r>
     </w:p>
     <w:p>
@@ -1396,12 +2142,22 @@
           <w:rFonts w:ascii="Helvetica Neue Light" w:eastAsia="Helvetica Neue Light" w:hAnsi="Helvetica Neue Light" w:cs="Helvetica Neue Light"/>
         </w:rPr>
       </w:pPr>
-      <w:r>
-        <w:rPr>
-          <w:rFonts w:ascii="Helvetica Neue Light" w:eastAsia="Helvetica Neue Light" w:hAnsi="Helvetica Neue Light" w:cs="Helvetica Neue Light"/>
+      <w:proofErr w:type="spellStart"/>
+      <w:r>
+        <w:rPr>
+          <w:rFonts w:ascii="Helvetica Neue Light" w:eastAsia="Helvetica Neue Light" w:hAnsi="Helvetica Neue Light" w:cs="Helvetica Neue Light"/>
+          <w:i/>
+          <w:iCs/>
         </w:rPr>
         <w:lastRenderedPageBreak/>
-        <w:t>Delta_Amout – diferença entre o valor atual e o valor anterior da transação</w:t>
+        <w:t>Delta_Amout</w:t>
+      </w:r>
+      <w:proofErr w:type="spellEnd"/>
+      <w:r>
+        <w:rPr>
+          <w:rFonts w:ascii="Helvetica Neue Light" w:eastAsia="Helvetica Neue Light" w:hAnsi="Helvetica Neue Light" w:cs="Helvetica Neue Light"/>
+        </w:rPr>
+        <w:t xml:space="preserve"> – diferença entre o valor atual e o valor anterior da transação</w:t>
       </w:r>
     </w:p>
     <w:p>
@@ -1416,11 +2172,39 @@
           <w:rFonts w:ascii="Helvetica Neue Light" w:eastAsia="Helvetica Neue Light" w:hAnsi="Helvetica Neue Light" w:cs="Helvetica Neue Light"/>
         </w:rPr>
       </w:pPr>
-      <w:r>
-        <w:rPr>
-          <w:rFonts w:ascii="Helvetica Neue Light" w:eastAsia="Helvetica Neue Light" w:hAnsi="Helvetica Neue Light" w:cs="Helvetica Neue Light"/>
-        </w:rPr>
-        <w:t>Amount Category – categoria do valor da transação (ex.: Muito Baixo, Baixo, Médio, etc.)</w:t>
+      <w:proofErr w:type="spellStart"/>
+      <w:r>
+        <w:rPr>
+          <w:rFonts w:ascii="Helvetica Neue Light" w:eastAsia="Helvetica Neue Light" w:hAnsi="Helvetica Neue Light" w:cs="Helvetica Neue Light"/>
+          <w:i/>
+          <w:iCs/>
+        </w:rPr>
+        <w:t>Amount</w:t>
+      </w:r>
+      <w:proofErr w:type="spellEnd"/>
+      <w:r>
+        <w:rPr>
+          <w:rFonts w:ascii="Helvetica Neue Light" w:eastAsia="Helvetica Neue Light" w:hAnsi="Helvetica Neue Light" w:cs="Helvetica Neue Light"/>
+          <w:i/>
+          <w:iCs/>
+        </w:rPr>
+        <w:t xml:space="preserve"> </w:t>
+      </w:r>
+      <w:proofErr w:type="spellStart"/>
+      <w:r>
+        <w:rPr>
+          <w:rFonts w:ascii="Helvetica Neue Light" w:eastAsia="Helvetica Neue Light" w:hAnsi="Helvetica Neue Light" w:cs="Helvetica Neue Light"/>
+          <w:i/>
+          <w:iCs/>
+        </w:rPr>
+        <w:t>Category</w:t>
+      </w:r>
+      <w:proofErr w:type="spellEnd"/>
+      <w:r>
+        <w:rPr>
+          <w:rFonts w:ascii="Helvetica Neue Light" w:eastAsia="Helvetica Neue Light" w:hAnsi="Helvetica Neue Light" w:cs="Helvetica Neue Light"/>
+        </w:rPr>
+        <w:t xml:space="preserve"> – categoria do valor da transação (ex.: Muito Baixo, Baixo, Médio, etc.)</w:t>
       </w:r>
     </w:p>
     <w:p>
@@ -1435,11 +2219,21 @@
           <w:rFonts w:ascii="Helvetica Neue Light" w:eastAsia="Helvetica Neue Light" w:hAnsi="Helvetica Neue Light" w:cs="Helvetica Neue Light"/>
         </w:rPr>
       </w:pPr>
-      <w:r>
-        <w:rPr>
-          <w:rFonts w:ascii="Helvetica Neue Light" w:eastAsia="Helvetica Neue Light" w:hAnsi="Helvetica Neue Light" w:cs="Helvetica Neue Light"/>
-        </w:rPr>
-        <w:t>Time_Diff – diferença de tempo entre transações consecutivas</w:t>
+      <w:proofErr w:type="spellStart"/>
+      <w:r>
+        <w:rPr>
+          <w:rFonts w:ascii="Helvetica Neue Light" w:eastAsia="Helvetica Neue Light" w:hAnsi="Helvetica Neue Light" w:cs="Helvetica Neue Light"/>
+          <w:i/>
+          <w:iCs/>
+        </w:rPr>
+        <w:t>Time_Diff</w:t>
+      </w:r>
+      <w:proofErr w:type="spellEnd"/>
+      <w:r>
+        <w:rPr>
+          <w:rFonts w:ascii="Helvetica Neue Light" w:eastAsia="Helvetica Neue Light" w:hAnsi="Helvetica Neue Light" w:cs="Helvetica Neue Light"/>
+        </w:rPr>
+        <w:t xml:space="preserve"> – diferença de tempo entre transações consecutivas</w:t>
       </w:r>
     </w:p>
     <w:p>
@@ -1454,11 +2248,31 @@
           <w:rFonts w:ascii="Helvetica Neue Light" w:eastAsia="Helvetica Neue Light" w:hAnsi="Helvetica Neue Light" w:cs="Helvetica Neue Light"/>
         </w:rPr>
       </w:pPr>
-      <w:r>
-        <w:rPr>
-          <w:rFonts w:ascii="Helvetica Neue Light" w:eastAsia="Helvetica Neue Light" w:hAnsi="Helvetica Neue Light" w:cs="Helvetica Neue Light"/>
-        </w:rPr>
-        <w:t>Transacao_Noturna – indica se a transação ocorreu durante a noite (1: Sim, 0: Não)</w:t>
+      <w:proofErr w:type="spellStart"/>
+      <w:r>
+        <w:rPr>
+          <w:rFonts w:ascii="Helvetica Neue Light" w:eastAsia="Helvetica Neue Light" w:hAnsi="Helvetica Neue Light" w:cs="Helvetica Neue Light"/>
+          <w:i/>
+          <w:iCs/>
+        </w:rPr>
+        <w:t>Transacao</w:t>
+      </w:r>
+      <w:proofErr w:type="gramStart"/>
+      <w:r>
+        <w:rPr>
+          <w:rFonts w:ascii="Helvetica Neue Light" w:eastAsia="Helvetica Neue Light" w:hAnsi="Helvetica Neue Light" w:cs="Helvetica Neue Light"/>
+          <w:i/>
+          <w:iCs/>
+        </w:rPr>
+        <w:t>_Noturna</w:t>
+      </w:r>
+      <w:proofErr w:type="spellEnd"/>
+      <w:proofErr w:type="gramEnd"/>
+      <w:r>
+        <w:rPr>
+          <w:rFonts w:ascii="Helvetica Neue Light" w:eastAsia="Helvetica Neue Light" w:hAnsi="Helvetica Neue Light" w:cs="Helvetica Neue Light"/>
+        </w:rPr>
+        <w:t xml:space="preserve"> – indica se a transação ocorreu durante a noite (1: Sim, 0: Não)</w:t>
       </w:r>
     </w:p>
     <w:p>
@@ -1476,8 +2290,16 @@
       <w:r>
         <w:rPr>
           <w:rFonts w:ascii="Helvetica Neue Light" w:eastAsia="Helvetica Neue Light" w:hAnsi="Helvetica Neue Light" w:cs="Helvetica Neue Light"/>
-        </w:rPr>
-        <w:t>Num_Transacoes_1h – número de transações realizadas na mesma hora</w:t>
+          <w:i/>
+          <w:iCs/>
+        </w:rPr>
+        <w:t>Num_Transacoes_1h</w:t>
+      </w:r>
+      <w:r>
+        <w:rPr>
+          <w:rFonts w:ascii="Helvetica Neue Light" w:eastAsia="Helvetica Neue Light" w:hAnsi="Helvetica Neue Light" w:cs="Helvetica Neue Light"/>
+        </w:rPr>
+        <w:t xml:space="preserve"> – número de transações realizadas na mesma hora</w:t>
       </w:r>
     </w:p>
     <w:p>
@@ -1492,11 +2314,21 @@
           <w:rFonts w:ascii="Helvetica Neue Light" w:eastAsia="Helvetica Neue Light" w:hAnsi="Helvetica Neue Light" w:cs="Helvetica Neue Light"/>
         </w:rPr>
       </w:pPr>
-      <w:r>
-        <w:rPr>
-          <w:rFonts w:ascii="Helvetica Neue Light" w:eastAsia="Helvetica Neue Light" w:hAnsi="Helvetica Neue Light" w:cs="Helvetica Neue Light"/>
-        </w:rPr>
-        <w:t>Freq_Valor_Transacao – frequência de transações com o mesmo valor</w:t>
+      <w:proofErr w:type="spellStart"/>
+      <w:r>
+        <w:rPr>
+          <w:rFonts w:ascii="Helvetica Neue Light" w:eastAsia="Helvetica Neue Light" w:hAnsi="Helvetica Neue Light" w:cs="Helvetica Neue Light"/>
+          <w:i/>
+          <w:iCs/>
+        </w:rPr>
+        <w:t>Freq_Valor_Transacao</w:t>
+      </w:r>
+      <w:proofErr w:type="spellEnd"/>
+      <w:r>
+        <w:rPr>
+          <w:rFonts w:ascii="Helvetica Neue Light" w:eastAsia="Helvetica Neue Light" w:hAnsi="Helvetica Neue Light" w:cs="Helvetica Neue Light"/>
+        </w:rPr>
+        <w:t xml:space="preserve"> – frequência de transações com o mesmo valor</w:t>
       </w:r>
     </w:p>
     <w:p>
@@ -1511,11 +2343,21 @@
           <w:rFonts w:ascii="Helvetica Neue Light" w:eastAsia="Helvetica Neue Light" w:hAnsi="Helvetica Neue Light" w:cs="Helvetica Neue Light"/>
         </w:rPr>
       </w:pPr>
-      <w:r>
-        <w:rPr>
-          <w:rFonts w:ascii="Helvetica Neue Light" w:eastAsia="Helvetica Neue Light" w:hAnsi="Helvetica Neue Light" w:cs="Helvetica Neue Light"/>
-        </w:rPr>
-        <w:t>Delta_Media_Valor – Diferença entre o valor da transação e a média móvel</w:t>
+      <w:proofErr w:type="spellStart"/>
+      <w:r>
+        <w:rPr>
+          <w:rFonts w:ascii="Helvetica Neue Light" w:eastAsia="Helvetica Neue Light" w:hAnsi="Helvetica Neue Light" w:cs="Helvetica Neue Light"/>
+          <w:i/>
+          <w:iCs/>
+        </w:rPr>
+        <w:t>Delta_Media_Valor</w:t>
+      </w:r>
+      <w:proofErr w:type="spellEnd"/>
+      <w:r>
+        <w:rPr>
+          <w:rFonts w:ascii="Helvetica Neue Light" w:eastAsia="Helvetica Neue Light" w:hAnsi="Helvetica Neue Light" w:cs="Helvetica Neue Light"/>
+        </w:rPr>
+        <w:t xml:space="preserve"> – Diferença entre o valor da transação e a média móvel</w:t>
       </w:r>
     </w:p>
     <w:p>
@@ -1530,11 +2372,21 @@
           <w:rFonts w:ascii="Helvetica Neue Light" w:eastAsia="Helvetica Neue Light" w:hAnsi="Helvetica Neue Light" w:cs="Helvetica Neue Light"/>
         </w:rPr>
       </w:pPr>
-      <w:r>
-        <w:rPr>
-          <w:rFonts w:ascii="Helvetica Neue Light" w:eastAsia="Helvetica Neue Light" w:hAnsi="Helvetica Neue Light" w:cs="Helvetica Neue Light"/>
-        </w:rPr>
-        <w:t>Region – Região geográfica associada à transação</w:t>
+      <w:proofErr w:type="spellStart"/>
+      <w:r>
+        <w:rPr>
+          <w:rFonts w:ascii="Helvetica Neue Light" w:eastAsia="Helvetica Neue Light" w:hAnsi="Helvetica Neue Light" w:cs="Helvetica Neue Light"/>
+          <w:i/>
+          <w:iCs/>
+        </w:rPr>
+        <w:t>Region</w:t>
+      </w:r>
+      <w:proofErr w:type="spellEnd"/>
+      <w:r>
+        <w:rPr>
+          <w:rFonts w:ascii="Helvetica Neue Light" w:eastAsia="Helvetica Neue Light" w:hAnsi="Helvetica Neue Light" w:cs="Helvetica Neue Light"/>
+        </w:rPr>
+        <w:t xml:space="preserve"> – Região geográfica associada à transação</w:t>
       </w:r>
     </w:p>
     <w:p>
@@ -1567,7 +2419,21 @@
         <w:rPr>
           <w:rFonts w:ascii="Helvetica Neue Light" w:eastAsia="Helvetica Neue Light" w:hAnsi="Helvetica Neue Light" w:cs="Helvetica Neue Light"/>
         </w:rPr>
-        <w:t>Ativar alertas de transação, utilizar a autenticação multifator e monitorização contínua</w:t>
+        <w:t xml:space="preserve">Ativar alertas de transação, utilizar a autenticação </w:t>
+      </w:r>
+      <w:proofErr w:type="spellStart"/>
+      <w:r>
+        <w:rPr>
+          <w:rFonts w:ascii="Helvetica Neue Light" w:eastAsia="Helvetica Neue Light" w:hAnsi="Helvetica Neue Light" w:cs="Helvetica Neue Light"/>
+        </w:rPr>
+        <w:t>multifator</w:t>
+      </w:r>
+      <w:proofErr w:type="spellEnd"/>
+      <w:r>
+        <w:rPr>
+          <w:rFonts w:ascii="Helvetica Neue Light" w:eastAsia="Helvetica Neue Light" w:hAnsi="Helvetica Neue Light" w:cs="Helvetica Neue Light"/>
+        </w:rPr>
+        <w:t xml:space="preserve"> e monitorização contínua</w:t>
       </w:r>
     </w:p>
     <w:p>
@@ -1653,13 +2519,41 @@
           <w:rFonts w:ascii="Helvetica Neue Light" w:eastAsia="Helvetica Neue Light" w:hAnsi="Helvetica Neue Light" w:cs="Helvetica Neue Light"/>
         </w:rPr>
       </w:pPr>
-      <w:r>
-        <w:rPr>
-          <w:rFonts w:ascii="Helvetica Neue Light" w:eastAsia="Helvetica Neue Light" w:hAnsi="Helvetica Neue Light" w:cs="Helvetica Neue Light"/>
-          <w:i/>
-          <w:iCs/>
-        </w:rPr>
-        <w:t xml:space="preserve">Machine Learning </w:t>
+      <w:proofErr w:type="spellStart"/>
+      <w:r>
+        <w:rPr>
+          <w:rFonts w:ascii="Helvetica Neue Light" w:eastAsia="Helvetica Neue Light" w:hAnsi="Helvetica Neue Light" w:cs="Helvetica Neue Light"/>
+          <w:i/>
+          <w:iCs/>
+        </w:rPr>
+        <w:t>Machine</w:t>
+      </w:r>
+      <w:proofErr w:type="spellEnd"/>
+      <w:r>
+        <w:rPr>
+          <w:rFonts w:ascii="Helvetica Neue Light" w:eastAsia="Helvetica Neue Light" w:hAnsi="Helvetica Neue Light" w:cs="Helvetica Neue Light"/>
+          <w:i/>
+          <w:iCs/>
+        </w:rPr>
+        <w:t xml:space="preserve"> </w:t>
+      </w:r>
+      <w:proofErr w:type="spellStart"/>
+      <w:r>
+        <w:rPr>
+          <w:rFonts w:ascii="Helvetica Neue Light" w:eastAsia="Helvetica Neue Light" w:hAnsi="Helvetica Neue Light" w:cs="Helvetica Neue Light"/>
+          <w:i/>
+          <w:iCs/>
+        </w:rPr>
+        <w:t>Learning</w:t>
+      </w:r>
+      <w:proofErr w:type="spellEnd"/>
+      <w:r>
+        <w:rPr>
+          <w:rFonts w:ascii="Helvetica Neue Light" w:eastAsia="Helvetica Neue Light" w:hAnsi="Helvetica Neue Light" w:cs="Helvetica Neue Light"/>
+          <w:i/>
+          <w:iCs/>
+        </w:rPr>
+        <w:t xml:space="preserve"> </w:t>
       </w:r>
       <w:r>
         <w:rPr>
@@ -1684,7 +2578,21 @@
         <w:rPr>
           <w:rFonts w:ascii="Helvetica Neue Light" w:eastAsia="Helvetica Neue Light" w:hAnsi="Helvetica Neue Light" w:cs="Helvetica Neue Light"/>
         </w:rPr>
-        <w:t>Autenticação Multifator (MFA) – verificação em duas etapas para acessos financeiros</w:t>
+        <w:t xml:space="preserve">Autenticação </w:t>
+      </w:r>
+      <w:proofErr w:type="spellStart"/>
+      <w:r>
+        <w:rPr>
+          <w:rFonts w:ascii="Helvetica Neue Light" w:eastAsia="Helvetica Neue Light" w:hAnsi="Helvetica Neue Light" w:cs="Helvetica Neue Light"/>
+        </w:rPr>
+        <w:t>Multifator</w:t>
+      </w:r>
+      <w:proofErr w:type="spellEnd"/>
+      <w:r>
+        <w:rPr>
+          <w:rFonts w:ascii="Helvetica Neue Light" w:eastAsia="Helvetica Neue Light" w:hAnsi="Helvetica Neue Light" w:cs="Helvetica Neue Light"/>
+        </w:rPr>
+        <w:t xml:space="preserve"> (MFA) – verificação em duas etapas para acessos financeiros</w:t>
       </w:r>
     </w:p>
     <w:p>
@@ -1785,7 +2693,23 @@
         <w:rPr>
           <w:rFonts w:ascii="Helvetica Neue Light" w:eastAsia="Helvetica Neue Light" w:hAnsi="Helvetica Neue Light" w:cs="Helvetica Neue Light"/>
         </w:rPr>
-        <w:t>Nesta secção da aplicação, foi implementado um painel de visualização interativo dedicado à análise das fraudes detetadas no dataset. Esta componente permite ao utilizador aplicar filtros personalizados, nomeadamente por intervalo de tempo e por região geográfica da Europa, proporcionando uma exploração mais dirigida dos dados. No âmbito da apresentação do projeto, optou-se por analisar os resultados considerando todas as regiões e todas as horas do dia, de forma a obter uma visão global do fenómeno.</w:t>
+        <w:t xml:space="preserve">Nesta secção da aplicação, foi implementado um painel de visualização interativo dedicado à análise das fraudes detetadas no </w:t>
+      </w:r>
+      <w:proofErr w:type="spellStart"/>
+      <w:r>
+        <w:rPr>
+          <w:rFonts w:ascii="Helvetica Neue Light" w:eastAsia="Helvetica Neue Light" w:hAnsi="Helvetica Neue Light" w:cs="Helvetica Neue Light"/>
+          <w:i/>
+          <w:iCs/>
+        </w:rPr>
+        <w:t>dataset</w:t>
+      </w:r>
+      <w:proofErr w:type="spellEnd"/>
+      <w:r>
+        <w:rPr>
+          <w:rFonts w:ascii="Helvetica Neue Light" w:eastAsia="Helvetica Neue Light" w:hAnsi="Helvetica Neue Light" w:cs="Helvetica Neue Light"/>
+        </w:rPr>
+        <w:t>. Esta componente permite ao utilizador aplicar filtros personalizados, nomeadamente por intervalo de tempo e por região geográfica da Europa, proporcionando uma exploração mais dirigida dos dados. No âmbito da apresentação do projeto, optou-se por analisar os resultados considerando todas as regiões e todas as horas do dia, de forma a obter uma visão global do fenómeno.</w:t>
       </w:r>
     </w:p>
     <w:p>
@@ -2039,24 +2963,14 @@
                             <w:r>
                               <w:t xml:space="preserve">Figura </w:t>
                             </w:r>
-                            <w:r>
-                              <w:fldChar w:fldCharType="begin"/>
-                            </w:r>
-                            <w:r>
-                              <w:instrText xml:space="preserve"> SEQ Figura \* ARABIC </w:instrText>
-                            </w:r>
-                            <w:r>
-                              <w:fldChar w:fldCharType="separate"/>
-                            </w:r>
-                            <w:r>
-                              <w:rPr>
-                                <w:noProof/>
-                              </w:rPr>
-                              <w:t>1</w:t>
-                            </w:r>
-                            <w:r>
-                              <w:fldChar w:fldCharType="end"/>
-                            </w:r>
+                            <w:fldSimple w:instr=" SEQ Figura \* ARABIC ">
+                              <w:r>
+                                <w:rPr>
+                                  <w:noProof/>
+                                </w:rPr>
+                                <w:t>1</w:t>
+                              </w:r>
+                            </w:fldSimple>
                           </w:p>
                         </w:txbxContent>
                       </wps:txbx>
@@ -2227,8 +3141,18 @@
         <w:rPr>
           <w:rFonts w:ascii="Helvetica Neue Light" w:eastAsia="Helvetica Neue Light" w:hAnsi="Helvetica Neue Light" w:cs="Helvetica Neue Light"/>
         </w:rPr>
-        <w:t>. A análise indica que a maioria das fraudes envolve valores inferiores a 120€, o que pode ser uma estratégia para evitar alertas automáticos dos sistemas bancários. Contudo, foi identificada uma exceção notável, com uma transação fraudulenta superior a 2000€. Através da análise espacial-temporal com recurso a um heatmap</w:t>
-      </w:r>
+        <w:t xml:space="preserve">. A análise indica que a maioria das fraudes envolve valores inferiores a 120€, o que pode ser uma estratégia para evitar alertas automáticos dos sistemas bancários. Contudo, foi identificada uma exceção notável, com uma transação fraudulenta superior a 2000€. Através da análise espacial-temporal com recurso a um </w:t>
+      </w:r>
+      <w:proofErr w:type="spellStart"/>
+      <w:r>
+        <w:rPr>
+          <w:rFonts w:ascii="Helvetica Neue Light" w:eastAsia="Helvetica Neue Light" w:hAnsi="Helvetica Neue Light" w:cs="Helvetica Neue Light"/>
+          <w:i/>
+          <w:iCs/>
+        </w:rPr>
+        <w:t>heatmap</w:t>
+      </w:r>
+      <w:proofErr w:type="spellEnd"/>
       <w:r>
         <w:rPr>
           <w:rFonts w:ascii="Helvetica Neue Light" w:eastAsia="Helvetica Neue Light" w:hAnsi="Helvetica Neue Light" w:cs="Helvetica Neue Light"/>
@@ -2649,7 +3573,23 @@
         <w:rPr>
           <w:rFonts w:ascii="Helvetica Neue Light" w:eastAsia="Helvetica Neue Light" w:hAnsi="Helvetica Neue Light" w:cs="Helvetica Neue Light"/>
         </w:rPr>
-        <w:t xml:space="preserve"> aprofundada o comportamento das variáveis do dataset. Esta funcionalidade visa apoiar a análise descritiva com métricas estatísticas clássicas, fundamentais para compreender a distribuição e variabilidade dos dados.</w:t>
+        <w:t xml:space="preserve"> aprofundada o comportamento das variáveis do </w:t>
+      </w:r>
+      <w:proofErr w:type="spellStart"/>
+      <w:r>
+        <w:rPr>
+          <w:rFonts w:ascii="Helvetica Neue Light" w:eastAsia="Helvetica Neue Light" w:hAnsi="Helvetica Neue Light" w:cs="Helvetica Neue Light"/>
+          <w:i/>
+          <w:iCs/>
+        </w:rPr>
+        <w:t>dataset</w:t>
+      </w:r>
+      <w:proofErr w:type="spellEnd"/>
+      <w:r>
+        <w:rPr>
+          <w:rFonts w:ascii="Helvetica Neue Light" w:eastAsia="Helvetica Neue Light" w:hAnsi="Helvetica Neue Light" w:cs="Helvetica Neue Light"/>
+        </w:rPr>
+        <w:t>. Esta funcionalidade visa apoiar a análise descritiva com métricas estatísticas clássicas, fundamentais para compreender a distribuição e variabilidade dos dados.</w:t>
       </w:r>
     </w:p>
     <w:p>
@@ -3022,20 +3962,50 @@
         </w:rPr>
         <w:t xml:space="preserve">Para complementar a análise estatística, foi desenvolvido um </w:t>
       </w:r>
-      <w:r>
-        <w:rPr>
-          <w:rFonts w:ascii="Helvetica Neue Light" w:eastAsia="Helvetica Neue Light" w:hAnsi="Helvetica Neue Light" w:cs="Helvetica Neue Light"/>
-          <w:i/>
-          <w:iCs/>
-        </w:rPr>
-        <w:t>violin plot</w:t>
-      </w:r>
-      <w:r>
-        <w:rPr>
-          <w:rFonts w:ascii="Helvetica Neue Light" w:eastAsia="Helvetica Neue Light" w:hAnsi="Helvetica Neue Light" w:cs="Helvetica Neue Light"/>
-        </w:rPr>
-        <w:t xml:space="preserve"> que representa as fraudes em função do calor das transações e faz regiões. Este tipo de gráfico combina elementos de boxplot</w:t>
-      </w:r>
+      <w:proofErr w:type="spellStart"/>
+      <w:r>
+        <w:rPr>
+          <w:rFonts w:ascii="Helvetica Neue Light" w:eastAsia="Helvetica Neue Light" w:hAnsi="Helvetica Neue Light" w:cs="Helvetica Neue Light"/>
+          <w:i/>
+          <w:iCs/>
+        </w:rPr>
+        <w:t>violin</w:t>
+      </w:r>
+      <w:proofErr w:type="spellEnd"/>
+      <w:r>
+        <w:rPr>
+          <w:rFonts w:ascii="Helvetica Neue Light" w:eastAsia="Helvetica Neue Light" w:hAnsi="Helvetica Neue Light" w:cs="Helvetica Neue Light"/>
+          <w:i/>
+          <w:iCs/>
+        </w:rPr>
+        <w:t xml:space="preserve"> </w:t>
+      </w:r>
+      <w:proofErr w:type="spellStart"/>
+      <w:r>
+        <w:rPr>
+          <w:rFonts w:ascii="Helvetica Neue Light" w:eastAsia="Helvetica Neue Light" w:hAnsi="Helvetica Neue Light" w:cs="Helvetica Neue Light"/>
+          <w:i/>
+          <w:iCs/>
+        </w:rPr>
+        <w:t>plot</w:t>
+      </w:r>
+      <w:proofErr w:type="spellEnd"/>
+      <w:r>
+        <w:rPr>
+          <w:rFonts w:ascii="Helvetica Neue Light" w:eastAsia="Helvetica Neue Light" w:hAnsi="Helvetica Neue Light" w:cs="Helvetica Neue Light"/>
+        </w:rPr>
+        <w:t xml:space="preserve"> que representa as fraudes em função do calor das transações e faz regiões. Este tipo de gráfico combina elementos de </w:t>
+      </w:r>
+      <w:proofErr w:type="spellStart"/>
+      <w:r>
+        <w:rPr>
+          <w:rFonts w:ascii="Helvetica Neue Light" w:eastAsia="Helvetica Neue Light" w:hAnsi="Helvetica Neue Light" w:cs="Helvetica Neue Light"/>
+          <w:i/>
+          <w:iCs/>
+        </w:rPr>
+        <w:t>boxplot</w:t>
+      </w:r>
+      <w:proofErr w:type="spellEnd"/>
       <w:r>
         <w:rPr>
           <w:rFonts w:ascii="Helvetica Neue Light" w:eastAsia="Helvetica Neue Light" w:hAnsi="Helvetica Neue Light" w:cs="Helvetica Neue Light"/>
@@ -3117,7 +4087,23 @@
         <w:rPr>
           <w:rFonts w:ascii="Helvetica Neue Light" w:eastAsia="Helvetica Neue Light" w:hAnsi="Helvetica Neue Light" w:cs="Helvetica Neue Light"/>
         </w:rPr>
-        <w:t xml:space="preserve"> Relatórios e Configurações da aplicação, foi desenvolvida com o objetivo de fornecer ao utilizador uma ferramenta prática e flexível para extrair subconjuntos relevantes de dados, de acordo com os critérios de análise definidos durante a exploração do dataset.</w:t>
+        <w:t xml:space="preserve"> Relatórios e Configurações da aplicação, foi desenvolvida com o objetivo de fornecer ao utilizador uma ferramenta prática e flexível para extrair subconjuntos relevantes de dados, de acordo com os critérios de análise definidos durante a exploração do </w:t>
+      </w:r>
+      <w:proofErr w:type="spellStart"/>
+      <w:r>
+        <w:rPr>
+          <w:rFonts w:ascii="Helvetica Neue Light" w:eastAsia="Helvetica Neue Light" w:hAnsi="Helvetica Neue Light" w:cs="Helvetica Neue Light"/>
+          <w:i/>
+          <w:iCs/>
+        </w:rPr>
+        <w:t>dataset</w:t>
+      </w:r>
+      <w:proofErr w:type="spellEnd"/>
+      <w:r>
+        <w:rPr>
+          <w:rFonts w:ascii="Helvetica Neue Light" w:eastAsia="Helvetica Neue Light" w:hAnsi="Helvetica Neue Light" w:cs="Helvetica Neue Light"/>
+        </w:rPr>
+        <w:t>.</w:t>
       </w:r>
     </w:p>
     <w:p>
@@ -3399,6 +4385,7 @@
         </w:rPr>
         <w:t>O gráfico apresenta a distribuição das transações de acordo com categorias de valor (</w:t>
       </w:r>
+      <w:proofErr w:type="spellStart"/>
       <w:r>
         <w:rPr>
           <w:rFonts w:ascii="Helvetica Neue Light" w:eastAsia="Helvetica Neue Light" w:hAnsi="Helvetica Neue Light" w:cs="Helvetica Neue Light"/>
@@ -3407,26 +4394,48 @@
         </w:rPr>
         <w:t>Amout</w:t>
       </w:r>
+      <w:proofErr w:type="spellEnd"/>
       <w:r>
         <w:rPr>
           <w:rFonts w:ascii="Helvetica Neue Light" w:eastAsia="Helvetica Neue Light" w:hAnsi="Helvetica Neue Light" w:cs="Helvetica Neue Light"/>
         </w:rPr>
         <w:t xml:space="preserve">). Observa-se que a maioria das transações está concentrada nas categorias </w:t>
       </w:r>
-      <w:r>
-        <w:rPr>
-          <w:rFonts w:ascii="Helvetica Neue Light" w:eastAsia="Helvetica Neue Light" w:hAnsi="Helvetica Neue Light" w:cs="Helvetica Neue Light"/>
-          <w:i/>
-          <w:iCs/>
-        </w:rPr>
-        <w:t>Very Low</w:t>
-      </w:r>
+      <w:proofErr w:type="spellStart"/>
+      <w:r>
+        <w:rPr>
+          <w:rFonts w:ascii="Helvetica Neue Light" w:eastAsia="Helvetica Neue Light" w:hAnsi="Helvetica Neue Light" w:cs="Helvetica Neue Light"/>
+          <w:i/>
+          <w:iCs/>
+        </w:rPr>
+        <w:t>Very</w:t>
+      </w:r>
+      <w:proofErr w:type="spellEnd"/>
+      <w:r>
+        <w:rPr>
+          <w:rFonts w:ascii="Helvetica Neue Light" w:eastAsia="Helvetica Neue Light" w:hAnsi="Helvetica Neue Light" w:cs="Helvetica Neue Light"/>
+          <w:i/>
+          <w:iCs/>
+        </w:rPr>
+        <w:t xml:space="preserve"> </w:t>
+      </w:r>
+      <w:proofErr w:type="spellStart"/>
+      <w:r>
+        <w:rPr>
+          <w:rFonts w:ascii="Helvetica Neue Light" w:eastAsia="Helvetica Neue Light" w:hAnsi="Helvetica Neue Light" w:cs="Helvetica Neue Light"/>
+          <w:i/>
+          <w:iCs/>
+        </w:rPr>
+        <w:t>Low</w:t>
+      </w:r>
+      <w:proofErr w:type="spellEnd"/>
       <w:r>
         <w:rPr>
           <w:rFonts w:ascii="Helvetica Neue Light" w:eastAsia="Helvetica Neue Light" w:hAnsi="Helvetica Neue Light" w:cs="Helvetica Neue Light"/>
         </w:rPr>
         <w:t xml:space="preserve"> e </w:t>
       </w:r>
+      <w:proofErr w:type="spellStart"/>
       <w:r>
         <w:rPr>
           <w:rFonts w:ascii="Helvetica Neue Light" w:eastAsia="Helvetica Neue Light" w:hAnsi="Helvetica Neue Light" w:cs="Helvetica Neue Light"/>
@@ -3435,20 +4444,41 @@
         </w:rPr>
         <w:t>Low</w:t>
       </w:r>
+      <w:proofErr w:type="spellEnd"/>
       <w:r>
         <w:rPr>
           <w:rFonts w:ascii="Helvetica Neue Light" w:eastAsia="Helvetica Neue Light" w:hAnsi="Helvetica Neue Light" w:cs="Helvetica Neue Light"/>
         </w:rPr>
         <w:t xml:space="preserve">, enquanto as transações de valor elevado, como </w:t>
       </w:r>
-      <w:r>
-        <w:rPr>
-          <w:rFonts w:ascii="Helvetica Neue Light" w:eastAsia="Helvetica Neue Light" w:hAnsi="Helvetica Neue Light" w:cs="Helvetica Neue Light"/>
-          <w:i/>
-          <w:iCs/>
-        </w:rPr>
-        <w:t>Very High</w:t>
-      </w:r>
+      <w:proofErr w:type="spellStart"/>
+      <w:r>
+        <w:rPr>
+          <w:rFonts w:ascii="Helvetica Neue Light" w:eastAsia="Helvetica Neue Light" w:hAnsi="Helvetica Neue Light" w:cs="Helvetica Neue Light"/>
+          <w:i/>
+          <w:iCs/>
+        </w:rPr>
+        <w:t>Very</w:t>
+      </w:r>
+      <w:proofErr w:type="spellEnd"/>
+      <w:r>
+        <w:rPr>
+          <w:rFonts w:ascii="Helvetica Neue Light" w:eastAsia="Helvetica Neue Light" w:hAnsi="Helvetica Neue Light" w:cs="Helvetica Neue Light"/>
+          <w:i/>
+          <w:iCs/>
+        </w:rPr>
+        <w:t xml:space="preserve"> </w:t>
+      </w:r>
+      <w:proofErr w:type="spellStart"/>
+      <w:r>
+        <w:rPr>
+          <w:rFonts w:ascii="Helvetica Neue Light" w:eastAsia="Helvetica Neue Light" w:hAnsi="Helvetica Neue Light" w:cs="Helvetica Neue Light"/>
+          <w:i/>
+          <w:iCs/>
+        </w:rPr>
+        <w:t>High</w:t>
+      </w:r>
+      <w:proofErr w:type="spellEnd"/>
       <w:r>
         <w:rPr>
           <w:rFonts w:ascii="Helvetica Neue Light" w:eastAsia="Helvetica Neue Light" w:hAnsi="Helvetica Neue Light" w:cs="Helvetica Neue Light"/>
@@ -3469,6 +4499,7 @@
         </w:rPr>
         <w:t xml:space="preserve">, são muito menos frequentes. Esta visualização permite perceber rapidamente o perfil típico dos montantes transacionados no </w:t>
       </w:r>
+      <w:proofErr w:type="spellStart"/>
       <w:r>
         <w:rPr>
           <w:rFonts w:ascii="Helvetica Neue Light" w:eastAsia="Helvetica Neue Light" w:hAnsi="Helvetica Neue Light" w:cs="Helvetica Neue Light"/>
@@ -3477,6 +4508,7 @@
         </w:rPr>
         <w:t>dataset</w:t>
       </w:r>
+      <w:proofErr w:type="spellEnd"/>
       <w:r>
         <w:rPr>
           <w:rFonts w:ascii="Helvetica Neue Light" w:eastAsia="Helvetica Neue Light" w:hAnsi="Helvetica Neue Light" w:cs="Helvetica Neue Light"/>
@@ -3938,15 +4970,7 @@
           <w:szCs w:val="28"/>
         </w:rPr>
         <w:lastRenderedPageBreak/>
-        <w:t xml:space="preserve">Relatórios e Configurações – </w:t>
-      </w:r>
-      <w:r>
-        <w:rPr>
-          <w:rFonts w:ascii="Helvetica Neue" w:eastAsia="Helvetica Neue" w:hAnsi="Helvetica Neue" w:cs="Helvetica Neue"/>
-          <w:sz w:val="28"/>
-          <w:szCs w:val="28"/>
-        </w:rPr>
-        <w:t>Configurações Avançadas</w:t>
+        <w:t>Relatórios e Configurações – Configurações Avançadas</w:t>
       </w:r>
     </w:p>
     <w:p>
@@ -4036,19 +5060,7 @@
         <w:rPr>
           <w:rFonts w:ascii="Helvetica Neue Light" w:eastAsia="Helvetica Neue Light" w:hAnsi="Helvetica Neue Light" w:cs="Helvetica Neue Light"/>
         </w:rPr>
-        <w:t xml:space="preserve">O utilizador pode também </w:t>
-      </w:r>
-      <w:r>
-        <w:rPr>
-          <w:rFonts w:ascii="Helvetica Neue Light" w:eastAsia="Helvetica Neue Light" w:hAnsi="Helvetica Neue Light" w:cs="Helvetica Neue Light"/>
-        </w:rPr>
-        <w:t>selecionar</w:t>
-      </w:r>
-      <w:r>
-        <w:rPr>
-          <w:rFonts w:ascii="Helvetica Neue Light" w:eastAsia="Helvetica Neue Light" w:hAnsi="Helvetica Neue Light" w:cs="Helvetica Neue Light"/>
-        </w:rPr>
-        <w:t xml:space="preserve"> o método de deteção de fraude preferencial. As opções incluem:</w:t>
+        <w:t>O utilizador pode também selecionar o método de deteção de fraude preferencial. As opções incluem:</w:t>
       </w:r>
     </w:p>
     <w:p>
@@ -4079,19 +5091,7 @@
         <w:rPr>
           <w:rFonts w:ascii="Helvetica Neue Light" w:eastAsia="Helvetica Neue Light" w:hAnsi="Helvetica Neue Light" w:cs="Helvetica Neue Light"/>
         </w:rPr>
-        <w:t xml:space="preserve">: valor da transação, horário), sendo mais </w:t>
-      </w:r>
-      <w:r>
-        <w:rPr>
-          <w:rFonts w:ascii="Helvetica Neue Light" w:eastAsia="Helvetica Neue Light" w:hAnsi="Helvetica Neue Light" w:cs="Helvetica Neue Light"/>
-        </w:rPr>
-        <w:t>transparente,</w:t>
-      </w:r>
-      <w:r>
-        <w:rPr>
-          <w:rFonts w:ascii="Helvetica Neue Light" w:eastAsia="Helvetica Neue Light" w:hAnsi="Helvetica Neue Light" w:cs="Helvetica Neue Light"/>
-        </w:rPr>
-        <w:t xml:space="preserve"> mas menos adaptável a novas estratégias de ataque;</w:t>
+        <w:t>: valor da transação, horário), sendo mais transparente, mas menos adaptável a novas estratégias de ataque;</w:t>
       </w:r>
     </w:p>
     <w:p>
@@ -4106,14 +5106,34 @@
           <w:rFonts w:ascii="Helvetica Neue Light" w:eastAsia="Helvetica Neue Light" w:hAnsi="Helvetica Neue Light" w:cs="Helvetica Neue Light"/>
         </w:rPr>
       </w:pPr>
-      <w:r>
-        <w:rPr>
-          <w:rFonts w:ascii="Helvetica Neue Light" w:eastAsia="Helvetica Neue Light" w:hAnsi="Helvetica Neue Light" w:cs="Helvetica Neue Light"/>
-          <w:i/>
-          <w:iCs/>
-        </w:rPr>
-        <w:t>Machine Learning</w:t>
-      </w:r>
+      <w:proofErr w:type="spellStart"/>
+      <w:r>
+        <w:rPr>
+          <w:rFonts w:ascii="Helvetica Neue Light" w:eastAsia="Helvetica Neue Light" w:hAnsi="Helvetica Neue Light" w:cs="Helvetica Neue Light"/>
+          <w:i/>
+          <w:iCs/>
+        </w:rPr>
+        <w:t>Machine</w:t>
+      </w:r>
+      <w:proofErr w:type="spellEnd"/>
+      <w:r>
+        <w:rPr>
+          <w:rFonts w:ascii="Helvetica Neue Light" w:eastAsia="Helvetica Neue Light" w:hAnsi="Helvetica Neue Light" w:cs="Helvetica Neue Light"/>
+          <w:i/>
+          <w:iCs/>
+        </w:rPr>
+        <w:t xml:space="preserve"> </w:t>
+      </w:r>
+      <w:proofErr w:type="spellStart"/>
+      <w:r>
+        <w:rPr>
+          <w:rFonts w:ascii="Helvetica Neue Light" w:eastAsia="Helvetica Neue Light" w:hAnsi="Helvetica Neue Light" w:cs="Helvetica Neue Light"/>
+          <w:i/>
+          <w:iCs/>
+        </w:rPr>
+        <w:t>Learning</w:t>
+      </w:r>
+      <w:proofErr w:type="spellEnd"/>
       <w:r>
         <w:rPr>
           <w:rFonts w:ascii="Helvetica Neue Light" w:eastAsia="Helvetica Neue Light" w:hAnsi="Helvetica Neue Light" w:cs="Helvetica Neue Light"/>
@@ -4180,7 +5200,23 @@
         <w:rPr>
           <w:rFonts w:ascii="Helvetica Neue Light" w:eastAsia="Helvetica Neue Light" w:hAnsi="Helvetica Neue Light" w:cs="Helvetica Neue Light"/>
         </w:rPr>
-        <w:t>com as regiões geográficas existentes na base de dados (Region). Esta configuração permite excluir regiões específicas da vigilância ativa ou concentrar os recursos computacionais em áreas com histórico mais denso de fraudes</w:t>
+        <w:t>com as regiões geográficas existentes na base de dados (</w:t>
+      </w:r>
+      <w:proofErr w:type="spellStart"/>
+      <w:r>
+        <w:rPr>
+          <w:rFonts w:ascii="Helvetica Neue Light" w:eastAsia="Helvetica Neue Light" w:hAnsi="Helvetica Neue Light" w:cs="Helvetica Neue Light"/>
+          <w:i/>
+          <w:iCs/>
+        </w:rPr>
+        <w:t>Region</w:t>
+      </w:r>
+      <w:proofErr w:type="spellEnd"/>
+      <w:r>
+        <w:rPr>
+          <w:rFonts w:ascii="Helvetica Neue Light" w:eastAsia="Helvetica Neue Light" w:hAnsi="Helvetica Neue Light" w:cs="Helvetica Neue Light"/>
+        </w:rPr>
+        <w:t>). Esta configuração permite excluir regiões específicas da vigilância ativa ou concentrar os recursos computacionais em áreas com histórico mais denso de fraudes</w:t>
       </w:r>
       <w:r>
         <w:rPr>
@@ -4215,15 +5251,7 @@
           <w:sz w:val="28"/>
           <w:szCs w:val="28"/>
         </w:rPr>
-        <w:t xml:space="preserve">Relatórios e Configurações – </w:t>
-      </w:r>
-      <w:r>
-        <w:rPr>
-          <w:rFonts w:ascii="Helvetica Neue" w:eastAsia="Helvetica Neue" w:hAnsi="Helvetica Neue" w:cs="Helvetica Neue"/>
-          <w:sz w:val="28"/>
-          <w:szCs w:val="28"/>
-        </w:rPr>
-        <w:t>Padronização e Normalização</w:t>
+        <w:t>Relatórios e Configurações – Padronização e Normalização</w:t>
       </w:r>
     </w:p>
     <w:p>
@@ -4236,6 +5264,7 @@
         </w:rPr>
         <w:t xml:space="preserve">A subsecção Normalização e Padronização da aplicação foi concebida para oferecer ao utilizador uma compreensão prática e visual das técnicas de </w:t>
       </w:r>
+      <w:proofErr w:type="spellStart"/>
       <w:r>
         <w:rPr>
           <w:rFonts w:ascii="Helvetica Neue Light" w:eastAsia="Helvetica Neue Light" w:hAnsi="Helvetica Neue Light" w:cs="Helvetica Neue Light"/>
@@ -4244,11 +5273,28 @@
         </w:rPr>
         <w:t>rescaling</w:t>
       </w:r>
-      <w:r>
-        <w:rPr>
-          <w:rFonts w:ascii="Helvetica Neue Light" w:eastAsia="Helvetica Neue Light" w:hAnsi="Helvetica Neue Light" w:cs="Helvetica Neue Light"/>
-        </w:rPr>
-        <w:t xml:space="preserve"> de dados, essenciais em processos de análise preditiva e deteção automática de fraudes. Este módulo interativo permite aplicar, visualizar e comparar os efeitos da padronização e da normalização em variáveis numéricas do dataset.</w:t>
+      <w:proofErr w:type="spellEnd"/>
+      <w:r>
+        <w:rPr>
+          <w:rFonts w:ascii="Helvetica Neue Light" w:eastAsia="Helvetica Neue Light" w:hAnsi="Helvetica Neue Light" w:cs="Helvetica Neue Light"/>
+        </w:rPr>
+        <w:t xml:space="preserve"> de dados, essenciais em processos de análise preditiva e deteção automática de fraudes. Este módulo interativo permite aplicar, visualizar e comparar os efeitos da padronização e da normalização em variáveis numéricas do </w:t>
+      </w:r>
+      <w:proofErr w:type="spellStart"/>
+      <w:r>
+        <w:rPr>
+          <w:rFonts w:ascii="Helvetica Neue Light" w:eastAsia="Helvetica Neue Light" w:hAnsi="Helvetica Neue Light" w:cs="Helvetica Neue Light"/>
+          <w:i/>
+          <w:iCs/>
+        </w:rPr>
+        <w:t>dataset</w:t>
+      </w:r>
+      <w:proofErr w:type="spellEnd"/>
+      <w:r>
+        <w:rPr>
+          <w:rFonts w:ascii="Helvetica Neue Light" w:eastAsia="Helvetica Neue Light" w:hAnsi="Helvetica Neue Light" w:cs="Helvetica Neue Light"/>
+        </w:rPr>
+        <w:t>.</w:t>
       </w:r>
     </w:p>
     <w:p>
@@ -4281,7 +5327,53 @@
           <w:szCs w:val="24"/>
         </w:rPr>
         <w:lastRenderedPageBreak/>
-        <w:t>Padronização (Z-score Normalization)</w:t>
+        <w:t>Padronização (Z-</w:t>
+      </w:r>
+      <w:r>
+        <w:rPr>
+          <w:rFonts w:ascii="Helvetica Neue Light" w:eastAsia="Helvetica Neue Light" w:hAnsi="Helvetica Neue Light" w:cs="Helvetica Neue Light"/>
+          <w:b/>
+          <w:bCs/>
+          <w:i/>
+          <w:iCs/>
+          <w:sz w:val="24"/>
+          <w:szCs w:val="24"/>
+        </w:rPr>
+        <w:t>score</w:t>
+      </w:r>
+      <w:r>
+        <w:rPr>
+          <w:rFonts w:ascii="Helvetica Neue Light" w:eastAsia="Helvetica Neue Light" w:hAnsi="Helvetica Neue Light" w:cs="Helvetica Neue Light"/>
+          <w:b/>
+          <w:bCs/>
+          <w:sz w:val="24"/>
+          <w:szCs w:val="24"/>
+        </w:rPr>
+        <w:t xml:space="preserve"> </w:t>
+      </w:r>
+      <w:proofErr w:type="spellStart"/>
+      <w:r>
+        <w:rPr>
+          <w:rFonts w:ascii="Helvetica Neue Light" w:eastAsia="Helvetica Neue Light" w:hAnsi="Helvetica Neue Light" w:cs="Helvetica Neue Light"/>
+          <w:b/>
+          <w:bCs/>
+          <w:i/>
+          <w:iCs/>
+          <w:sz w:val="24"/>
+          <w:szCs w:val="24"/>
+        </w:rPr>
+        <w:t>Normalization</w:t>
+      </w:r>
+      <w:proofErr w:type="spellEnd"/>
+      <w:r>
+        <w:rPr>
+          <w:rFonts w:ascii="Helvetica Neue Light" w:eastAsia="Helvetica Neue Light" w:hAnsi="Helvetica Neue Light" w:cs="Helvetica Neue Light"/>
+          <w:b/>
+          <w:bCs/>
+          <w:sz w:val="24"/>
+          <w:szCs w:val="24"/>
+        </w:rPr>
+        <w:t>)</w:t>
       </w:r>
     </w:p>
     <w:p>
@@ -4296,19 +5388,7 @@
         <w:rPr>
           <w:rFonts w:ascii="Helvetica Neue Light" w:eastAsia="Helvetica Neue Light" w:hAnsi="Helvetica Neue Light" w:cs="Helvetica Neue Light"/>
         </w:rPr>
-        <w:t xml:space="preserve">A padronização transforma os dados </w:t>
-      </w:r>
-      <w:r>
-        <w:rPr>
-          <w:rFonts w:ascii="Helvetica Neue Light" w:eastAsia="Helvetica Neue Light" w:hAnsi="Helvetica Neue Light" w:cs="Helvetica Neue Light"/>
-        </w:rPr>
-        <w:t>de forma que</w:t>
-      </w:r>
-      <w:r>
-        <w:rPr>
-          <w:rFonts w:ascii="Helvetica Neue Light" w:eastAsia="Helvetica Neue Light" w:hAnsi="Helvetica Neue Light" w:cs="Helvetica Neue Light"/>
-        </w:rPr>
-        <w:t xml:space="preserve"> apresentem média zero e desvio padrão igual a um, utilizando a fórmula:</w:t>
+        <w:t>A padronização transforma os dados de forma que apresentem média zero e desvio padrão igual a um, utilizando a fórmula:</w:t>
       </w:r>
       <w:r>
         <w:rPr>
@@ -4365,6 +5445,7 @@
         </w:rPr>
         <w:t xml:space="preserve">Esta abordagem é especialmente indicada quando os dados seguem uma distribuição aproximadamente normal e quando se pretende preservar </w:t>
       </w:r>
+      <w:proofErr w:type="spellStart"/>
       <w:r>
         <w:rPr>
           <w:rFonts w:ascii="Helvetica Neue Light" w:eastAsia="Helvetica Neue Light" w:hAnsi="Helvetica Neue Light" w:cs="Helvetica Neue Light"/>
@@ -4373,6 +5454,7 @@
         </w:rPr>
         <w:t>outliers</w:t>
       </w:r>
+      <w:proofErr w:type="spellEnd"/>
       <w:r>
         <w:rPr>
           <w:rFonts w:ascii="Helvetica Neue Light" w:eastAsia="Helvetica Neue Light" w:hAnsi="Helvetica Neue Light" w:cs="Helvetica Neue Light"/>
@@ -4409,7 +5491,31 @@
           <w:sz w:val="24"/>
           <w:szCs w:val="24"/>
         </w:rPr>
-        <w:t>(Min-Max Scaling)</w:t>
+        <w:t xml:space="preserve">(Min-Max </w:t>
+      </w:r>
+      <w:proofErr w:type="spellStart"/>
+      <w:r>
+        <w:rPr>
+          <w:rFonts w:ascii="Helvetica Neue Light" w:eastAsia="Helvetica Neue Light" w:hAnsi="Helvetica Neue Light" w:cs="Helvetica Neue Light"/>
+          <w:b/>
+          <w:bCs/>
+          <w:i/>
+          <w:iCs/>
+          <w:sz w:val="24"/>
+          <w:szCs w:val="24"/>
+        </w:rPr>
+        <w:t>Scaling</w:t>
+      </w:r>
+      <w:proofErr w:type="spellEnd"/>
+      <w:r>
+        <w:rPr>
+          <w:rFonts w:ascii="Helvetica Neue Light" w:eastAsia="Helvetica Neue Light" w:hAnsi="Helvetica Neue Light" w:cs="Helvetica Neue Light"/>
+          <w:b/>
+          <w:bCs/>
+          <w:sz w:val="24"/>
+          <w:szCs w:val="24"/>
+        </w:rPr>
+        <w:t>)</w:t>
       </w:r>
     </w:p>
     <w:p>
@@ -4641,7 +5747,39 @@
         <w:rPr>
           <w:rFonts w:ascii="Helvetica Neue Light" w:eastAsia="Helvetica Neue Light" w:hAnsi="Helvetica Neue Light" w:cs="Helvetica Neue Light"/>
         </w:rPr>
-        <w:t>Uma das funcionalidades mais didáticas desta secção é a comparação visual entre os dados originais, padronizados e normalizados. O utilizador pode selecionar duas variáveis à sua escolha, e a aplicação gera gráficos de dispersão (scatter plots) para cada cenário. Estes gráficos são coloridos de acordo com a classe da transação (fraude ou legítima), permitindo observar de forma clara como a transformação dos dados afeta a separabilidade entre as classes.</w:t>
+        <w:t>Uma das funcionalidades mais didáticas desta secção é a comparação visual entre os dados originais, padronizados e normalizados. O utilizador pode selecionar duas variáveis à sua escolha, e a aplicação gera gráficos de dispersão (</w:t>
+      </w:r>
+      <w:proofErr w:type="spellStart"/>
+      <w:r>
+        <w:rPr>
+          <w:rFonts w:ascii="Helvetica Neue Light" w:eastAsia="Helvetica Neue Light" w:hAnsi="Helvetica Neue Light" w:cs="Helvetica Neue Light"/>
+          <w:i/>
+          <w:iCs/>
+        </w:rPr>
+        <w:t>scatter</w:t>
+      </w:r>
+      <w:proofErr w:type="spellEnd"/>
+      <w:r>
+        <w:rPr>
+          <w:rFonts w:ascii="Helvetica Neue Light" w:eastAsia="Helvetica Neue Light" w:hAnsi="Helvetica Neue Light" w:cs="Helvetica Neue Light"/>
+        </w:rPr>
+        <w:t xml:space="preserve"> </w:t>
+      </w:r>
+      <w:proofErr w:type="spellStart"/>
+      <w:r>
+        <w:rPr>
+          <w:rFonts w:ascii="Helvetica Neue Light" w:eastAsia="Helvetica Neue Light" w:hAnsi="Helvetica Neue Light" w:cs="Helvetica Neue Light"/>
+          <w:i/>
+          <w:iCs/>
+        </w:rPr>
+        <w:t>plots</w:t>
+      </w:r>
+      <w:proofErr w:type="spellEnd"/>
+      <w:r>
+        <w:rPr>
+          <w:rFonts w:ascii="Helvetica Neue Light" w:eastAsia="Helvetica Neue Light" w:hAnsi="Helvetica Neue Light" w:cs="Helvetica Neue Light"/>
+        </w:rPr>
+        <w:t>) para cada cenário. Estes gráficos são coloridos de acordo com a classe da transação (fraude ou legítima), permitindo observar de forma clara como a transformação dos dados afeta a separabilidade entre as classes.</w:t>
       </w:r>
     </w:p>
     <w:p>
@@ -4715,22 +5853,55 @@
         <w:rPr>
           <w:rFonts w:ascii="Helvetica Neue Light" w:eastAsia="Helvetica Neue Light" w:hAnsi="Helvetica Neue Light" w:cs="Helvetica Neue Light"/>
         </w:rPr>
-        <w:t>A secção Dados da aplicação constitui o núcleo informativo do sistema, disponibilizando um painel de monitorização estatística e uma descrição detalhada das variáveis envolvidas na análise de transações financeiras com vista à deteção de fraudes. Esta área foi desenhada com o objetivo de oferecer uma visão clara, estruturada e contextualizada sobre o dataset em análise, servindo de base para todas as operações analíticas, modelação preditiva e interpretação de resultados.</w:t>
-      </w:r>
-    </w:p>
-    <w:p>
-      <w:pPr>
-        <w:spacing w:before="200" w:after="0" w:line="288" w:lineRule="auto"/>
-        <w:rPr>
-          <w:rFonts w:ascii="Helvetica Neue Light" w:eastAsia="Helvetica Neue Light" w:hAnsi="Helvetica Neue Light" w:cs="Helvetica Neue Light"/>
-        </w:rPr>
-      </w:pPr>
-      <w:r>
-        <w:rPr>
-          <w:rFonts w:ascii="Helvetica Neue Light" w:eastAsia="Helvetica Neue Light" w:hAnsi="Helvetica Neue Light" w:cs="Helvetica Neue Light"/>
-        </w:rPr>
-        <w:t xml:space="preserve">O dataset utilizado é composto por transações financeiras associadas a pagamentos com cartão de crédito, contendo aproximadamente 285 mil registos com múltiplas variáveis, tanto originais como derivadas. A variável-alvo </w:t>
-      </w:r>
+        <w:t xml:space="preserve">A secção Dados da aplicação constitui o núcleo informativo do sistema, disponibilizando um painel de monitorização estatística e uma descrição detalhada das variáveis envolvidas na análise de transações financeiras com vista à deteção de fraudes. Esta área foi desenhada com o objetivo de oferecer uma visão clara, estruturada e contextualizada sobre o </w:t>
+      </w:r>
+      <w:proofErr w:type="spellStart"/>
+      <w:r>
+        <w:rPr>
+          <w:rFonts w:ascii="Helvetica Neue Light" w:eastAsia="Helvetica Neue Light" w:hAnsi="Helvetica Neue Light" w:cs="Helvetica Neue Light"/>
+          <w:i/>
+          <w:iCs/>
+        </w:rPr>
+        <w:t>dataset</w:t>
+      </w:r>
+      <w:proofErr w:type="spellEnd"/>
+      <w:r>
+        <w:rPr>
+          <w:rFonts w:ascii="Helvetica Neue Light" w:eastAsia="Helvetica Neue Light" w:hAnsi="Helvetica Neue Light" w:cs="Helvetica Neue Light"/>
+        </w:rPr>
+        <w:t xml:space="preserve"> em análise, servindo de base para todas as operações analíticas, modelação preditiva e interpretação de resultados.</w:t>
+      </w:r>
+    </w:p>
+    <w:p>
+      <w:pPr>
+        <w:spacing w:before="200" w:after="0" w:line="288" w:lineRule="auto"/>
+        <w:rPr>
+          <w:rFonts w:ascii="Helvetica Neue Light" w:eastAsia="Helvetica Neue Light" w:hAnsi="Helvetica Neue Light" w:cs="Helvetica Neue Light"/>
+        </w:rPr>
+      </w:pPr>
+      <w:r>
+        <w:rPr>
+          <w:rFonts w:ascii="Helvetica Neue Light" w:eastAsia="Helvetica Neue Light" w:hAnsi="Helvetica Neue Light" w:cs="Helvetica Neue Light"/>
+        </w:rPr>
+        <w:t xml:space="preserve">O </w:t>
+      </w:r>
+      <w:proofErr w:type="spellStart"/>
+      <w:r>
+        <w:rPr>
+          <w:rFonts w:ascii="Helvetica Neue Light" w:eastAsia="Helvetica Neue Light" w:hAnsi="Helvetica Neue Light" w:cs="Helvetica Neue Light"/>
+          <w:i/>
+          <w:iCs/>
+        </w:rPr>
+        <w:t>dataset</w:t>
+      </w:r>
+      <w:proofErr w:type="spellEnd"/>
+      <w:r>
+        <w:rPr>
+          <w:rFonts w:ascii="Helvetica Neue Light" w:eastAsia="Helvetica Neue Light" w:hAnsi="Helvetica Neue Light" w:cs="Helvetica Neue Light"/>
+        </w:rPr>
+        <w:t xml:space="preserve"> utilizado é composto por transações financeiras associadas a pagamentos com cartão de crédito, contendo aproximadamente 285 mil registos com múltiplas variáveis, tanto originais como derivadas. A variável-alvo </w:t>
+      </w:r>
+      <w:proofErr w:type="spellStart"/>
       <w:r>
         <w:rPr>
           <w:rFonts w:ascii="Helvetica Neue Light" w:eastAsia="Helvetica Neue Light" w:hAnsi="Helvetica Neue Light" w:cs="Helvetica Neue Light"/>
@@ -4747,11 +5918,26 @@
         </w:rPr>
         <w:t>lass</w:t>
       </w:r>
-      <w:r>
-        <w:rPr>
-          <w:rFonts w:ascii="Helvetica Neue Light" w:eastAsia="Helvetica Neue Light" w:hAnsi="Helvetica Neue Light" w:cs="Helvetica Neue Light"/>
-        </w:rPr>
-        <w:t xml:space="preserve"> é binária (0: legítima, 1: fraudulenta), estando fortemente desbalanceada — com uma proporção de fraudes inferior a 0.2%, o que representa um desafio clássico na área de deteção de anomalias.</w:t>
+      <w:proofErr w:type="spellEnd"/>
+      <w:r>
+        <w:rPr>
+          <w:rFonts w:ascii="Helvetica Neue Light" w:eastAsia="Helvetica Neue Light" w:hAnsi="Helvetica Neue Light" w:cs="Helvetica Neue Light"/>
+        </w:rPr>
+        <w:t xml:space="preserve"> é binária (0: legítima, 1: fraudulenta), estando fortemente </w:t>
+      </w:r>
+      <w:proofErr w:type="spellStart"/>
+      <w:r>
+        <w:rPr>
+          <w:rFonts w:ascii="Helvetica Neue Light" w:eastAsia="Helvetica Neue Light" w:hAnsi="Helvetica Neue Light" w:cs="Helvetica Neue Light"/>
+        </w:rPr>
+        <w:t>desbalanceada</w:t>
+      </w:r>
+      <w:proofErr w:type="spellEnd"/>
+      <w:r>
+        <w:rPr>
+          <w:rFonts w:ascii="Helvetica Neue Light" w:eastAsia="Helvetica Neue Light" w:hAnsi="Helvetica Neue Light" w:cs="Helvetica Neue Light"/>
+        </w:rPr>
+        <w:t xml:space="preserve"> — com uma proporção de fraudes inferior a 0.2%, o que representa um desafio clássico na área de deteção de anomalias.</w:t>
       </w:r>
     </w:p>
     <w:p>
@@ -4971,20 +6157,59 @@
         </w:rPr>
         <w:t xml:space="preserve">Este gráfico evidencia a amplitude de variação das variáveis </w:t>
       </w:r>
-      <w:r>
-        <w:rPr>
-          <w:rFonts w:ascii="Helvetica Neue Light" w:eastAsia="Helvetica Neue Light" w:hAnsi="Helvetica Neue Light" w:cs="Helvetica Neue Light"/>
-          <w:i/>
-          <w:iCs/>
-        </w:rPr>
-        <w:t>Vx, Hour e Time_Diff</w:t>
-      </w:r>
+      <w:proofErr w:type="spellStart"/>
+      <w:r>
+        <w:rPr>
+          <w:rFonts w:ascii="Helvetica Neue Light" w:eastAsia="Helvetica Neue Light" w:hAnsi="Helvetica Neue Light" w:cs="Helvetica Neue Light"/>
+          <w:i/>
+          <w:iCs/>
+        </w:rPr>
+        <w:t>Vx</w:t>
+      </w:r>
+      <w:proofErr w:type="spellEnd"/>
+      <w:r>
+        <w:rPr>
+          <w:rFonts w:ascii="Helvetica Neue Light" w:eastAsia="Helvetica Neue Light" w:hAnsi="Helvetica Neue Light" w:cs="Helvetica Neue Light"/>
+          <w:i/>
+          <w:iCs/>
+        </w:rPr>
+        <w:t xml:space="preserve">, </w:t>
+      </w:r>
+      <w:proofErr w:type="spellStart"/>
+      <w:r>
+        <w:rPr>
+          <w:rFonts w:ascii="Helvetica Neue Light" w:eastAsia="Helvetica Neue Light" w:hAnsi="Helvetica Neue Light" w:cs="Helvetica Neue Light"/>
+          <w:i/>
+          <w:iCs/>
+        </w:rPr>
+        <w:t>Hour</w:t>
+      </w:r>
+      <w:proofErr w:type="spellEnd"/>
+      <w:r>
+        <w:rPr>
+          <w:rFonts w:ascii="Helvetica Neue Light" w:eastAsia="Helvetica Neue Light" w:hAnsi="Helvetica Neue Light" w:cs="Helvetica Neue Light"/>
+          <w:i/>
+          <w:iCs/>
+        </w:rPr>
+        <w:t xml:space="preserve"> e </w:t>
+      </w:r>
+      <w:proofErr w:type="spellStart"/>
+      <w:r>
+        <w:rPr>
+          <w:rFonts w:ascii="Helvetica Neue Light" w:eastAsia="Helvetica Neue Light" w:hAnsi="Helvetica Neue Light" w:cs="Helvetica Neue Light"/>
+          <w:i/>
+          <w:iCs/>
+        </w:rPr>
+        <w:t>Time_Diff</w:t>
+      </w:r>
+      <w:proofErr w:type="spellEnd"/>
       <w:r>
         <w:rPr>
           <w:rFonts w:ascii="Helvetica Neue Light" w:eastAsia="Helvetica Neue Light" w:hAnsi="Helvetica Neue Light" w:cs="Helvetica Neue Light"/>
         </w:rPr>
         <w:t xml:space="preserve">. A variável </w:t>
       </w:r>
+      <w:proofErr w:type="spellStart"/>
       <w:r>
         <w:rPr>
           <w:rFonts w:ascii="Helvetica Neue Light" w:eastAsia="Helvetica Neue Light" w:hAnsi="Helvetica Neue Light" w:cs="Helvetica Neue Light"/>
@@ -4993,12 +6218,14 @@
         </w:rPr>
         <w:t>Vx</w:t>
       </w:r>
+      <w:proofErr w:type="spellEnd"/>
       <w:r>
         <w:rPr>
           <w:rFonts w:ascii="Helvetica Neue Light" w:eastAsia="Helvetica Neue Light" w:hAnsi="Helvetica Neue Light" w:cs="Helvetica Neue Light"/>
         </w:rPr>
         <w:t xml:space="preserve">, resultante da soma dos componentes principais V1 a V28, apresenta valores significativamente mais dispersos, com um mínimo inferior a -200, o que pode indicar </w:t>
       </w:r>
+      <w:proofErr w:type="spellStart"/>
       <w:r>
         <w:rPr>
           <w:rFonts w:ascii="Helvetica Neue Light" w:eastAsia="Helvetica Neue Light" w:hAnsi="Helvetica Neue Light" w:cs="Helvetica Neue Light"/>
@@ -5007,12 +6234,14 @@
         </w:rPr>
         <w:t>outliers</w:t>
       </w:r>
+      <w:proofErr w:type="spellEnd"/>
       <w:r>
         <w:rPr>
           <w:rFonts w:ascii="Helvetica Neue Light" w:eastAsia="Helvetica Neue Light" w:hAnsi="Helvetica Neue Light" w:cs="Helvetica Neue Light"/>
         </w:rPr>
         <w:t xml:space="preserve"> de interesse na deteção de fraudes. Já </w:t>
       </w:r>
+      <w:proofErr w:type="spellStart"/>
       <w:r>
         <w:rPr>
           <w:rFonts w:ascii="Helvetica Neue Light" w:eastAsia="Helvetica Neue Light" w:hAnsi="Helvetica Neue Light" w:cs="Helvetica Neue Light"/>
@@ -5021,12 +6250,14 @@
         </w:rPr>
         <w:t>Hour</w:t>
       </w:r>
+      <w:proofErr w:type="spellEnd"/>
       <w:r>
         <w:rPr>
           <w:rFonts w:ascii="Helvetica Neue Light" w:eastAsia="Helvetica Neue Light" w:hAnsi="Helvetica Neue Light" w:cs="Helvetica Neue Light"/>
         </w:rPr>
         <w:t xml:space="preserve">, com um intervalo fixo de 0 a 23, e </w:t>
       </w:r>
+      <w:proofErr w:type="spellStart"/>
       <w:r>
         <w:rPr>
           <w:rFonts w:ascii="Helvetica Neue Light" w:eastAsia="Helvetica Neue Light" w:hAnsi="Helvetica Neue Light" w:cs="Helvetica Neue Light"/>
@@ -5035,6 +6266,7 @@
         </w:rPr>
         <w:t>Time_Diff</w:t>
       </w:r>
+      <w:proofErr w:type="spellEnd"/>
       <w:r>
         <w:rPr>
           <w:rFonts w:ascii="Helvetica Neue Light" w:eastAsia="Helvetica Neue Light" w:hAnsi="Helvetica Neue Light" w:cs="Helvetica Neue Light"/>
@@ -5080,30 +6312,70 @@
           <w:szCs w:val="28"/>
         </w:rPr>
       </w:pPr>
+      <w:proofErr w:type="spellStart"/>
       <w:r>
         <w:rPr>
           <w:rFonts w:ascii="Helvetica Neue" w:eastAsia="Helvetica Neue" w:hAnsi="Helvetica Neue" w:cs="Helvetica Neue"/>
           <w:sz w:val="28"/>
           <w:szCs w:val="28"/>
         </w:rPr>
-        <w:t>Machine Learning</w:t>
-      </w:r>
-    </w:p>
-    <w:p>
-      <w:pPr>
-        <w:spacing w:before="200" w:after="0" w:line="288" w:lineRule="auto"/>
-        <w:rPr>
-          <w:rFonts w:ascii="Helvetica Neue Light" w:eastAsia="Helvetica Neue Light" w:hAnsi="Helvetica Neue Light" w:cs="Helvetica Neue Light"/>
-        </w:rPr>
-      </w:pPr>
-      <w:r>
-        <w:rPr>
-          <w:rFonts w:ascii="Helvetica Neue Light" w:eastAsia="Helvetica Neue Light" w:hAnsi="Helvetica Neue Light" w:cs="Helvetica Neue Light"/>
-          <w:i/>
-          <w:iCs/>
-        </w:rPr>
-        <w:t>Machine Learning</w:t>
-      </w:r>
+        <w:t>Machine</w:t>
+      </w:r>
+      <w:proofErr w:type="spellEnd"/>
+      <w:r>
+        <w:rPr>
+          <w:rFonts w:ascii="Helvetica Neue" w:eastAsia="Helvetica Neue" w:hAnsi="Helvetica Neue" w:cs="Helvetica Neue"/>
+          <w:sz w:val="28"/>
+          <w:szCs w:val="28"/>
+        </w:rPr>
+        <w:t xml:space="preserve"> </w:t>
+      </w:r>
+      <w:proofErr w:type="spellStart"/>
+      <w:r>
+        <w:rPr>
+          <w:rFonts w:ascii="Helvetica Neue" w:eastAsia="Helvetica Neue" w:hAnsi="Helvetica Neue" w:cs="Helvetica Neue"/>
+          <w:sz w:val="28"/>
+          <w:szCs w:val="28"/>
+        </w:rPr>
+        <w:t>Learning</w:t>
+      </w:r>
+      <w:proofErr w:type="spellEnd"/>
+    </w:p>
+    <w:p>
+      <w:pPr>
+        <w:spacing w:before="200" w:after="0" w:line="288" w:lineRule="auto"/>
+        <w:rPr>
+          <w:rFonts w:ascii="Helvetica Neue Light" w:eastAsia="Helvetica Neue Light" w:hAnsi="Helvetica Neue Light" w:cs="Helvetica Neue Light"/>
+        </w:rPr>
+      </w:pPr>
+      <w:proofErr w:type="spellStart"/>
+      <w:r>
+        <w:rPr>
+          <w:rFonts w:ascii="Helvetica Neue Light" w:eastAsia="Helvetica Neue Light" w:hAnsi="Helvetica Neue Light" w:cs="Helvetica Neue Light"/>
+          <w:i/>
+          <w:iCs/>
+        </w:rPr>
+        <w:t>Machine</w:t>
+      </w:r>
+      <w:proofErr w:type="spellEnd"/>
+      <w:r>
+        <w:rPr>
+          <w:rFonts w:ascii="Helvetica Neue Light" w:eastAsia="Helvetica Neue Light" w:hAnsi="Helvetica Neue Light" w:cs="Helvetica Neue Light"/>
+          <w:i/>
+          <w:iCs/>
+        </w:rPr>
+        <w:t xml:space="preserve"> </w:t>
+      </w:r>
+      <w:proofErr w:type="spellStart"/>
+      <w:r>
+        <w:rPr>
+          <w:rFonts w:ascii="Helvetica Neue Light" w:eastAsia="Helvetica Neue Light" w:hAnsi="Helvetica Neue Light" w:cs="Helvetica Neue Light"/>
+          <w:i/>
+          <w:iCs/>
+        </w:rPr>
+        <w:t>Learning</w:t>
+      </w:r>
+      <w:proofErr w:type="spellEnd"/>
       <w:r>
         <w:rPr>
           <w:rFonts w:ascii="Helvetica Neue Light" w:eastAsia="Helvetica Neue Light" w:hAnsi="Helvetica Neue Light" w:cs="Helvetica Neue Light"/>
@@ -5122,22 +6394,34 @@
         </w:rPr>
         <w:t xml:space="preserve">Esta abordagem é especialmente relevante em contextos como a deteção de fraudes financeiras, onde os padrões de comportamento fraudulentos são muitas vezes complexos, variáveis e difíceis de definir manualmente. Com </w:t>
       </w:r>
-      <w:r>
-        <w:rPr>
-          <w:rFonts w:ascii="Helvetica Neue Light" w:eastAsia="Helvetica Neue Light" w:hAnsi="Helvetica Neue Light" w:cs="Helvetica Neue Light"/>
-          <w:i/>
-          <w:iCs/>
-        </w:rPr>
-        <w:t>M</w:t>
-      </w:r>
-      <w:r>
-        <w:rPr>
-          <w:rFonts w:ascii="Helvetica Neue Light" w:eastAsia="Helvetica Neue Light" w:hAnsi="Helvetica Neue Light" w:cs="Helvetica Neue Light"/>
-          <w:i/>
-          <w:iCs/>
-        </w:rPr>
-        <w:t>achine Learning</w:t>
-      </w:r>
+      <w:proofErr w:type="spellStart"/>
+      <w:r>
+        <w:rPr>
+          <w:rFonts w:ascii="Helvetica Neue Light" w:eastAsia="Helvetica Neue Light" w:hAnsi="Helvetica Neue Light" w:cs="Helvetica Neue Light"/>
+          <w:i/>
+          <w:iCs/>
+        </w:rPr>
+        <w:t>Machine</w:t>
+      </w:r>
+      <w:proofErr w:type="spellEnd"/>
+      <w:r>
+        <w:rPr>
+          <w:rFonts w:ascii="Helvetica Neue Light" w:eastAsia="Helvetica Neue Light" w:hAnsi="Helvetica Neue Light" w:cs="Helvetica Neue Light"/>
+          <w:i/>
+          <w:iCs/>
+        </w:rPr>
+        <w:t xml:space="preserve"> </w:t>
+      </w:r>
+      <w:proofErr w:type="spellStart"/>
+      <w:r>
+        <w:rPr>
+          <w:rFonts w:ascii="Helvetica Neue Light" w:eastAsia="Helvetica Neue Light" w:hAnsi="Helvetica Neue Light" w:cs="Helvetica Neue Light"/>
+          <w:i/>
+          <w:iCs/>
+        </w:rPr>
+        <w:t>Learning</w:t>
+      </w:r>
+      <w:proofErr w:type="spellEnd"/>
       <w:r>
         <w:rPr>
           <w:rFonts w:ascii="Helvetica Neue Light" w:eastAsia="Helvetica Neue Light" w:hAnsi="Helvetica Neue Light" w:cs="Helvetica Neue Light"/>
@@ -5164,14 +6448,34 @@
         </w:rPr>
         <w:t xml:space="preserve">do </w:t>
       </w:r>
-      <w:r>
-        <w:rPr>
-          <w:rFonts w:ascii="Helvetica Neue Light" w:eastAsia="Helvetica Neue Light" w:hAnsi="Helvetica Neue Light" w:cs="Helvetica Neue Light"/>
-          <w:i/>
-          <w:iCs/>
-        </w:rPr>
-        <w:t>Machine Learning</w:t>
-      </w:r>
+      <w:proofErr w:type="spellStart"/>
+      <w:r>
+        <w:rPr>
+          <w:rFonts w:ascii="Helvetica Neue Light" w:eastAsia="Helvetica Neue Light" w:hAnsi="Helvetica Neue Light" w:cs="Helvetica Neue Light"/>
+          <w:i/>
+          <w:iCs/>
+        </w:rPr>
+        <w:t>Machine</w:t>
+      </w:r>
+      <w:proofErr w:type="spellEnd"/>
+      <w:r>
+        <w:rPr>
+          <w:rFonts w:ascii="Helvetica Neue Light" w:eastAsia="Helvetica Neue Light" w:hAnsi="Helvetica Neue Light" w:cs="Helvetica Neue Light"/>
+          <w:i/>
+          <w:iCs/>
+        </w:rPr>
+        <w:t xml:space="preserve"> </w:t>
+      </w:r>
+      <w:proofErr w:type="spellStart"/>
+      <w:r>
+        <w:rPr>
+          <w:rFonts w:ascii="Helvetica Neue Light" w:eastAsia="Helvetica Neue Light" w:hAnsi="Helvetica Neue Light" w:cs="Helvetica Neue Light"/>
+          <w:i/>
+          <w:iCs/>
+        </w:rPr>
+        <w:t>Learning</w:t>
+      </w:r>
+      <w:proofErr w:type="spellEnd"/>
       <w:r>
         <w:rPr>
           <w:rFonts w:ascii="Helvetica Neue Light" w:eastAsia="Helvetica Neue Light" w:hAnsi="Helvetica Neue Light" w:cs="Helvetica Neue Light"/>
@@ -5275,12 +6579,32 @@
           <w:rFonts w:ascii="Helvetica Neue Light" w:eastAsia="Helvetica Neue Light" w:hAnsi="Helvetica Neue Light" w:cs="Helvetica Neue Light"/>
         </w:rPr>
       </w:pPr>
-      <w:r>
-        <w:rPr>
-          <w:rFonts w:ascii="Helvetica Neue Light" w:eastAsia="Helvetica Neue Light" w:hAnsi="Helvetica Neue Light" w:cs="Helvetica Neue Light"/>
-        </w:rPr>
-        <w:t>Random Forest</w:t>
-      </w:r>
+      <w:proofErr w:type="spellStart"/>
+      <w:r>
+        <w:rPr>
+          <w:rFonts w:ascii="Helvetica Neue Light" w:eastAsia="Helvetica Neue Light" w:hAnsi="Helvetica Neue Light" w:cs="Helvetica Neue Light"/>
+          <w:i/>
+          <w:iCs/>
+        </w:rPr>
+        <w:t>Random</w:t>
+      </w:r>
+      <w:proofErr w:type="spellEnd"/>
+      <w:r>
+        <w:rPr>
+          <w:rFonts w:ascii="Helvetica Neue Light" w:eastAsia="Helvetica Neue Light" w:hAnsi="Helvetica Neue Light" w:cs="Helvetica Neue Light"/>
+        </w:rPr>
+        <w:t xml:space="preserve"> </w:t>
+      </w:r>
+      <w:proofErr w:type="spellStart"/>
+      <w:r>
+        <w:rPr>
+          <w:rFonts w:ascii="Helvetica Neue Light" w:eastAsia="Helvetica Neue Light" w:hAnsi="Helvetica Neue Light" w:cs="Helvetica Neue Light"/>
+          <w:i/>
+          <w:iCs/>
+        </w:rPr>
+        <w:t>Forest</w:t>
+      </w:r>
+      <w:proofErr w:type="spellEnd"/>
     </w:p>
     <w:p>
       <w:pPr>
@@ -5294,11 +6618,57 @@
           <w:rFonts w:ascii="Helvetica Neue Light" w:eastAsia="Helvetica Neue Light" w:hAnsi="Helvetica Neue Light" w:cs="Helvetica Neue Light"/>
         </w:rPr>
       </w:pPr>
-      <w:r>
-        <w:rPr>
-          <w:rFonts w:ascii="Helvetica Neue Light" w:eastAsia="Helvetica Neue Light" w:hAnsi="Helvetica Neue Light" w:cs="Helvetica Neue Light"/>
-        </w:rPr>
-        <w:t>Support Vector Machines (SVM)</w:t>
+      <w:proofErr w:type="spellStart"/>
+      <w:r>
+        <w:rPr>
+          <w:rFonts w:ascii="Helvetica Neue Light" w:eastAsia="Helvetica Neue Light" w:hAnsi="Helvetica Neue Light" w:cs="Helvetica Neue Light"/>
+          <w:i/>
+          <w:iCs/>
+        </w:rPr>
+        <w:t>Support</w:t>
+      </w:r>
+      <w:proofErr w:type="spellEnd"/>
+      <w:r>
+        <w:rPr>
+          <w:rFonts w:ascii="Helvetica Neue Light" w:eastAsia="Helvetica Neue Light" w:hAnsi="Helvetica Neue Light" w:cs="Helvetica Neue Light"/>
+          <w:i/>
+          <w:iCs/>
+        </w:rPr>
+        <w:t xml:space="preserve"> </w:t>
+      </w:r>
+      <w:proofErr w:type="spellStart"/>
+      <w:r>
+        <w:rPr>
+          <w:rFonts w:ascii="Helvetica Neue Light" w:eastAsia="Helvetica Neue Light" w:hAnsi="Helvetica Neue Light" w:cs="Helvetica Neue Light"/>
+          <w:i/>
+          <w:iCs/>
+        </w:rPr>
+        <w:t>Vector</w:t>
+      </w:r>
+      <w:proofErr w:type="spellEnd"/>
+      <w:r>
+        <w:rPr>
+          <w:rFonts w:ascii="Helvetica Neue Light" w:eastAsia="Helvetica Neue Light" w:hAnsi="Helvetica Neue Light" w:cs="Helvetica Neue Light"/>
+          <w:i/>
+          <w:iCs/>
+        </w:rPr>
+        <w:t xml:space="preserve"> </w:t>
+      </w:r>
+      <w:proofErr w:type="spellStart"/>
+      <w:r>
+        <w:rPr>
+          <w:rFonts w:ascii="Helvetica Neue Light" w:eastAsia="Helvetica Neue Light" w:hAnsi="Helvetica Neue Light" w:cs="Helvetica Neue Light"/>
+          <w:i/>
+          <w:iCs/>
+        </w:rPr>
+        <w:t>Machines</w:t>
+      </w:r>
+      <w:proofErr w:type="spellEnd"/>
+      <w:r>
+        <w:rPr>
+          <w:rFonts w:ascii="Helvetica Neue Light" w:eastAsia="Helvetica Neue Light" w:hAnsi="Helvetica Neue Light" w:cs="Helvetica Neue Light"/>
+        </w:rPr>
+        <w:t xml:space="preserve"> (SVM)</w:t>
       </w:r>
     </w:p>
     <w:p>
@@ -5331,7 +6701,39 @@
         <w:rPr>
           <w:rFonts w:ascii="Helvetica Neue Light" w:eastAsia="Helvetica Neue Light" w:hAnsi="Helvetica Neue Light" w:cs="Helvetica Neue Light"/>
         </w:rPr>
-        <w:t>No âmbito da aplicação desenvolvida, a classificação supervisionada foi utilizada para identificar transações fraudulentas. O conjunto de dados incluía atributos derivados, como a média móvel do montante (Rolling_Mean_Amount), a diferença entre valores consecutivos (Delta_Amount) e a frequência de transações por montante, permitindo ao modelo aprender padrões associados à classe de fraude.</w:t>
+        <w:t>No âmbito da aplicação desenvolvida, a classificação supervisionada foi utilizada para identificar transações fraudulentas. O conjunto de dados incluía atributos derivados, como a média móvel do montante (</w:t>
+      </w:r>
+      <w:proofErr w:type="spellStart"/>
+      <w:r>
+        <w:rPr>
+          <w:rFonts w:ascii="Helvetica Neue Light" w:eastAsia="Helvetica Neue Light" w:hAnsi="Helvetica Neue Light" w:cs="Helvetica Neue Light"/>
+          <w:i/>
+          <w:iCs/>
+        </w:rPr>
+        <w:t>Rolling_Mean_Amount</w:t>
+      </w:r>
+      <w:proofErr w:type="spellEnd"/>
+      <w:r>
+        <w:rPr>
+          <w:rFonts w:ascii="Helvetica Neue Light" w:eastAsia="Helvetica Neue Light" w:hAnsi="Helvetica Neue Light" w:cs="Helvetica Neue Light"/>
+        </w:rPr>
+        <w:t>), a diferença entre valores consecutivos (</w:t>
+      </w:r>
+      <w:proofErr w:type="spellStart"/>
+      <w:r>
+        <w:rPr>
+          <w:rFonts w:ascii="Helvetica Neue Light" w:eastAsia="Helvetica Neue Light" w:hAnsi="Helvetica Neue Light" w:cs="Helvetica Neue Light"/>
+          <w:i/>
+          <w:iCs/>
+        </w:rPr>
+        <w:t>Delta_Amount</w:t>
+      </w:r>
+      <w:proofErr w:type="spellEnd"/>
+      <w:r>
+        <w:rPr>
+          <w:rFonts w:ascii="Helvetica Neue Light" w:eastAsia="Helvetica Neue Light" w:hAnsi="Helvetica Neue Light" w:cs="Helvetica Neue Light"/>
+        </w:rPr>
+        <w:t>) e a frequência de transações por montante, permitindo ao modelo aprender padrões associados à classe de fraude.</w:t>
       </w:r>
     </w:p>
     <w:p>
@@ -5407,14 +6809,28 @@
         <w:spacing w:before="200" w:after="0" w:line="288" w:lineRule="auto"/>
         <w:rPr>
           <w:rFonts w:ascii="Helvetica Neue Light" w:eastAsia="Helvetica Neue Light" w:hAnsi="Helvetica Neue Light" w:cs="Helvetica Neue Light"/>
-        </w:rPr>
-      </w:pPr>
-      <w:r>
-        <w:rPr>
-          <w:rFonts w:ascii="Helvetica Neue Light" w:eastAsia="Helvetica Neue Light" w:hAnsi="Helvetica Neue Light" w:cs="Helvetica Neue Light"/>
-        </w:rPr>
-        <w:t>K-means</w:t>
-      </w:r>
+          <w:i/>
+          <w:iCs/>
+        </w:rPr>
+      </w:pPr>
+      <w:r>
+        <w:rPr>
+          <w:rFonts w:ascii="Helvetica Neue Light" w:eastAsia="Helvetica Neue Light" w:hAnsi="Helvetica Neue Light" w:cs="Helvetica Neue Light"/>
+          <w:i/>
+          <w:iCs/>
+        </w:rPr>
+        <w:t>K-</w:t>
+      </w:r>
+      <w:proofErr w:type="spellStart"/>
+      <w:r>
+        <w:rPr>
+          <w:rFonts w:ascii="Helvetica Neue Light" w:eastAsia="Helvetica Neue Light" w:hAnsi="Helvetica Neue Light" w:cs="Helvetica Neue Light"/>
+          <w:i/>
+          <w:iCs/>
+        </w:rPr>
+        <w:t>means</w:t>
+      </w:r>
+      <w:proofErr w:type="spellEnd"/>
     </w:p>
     <w:p>
       <w:pPr>
@@ -5470,7 +6886,51 @@
         <w:rPr>
           <w:rFonts w:ascii="Helvetica Neue Light" w:eastAsia="Helvetica Neue Light" w:hAnsi="Helvetica Neue Light" w:cs="Helvetica Neue Light"/>
         </w:rPr>
-        <w:t>PCA (Principal Component Analysis)</w:t>
+        <w:t>PCA (</w:t>
+      </w:r>
+      <w:r>
+        <w:rPr>
+          <w:rFonts w:ascii="Helvetica Neue Light" w:eastAsia="Helvetica Neue Light" w:hAnsi="Helvetica Neue Light" w:cs="Helvetica Neue Light"/>
+          <w:i/>
+          <w:iCs/>
+        </w:rPr>
+        <w:t xml:space="preserve">Principal </w:t>
+      </w:r>
+      <w:proofErr w:type="spellStart"/>
+      <w:r>
+        <w:rPr>
+          <w:rFonts w:ascii="Helvetica Neue Light" w:eastAsia="Helvetica Neue Light" w:hAnsi="Helvetica Neue Light" w:cs="Helvetica Neue Light"/>
+          <w:i/>
+          <w:iCs/>
+        </w:rPr>
+        <w:t>Component</w:t>
+      </w:r>
+      <w:proofErr w:type="spellEnd"/>
+      <w:r>
+        <w:rPr>
+          <w:rFonts w:ascii="Helvetica Neue Light" w:eastAsia="Helvetica Neue Light" w:hAnsi="Helvetica Neue Light" w:cs="Helvetica Neue Light"/>
+          <w:i/>
+          <w:iCs/>
+        </w:rPr>
+        <w:t xml:space="preserve"> </w:t>
+      </w:r>
+      <w:proofErr w:type="spellStart"/>
+      <w:r>
+        <w:rPr>
+          <w:rFonts w:ascii="Helvetica Neue Light" w:eastAsia="Helvetica Neue Light" w:hAnsi="Helvetica Neue Light" w:cs="Helvetica Neue Light"/>
+          <w:i/>
+          <w:iCs/>
+        </w:rPr>
+        <w:t>Analysis</w:t>
+      </w:r>
+      <w:proofErr w:type="spellEnd"/>
+      <w:r>
+        <w:rPr>
+          <w:rFonts w:ascii="Helvetica Neue Light" w:eastAsia="Helvetica Neue Light" w:hAnsi="Helvetica Neue Light" w:cs="Helvetica Neue Light"/>
+          <w:i/>
+          <w:iCs/>
+        </w:rPr>
+        <w:t>)</w:t>
       </w:r>
     </w:p>
     <w:p>
@@ -5503,7 +6963,47 @@
         <w:rPr>
           <w:rFonts w:ascii="Helvetica Neue Light" w:eastAsia="Helvetica Neue Light" w:hAnsi="Helvetica Neue Light" w:cs="Helvetica Neue Light"/>
         </w:rPr>
-        <w:t>Na aplicação em questão, o algoritmo de K-means foi utilizado de forma exploratória para agrupar transações com base em variáveis como o montante (Amount) e componentes principais resultantes de PCA. Esta técnica permitiu identificar subconjuntos de transações com comportamento estatístico semelhante, útil para a deteção de possíveis fraudes em clusters isolados.</w:t>
+        <w:t xml:space="preserve">Na aplicação em questão, o algoritmo de </w:t>
+      </w:r>
+      <w:r>
+        <w:rPr>
+          <w:rFonts w:ascii="Helvetica Neue Light" w:eastAsia="Helvetica Neue Light" w:hAnsi="Helvetica Neue Light" w:cs="Helvetica Neue Light"/>
+          <w:i/>
+          <w:iCs/>
+        </w:rPr>
+        <w:t>K-</w:t>
+      </w:r>
+      <w:proofErr w:type="spellStart"/>
+      <w:r>
+        <w:rPr>
+          <w:rFonts w:ascii="Helvetica Neue Light" w:eastAsia="Helvetica Neue Light" w:hAnsi="Helvetica Neue Light" w:cs="Helvetica Neue Light"/>
+          <w:i/>
+          <w:iCs/>
+        </w:rPr>
+        <w:t>means</w:t>
+      </w:r>
+      <w:proofErr w:type="spellEnd"/>
+      <w:r>
+        <w:rPr>
+          <w:rFonts w:ascii="Helvetica Neue Light" w:eastAsia="Helvetica Neue Light" w:hAnsi="Helvetica Neue Light" w:cs="Helvetica Neue Light"/>
+        </w:rPr>
+        <w:t xml:space="preserve"> foi utilizado de forma exploratória para agrupar transações com base em variáveis como o montante (</w:t>
+      </w:r>
+      <w:proofErr w:type="spellStart"/>
+      <w:r>
+        <w:rPr>
+          <w:rFonts w:ascii="Helvetica Neue Light" w:eastAsia="Helvetica Neue Light" w:hAnsi="Helvetica Neue Light" w:cs="Helvetica Neue Light"/>
+          <w:i/>
+          <w:iCs/>
+        </w:rPr>
+        <w:t>Amount</w:t>
+      </w:r>
+      <w:proofErr w:type="spellEnd"/>
+      <w:r>
+        <w:rPr>
+          <w:rFonts w:ascii="Helvetica Neue Light" w:eastAsia="Helvetica Neue Light" w:hAnsi="Helvetica Neue Light" w:cs="Helvetica Neue Light"/>
+        </w:rPr>
+        <w:t>) e componentes principais resultantes de PCA. Esta técnica permitiu identificar subconjuntos de transações com comportamento estatístico semelhante, útil para a deteção de possíveis fraudes em clusters isolados.</w:t>
       </w:r>
     </w:p>
     <w:p>
@@ -5559,6 +7059,7 @@
         </w:rPr>
         <w:t xml:space="preserve">Processo de </w:t>
       </w:r>
+      <w:proofErr w:type="spellStart"/>
       <w:r>
         <w:rPr>
           <w:rFonts w:ascii="Helvetica Neue Light" w:eastAsia="Helvetica Neue Light" w:hAnsi="Helvetica Neue Light" w:cs="Helvetica Neue Light"/>
@@ -5569,8 +7070,35 @@
           <w:sz w:val="24"/>
           <w:szCs w:val="24"/>
         </w:rPr>
-        <w:t>Machine Learning</w:t>
-      </w:r>
+        <w:t>Machine</w:t>
+      </w:r>
+      <w:proofErr w:type="spellEnd"/>
+      <w:r>
+        <w:rPr>
+          <w:rFonts w:ascii="Helvetica Neue Light" w:eastAsia="Helvetica Neue Light" w:hAnsi="Helvetica Neue Light" w:cs="Helvetica Neue Light"/>
+          <w:b/>
+          <w:bCs/>
+          <w:i/>
+          <w:iCs/>
+          <w:sz w:val="24"/>
+          <w:szCs w:val="24"/>
+        </w:rPr>
+        <w:t xml:space="preserve"> </w:t>
+      </w:r>
+      <w:proofErr w:type="spellStart"/>
+      <w:r>
+        <w:rPr>
+          <w:rFonts w:ascii="Helvetica Neue Light" w:eastAsia="Helvetica Neue Light" w:hAnsi="Helvetica Neue Light" w:cs="Helvetica Neue Light"/>
+          <w:b/>
+          <w:bCs/>
+          <w:i/>
+          <w:iCs/>
+          <w:sz w:val="24"/>
+          <w:szCs w:val="24"/>
+        </w:rPr>
+        <w:t>Learning</w:t>
+      </w:r>
+      <w:proofErr w:type="spellEnd"/>
     </w:p>
     <w:p>
       <w:pPr>
@@ -5600,7 +7128,39 @@
         <w:rPr>
           <w:rFonts w:ascii="Helvetica Neue Light" w:eastAsia="Helvetica Neue Light" w:hAnsi="Helvetica Neue Light" w:cs="Helvetica Neue Light"/>
         </w:rPr>
-        <w:t>mportação, limpeza e transformação das variáveis. No código da aplicação, foram geradas novas variáveis, como a hora da transação (Hour), o desvio padrão do montante (Std_Amount), entre outras.</w:t>
+        <w:t>mportação, limpeza e transformação das variáveis. No código da aplicação, foram geradas novas variáveis, como a hora da transação (</w:t>
+      </w:r>
+      <w:proofErr w:type="spellStart"/>
+      <w:r>
+        <w:rPr>
+          <w:rFonts w:ascii="Helvetica Neue Light" w:eastAsia="Helvetica Neue Light" w:hAnsi="Helvetica Neue Light" w:cs="Helvetica Neue Light"/>
+          <w:i/>
+          <w:iCs/>
+        </w:rPr>
+        <w:t>Hour</w:t>
+      </w:r>
+      <w:proofErr w:type="spellEnd"/>
+      <w:r>
+        <w:rPr>
+          <w:rFonts w:ascii="Helvetica Neue Light" w:eastAsia="Helvetica Neue Light" w:hAnsi="Helvetica Neue Light" w:cs="Helvetica Neue Light"/>
+        </w:rPr>
+        <w:t>), o desvio padrão do montante (</w:t>
+      </w:r>
+      <w:proofErr w:type="spellStart"/>
+      <w:r>
+        <w:rPr>
+          <w:rFonts w:ascii="Helvetica Neue Light" w:eastAsia="Helvetica Neue Light" w:hAnsi="Helvetica Neue Light" w:cs="Helvetica Neue Light"/>
+          <w:i/>
+          <w:iCs/>
+        </w:rPr>
+        <w:t>Std_Amount</w:t>
+      </w:r>
+      <w:proofErr w:type="spellEnd"/>
+      <w:r>
+        <w:rPr>
+          <w:rFonts w:ascii="Helvetica Neue Light" w:eastAsia="Helvetica Neue Light" w:hAnsi="Helvetica Neue Light" w:cs="Helvetica Neue Light"/>
+        </w:rPr>
+        <w:t>), entre outras.</w:t>
       </w:r>
     </w:p>
     <w:p>
@@ -5712,7 +7272,21 @@
         <w:rPr>
           <w:rFonts w:ascii="Helvetica Neue Light" w:eastAsia="Helvetica Neue Light" w:hAnsi="Helvetica Neue Light" w:cs="Helvetica Neue Light"/>
         </w:rPr>
-        <w:t xml:space="preserve">Ajuste de Hiperparâmetros: </w:t>
+        <w:t xml:space="preserve">Ajuste de </w:t>
+      </w:r>
+      <w:proofErr w:type="spellStart"/>
+      <w:r>
+        <w:rPr>
+          <w:rFonts w:ascii="Helvetica Neue Light" w:eastAsia="Helvetica Neue Light" w:hAnsi="Helvetica Neue Light" w:cs="Helvetica Neue Light"/>
+        </w:rPr>
+        <w:t>Hiperparâmetros</w:t>
+      </w:r>
+      <w:proofErr w:type="spellEnd"/>
+      <w:r>
+        <w:rPr>
+          <w:rFonts w:ascii="Helvetica Neue Light" w:eastAsia="Helvetica Neue Light" w:hAnsi="Helvetica Neue Light" w:cs="Helvetica Neue Light"/>
+        </w:rPr>
+        <w:t xml:space="preserve">: </w:t>
       </w:r>
       <w:r>
         <w:rPr>
@@ -5786,7 +7360,21 @@
         <w:rPr>
           <w:rFonts w:ascii="Helvetica Neue Light" w:eastAsia="Helvetica Neue Light" w:hAnsi="Helvetica Neue Light" w:cs="Helvetica Neue Light"/>
         </w:rPr>
-        <w:t>valiação contínua do desempenho e necessidade de re-treinamento com novos dados.</w:t>
+        <w:t xml:space="preserve">valiação contínua do desempenho e necessidade de </w:t>
+      </w:r>
+      <w:proofErr w:type="spellStart"/>
+      <w:r>
+        <w:rPr>
+          <w:rFonts w:ascii="Helvetica Neue Light" w:eastAsia="Helvetica Neue Light" w:hAnsi="Helvetica Neue Light" w:cs="Helvetica Neue Light"/>
+        </w:rPr>
+        <w:t>re-treinamento</w:t>
+      </w:r>
+      <w:proofErr w:type="spellEnd"/>
+      <w:r>
+        <w:rPr>
+          <w:rFonts w:ascii="Helvetica Neue Light" w:eastAsia="Helvetica Neue Light" w:hAnsi="Helvetica Neue Light" w:cs="Helvetica Neue Light"/>
+        </w:rPr>
+        <w:t xml:space="preserve"> com novos dados.</w:t>
       </w:r>
     </w:p>
     <w:p>
@@ -5842,7 +7430,77 @@
         <w:rPr>
           <w:rFonts w:ascii="Helvetica Neue Light" w:eastAsia="Helvetica Neue Light" w:hAnsi="Helvetica Neue Light" w:cs="Helvetica Neue Light"/>
         </w:rPr>
-        <w:t>Desequilíbrio entre classes: A maioria das transações são legítimas, o que exige técnicas como SMOTE (Synthetic Minority Oversampling Technique) para balancear o conjunto de dados.</w:t>
+        <w:t>Desequilíbrio entre classes: A maioria das transações são legítimas, o que exige técnicas como SMOTE (</w:t>
+      </w:r>
+      <w:proofErr w:type="spellStart"/>
+      <w:r>
+        <w:rPr>
+          <w:rFonts w:ascii="Helvetica Neue Light" w:eastAsia="Helvetica Neue Light" w:hAnsi="Helvetica Neue Light" w:cs="Helvetica Neue Light"/>
+          <w:i/>
+          <w:iCs/>
+        </w:rPr>
+        <w:t>Synthetic</w:t>
+      </w:r>
+      <w:proofErr w:type="spellEnd"/>
+      <w:r>
+        <w:rPr>
+          <w:rFonts w:ascii="Helvetica Neue Light" w:eastAsia="Helvetica Neue Light" w:hAnsi="Helvetica Neue Light" w:cs="Helvetica Neue Light"/>
+          <w:i/>
+          <w:iCs/>
+        </w:rPr>
+        <w:t xml:space="preserve"> </w:t>
+      </w:r>
+      <w:proofErr w:type="spellStart"/>
+      <w:r>
+        <w:rPr>
+          <w:rFonts w:ascii="Helvetica Neue Light" w:eastAsia="Helvetica Neue Light" w:hAnsi="Helvetica Neue Light" w:cs="Helvetica Neue Light"/>
+          <w:i/>
+          <w:iCs/>
+        </w:rPr>
+        <w:t>Minority</w:t>
+      </w:r>
+      <w:proofErr w:type="spellEnd"/>
+      <w:r>
+        <w:rPr>
+          <w:rFonts w:ascii="Helvetica Neue Light" w:eastAsia="Helvetica Neue Light" w:hAnsi="Helvetica Neue Light" w:cs="Helvetica Neue Light"/>
+          <w:i/>
+          <w:iCs/>
+        </w:rPr>
+        <w:t xml:space="preserve"> </w:t>
+      </w:r>
+      <w:proofErr w:type="spellStart"/>
+      <w:r>
+        <w:rPr>
+          <w:rFonts w:ascii="Helvetica Neue Light" w:eastAsia="Helvetica Neue Light" w:hAnsi="Helvetica Neue Light" w:cs="Helvetica Neue Light"/>
+          <w:i/>
+          <w:iCs/>
+        </w:rPr>
+        <w:t>Oversampling</w:t>
+      </w:r>
+      <w:proofErr w:type="spellEnd"/>
+      <w:r>
+        <w:rPr>
+          <w:rFonts w:ascii="Helvetica Neue Light" w:eastAsia="Helvetica Neue Light" w:hAnsi="Helvetica Neue Light" w:cs="Helvetica Neue Light"/>
+          <w:i/>
+          <w:iCs/>
+        </w:rPr>
+        <w:t xml:space="preserve"> </w:t>
+      </w:r>
+      <w:proofErr w:type="spellStart"/>
+      <w:r>
+        <w:rPr>
+          <w:rFonts w:ascii="Helvetica Neue Light" w:eastAsia="Helvetica Neue Light" w:hAnsi="Helvetica Neue Light" w:cs="Helvetica Neue Light"/>
+          <w:i/>
+          <w:iCs/>
+        </w:rPr>
+        <w:t>Technique</w:t>
+      </w:r>
+      <w:proofErr w:type="spellEnd"/>
+      <w:r>
+        <w:rPr>
+          <w:rFonts w:ascii="Helvetica Neue Light" w:eastAsia="Helvetica Neue Light" w:hAnsi="Helvetica Neue Light" w:cs="Helvetica Neue Light"/>
+        </w:rPr>
+        <w:t>) para balancear o conjunto de dados.</w:t>
       </w:r>
     </w:p>
     <w:p>
@@ -5925,7 +7583,41 @@
         <w:rPr>
           <w:rFonts w:ascii="Helvetica Neue Light" w:eastAsia="Helvetica Neue Light" w:hAnsi="Helvetica Neue Light" w:cs="Helvetica Neue Light"/>
         </w:rPr>
-        <w:t xml:space="preserve"> Detecção de Fraude, estas questões foram abordadas com a utilização de algoritmos robustos como o Random Forest, técnicas de balanceamento de classes (SMOTE) e análise por PCA, permitindo ao sistema classificar transações e avaliar o risco de fraude com base em múltiplas variáveis estatísticas e comportamentais.</w:t>
+        <w:t xml:space="preserve"> Deteção de Fraude, estas questões foram abordadas com a utilização de algoritmos robustos como o </w:t>
+      </w:r>
+      <w:proofErr w:type="spellStart"/>
+      <w:r>
+        <w:rPr>
+          <w:rFonts w:ascii="Helvetica Neue Light" w:eastAsia="Helvetica Neue Light" w:hAnsi="Helvetica Neue Light" w:cs="Helvetica Neue Light"/>
+          <w:i/>
+          <w:iCs/>
+        </w:rPr>
+        <w:t>Random</w:t>
+      </w:r>
+      <w:proofErr w:type="spellEnd"/>
+      <w:r>
+        <w:rPr>
+          <w:rFonts w:ascii="Helvetica Neue Light" w:eastAsia="Helvetica Neue Light" w:hAnsi="Helvetica Neue Light" w:cs="Helvetica Neue Light"/>
+          <w:i/>
+          <w:iCs/>
+        </w:rPr>
+        <w:t xml:space="preserve"> </w:t>
+      </w:r>
+      <w:proofErr w:type="spellStart"/>
+      <w:r>
+        <w:rPr>
+          <w:rFonts w:ascii="Helvetica Neue Light" w:eastAsia="Helvetica Neue Light" w:hAnsi="Helvetica Neue Light" w:cs="Helvetica Neue Light"/>
+          <w:i/>
+          <w:iCs/>
+        </w:rPr>
+        <w:t>Forest</w:t>
+      </w:r>
+      <w:proofErr w:type="spellEnd"/>
+      <w:r>
+        <w:rPr>
+          <w:rFonts w:ascii="Helvetica Neue Light" w:eastAsia="Helvetica Neue Light" w:hAnsi="Helvetica Neue Light" w:cs="Helvetica Neue Light"/>
+        </w:rPr>
+        <w:t>, técnicas de balanceamento de classes (SMOTE) e análise por PCA, permitindo ao sistema classificar transações e avaliar o risco de fraude com base em múltiplas variáveis estatísticas e comportamentais.</w:t>
       </w:r>
     </w:p>
     <w:p>
@@ -5961,7 +7653,21 @@
         <w:rPr>
           <w:rFonts w:ascii="Helvetica Neue Light" w:eastAsia="Helvetica Neue Light" w:hAnsi="Helvetica Neue Light" w:cs="Helvetica Neue Light"/>
         </w:rPr>
-        <w:t>A avaliação dos modelos foi realizada com base em métricas apropriadas ao contexto de classificação desbalanceada, nomeadamente:</w:t>
+        <w:t xml:space="preserve">A avaliação dos modelos foi realizada com base em métricas apropriadas ao contexto de classificação </w:t>
+      </w:r>
+      <w:proofErr w:type="spellStart"/>
+      <w:r>
+        <w:rPr>
+          <w:rFonts w:ascii="Helvetica Neue Light" w:eastAsia="Helvetica Neue Light" w:hAnsi="Helvetica Neue Light" w:cs="Helvetica Neue Light"/>
+        </w:rPr>
+        <w:t>desbalanceada</w:t>
+      </w:r>
+      <w:proofErr w:type="spellEnd"/>
+      <w:r>
+        <w:rPr>
+          <w:rFonts w:ascii="Helvetica Neue Light" w:eastAsia="Helvetica Neue Light" w:hAnsi="Helvetica Neue Light" w:cs="Helvetica Neue Light"/>
+        </w:rPr>
+        <w:t>, nomeadamente:</w:t>
       </w:r>
     </w:p>
     <w:p>
@@ -6038,11 +7744,21 @@
           <w:rFonts w:ascii="Helvetica Neue Light" w:eastAsia="Helvetica Neue Light" w:hAnsi="Helvetica Neue Light" w:cs="Helvetica Neue Light"/>
         </w:rPr>
       </w:pPr>
-      <w:r>
-        <w:rPr>
-          <w:rFonts w:ascii="Helvetica Neue Light" w:eastAsia="Helvetica Neue Light" w:hAnsi="Helvetica Neue Light" w:cs="Helvetica Neue Light"/>
-        </w:rPr>
-        <w:t xml:space="preserve">Recall (Sensibilidade): </w:t>
+      <w:proofErr w:type="spellStart"/>
+      <w:r>
+        <w:rPr>
+          <w:rFonts w:ascii="Helvetica Neue Light" w:eastAsia="Helvetica Neue Light" w:hAnsi="Helvetica Neue Light" w:cs="Helvetica Neue Light"/>
+          <w:i/>
+          <w:iCs/>
+        </w:rPr>
+        <w:t>Recall</w:t>
+      </w:r>
+      <w:proofErr w:type="spellEnd"/>
+      <w:r>
+        <w:rPr>
+          <w:rFonts w:ascii="Helvetica Neue Light" w:eastAsia="Helvetica Neue Light" w:hAnsi="Helvetica Neue Light" w:cs="Helvetica Neue Light"/>
+        </w:rPr>
+        <w:t xml:space="preserve"> (Sensibilidade): </w:t>
       </w:r>
       <w:r>
         <w:rPr>
@@ -6085,7 +7801,23 @@
         <w:rPr>
           <w:rFonts w:ascii="Helvetica Neue Light" w:eastAsia="Helvetica Neue Light" w:hAnsi="Helvetica Neue Light" w:cs="Helvetica Neue Light"/>
         </w:rPr>
-        <w:t>édia harmónica entre precisão e recall.</w:t>
+        <w:t xml:space="preserve">édia harmónica entre precisão e </w:t>
+      </w:r>
+      <w:proofErr w:type="spellStart"/>
+      <w:r>
+        <w:rPr>
+          <w:rFonts w:ascii="Helvetica Neue Light" w:eastAsia="Helvetica Neue Light" w:hAnsi="Helvetica Neue Light" w:cs="Helvetica Neue Light"/>
+          <w:i/>
+          <w:iCs/>
+        </w:rPr>
+        <w:t>recall</w:t>
+      </w:r>
+      <w:proofErr w:type="spellEnd"/>
+      <w:r>
+        <w:rPr>
+          <w:rFonts w:ascii="Helvetica Neue Light" w:eastAsia="Helvetica Neue Light" w:hAnsi="Helvetica Neue Light" w:cs="Helvetica Neue Light"/>
+        </w:rPr>
+        <w:t>.</w:t>
       </w:r>
     </w:p>
     <w:p>
@@ -6130,7 +7862,23 @@
         <w:rPr>
           <w:rFonts w:ascii="Helvetica Neue Light" w:eastAsia="Helvetica Neue Light" w:hAnsi="Helvetica Neue Light" w:cs="Helvetica Neue Light"/>
         </w:rPr>
-        <w:t>Estas métricas foram calculadas e apresentadas no ambiente Streamlit da aplicação, com gráficos interativos que auxiliam a interpretar os resultados e a ajustar o desempenho do modelo.</w:t>
+        <w:t xml:space="preserve">Estas métricas foram calculadas e apresentadas no ambiente </w:t>
+      </w:r>
+      <w:proofErr w:type="spellStart"/>
+      <w:r>
+        <w:rPr>
+          <w:rFonts w:ascii="Helvetica Neue Light" w:eastAsia="Helvetica Neue Light" w:hAnsi="Helvetica Neue Light" w:cs="Helvetica Neue Light"/>
+          <w:i/>
+          <w:iCs/>
+        </w:rPr>
+        <w:t>Streamlit</w:t>
+      </w:r>
+      <w:proofErr w:type="spellEnd"/>
+      <w:r>
+        <w:rPr>
+          <w:rFonts w:ascii="Helvetica Neue Light" w:eastAsia="Helvetica Neue Light" w:hAnsi="Helvetica Neue Light" w:cs="Helvetica Neue Light"/>
+        </w:rPr>
+        <w:t xml:space="preserve"> da aplicação, com gráficos interativos que auxiliam a interpretar os resultados e a ajustar o desempenho do modelo.</w:t>
       </w:r>
     </w:p>
     <w:p>
@@ -6203,13 +7951,41 @@
         </w:rPr>
         <w:t xml:space="preserve">O desenvolvimento deste projeto permitiu aplicar, de forma prática e integrada, os conhecimentos adquiridos na unidade curricular de Laboratório de Análise de Dados, articulando técnicas estatísticas, ferramentas de visualização e algoritmos de </w:t>
       </w:r>
-      <w:r>
-        <w:rPr>
-          <w:rFonts w:ascii="Helvetica Neue Light" w:eastAsia="Helvetica Neue Light" w:hAnsi="Helvetica Neue Light" w:cs="Helvetica Neue Light"/>
-          <w:i/>
-          <w:iCs/>
-        </w:rPr>
-        <w:t xml:space="preserve">Machine Learning </w:t>
+      <w:proofErr w:type="spellStart"/>
+      <w:r>
+        <w:rPr>
+          <w:rFonts w:ascii="Helvetica Neue Light" w:eastAsia="Helvetica Neue Light" w:hAnsi="Helvetica Neue Light" w:cs="Helvetica Neue Light"/>
+          <w:i/>
+          <w:iCs/>
+        </w:rPr>
+        <w:t>Machine</w:t>
+      </w:r>
+      <w:proofErr w:type="spellEnd"/>
+      <w:r>
+        <w:rPr>
+          <w:rFonts w:ascii="Helvetica Neue Light" w:eastAsia="Helvetica Neue Light" w:hAnsi="Helvetica Neue Light" w:cs="Helvetica Neue Light"/>
+          <w:i/>
+          <w:iCs/>
+        </w:rPr>
+        <w:t xml:space="preserve"> </w:t>
+      </w:r>
+      <w:proofErr w:type="spellStart"/>
+      <w:r>
+        <w:rPr>
+          <w:rFonts w:ascii="Helvetica Neue Light" w:eastAsia="Helvetica Neue Light" w:hAnsi="Helvetica Neue Light" w:cs="Helvetica Neue Light"/>
+          <w:i/>
+          <w:iCs/>
+        </w:rPr>
+        <w:t>Learning</w:t>
+      </w:r>
+      <w:proofErr w:type="spellEnd"/>
+      <w:r>
+        <w:rPr>
+          <w:rFonts w:ascii="Helvetica Neue Light" w:eastAsia="Helvetica Neue Light" w:hAnsi="Helvetica Neue Light" w:cs="Helvetica Neue Light"/>
+          <w:i/>
+          <w:iCs/>
+        </w:rPr>
+        <w:t xml:space="preserve"> </w:t>
       </w:r>
       <w:r>
         <w:rPr>
@@ -6229,35 +8005,115 @@
         <w:rPr>
           <w:rFonts w:ascii="Helvetica Neue Light" w:eastAsia="Helvetica Neue Light" w:hAnsi="Helvetica Neue Light" w:cs="Helvetica Neue Light"/>
         </w:rPr>
-        <w:t>Através de uma abordagem estruturada em duas fases, foi possível, numa primeira instância, realizar uma análise exploratória exaustiva do dataset, identificando padrões relevantes e características distintivas das transações fraudulentas. A criação de variáveis derivadas e a aplicação de técnicas de normalização e padronização revelaram-se essenciais para preparar os dados para os modelos preditivos.</w:t>
-      </w:r>
-    </w:p>
-    <w:p>
-      <w:pPr>
-        <w:spacing w:before="200" w:after="0" w:line="288" w:lineRule="auto"/>
-        <w:rPr>
-          <w:rFonts w:ascii="Helvetica Neue Light" w:eastAsia="Helvetica Neue Light" w:hAnsi="Helvetica Neue Light" w:cs="Helvetica Neue Light"/>
-        </w:rPr>
-      </w:pPr>
-      <w:r>
-        <w:rPr>
-          <w:rFonts w:ascii="Helvetica Neue Light" w:eastAsia="Helvetica Neue Light" w:hAnsi="Helvetica Neue Light" w:cs="Helvetica Neue Light"/>
-        </w:rPr>
-        <w:t>Na segunda fase, a aplicação e comparação de múltiplos algoritmos supervisionados e não supervisionados permitiu construir modelos robustos, com especial destaque para o Random Forest e o SVM, que se evidenciaram pelo seu desempenho na identificação de fraudes. Foram também abordadas limitações associadas ao desbalanceamento dos dados, utilizando técnicas como o SMOTE para mitigar este problema e aumentar a capacidade preditiva dos modelos.</w:t>
-      </w:r>
-    </w:p>
-    <w:p>
-      <w:pPr>
-        <w:spacing w:before="200" w:after="0" w:line="288" w:lineRule="auto"/>
-        <w:rPr>
-          <w:rFonts w:ascii="Helvetica Neue Light" w:eastAsia="Helvetica Neue Light" w:hAnsi="Helvetica Neue Light" w:cs="Helvetica Neue Light"/>
-        </w:rPr>
-      </w:pPr>
-      <w:r>
-        <w:rPr>
-          <w:rFonts w:ascii="Helvetica Neue Light" w:eastAsia="Helvetica Neue Light" w:hAnsi="Helvetica Neue Light" w:cs="Helvetica Neue Light"/>
-        </w:rPr>
-        <w:t>A implementação da aplicação interativa em Streamlit representou um contributo significativo para a democratização da análise, permitindo ao utilizador final explorar os dados, ajustar parâmetros e gerar relatórios de forma autónoma e intuitiva.</w:t>
+        <w:t xml:space="preserve">Através de uma abordagem estruturada em duas fases, foi possível, numa primeira instância, realizar uma análise exploratória exaustiva do </w:t>
+      </w:r>
+      <w:proofErr w:type="spellStart"/>
+      <w:r>
+        <w:rPr>
+          <w:rFonts w:ascii="Helvetica Neue Light" w:eastAsia="Helvetica Neue Light" w:hAnsi="Helvetica Neue Light" w:cs="Helvetica Neue Light"/>
+          <w:i/>
+          <w:iCs/>
+        </w:rPr>
+        <w:t>dataset</w:t>
+      </w:r>
+      <w:proofErr w:type="spellEnd"/>
+      <w:r>
+        <w:rPr>
+          <w:rFonts w:ascii="Helvetica Neue Light" w:eastAsia="Helvetica Neue Light" w:hAnsi="Helvetica Neue Light" w:cs="Helvetica Neue Light"/>
+        </w:rPr>
+        <w:t>, identificando padrões relevantes e características distintivas das transações fraudulentas. A criação de variáveis derivadas e a aplicação de técnicas de normalização e padronização revelaram-se essenciais para preparar os dados para os modelos preditivos.</w:t>
+      </w:r>
+    </w:p>
+    <w:p>
+      <w:pPr>
+        <w:spacing w:before="200" w:after="0" w:line="288" w:lineRule="auto"/>
+        <w:rPr>
+          <w:rFonts w:ascii="Helvetica Neue Light" w:eastAsia="Helvetica Neue Light" w:hAnsi="Helvetica Neue Light" w:cs="Helvetica Neue Light"/>
+        </w:rPr>
+      </w:pPr>
+      <w:r>
+        <w:rPr>
+          <w:rFonts w:ascii="Helvetica Neue Light" w:eastAsia="Helvetica Neue Light" w:hAnsi="Helvetica Neue Light" w:cs="Helvetica Neue Light"/>
+        </w:rPr>
+        <w:t xml:space="preserve">Na segunda fase, a aplicação e comparação de múltiplos algoritmos supervisionados e não supervisionados permitiu construir modelos robustos, com especial destaque para o </w:t>
+      </w:r>
+      <w:proofErr w:type="spellStart"/>
+      <w:r>
+        <w:rPr>
+          <w:rFonts w:ascii="Helvetica Neue Light" w:eastAsia="Helvetica Neue Light" w:hAnsi="Helvetica Neue Light" w:cs="Helvetica Neue Light"/>
+          <w:i/>
+          <w:iCs/>
+        </w:rPr>
+        <w:t>Random</w:t>
+      </w:r>
+      <w:proofErr w:type="spellEnd"/>
+      <w:r>
+        <w:rPr>
+          <w:rFonts w:ascii="Helvetica Neue Light" w:eastAsia="Helvetica Neue Light" w:hAnsi="Helvetica Neue Light" w:cs="Helvetica Neue Light"/>
+          <w:i/>
+          <w:iCs/>
+        </w:rPr>
+        <w:t xml:space="preserve"> </w:t>
+      </w:r>
+      <w:proofErr w:type="spellStart"/>
+      <w:r>
+        <w:rPr>
+          <w:rFonts w:ascii="Helvetica Neue Light" w:eastAsia="Helvetica Neue Light" w:hAnsi="Helvetica Neue Light" w:cs="Helvetica Neue Light"/>
+          <w:i/>
+          <w:iCs/>
+        </w:rPr>
+        <w:t>Forest</w:t>
+      </w:r>
+      <w:proofErr w:type="spellEnd"/>
+      <w:r>
+        <w:rPr>
+          <w:rFonts w:ascii="Helvetica Neue Light" w:eastAsia="Helvetica Neue Light" w:hAnsi="Helvetica Neue Light" w:cs="Helvetica Neue Light"/>
+        </w:rPr>
+        <w:t xml:space="preserve"> e o SVM, que se evidenciaram pelo seu desempenho na identificação de fraudes. Foram também abordadas limitações associadas ao </w:t>
+      </w:r>
+      <w:proofErr w:type="spellStart"/>
+      <w:r>
+        <w:rPr>
+          <w:rFonts w:ascii="Helvetica Neue Light" w:eastAsia="Helvetica Neue Light" w:hAnsi="Helvetica Neue Light" w:cs="Helvetica Neue Light"/>
+        </w:rPr>
+        <w:t>desbalanceamento</w:t>
+      </w:r>
+      <w:proofErr w:type="spellEnd"/>
+      <w:r>
+        <w:rPr>
+          <w:rFonts w:ascii="Helvetica Neue Light" w:eastAsia="Helvetica Neue Light" w:hAnsi="Helvetica Neue Light" w:cs="Helvetica Neue Light"/>
+        </w:rPr>
+        <w:t xml:space="preserve"> dos dados, utilizando técnicas como o SMOTE para mitigar este problema e aumentar a capacidade preditiva dos modelos.</w:t>
+      </w:r>
+    </w:p>
+    <w:p>
+      <w:pPr>
+        <w:spacing w:before="200" w:after="0" w:line="288" w:lineRule="auto"/>
+        <w:rPr>
+          <w:rFonts w:ascii="Helvetica Neue Light" w:eastAsia="Helvetica Neue Light" w:hAnsi="Helvetica Neue Light" w:cs="Helvetica Neue Light"/>
+        </w:rPr>
+      </w:pPr>
+      <w:r>
+        <w:rPr>
+          <w:rFonts w:ascii="Helvetica Neue Light" w:eastAsia="Helvetica Neue Light" w:hAnsi="Helvetica Neue Light" w:cs="Helvetica Neue Light"/>
+        </w:rPr>
+        <w:t xml:space="preserve">A implementação da aplicação interativa em </w:t>
+      </w:r>
+      <w:proofErr w:type="spellStart"/>
+      <w:r>
+        <w:rPr>
+          <w:rFonts w:ascii="Helvetica Neue Light" w:eastAsia="Helvetica Neue Light" w:hAnsi="Helvetica Neue Light" w:cs="Helvetica Neue Light"/>
+          <w:i/>
+          <w:iCs/>
+        </w:rPr>
+        <w:t>Streamlit</w:t>
+      </w:r>
+      <w:proofErr w:type="spellEnd"/>
+      <w:r>
+        <w:rPr>
+          <w:rFonts w:ascii="Helvetica Neue Light" w:eastAsia="Helvetica Neue Light" w:hAnsi="Helvetica Neue Light" w:cs="Helvetica Neue Light"/>
+        </w:rPr>
+        <w:t xml:space="preserve"> representou um contributo significativo para a democratização da análise, permitindo ao utilizador final explorar os dados, ajustar parâmetros e gerar relatórios de forma autónoma e intuitiva.</w:t>
       </w:r>
     </w:p>
     <w:p>
@@ -8662,6 +10518,7 @@
   <w:style w:type="character" w:default="1" w:styleId="Tipodeletrapredefinidodopargrafo">
     <w:name w:val="Default Paragraph Font"/>
     <w:uiPriority w:val="1"/>
+    <w:semiHidden/>
     <w:unhideWhenUsed/>
   </w:style>
   <w:style w:type="table" w:default="1" w:styleId="Tabelanormal">

</xml_diff>

<commit_message>
FINAL v2 - Relatório de LAD.docx
</commit_message>
<xml_diff>
--- a/Relatório de LAD.docx
+++ b/Relatório de LAD.docx
@@ -328,12 +328,6 @@
                 <w:color w:val="000000"/>
               </w:rPr>
               <w:tab/>
-            </w:r>
-            <w:r>
-              <w:rPr>
-                <w:b/>
-                <w:color w:val="000000"/>
-              </w:rPr>
               <w:t>4</w:t>
             </w:r>
           </w:hyperlink>
@@ -430,12 +424,6 @@
                 <w:color w:val="000000"/>
               </w:rPr>
               <w:tab/>
-            </w:r>
-            <w:r>
-              <w:rPr>
-                <w:b/>
-                <w:color w:val="000000"/>
-              </w:rPr>
               <w:t>7</w:t>
             </w:r>
           </w:hyperlink>
@@ -468,12 +456,6 @@
                 <w:color w:val="000000"/>
               </w:rPr>
               <w:tab/>
-            </w:r>
-            <w:r>
-              <w:rPr>
-                <w:b/>
-                <w:color w:val="000000"/>
-              </w:rPr>
               <w:t>8</w:t>
             </w:r>
           </w:hyperlink>
@@ -506,12 +488,6 @@
                 <w:color w:val="000000"/>
               </w:rPr>
               <w:tab/>
-            </w:r>
-            <w:r>
-              <w:rPr>
-                <w:b/>
-                <w:color w:val="000000"/>
-              </w:rPr>
               <w:t>9</w:t>
             </w:r>
           </w:hyperlink>
@@ -544,12 +520,6 @@
                 <w:color w:val="000000"/>
               </w:rPr>
               <w:tab/>
-            </w:r>
-            <w:r>
-              <w:rPr>
-                <w:b/>
-                <w:color w:val="000000"/>
-              </w:rPr>
               <w:t>11</w:t>
             </w:r>
           </w:hyperlink>
@@ -582,12 +552,6 @@
                 <w:color w:val="000000"/>
               </w:rPr>
               <w:tab/>
-            </w:r>
-            <w:r>
-              <w:rPr>
-                <w:b/>
-                <w:color w:val="000000"/>
-              </w:rPr>
               <w:t>11</w:t>
             </w:r>
           </w:hyperlink>
@@ -620,12 +584,6 @@
                 <w:color w:val="000000"/>
               </w:rPr>
               <w:tab/>
-            </w:r>
-            <w:r>
-              <w:rPr>
-                <w:b/>
-                <w:color w:val="000000"/>
-              </w:rPr>
               <w:t>13</w:t>
             </w:r>
           </w:hyperlink>
@@ -658,12 +616,6 @@
                 <w:color w:val="000000"/>
               </w:rPr>
               <w:tab/>
-            </w:r>
-            <w:r>
-              <w:rPr>
-                <w:b/>
-                <w:color w:val="000000"/>
-              </w:rPr>
               <w:t>14</w:t>
             </w:r>
           </w:hyperlink>
@@ -1223,14 +1175,7 @@
         <w:rPr>
           <w:rFonts w:ascii="Helvetica Neue Light" w:eastAsia="Helvetica Neue Light" w:hAnsi="Helvetica Neue Light" w:cs="Helvetica Neue Light"/>
         </w:rPr>
-        <w:t xml:space="preserve">, com as informações obtidas na fase anterior, são </w:t>
-      </w:r>
-      <w:proofErr w:type="gramStart"/>
-      <w:r>
-        <w:rPr>
-          <w:rFonts w:ascii="Helvetica Neue Light" w:eastAsia="Helvetica Neue Light" w:hAnsi="Helvetica Neue Light" w:cs="Helvetica Neue Light"/>
-        </w:rPr>
-        <w:t>aplicado</w:t>
+        <w:t>, com as informações obtidas na fase anterior, são aplicado</w:t>
       </w:r>
       <w:r>
         <w:rPr>
@@ -1254,14 +1199,7 @@
         <w:rPr>
           <w:rFonts w:ascii="Helvetica Neue Light" w:eastAsia="Helvetica Neue Light" w:hAnsi="Helvetica Neue Light" w:cs="Helvetica Neue Light"/>
         </w:rPr>
-        <w:t>comparados</w:t>
-      </w:r>
-      <w:proofErr w:type="gramEnd"/>
-      <w:r>
-        <w:rPr>
-          <w:rFonts w:ascii="Helvetica Neue Light" w:eastAsia="Helvetica Neue Light" w:hAnsi="Helvetica Neue Light" w:cs="Helvetica Neue Light"/>
-        </w:rPr>
-        <w:t xml:space="preserve"> vários algoritmos de </w:t>
+        <w:t xml:space="preserve">comparados vários algoritmos de </w:t>
       </w:r>
       <w:proofErr w:type="spellStart"/>
       <w:r>
@@ -1331,16 +1269,38 @@
         <w:rPr>
           <w:rFonts w:ascii="Helvetica Neue Light" w:eastAsia="Helvetica Neue Light" w:hAnsi="Helvetica Neue Light" w:cs="Helvetica Neue Light"/>
         </w:rPr>
-        <w:t xml:space="preserve">Dado o elevado </w:t>
-      </w:r>
-      <w:proofErr w:type="spellStart"/>
-      <w:r>
-        <w:rPr>
-          <w:rFonts w:ascii="Helvetica Neue Light" w:eastAsia="Helvetica Neue Light" w:hAnsi="Helvetica Neue Light" w:cs="Helvetica Neue Light"/>
-        </w:rPr>
-        <w:t>desbalanceamento</w:t>
-      </w:r>
-      <w:proofErr w:type="spellEnd"/>
+        <w:t xml:space="preserve">Dado </w:t>
+      </w:r>
+      <w:r>
+        <w:rPr>
+          <w:rFonts w:ascii="Helvetica Neue Light" w:eastAsia="Helvetica Neue Light" w:hAnsi="Helvetica Neue Light" w:cs="Helvetica Neue Light"/>
+        </w:rPr>
+        <w:t>a</w:t>
+      </w:r>
+      <w:r>
+        <w:rPr>
+          <w:rFonts w:ascii="Helvetica Neue Light" w:eastAsia="Helvetica Neue Light" w:hAnsi="Helvetica Neue Light" w:cs="Helvetica Neue Light"/>
+        </w:rPr>
+        <w:t xml:space="preserve"> elevad</w:t>
+      </w:r>
+      <w:r>
+        <w:rPr>
+          <w:rFonts w:ascii="Helvetica Neue Light" w:eastAsia="Helvetica Neue Light" w:hAnsi="Helvetica Neue Light" w:cs="Helvetica Neue Light"/>
+        </w:rPr>
+        <w:t>a</w:t>
+      </w:r>
+      <w:r>
+        <w:rPr>
+          <w:rFonts w:ascii="Helvetica Neue Light" w:eastAsia="Helvetica Neue Light" w:hAnsi="Helvetica Neue Light" w:cs="Helvetica Neue Light"/>
+        </w:rPr>
+        <w:t xml:space="preserve"> </w:t>
+      </w:r>
+      <w:r>
+        <w:rPr>
+          <w:rFonts w:ascii="Helvetica Neue Light" w:eastAsia="Helvetica Neue Light" w:hAnsi="Helvetica Neue Light" w:cs="Helvetica Neue Light"/>
+        </w:rPr>
+        <w:t>desproporção</w:t>
+      </w:r>
       <w:r>
         <w:rPr>
           <w:rFonts w:ascii="Helvetica Neue Light" w:eastAsia="Helvetica Neue Light" w:hAnsi="Helvetica Neue Light" w:cs="Helvetica Neue Light"/>
@@ -2255,19 +2215,9 @@
           <w:i/>
           <w:iCs/>
         </w:rPr>
-        <w:t>Transacao</w:t>
-      </w:r>
-      <w:proofErr w:type="gramStart"/>
-      <w:r>
-        <w:rPr>
-          <w:rFonts w:ascii="Helvetica Neue Light" w:eastAsia="Helvetica Neue Light" w:hAnsi="Helvetica Neue Light" w:cs="Helvetica Neue Light"/>
-          <w:i/>
-          <w:iCs/>
-        </w:rPr>
-        <w:t>_Noturna</w:t>
-      </w:r>
-      <w:proofErr w:type="spellEnd"/>
-      <w:proofErr w:type="gramEnd"/>
+        <w:t>Transacao_Noturna</w:t>
+      </w:r>
+      <w:proofErr w:type="spellEnd"/>
       <w:r>
         <w:rPr>
           <w:rFonts w:ascii="Helvetica Neue Light" w:eastAsia="Helvetica Neue Light" w:hAnsi="Helvetica Neue Light" w:cs="Helvetica Neue Light"/>
@@ -2963,14 +2913,27 @@
                             <w:r>
                               <w:t xml:space="preserve">Figura </w:t>
                             </w:r>
-                            <w:fldSimple w:instr=" SEQ Figura \* ARABIC ">
-                              <w:r>
-                                <w:rPr>
-                                  <w:noProof/>
-                                </w:rPr>
-                                <w:t>1</w:t>
-                              </w:r>
-                            </w:fldSimple>
+                            <w:r>
+                              <w:fldChar w:fldCharType="begin"/>
+                            </w:r>
+                            <w:r>
+                              <w:instrText xml:space="preserve"> SEQ Figura \* ARABIC </w:instrText>
+                            </w:r>
+                            <w:r>
+                              <w:fldChar w:fldCharType="separate"/>
+                            </w:r>
+                            <w:r>
+                              <w:rPr>
+                                <w:noProof/>
+                              </w:rPr>
+                              <w:t>1</w:t>
+                            </w:r>
+                            <w:r>
+                              <w:rPr>
+                                <w:noProof/>
+                              </w:rPr>
+                              <w:fldChar w:fldCharType="end"/>
+                            </w:r>
                           </w:p>
                         </w:txbxContent>
                       </wps:txbx>
@@ -3019,6 +2982,9 @@
                         <w:t>1</w:t>
                       </w:r>
                       <w:r>
+                        <w:rPr>
+                          <w:noProof/>
+                        </w:rPr>
                         <w:fldChar w:fldCharType="end"/>
                       </w:r>
                     </w:p>
@@ -5923,16 +5889,14 @@
         <w:rPr>
           <w:rFonts w:ascii="Helvetica Neue Light" w:eastAsia="Helvetica Neue Light" w:hAnsi="Helvetica Neue Light" w:cs="Helvetica Neue Light"/>
         </w:rPr>
-        <w:t xml:space="preserve"> é binária (0: legítima, 1: fraudulenta), estando fortemente </w:t>
-      </w:r>
-      <w:proofErr w:type="spellStart"/>
-      <w:r>
-        <w:rPr>
-          <w:rFonts w:ascii="Helvetica Neue Light" w:eastAsia="Helvetica Neue Light" w:hAnsi="Helvetica Neue Light" w:cs="Helvetica Neue Light"/>
-        </w:rPr>
-        <w:t>desbalanceada</w:t>
-      </w:r>
-      <w:proofErr w:type="spellEnd"/>
+        <w:t xml:space="preserve"> é binária (0: legítima, 1: fraudulenta), estando fortemente</w:t>
+      </w:r>
+      <w:r>
+        <w:rPr>
+          <w:rFonts w:ascii="Helvetica Neue Light" w:eastAsia="Helvetica Neue Light" w:hAnsi="Helvetica Neue Light" w:cs="Helvetica Neue Light"/>
+        </w:rPr>
+        <w:t xml:space="preserve"> desproporcionada</w:t>
+      </w:r>
       <w:r>
         <w:rPr>
           <w:rFonts w:ascii="Helvetica Neue Light" w:eastAsia="Helvetica Neue Light" w:hAnsi="Helvetica Neue Light" w:cs="Helvetica Neue Light"/>
@@ -7653,16 +7617,14 @@
         <w:rPr>
           <w:rFonts w:ascii="Helvetica Neue Light" w:eastAsia="Helvetica Neue Light" w:hAnsi="Helvetica Neue Light" w:cs="Helvetica Neue Light"/>
         </w:rPr>
-        <w:t xml:space="preserve">A avaliação dos modelos foi realizada com base em métricas apropriadas ao contexto de classificação </w:t>
-      </w:r>
-      <w:proofErr w:type="spellStart"/>
-      <w:r>
-        <w:rPr>
-          <w:rFonts w:ascii="Helvetica Neue Light" w:eastAsia="Helvetica Neue Light" w:hAnsi="Helvetica Neue Light" w:cs="Helvetica Neue Light"/>
-        </w:rPr>
-        <w:t>desbalanceada</w:t>
-      </w:r>
-      <w:proofErr w:type="spellEnd"/>
+        <w:t>A avaliação dos modelos foi realizada com base em métricas apropriadas ao contexto de classificação</w:t>
+      </w:r>
+      <w:r>
+        <w:rPr>
+          <w:rFonts w:ascii="Helvetica Neue Light" w:eastAsia="Helvetica Neue Light" w:hAnsi="Helvetica Neue Light" w:cs="Helvetica Neue Light"/>
+        </w:rPr>
+        <w:t xml:space="preserve"> desproporcionada</w:t>
+      </w:r>
       <w:r>
         <w:rPr>
           <w:rFonts w:ascii="Helvetica Neue Light" w:eastAsia="Helvetica Neue Light" w:hAnsi="Helvetica Neue Light" w:cs="Helvetica Neue Light"/>
@@ -7891,33 +7853,6 @@
     </w:p>
     <w:p>
       <w:pPr>
-        <w:spacing w:before="200" w:after="0" w:line="288" w:lineRule="auto"/>
-        <w:rPr>
-          <w:rFonts w:ascii="Helvetica Neue Light" w:eastAsia="Helvetica Neue Light" w:hAnsi="Helvetica Neue Light" w:cs="Helvetica Neue Light"/>
-        </w:rPr>
-      </w:pPr>
-    </w:p>
-    <w:p>
-      <w:pPr>
-        <w:spacing w:before="200" w:after="0" w:line="288" w:lineRule="auto"/>
-        <w:rPr>
-          <w:b/>
-          <w:bCs/>
-          <w:sz w:val="24"/>
-          <w:szCs w:val="24"/>
-        </w:rPr>
-      </w:pPr>
-    </w:p>
-    <w:p>
-      <w:pPr>
-        <w:spacing w:before="200" w:after="0" w:line="288" w:lineRule="auto"/>
-        <w:rPr>
-          <w:rFonts w:ascii="Helvetica Neue Light" w:eastAsia="Helvetica Neue Light" w:hAnsi="Helvetica Neue Light" w:cs="Helvetica Neue Light"/>
-        </w:rPr>
-      </w:pPr>
-    </w:p>
-    <w:p>
-      <w:pPr>
         <w:pStyle w:val="Ttulo1"/>
         <w:spacing w:before="0" w:after="0"/>
         <w:ind w:right="0"/>
@@ -7934,6 +7869,1314 @@
           <w:sz w:val="28"/>
           <w:szCs w:val="28"/>
         </w:rPr>
+        <w:t>Classificação para Identificar Fraudes</w:t>
+      </w:r>
+    </w:p>
+    <w:p>
+      <w:pPr>
+        <w:spacing w:before="200" w:after="0" w:line="288" w:lineRule="auto"/>
+        <w:rPr>
+          <w:rFonts w:ascii="Helvetica Neue Light" w:eastAsia="Helvetica Neue Light" w:hAnsi="Helvetica Neue Light" w:cs="Helvetica Neue Light"/>
+        </w:rPr>
+      </w:pPr>
+      <w:r>
+        <w:rPr>
+          <w:rFonts w:ascii="Helvetica Neue Light" w:eastAsia="Helvetica Neue Light" w:hAnsi="Helvetica Neue Light" w:cs="Helvetica Neue Light"/>
+        </w:rPr>
+        <w:t xml:space="preserve">A classificação é uma técnica central em </w:t>
+      </w:r>
+      <w:proofErr w:type="spellStart"/>
+      <w:r>
+        <w:rPr>
+          <w:rFonts w:ascii="Helvetica Neue Light" w:eastAsia="Helvetica Neue Light" w:hAnsi="Helvetica Neue Light" w:cs="Helvetica Neue Light"/>
+          <w:i/>
+          <w:iCs/>
+        </w:rPr>
+        <w:t>Machine</w:t>
+      </w:r>
+      <w:proofErr w:type="spellEnd"/>
+      <w:r>
+        <w:rPr>
+          <w:rFonts w:ascii="Helvetica Neue Light" w:eastAsia="Helvetica Neue Light" w:hAnsi="Helvetica Neue Light" w:cs="Helvetica Neue Light"/>
+          <w:i/>
+          <w:iCs/>
+        </w:rPr>
+        <w:t xml:space="preserve"> </w:t>
+      </w:r>
+      <w:proofErr w:type="spellStart"/>
+      <w:r>
+        <w:rPr>
+          <w:rFonts w:ascii="Helvetica Neue Light" w:eastAsia="Helvetica Neue Light" w:hAnsi="Helvetica Neue Light" w:cs="Helvetica Neue Light"/>
+          <w:i/>
+          <w:iCs/>
+        </w:rPr>
+        <w:t>Learning</w:t>
+      </w:r>
+      <w:proofErr w:type="spellEnd"/>
+      <w:r>
+        <w:rPr>
+          <w:rFonts w:ascii="Helvetica Neue Light" w:eastAsia="Helvetica Neue Light" w:hAnsi="Helvetica Neue Light" w:cs="Helvetica Neue Light"/>
+        </w:rPr>
+        <w:t xml:space="preserve"> aplicada à deteção de fraudes, permitindo distinguir automaticamente entre transações legítimas e fraudulentas com base em padrões aprendidos a partir dos dados históricos. No projeto desenvolvido, </w:t>
+      </w:r>
+      <w:r>
+        <w:rPr>
+          <w:rFonts w:ascii="Helvetica Neue Light" w:eastAsia="Helvetica Neue Light" w:hAnsi="Helvetica Neue Light" w:cs="Helvetica Neue Light"/>
+        </w:rPr>
+        <w:lastRenderedPageBreak/>
+        <w:t>utilizámos diversos algoritmos de classificação para identificar fraudes num conjunto de dados real sobre transações com cartões de crédito.</w:t>
+      </w:r>
+    </w:p>
+    <w:p>
+      <w:pPr>
+        <w:spacing w:before="200" w:after="0" w:line="288" w:lineRule="auto"/>
+        <w:rPr>
+          <w:rFonts w:ascii="Helvetica Neue Light" w:eastAsia="Helvetica Neue Light" w:hAnsi="Helvetica Neue Light" w:cs="Helvetica Neue Light"/>
+        </w:rPr>
+      </w:pPr>
+      <w:r>
+        <w:rPr>
+          <w:rFonts w:ascii="Helvetica Neue Light" w:eastAsia="Helvetica Neue Light" w:hAnsi="Helvetica Neue Light" w:cs="Helvetica Neue Light"/>
+        </w:rPr>
+        <w:t>Antes da aplicação dos modelos, foi realizada uma preparação extensa dos dados:</w:t>
+      </w:r>
+    </w:p>
+    <w:p>
+      <w:pPr>
+        <w:pStyle w:val="PargrafodaLista"/>
+        <w:numPr>
+          <w:ilvl w:val="0"/>
+          <w:numId w:val="14"/>
+        </w:numPr>
+        <w:spacing w:before="200" w:after="0" w:line="288" w:lineRule="auto"/>
+        <w:rPr>
+          <w:rFonts w:ascii="Helvetica Neue Light" w:eastAsia="Helvetica Neue Light" w:hAnsi="Helvetica Neue Light" w:cs="Helvetica Neue Light"/>
+        </w:rPr>
+      </w:pPr>
+      <w:r>
+        <w:rPr>
+          <w:rFonts w:ascii="Helvetica Neue Light" w:eastAsia="Helvetica Neue Light" w:hAnsi="Helvetica Neue Light" w:cs="Helvetica Neue Light"/>
+        </w:rPr>
+        <w:t xml:space="preserve">Criação de novas variáveis: </w:t>
+      </w:r>
+      <w:proofErr w:type="spellStart"/>
+      <w:r>
+        <w:rPr>
+          <w:rFonts w:ascii="Helvetica Neue Light" w:eastAsia="Helvetica Neue Light" w:hAnsi="Helvetica Neue Light" w:cs="Helvetica Neue Light"/>
+        </w:rPr>
+        <w:t>features</w:t>
+      </w:r>
+      <w:proofErr w:type="spellEnd"/>
+      <w:r>
+        <w:rPr>
+          <w:rFonts w:ascii="Helvetica Neue Light" w:eastAsia="Helvetica Neue Light" w:hAnsi="Helvetica Neue Light" w:cs="Helvetica Neue Light"/>
+        </w:rPr>
+        <w:t xml:space="preserve"> como </w:t>
+      </w:r>
+      <w:proofErr w:type="spellStart"/>
+      <w:r>
+        <w:rPr>
+          <w:rFonts w:ascii="Helvetica Neue Light" w:eastAsia="Helvetica Neue Light" w:hAnsi="Helvetica Neue Light" w:cs="Helvetica Neue Light"/>
+          <w:i/>
+          <w:iCs/>
+        </w:rPr>
+        <w:t>Rolling_Mean_Amount</w:t>
+      </w:r>
+      <w:proofErr w:type="spellEnd"/>
+      <w:r>
+        <w:rPr>
+          <w:rFonts w:ascii="Helvetica Neue Light" w:eastAsia="Helvetica Neue Light" w:hAnsi="Helvetica Neue Light" w:cs="Helvetica Neue Light"/>
+        </w:rPr>
+        <w:t xml:space="preserve">, </w:t>
+      </w:r>
+      <w:proofErr w:type="spellStart"/>
+      <w:r>
+        <w:rPr>
+          <w:rFonts w:ascii="Helvetica Neue Light" w:eastAsia="Helvetica Neue Light" w:hAnsi="Helvetica Neue Light" w:cs="Helvetica Neue Light"/>
+          <w:i/>
+          <w:iCs/>
+        </w:rPr>
+        <w:t>Std_Amount</w:t>
+      </w:r>
+      <w:proofErr w:type="spellEnd"/>
+      <w:r>
+        <w:rPr>
+          <w:rFonts w:ascii="Helvetica Neue Light" w:eastAsia="Helvetica Neue Light" w:hAnsi="Helvetica Neue Light" w:cs="Helvetica Neue Light"/>
+        </w:rPr>
+        <w:t xml:space="preserve">, </w:t>
+      </w:r>
+      <w:proofErr w:type="spellStart"/>
+      <w:r>
+        <w:rPr>
+          <w:rFonts w:ascii="Helvetica Neue Light" w:eastAsia="Helvetica Neue Light" w:hAnsi="Helvetica Neue Light" w:cs="Helvetica Neue Light"/>
+          <w:i/>
+          <w:iCs/>
+        </w:rPr>
+        <w:t>Delta_Amount</w:t>
+      </w:r>
+      <w:proofErr w:type="spellEnd"/>
+      <w:r>
+        <w:rPr>
+          <w:rFonts w:ascii="Helvetica Neue Light" w:eastAsia="Helvetica Neue Light" w:hAnsi="Helvetica Neue Light" w:cs="Helvetica Neue Light"/>
+        </w:rPr>
+        <w:t xml:space="preserve">, </w:t>
+      </w:r>
+      <w:proofErr w:type="spellStart"/>
+      <w:r>
+        <w:rPr>
+          <w:rFonts w:ascii="Helvetica Neue Light" w:eastAsia="Helvetica Neue Light" w:hAnsi="Helvetica Neue Light" w:cs="Helvetica Neue Light"/>
+          <w:i/>
+          <w:iCs/>
+        </w:rPr>
+        <w:t>Transacao_Noturna</w:t>
+      </w:r>
+      <w:proofErr w:type="spellEnd"/>
+      <w:r>
+        <w:rPr>
+          <w:rFonts w:ascii="Helvetica Neue Light" w:eastAsia="Helvetica Neue Light" w:hAnsi="Helvetica Neue Light" w:cs="Helvetica Neue Light"/>
+        </w:rPr>
+        <w:t>, entre outras, foram derivadas para enriquecer a capacidade de deteção dos modelos.</w:t>
+      </w:r>
+    </w:p>
+    <w:p>
+      <w:pPr>
+        <w:pStyle w:val="PargrafodaLista"/>
+        <w:numPr>
+          <w:ilvl w:val="0"/>
+          <w:numId w:val="14"/>
+        </w:numPr>
+        <w:spacing w:before="200" w:after="0" w:line="288" w:lineRule="auto"/>
+        <w:rPr>
+          <w:rFonts w:ascii="Helvetica Neue Light" w:eastAsia="Helvetica Neue Light" w:hAnsi="Helvetica Neue Light" w:cs="Helvetica Neue Light"/>
+        </w:rPr>
+      </w:pPr>
+      <w:r>
+        <w:rPr>
+          <w:rFonts w:ascii="Helvetica Neue Light" w:eastAsia="Helvetica Neue Light" w:hAnsi="Helvetica Neue Light" w:cs="Helvetica Neue Light"/>
+        </w:rPr>
+        <w:t xml:space="preserve">Tratamento de desequilíbrio: dado que as transações fraudulentas representam uma minoria significativa no </w:t>
+      </w:r>
+      <w:proofErr w:type="spellStart"/>
+      <w:r>
+        <w:rPr>
+          <w:rFonts w:ascii="Helvetica Neue Light" w:eastAsia="Helvetica Neue Light" w:hAnsi="Helvetica Neue Light" w:cs="Helvetica Neue Light"/>
+          <w:i/>
+          <w:iCs/>
+        </w:rPr>
+        <w:t>dataset</w:t>
+      </w:r>
+      <w:proofErr w:type="spellEnd"/>
+      <w:r>
+        <w:rPr>
+          <w:rFonts w:ascii="Helvetica Neue Light" w:eastAsia="Helvetica Neue Light" w:hAnsi="Helvetica Neue Light" w:cs="Helvetica Neue Light"/>
+        </w:rPr>
+        <w:t xml:space="preserve">, aplicámos a técnica SMOTE para </w:t>
+      </w:r>
+      <w:r>
+        <w:rPr>
+          <w:rFonts w:ascii="Helvetica Neue Light" w:eastAsia="Helvetica Neue Light" w:hAnsi="Helvetica Neue Light" w:cs="Helvetica Neue Light"/>
+        </w:rPr>
+        <w:t>criar</w:t>
+      </w:r>
+      <w:r>
+        <w:rPr>
+          <w:rFonts w:ascii="Helvetica Neue Light" w:eastAsia="Helvetica Neue Light" w:hAnsi="Helvetica Neue Light" w:cs="Helvetica Neue Light"/>
+        </w:rPr>
+        <w:t xml:space="preserve"> exemplos sintéticos da classe minoritária e equilibrar o conjunto de treino.</w:t>
+      </w:r>
+    </w:p>
+    <w:p>
+      <w:pPr>
+        <w:spacing w:before="200" w:after="0" w:line="288" w:lineRule="auto"/>
+        <w:rPr>
+          <w:rFonts w:ascii="Helvetica Neue Light" w:eastAsia="Helvetica Neue Light" w:hAnsi="Helvetica Neue Light" w:cs="Helvetica Neue Light"/>
+        </w:rPr>
+      </w:pPr>
+      <w:r>
+        <w:rPr>
+          <w:rFonts w:ascii="Helvetica Neue Light" w:eastAsia="Helvetica Neue Light" w:hAnsi="Helvetica Neue Light" w:cs="Helvetica Neue Light"/>
+        </w:rPr>
+        <w:t>Vários algoritmos foram treinados e comparados, com destaque para:</w:t>
+      </w:r>
+    </w:p>
+    <w:p>
+      <w:pPr>
+        <w:pStyle w:val="PargrafodaLista"/>
+        <w:numPr>
+          <w:ilvl w:val="0"/>
+          <w:numId w:val="15"/>
+        </w:numPr>
+        <w:spacing w:before="200" w:after="0" w:line="288" w:lineRule="auto"/>
+        <w:rPr>
+          <w:rFonts w:ascii="Helvetica Neue Light" w:eastAsia="Helvetica Neue Light" w:hAnsi="Helvetica Neue Light" w:cs="Helvetica Neue Light"/>
+        </w:rPr>
+      </w:pPr>
+      <w:proofErr w:type="spellStart"/>
+      <w:r>
+        <w:rPr>
+          <w:rFonts w:ascii="Helvetica Neue Light" w:eastAsia="Helvetica Neue Light" w:hAnsi="Helvetica Neue Light" w:cs="Helvetica Neue Light"/>
+          <w:i/>
+          <w:iCs/>
+        </w:rPr>
+        <w:t>Random</w:t>
+      </w:r>
+      <w:proofErr w:type="spellEnd"/>
+      <w:r>
+        <w:rPr>
+          <w:rFonts w:ascii="Helvetica Neue Light" w:eastAsia="Helvetica Neue Light" w:hAnsi="Helvetica Neue Light" w:cs="Helvetica Neue Light"/>
+          <w:i/>
+          <w:iCs/>
+        </w:rPr>
+        <w:t xml:space="preserve"> </w:t>
+      </w:r>
+      <w:proofErr w:type="spellStart"/>
+      <w:r>
+        <w:rPr>
+          <w:rFonts w:ascii="Helvetica Neue Light" w:eastAsia="Helvetica Neue Light" w:hAnsi="Helvetica Neue Light" w:cs="Helvetica Neue Light"/>
+          <w:i/>
+          <w:iCs/>
+        </w:rPr>
+        <w:t>Forest</w:t>
+      </w:r>
+      <w:proofErr w:type="spellEnd"/>
+      <w:r>
+        <w:rPr>
+          <w:rFonts w:ascii="Helvetica Neue Light" w:eastAsia="Helvetica Neue Light" w:hAnsi="Helvetica Neue Light" w:cs="Helvetica Neue Light"/>
+        </w:rPr>
+        <w:t>: um ensemble de árvores de decisão que mostrou alta robustez e capacidade de generalização. Foi usado tanto com dados originais como com redução de dimensionalidade via PCA.</w:t>
+      </w:r>
+    </w:p>
+    <w:p>
+      <w:pPr>
+        <w:pStyle w:val="PargrafodaLista"/>
+        <w:numPr>
+          <w:ilvl w:val="0"/>
+          <w:numId w:val="15"/>
+        </w:numPr>
+        <w:spacing w:before="200" w:after="0" w:line="288" w:lineRule="auto"/>
+        <w:rPr>
+          <w:rFonts w:ascii="Helvetica Neue Light" w:eastAsia="Helvetica Neue Light" w:hAnsi="Helvetica Neue Light" w:cs="Helvetica Neue Light"/>
+        </w:rPr>
+      </w:pPr>
+      <w:r>
+        <w:rPr>
+          <w:rFonts w:ascii="Helvetica Neue Light" w:eastAsia="Helvetica Neue Light" w:hAnsi="Helvetica Neue Light" w:cs="Helvetica Neue Light"/>
+        </w:rPr>
+        <w:t>Regressão Logística: modelo estatístico que, apesar de simples, oferece</w:t>
+      </w:r>
+      <w:r>
+        <w:rPr>
+          <w:rFonts w:ascii="Helvetica Neue Light" w:eastAsia="Helvetica Neue Light" w:hAnsi="Helvetica Neue Light" w:cs="Helvetica Neue Light"/>
+        </w:rPr>
+        <w:t xml:space="preserve"> uma boa interpretação</w:t>
+      </w:r>
+      <w:r>
+        <w:rPr>
+          <w:rFonts w:ascii="Helvetica Neue Light" w:eastAsia="Helvetica Neue Light" w:hAnsi="Helvetica Neue Light" w:cs="Helvetica Neue Light"/>
+        </w:rPr>
+        <w:t xml:space="preserve"> nas suas decisões e bom desempenho em cenários lineares.</w:t>
+      </w:r>
+    </w:p>
+    <w:p>
+      <w:pPr>
+        <w:pStyle w:val="PargrafodaLista"/>
+        <w:numPr>
+          <w:ilvl w:val="0"/>
+          <w:numId w:val="15"/>
+        </w:numPr>
+        <w:spacing w:before="200" w:after="0" w:line="288" w:lineRule="auto"/>
+        <w:rPr>
+          <w:rFonts w:ascii="Helvetica Neue Light" w:eastAsia="Helvetica Neue Light" w:hAnsi="Helvetica Neue Light" w:cs="Helvetica Neue Light"/>
+        </w:rPr>
+      </w:pPr>
+      <w:r>
+        <w:rPr>
+          <w:rFonts w:ascii="Helvetica Neue Light" w:eastAsia="Helvetica Neue Light" w:hAnsi="Helvetica Neue Light" w:cs="Helvetica Neue Light"/>
+        </w:rPr>
+        <w:t>Árvore de Decisão: útil para visualização das decisões do modelo, permitindo entender as regras que levam à classificação de uma transação como fraude</w:t>
+      </w:r>
+      <w:r>
+        <w:rPr>
+          <w:rFonts w:ascii="Helvetica Neue Light" w:eastAsia="Helvetica Neue Light" w:hAnsi="Helvetica Neue Light" w:cs="Helvetica Neue Light"/>
+        </w:rPr>
+        <w:t>.</w:t>
+      </w:r>
+    </w:p>
+    <w:p>
+      <w:pPr>
+        <w:pStyle w:val="PargrafodaLista"/>
+        <w:numPr>
+          <w:ilvl w:val="0"/>
+          <w:numId w:val="15"/>
+        </w:numPr>
+        <w:spacing w:before="200" w:after="0" w:line="288" w:lineRule="auto"/>
+        <w:rPr>
+          <w:rFonts w:ascii="Helvetica Neue Light" w:eastAsia="Helvetica Neue Light" w:hAnsi="Helvetica Neue Light" w:cs="Helvetica Neue Light"/>
+        </w:rPr>
+      </w:pPr>
+      <w:proofErr w:type="spellStart"/>
+      <w:r>
+        <w:rPr>
+          <w:rFonts w:ascii="Helvetica Neue Light" w:eastAsia="Helvetica Neue Light" w:hAnsi="Helvetica Neue Light" w:cs="Helvetica Neue Light"/>
+          <w:i/>
+          <w:iCs/>
+        </w:rPr>
+        <w:t>AdaBoost</w:t>
+      </w:r>
+      <w:proofErr w:type="spellEnd"/>
+      <w:r>
+        <w:rPr>
+          <w:rFonts w:ascii="Helvetica Neue Light" w:eastAsia="Helvetica Neue Light" w:hAnsi="Helvetica Neue Light" w:cs="Helvetica Neue Light"/>
+          <w:i/>
+          <w:iCs/>
+        </w:rPr>
+        <w:t xml:space="preserve"> </w:t>
+      </w:r>
+      <w:r>
+        <w:rPr>
+          <w:rFonts w:ascii="Helvetica Neue Light" w:eastAsia="Helvetica Neue Light" w:hAnsi="Helvetica Neue Light" w:cs="Helvetica Neue Light"/>
+        </w:rPr>
+        <w:t>e</w:t>
+      </w:r>
+      <w:r>
+        <w:rPr>
+          <w:rFonts w:ascii="Helvetica Neue Light" w:eastAsia="Helvetica Neue Light" w:hAnsi="Helvetica Neue Light" w:cs="Helvetica Neue Light"/>
+          <w:i/>
+          <w:iCs/>
+        </w:rPr>
+        <w:t xml:space="preserve"> </w:t>
+      </w:r>
+      <w:proofErr w:type="spellStart"/>
+      <w:r>
+        <w:rPr>
+          <w:rFonts w:ascii="Helvetica Neue Light" w:eastAsia="Helvetica Neue Light" w:hAnsi="Helvetica Neue Light" w:cs="Helvetica Neue Light"/>
+          <w:i/>
+          <w:iCs/>
+        </w:rPr>
+        <w:t>XGBoost</w:t>
+      </w:r>
+      <w:proofErr w:type="spellEnd"/>
+      <w:r>
+        <w:rPr>
+          <w:rFonts w:ascii="Helvetica Neue Light" w:eastAsia="Helvetica Neue Light" w:hAnsi="Helvetica Neue Light" w:cs="Helvetica Neue Light"/>
+        </w:rPr>
+        <w:t xml:space="preserve">: algoritmos baseados em </w:t>
+      </w:r>
+      <w:proofErr w:type="spellStart"/>
+      <w:r>
+        <w:rPr>
+          <w:rFonts w:ascii="Helvetica Neue Light" w:eastAsia="Helvetica Neue Light" w:hAnsi="Helvetica Neue Light" w:cs="Helvetica Neue Light"/>
+          <w:i/>
+          <w:iCs/>
+        </w:rPr>
+        <w:t>boosting</w:t>
+      </w:r>
+      <w:proofErr w:type="spellEnd"/>
+      <w:r>
+        <w:rPr>
+          <w:rFonts w:ascii="Helvetica Neue Light" w:eastAsia="Helvetica Neue Light" w:hAnsi="Helvetica Neue Light" w:cs="Helvetica Neue Light"/>
+        </w:rPr>
+        <w:t xml:space="preserve">, que combinam vários modelos fracos para criar um modelo mais forte. O </w:t>
+      </w:r>
+      <w:proofErr w:type="spellStart"/>
+      <w:r>
+        <w:rPr>
+          <w:rFonts w:ascii="Helvetica Neue Light" w:eastAsia="Helvetica Neue Light" w:hAnsi="Helvetica Neue Light" w:cs="Helvetica Neue Light"/>
+          <w:i/>
+          <w:iCs/>
+        </w:rPr>
+        <w:t>XGBoost</w:t>
+      </w:r>
+      <w:proofErr w:type="spellEnd"/>
+      <w:r>
+        <w:rPr>
+          <w:rFonts w:ascii="Helvetica Neue Light" w:eastAsia="Helvetica Neue Light" w:hAnsi="Helvetica Neue Light" w:cs="Helvetica Neue Light"/>
+        </w:rPr>
+        <w:t xml:space="preserve">, em especial, mostrou métricas de </w:t>
+      </w:r>
+      <w:proofErr w:type="spellStart"/>
+      <w:r>
+        <w:rPr>
+          <w:rFonts w:ascii="Helvetica Neue Light" w:eastAsia="Helvetica Neue Light" w:hAnsi="Helvetica Neue Light" w:cs="Helvetica Neue Light"/>
+          <w:i/>
+          <w:iCs/>
+        </w:rPr>
+        <w:t>recall</w:t>
+      </w:r>
+      <w:proofErr w:type="spellEnd"/>
+      <w:r>
+        <w:rPr>
+          <w:rFonts w:ascii="Helvetica Neue Light" w:eastAsia="Helvetica Neue Light" w:hAnsi="Helvetica Neue Light" w:cs="Helvetica Neue Light"/>
+        </w:rPr>
+        <w:t xml:space="preserve"> e </w:t>
+      </w:r>
+      <w:r>
+        <w:rPr>
+          <w:rFonts w:ascii="Helvetica Neue Light" w:eastAsia="Helvetica Neue Light" w:hAnsi="Helvetica Neue Light" w:cs="Helvetica Neue Light"/>
+          <w:i/>
+          <w:iCs/>
+        </w:rPr>
+        <w:t>F1-Score</w:t>
+      </w:r>
+      <w:r>
+        <w:rPr>
+          <w:rFonts w:ascii="Helvetica Neue Light" w:eastAsia="Helvetica Neue Light" w:hAnsi="Helvetica Neue Light" w:cs="Helvetica Neue Light"/>
+        </w:rPr>
+        <w:t xml:space="preserve"> superiores.</w:t>
+      </w:r>
+    </w:p>
+    <w:p>
+      <w:pPr>
+        <w:pStyle w:val="PargrafodaLista"/>
+        <w:numPr>
+          <w:ilvl w:val="0"/>
+          <w:numId w:val="15"/>
+        </w:numPr>
+        <w:spacing w:before="200" w:after="0" w:line="288" w:lineRule="auto"/>
+        <w:rPr>
+          <w:rFonts w:ascii="Helvetica Neue Light" w:eastAsia="Helvetica Neue Light" w:hAnsi="Helvetica Neue Light" w:cs="Helvetica Neue Light"/>
+        </w:rPr>
+      </w:pPr>
+      <w:r>
+        <w:rPr>
+          <w:rFonts w:ascii="Helvetica Neue Light" w:eastAsia="Helvetica Neue Light" w:hAnsi="Helvetica Neue Light" w:cs="Helvetica Neue Light"/>
+        </w:rPr>
+        <w:t>SVM (</w:t>
+      </w:r>
+      <w:proofErr w:type="spellStart"/>
+      <w:r>
+        <w:rPr>
+          <w:rFonts w:ascii="Helvetica Neue Light" w:eastAsia="Helvetica Neue Light" w:hAnsi="Helvetica Neue Light" w:cs="Helvetica Neue Light"/>
+          <w:i/>
+          <w:iCs/>
+        </w:rPr>
+        <w:t>Support</w:t>
+      </w:r>
+      <w:proofErr w:type="spellEnd"/>
+      <w:r>
+        <w:rPr>
+          <w:rFonts w:ascii="Helvetica Neue Light" w:eastAsia="Helvetica Neue Light" w:hAnsi="Helvetica Neue Light" w:cs="Helvetica Neue Light"/>
+          <w:i/>
+          <w:iCs/>
+        </w:rPr>
+        <w:t xml:space="preserve"> </w:t>
+      </w:r>
+      <w:proofErr w:type="spellStart"/>
+      <w:r>
+        <w:rPr>
+          <w:rFonts w:ascii="Helvetica Neue Light" w:eastAsia="Helvetica Neue Light" w:hAnsi="Helvetica Neue Light" w:cs="Helvetica Neue Light"/>
+          <w:i/>
+          <w:iCs/>
+        </w:rPr>
+        <w:t>Vector</w:t>
+      </w:r>
+      <w:proofErr w:type="spellEnd"/>
+      <w:r>
+        <w:rPr>
+          <w:rFonts w:ascii="Helvetica Neue Light" w:eastAsia="Helvetica Neue Light" w:hAnsi="Helvetica Neue Light" w:cs="Helvetica Neue Light"/>
+          <w:i/>
+          <w:iCs/>
+        </w:rPr>
+        <w:t xml:space="preserve"> </w:t>
+      </w:r>
+      <w:proofErr w:type="spellStart"/>
+      <w:r>
+        <w:rPr>
+          <w:rFonts w:ascii="Helvetica Neue Light" w:eastAsia="Helvetica Neue Light" w:hAnsi="Helvetica Neue Light" w:cs="Helvetica Neue Light"/>
+          <w:i/>
+          <w:iCs/>
+        </w:rPr>
+        <w:t>Machines</w:t>
+      </w:r>
+      <w:proofErr w:type="spellEnd"/>
+      <w:r>
+        <w:rPr>
+          <w:rFonts w:ascii="Helvetica Neue Light" w:eastAsia="Helvetica Neue Light" w:hAnsi="Helvetica Neue Light" w:cs="Helvetica Neue Light"/>
+        </w:rPr>
+        <w:t xml:space="preserve">): testadas com diferentes tipos de </w:t>
+      </w:r>
+      <w:proofErr w:type="spellStart"/>
+      <w:r>
+        <w:rPr>
+          <w:rFonts w:ascii="Helvetica Neue Light" w:eastAsia="Helvetica Neue Light" w:hAnsi="Helvetica Neue Light" w:cs="Helvetica Neue Light"/>
+          <w:i/>
+          <w:iCs/>
+        </w:rPr>
+        <w:t>kernel</w:t>
+      </w:r>
+      <w:proofErr w:type="spellEnd"/>
+      <w:r>
+        <w:rPr>
+          <w:rFonts w:ascii="Helvetica Neue Light" w:eastAsia="Helvetica Neue Light" w:hAnsi="Helvetica Neue Light" w:cs="Helvetica Neue Light"/>
+        </w:rPr>
+        <w:t>, foram eficazes na separação das classes em espaços de alta dimensão.</w:t>
+      </w:r>
+    </w:p>
+    <w:p>
+      <w:pPr>
+        <w:pStyle w:val="PargrafodaLista"/>
+        <w:numPr>
+          <w:ilvl w:val="0"/>
+          <w:numId w:val="15"/>
+        </w:numPr>
+        <w:spacing w:before="200" w:after="0" w:line="288" w:lineRule="auto"/>
+        <w:rPr>
+          <w:rFonts w:ascii="Helvetica Neue Light" w:eastAsia="Helvetica Neue Light" w:hAnsi="Helvetica Neue Light" w:cs="Helvetica Neue Light"/>
+        </w:rPr>
+      </w:pPr>
+      <w:proofErr w:type="spellStart"/>
+      <w:r>
+        <w:rPr>
+          <w:rFonts w:ascii="Helvetica Neue Light" w:eastAsia="Helvetica Neue Light" w:hAnsi="Helvetica Neue Light" w:cs="Helvetica Neue Light"/>
+          <w:i/>
+          <w:iCs/>
+        </w:rPr>
+        <w:t>Naive</w:t>
+      </w:r>
+      <w:proofErr w:type="spellEnd"/>
+      <w:r>
+        <w:rPr>
+          <w:rFonts w:ascii="Helvetica Neue Light" w:eastAsia="Helvetica Neue Light" w:hAnsi="Helvetica Neue Light" w:cs="Helvetica Neue Light"/>
+          <w:i/>
+          <w:iCs/>
+        </w:rPr>
+        <w:t xml:space="preserve"> </w:t>
+      </w:r>
+      <w:proofErr w:type="spellStart"/>
+      <w:r>
+        <w:rPr>
+          <w:rFonts w:ascii="Helvetica Neue Light" w:eastAsia="Helvetica Neue Light" w:hAnsi="Helvetica Neue Light" w:cs="Helvetica Neue Light"/>
+          <w:i/>
+          <w:iCs/>
+        </w:rPr>
+        <w:t>Bayes</w:t>
+      </w:r>
+      <w:proofErr w:type="spellEnd"/>
+      <w:r>
+        <w:rPr>
+          <w:rFonts w:ascii="Helvetica Neue Light" w:eastAsia="Helvetica Neue Light" w:hAnsi="Helvetica Neue Light" w:cs="Helvetica Neue Light"/>
+        </w:rPr>
+        <w:t xml:space="preserve">: uma abordagem probabilística simples, mas eficiente, especialmente útil em cenários com independência entre </w:t>
+      </w:r>
+      <w:proofErr w:type="spellStart"/>
+      <w:r>
+        <w:rPr>
+          <w:rFonts w:ascii="Helvetica Neue Light" w:eastAsia="Helvetica Neue Light" w:hAnsi="Helvetica Neue Light" w:cs="Helvetica Neue Light"/>
+          <w:i/>
+          <w:iCs/>
+        </w:rPr>
+        <w:t>features</w:t>
+      </w:r>
+      <w:r>
+        <w:rPr>
+          <w:rFonts w:ascii="Helvetica Neue Light" w:eastAsia="Helvetica Neue Light" w:hAnsi="Helvetica Neue Light" w:cs="Helvetica Neue Light"/>
+        </w:rPr>
+        <w:t>.</w:t>
+      </w:r>
+      <w:proofErr w:type="spellEnd"/>
+    </w:p>
+    <w:p>
+      <w:pPr>
+        <w:pStyle w:val="PargrafodaLista"/>
+        <w:numPr>
+          <w:ilvl w:val="0"/>
+          <w:numId w:val="15"/>
+        </w:numPr>
+        <w:spacing w:before="200" w:after="0" w:line="288" w:lineRule="auto"/>
+        <w:rPr>
+          <w:rFonts w:ascii="Helvetica Neue Light" w:eastAsia="Helvetica Neue Light" w:hAnsi="Helvetica Neue Light" w:cs="Helvetica Neue Light"/>
+        </w:rPr>
+      </w:pPr>
+      <w:r>
+        <w:rPr>
+          <w:rFonts w:ascii="Helvetica Neue Light" w:eastAsia="Helvetica Neue Light" w:hAnsi="Helvetica Neue Light" w:cs="Helvetica Neue Light"/>
+        </w:rPr>
+        <w:t>K-NN (</w:t>
+      </w:r>
+      <w:r>
+        <w:rPr>
+          <w:rFonts w:ascii="Helvetica Neue Light" w:eastAsia="Helvetica Neue Light" w:hAnsi="Helvetica Neue Light" w:cs="Helvetica Neue Light"/>
+          <w:i/>
+          <w:iCs/>
+        </w:rPr>
+        <w:t>K-</w:t>
+      </w:r>
+      <w:proofErr w:type="spellStart"/>
+      <w:r>
+        <w:rPr>
+          <w:rFonts w:ascii="Helvetica Neue Light" w:eastAsia="Helvetica Neue Light" w:hAnsi="Helvetica Neue Light" w:cs="Helvetica Neue Light"/>
+          <w:i/>
+          <w:iCs/>
+        </w:rPr>
+        <w:t>Nearest</w:t>
+      </w:r>
+      <w:proofErr w:type="spellEnd"/>
+      <w:r>
+        <w:rPr>
+          <w:rFonts w:ascii="Helvetica Neue Light" w:eastAsia="Helvetica Neue Light" w:hAnsi="Helvetica Neue Light" w:cs="Helvetica Neue Light"/>
+          <w:i/>
+          <w:iCs/>
+        </w:rPr>
+        <w:t xml:space="preserve"> </w:t>
+      </w:r>
+      <w:proofErr w:type="spellStart"/>
+      <w:r>
+        <w:rPr>
+          <w:rFonts w:ascii="Helvetica Neue Light" w:eastAsia="Helvetica Neue Light" w:hAnsi="Helvetica Neue Light" w:cs="Helvetica Neue Light"/>
+          <w:i/>
+          <w:iCs/>
+        </w:rPr>
+        <w:t>Neighbors</w:t>
+      </w:r>
+      <w:proofErr w:type="spellEnd"/>
+      <w:r>
+        <w:rPr>
+          <w:rFonts w:ascii="Helvetica Neue Light" w:eastAsia="Helvetica Neue Light" w:hAnsi="Helvetica Neue Light" w:cs="Helvetica Neue Light"/>
+        </w:rPr>
+        <w:t>) e Redes Neuronais: explorados como métodos alternativos, com desempenho variável consoante o número de vizinhos ou configuração das camadas ocultas.</w:t>
+      </w:r>
+    </w:p>
+    <w:p>
+      <w:pPr>
+        <w:spacing w:before="200" w:after="0" w:line="288" w:lineRule="auto"/>
+        <w:rPr>
+          <w:rFonts w:ascii="Helvetica Neue Light" w:eastAsia="Helvetica Neue Light" w:hAnsi="Helvetica Neue Light" w:cs="Helvetica Neue Light"/>
+        </w:rPr>
+      </w:pPr>
+    </w:p>
+    <w:p>
+      <w:pPr>
+        <w:pStyle w:val="Ttulo1"/>
+        <w:spacing w:before="0" w:after="0"/>
+        <w:ind w:right="0"/>
+        <w:jc w:val="left"/>
+        <w:rPr>
+          <w:rFonts w:ascii="Helvetica Neue" w:eastAsia="Helvetica Neue" w:hAnsi="Helvetica Neue" w:cs="Helvetica Neue"/>
+          <w:sz w:val="28"/>
+          <w:szCs w:val="28"/>
+        </w:rPr>
+      </w:pPr>
+      <w:proofErr w:type="spellStart"/>
+      <w:r>
+        <w:rPr>
+          <w:rFonts w:ascii="Helvetica Neue" w:eastAsia="Helvetica Neue" w:hAnsi="Helvetica Neue" w:cs="Helvetica Neue"/>
+          <w:sz w:val="28"/>
+          <w:szCs w:val="28"/>
+        </w:rPr>
+        <w:t>Ridge</w:t>
+      </w:r>
+      <w:proofErr w:type="spellEnd"/>
+      <w:r>
+        <w:rPr>
+          <w:rFonts w:ascii="Helvetica Neue" w:eastAsia="Helvetica Neue" w:hAnsi="Helvetica Neue" w:cs="Helvetica Neue"/>
+          <w:sz w:val="28"/>
+          <w:szCs w:val="28"/>
+        </w:rPr>
+        <w:t xml:space="preserve"> e Lasso </w:t>
+      </w:r>
+      <w:proofErr w:type="spellStart"/>
+      <w:r>
+        <w:rPr>
+          <w:rFonts w:ascii="Helvetica Neue" w:eastAsia="Helvetica Neue" w:hAnsi="Helvetica Neue" w:cs="Helvetica Neue"/>
+          <w:sz w:val="28"/>
+          <w:szCs w:val="28"/>
+        </w:rPr>
+        <w:t>Regression</w:t>
+      </w:r>
+      <w:proofErr w:type="spellEnd"/>
+    </w:p>
+    <w:p>
+      <w:pPr>
+        <w:spacing w:before="200" w:after="0" w:line="288" w:lineRule="auto"/>
+        <w:rPr>
+          <w:rFonts w:ascii="Helvetica Neue Light" w:eastAsia="Helvetica Neue Light" w:hAnsi="Helvetica Neue Light" w:cs="Helvetica Neue Light"/>
+        </w:rPr>
+      </w:pPr>
+      <w:r>
+        <w:rPr>
+          <w:rFonts w:ascii="Helvetica Neue Light" w:eastAsia="Helvetica Neue Light" w:hAnsi="Helvetica Neue Light" w:cs="Helvetica Neue Light"/>
+        </w:rPr>
+        <w:t xml:space="preserve">A </w:t>
+      </w:r>
+      <w:r>
+        <w:rPr>
+          <w:rFonts w:ascii="Helvetica Neue Light" w:eastAsia="Helvetica Neue Light" w:hAnsi="Helvetica Neue Light" w:cs="Helvetica Neue Light"/>
+        </w:rPr>
+        <w:t xml:space="preserve">utilização de métodos de regressão, como </w:t>
+      </w:r>
+      <w:proofErr w:type="spellStart"/>
+      <w:r>
+        <w:rPr>
+          <w:rFonts w:ascii="Helvetica Neue Light" w:eastAsia="Helvetica Neue Light" w:hAnsi="Helvetica Neue Light" w:cs="Helvetica Neue Light"/>
+          <w:i/>
+          <w:iCs/>
+        </w:rPr>
+        <w:t>Ridge</w:t>
+      </w:r>
+      <w:proofErr w:type="spellEnd"/>
+      <w:r>
+        <w:rPr>
+          <w:rFonts w:ascii="Helvetica Neue Light" w:eastAsia="Helvetica Neue Light" w:hAnsi="Helvetica Neue Light" w:cs="Helvetica Neue Light"/>
+        </w:rPr>
+        <w:t xml:space="preserve"> e </w:t>
+      </w:r>
+      <w:r>
+        <w:rPr>
+          <w:rFonts w:ascii="Helvetica Neue Light" w:eastAsia="Helvetica Neue Light" w:hAnsi="Helvetica Neue Light" w:cs="Helvetica Neue Light"/>
+          <w:i/>
+          <w:iCs/>
+        </w:rPr>
+        <w:t>Lasso</w:t>
+      </w:r>
+      <w:r>
+        <w:rPr>
+          <w:rFonts w:ascii="Helvetica Neue Light" w:eastAsia="Helvetica Neue Light" w:hAnsi="Helvetica Neue Light" w:cs="Helvetica Neue Light"/>
+        </w:rPr>
+        <w:t xml:space="preserve">, no contexto de deteção de fraudes financeiras, oferece uma abordagem complementar aos algoritmos de classificação tradicionais. Apesar de serem originalmente concebidas para problemas de regressão, estas técnicas podem ser adaptadas a problemas de classificação binária (como distinguir entre transações legítimas e fraudulentas), proporcionando benefícios em </w:t>
+      </w:r>
+      <w:r>
+        <w:rPr>
+          <w:rFonts w:ascii="Helvetica Neue Light" w:eastAsia="Helvetica Neue Light" w:hAnsi="Helvetica Neue Light" w:cs="Helvetica Neue Light"/>
+        </w:rPr>
+        <w:lastRenderedPageBreak/>
+        <w:t xml:space="preserve">termos de </w:t>
+      </w:r>
+      <w:r>
+        <w:rPr>
+          <w:rFonts w:ascii="Helvetica Neue Light" w:eastAsia="Helvetica Neue Light" w:hAnsi="Helvetica Neue Light" w:cs="Helvetica Neue Light"/>
+        </w:rPr>
+        <w:t>interpretação</w:t>
+      </w:r>
+      <w:r>
+        <w:rPr>
+          <w:rFonts w:ascii="Helvetica Neue Light" w:eastAsia="Helvetica Neue Light" w:hAnsi="Helvetica Neue Light" w:cs="Helvetica Neue Light"/>
+        </w:rPr>
+        <w:t>, controlo da complexidade do modelo e seleção de variáveis relevantes.</w:t>
+      </w:r>
+    </w:p>
+    <w:p>
+      <w:pPr>
+        <w:spacing w:before="200" w:after="0" w:line="288" w:lineRule="auto"/>
+        <w:rPr>
+          <w:rFonts w:ascii="Helvetica Neue Light" w:eastAsia="Helvetica Neue Light" w:hAnsi="Helvetica Neue Light" w:cs="Helvetica Neue Light"/>
+        </w:rPr>
+      </w:pPr>
+      <w:r>
+        <w:rPr>
+          <w:rFonts w:ascii="Helvetica Neue Light" w:eastAsia="Helvetica Neue Light" w:hAnsi="Helvetica Neue Light" w:cs="Helvetica Neue Light"/>
+        </w:rPr>
+        <w:t xml:space="preserve">No projeto desenvolvido, implementado através de uma interface em </w:t>
+      </w:r>
+      <w:proofErr w:type="spellStart"/>
+      <w:r>
+        <w:rPr>
+          <w:rFonts w:ascii="Helvetica Neue Light" w:eastAsia="Helvetica Neue Light" w:hAnsi="Helvetica Neue Light" w:cs="Helvetica Neue Light"/>
+          <w:i/>
+          <w:iCs/>
+        </w:rPr>
+        <w:t>Streamlit</w:t>
+      </w:r>
+      <w:proofErr w:type="spellEnd"/>
+      <w:r>
+        <w:rPr>
+          <w:rFonts w:ascii="Helvetica Neue Light" w:eastAsia="Helvetica Neue Light" w:hAnsi="Helvetica Neue Light" w:cs="Helvetica Neue Light"/>
+        </w:rPr>
+        <w:t>, estas técnicas foram testadas com os seguintes passos metodológicos:</w:t>
+      </w:r>
+    </w:p>
+    <w:p>
+      <w:pPr>
+        <w:pStyle w:val="PargrafodaLista"/>
+        <w:numPr>
+          <w:ilvl w:val="0"/>
+          <w:numId w:val="16"/>
+        </w:numPr>
+        <w:spacing w:before="200" w:after="0" w:line="288" w:lineRule="auto"/>
+        <w:rPr>
+          <w:rFonts w:ascii="Helvetica Neue Light" w:eastAsia="Helvetica Neue Light" w:hAnsi="Helvetica Neue Light" w:cs="Helvetica Neue Light"/>
+        </w:rPr>
+      </w:pPr>
+      <w:r>
+        <w:rPr>
+          <w:rFonts w:ascii="Helvetica Neue Light" w:eastAsia="Helvetica Neue Light" w:hAnsi="Helvetica Neue Light" w:cs="Helvetica Neue Light"/>
+        </w:rPr>
+        <w:t xml:space="preserve">Seleção de Variáveis: As variáveis mais correlacionadas com a variável alvo (indicador de fraude) foram automaticamente identificadas através da análise das correlações absolutas. O número de variáveis utilizadas </w:t>
+      </w:r>
+      <w:r>
+        <w:rPr>
+          <w:rFonts w:ascii="Helvetica Neue Light" w:eastAsia="Helvetica Neue Light" w:hAnsi="Helvetica Neue Light" w:cs="Helvetica Neue Light"/>
+        </w:rPr>
+        <w:t>é</w:t>
+      </w:r>
+      <w:r>
+        <w:rPr>
+          <w:rFonts w:ascii="Helvetica Neue Light" w:eastAsia="Helvetica Neue Light" w:hAnsi="Helvetica Neue Light" w:cs="Helvetica Neue Light"/>
+        </w:rPr>
+        <w:t xml:space="preserve"> </w:t>
+      </w:r>
+      <w:r>
+        <w:rPr>
+          <w:rFonts w:ascii="Helvetica Neue Light" w:eastAsia="Helvetica Neue Light" w:hAnsi="Helvetica Neue Light" w:cs="Helvetica Neue Light"/>
+        </w:rPr>
+        <w:t>escolhido</w:t>
+      </w:r>
+      <w:r>
+        <w:rPr>
+          <w:rFonts w:ascii="Helvetica Neue Light" w:eastAsia="Helvetica Neue Light" w:hAnsi="Helvetica Neue Light" w:cs="Helvetica Neue Light"/>
+        </w:rPr>
+        <w:t xml:space="preserve"> pelo utilizador, permitindo explorar diferentes combinações.</w:t>
+      </w:r>
+    </w:p>
+    <w:p>
+      <w:pPr>
+        <w:pStyle w:val="PargrafodaLista"/>
+        <w:numPr>
+          <w:ilvl w:val="0"/>
+          <w:numId w:val="16"/>
+        </w:numPr>
+        <w:spacing w:before="200" w:after="0" w:line="288" w:lineRule="auto"/>
+        <w:rPr>
+          <w:rFonts w:ascii="Helvetica Neue Light" w:eastAsia="Helvetica Neue Light" w:hAnsi="Helvetica Neue Light" w:cs="Helvetica Neue Light"/>
+        </w:rPr>
+      </w:pPr>
+      <w:r>
+        <w:rPr>
+          <w:rFonts w:ascii="Helvetica Neue Light" w:eastAsia="Helvetica Neue Light" w:hAnsi="Helvetica Neue Light" w:cs="Helvetica Neue Light"/>
+        </w:rPr>
+        <w:t xml:space="preserve">Normalização dos Dados: Os dados foram normalizados utilizando técnicas de standard </w:t>
+      </w:r>
+      <w:proofErr w:type="spellStart"/>
+      <w:r>
+        <w:rPr>
+          <w:rFonts w:ascii="Helvetica Neue Light" w:eastAsia="Helvetica Neue Light" w:hAnsi="Helvetica Neue Light" w:cs="Helvetica Neue Light"/>
+          <w:i/>
+          <w:iCs/>
+        </w:rPr>
+        <w:t>scaling</w:t>
+      </w:r>
+      <w:proofErr w:type="spellEnd"/>
+      <w:r>
+        <w:rPr>
+          <w:rFonts w:ascii="Helvetica Neue Light" w:eastAsia="Helvetica Neue Light" w:hAnsi="Helvetica Neue Light" w:cs="Helvetica Neue Light"/>
+        </w:rPr>
+        <w:t>, essencial para garantir que a penalização aplicada aos coeficientes não favoreça variáveis com maiores magnitudes.</w:t>
+      </w:r>
+    </w:p>
+    <w:p>
+      <w:pPr>
+        <w:pStyle w:val="PargrafodaLista"/>
+        <w:numPr>
+          <w:ilvl w:val="0"/>
+          <w:numId w:val="16"/>
+        </w:numPr>
+        <w:spacing w:before="200" w:after="0" w:line="288" w:lineRule="auto"/>
+        <w:rPr>
+          <w:rFonts w:ascii="Helvetica Neue Light" w:eastAsia="Helvetica Neue Light" w:hAnsi="Helvetica Neue Light" w:cs="Helvetica Neue Light"/>
+        </w:rPr>
+      </w:pPr>
+      <w:r>
+        <w:rPr>
+          <w:rFonts w:ascii="Helvetica Neue Light" w:eastAsia="Helvetica Neue Light" w:hAnsi="Helvetica Neue Light" w:cs="Helvetica Neue Light"/>
+        </w:rPr>
+        <w:t>Divisão do Conjunto de Dados: O conjunto de dados foi dividido em subconjuntos de treino e teste, garantindo a validação cruzada e a medição do desempenho em dados não vistos.</w:t>
+      </w:r>
+    </w:p>
+    <w:p>
+      <w:pPr>
+        <w:pStyle w:val="PargrafodaLista"/>
+        <w:numPr>
+          <w:ilvl w:val="0"/>
+          <w:numId w:val="16"/>
+        </w:numPr>
+        <w:spacing w:before="200" w:after="0" w:line="288" w:lineRule="auto"/>
+        <w:rPr>
+          <w:rFonts w:ascii="Helvetica Neue Light" w:eastAsia="Helvetica Neue Light" w:hAnsi="Helvetica Neue Light" w:cs="Helvetica Neue Light"/>
+        </w:rPr>
+      </w:pPr>
+      <w:r>
+        <w:rPr>
+          <w:rFonts w:ascii="Helvetica Neue Light" w:eastAsia="Helvetica Neue Light" w:hAnsi="Helvetica Neue Light" w:cs="Helvetica Neue Light"/>
+        </w:rPr>
+        <w:t xml:space="preserve">Ajuste dos Modelos: Foram aplicadas regressões </w:t>
+      </w:r>
+      <w:proofErr w:type="spellStart"/>
+      <w:r>
+        <w:rPr>
+          <w:rFonts w:ascii="Helvetica Neue Light" w:eastAsia="Helvetica Neue Light" w:hAnsi="Helvetica Neue Light" w:cs="Helvetica Neue Light"/>
+          <w:i/>
+          <w:iCs/>
+        </w:rPr>
+        <w:t>Ridge</w:t>
+      </w:r>
+      <w:proofErr w:type="spellEnd"/>
+      <w:r>
+        <w:rPr>
+          <w:rFonts w:ascii="Helvetica Neue Light" w:eastAsia="Helvetica Neue Light" w:hAnsi="Helvetica Neue Light" w:cs="Helvetica Neue Light"/>
+        </w:rPr>
+        <w:t xml:space="preserve"> e </w:t>
+      </w:r>
+      <w:r>
+        <w:rPr>
+          <w:rFonts w:ascii="Helvetica Neue Light" w:eastAsia="Helvetica Neue Light" w:hAnsi="Helvetica Neue Light" w:cs="Helvetica Neue Light"/>
+          <w:i/>
+          <w:iCs/>
+        </w:rPr>
+        <w:t>Lasso</w:t>
+      </w:r>
+      <w:r>
+        <w:rPr>
+          <w:rFonts w:ascii="Helvetica Neue Light" w:eastAsia="Helvetica Neue Light" w:hAnsi="Helvetica Neue Light" w:cs="Helvetica Neue Light"/>
+        </w:rPr>
+        <w:t xml:space="preserve"> com diferentes valores do </w:t>
+      </w:r>
+      <w:proofErr w:type="spellStart"/>
+      <w:r>
+        <w:rPr>
+          <w:rFonts w:ascii="Helvetica Neue Light" w:eastAsia="Helvetica Neue Light" w:hAnsi="Helvetica Neue Light" w:cs="Helvetica Neue Light"/>
+        </w:rPr>
+        <w:t>hiperparâmetro</w:t>
+      </w:r>
+      <w:proofErr w:type="spellEnd"/>
+      <w:r>
+        <w:rPr>
+          <w:rFonts w:ascii="Helvetica Neue Light" w:eastAsia="Helvetica Neue Light" w:hAnsi="Helvetica Neue Light" w:cs="Helvetica Neue Light"/>
+        </w:rPr>
+        <w:t xml:space="preserve"> de regularização, permitindo observar o impacto da penalização no comportamento dos coeficientes e na capacidade preditiva dos modelos.</w:t>
+      </w:r>
+    </w:p>
+    <w:p>
+      <w:pPr>
+        <w:pStyle w:val="PargrafodaLista"/>
+        <w:numPr>
+          <w:ilvl w:val="0"/>
+          <w:numId w:val="16"/>
+        </w:numPr>
+        <w:spacing w:before="200" w:after="0" w:line="288" w:lineRule="auto"/>
+        <w:rPr>
+          <w:rFonts w:ascii="Helvetica Neue Light" w:eastAsia="Helvetica Neue Light" w:hAnsi="Helvetica Neue Light" w:cs="Helvetica Neue Light"/>
+        </w:rPr>
+      </w:pPr>
+      <w:r>
+        <w:rPr>
+          <w:rFonts w:ascii="Helvetica Neue Light" w:eastAsia="Helvetica Neue Light" w:hAnsi="Helvetica Neue Light" w:cs="Helvetica Neue Light"/>
+        </w:rPr>
+        <w:t>Avaliação de Desempenho: A avaliação baseou-se em métricas como o erro quadrático médio (RMSE) e a análise gráfica da evolução dos coeficientes. Embora não seja o foco principal da regressão medir acurácia classificatória, foi também possível observar o impacto na separação entre transações fraudulentas e não fraudulentas.</w:t>
+      </w:r>
+    </w:p>
+    <w:p>
+      <w:pPr>
+        <w:spacing w:before="200" w:after="0" w:line="288" w:lineRule="auto"/>
+        <w:rPr>
+          <w:rFonts w:ascii="Helvetica Neue Light" w:eastAsia="Helvetica Neue Light" w:hAnsi="Helvetica Neue Light" w:cs="Helvetica Neue Light"/>
+        </w:rPr>
+      </w:pPr>
+      <w:r>
+        <w:rPr>
+          <w:rFonts w:ascii="Helvetica Neue Light" w:eastAsia="Helvetica Neue Light" w:hAnsi="Helvetica Neue Light" w:cs="Helvetica Neue Light"/>
+        </w:rPr>
+        <w:t>Os resultados obtidos com a aplicação das regressões revela</w:t>
+      </w:r>
+      <w:r>
+        <w:rPr>
+          <w:rFonts w:ascii="Helvetica Neue Light" w:eastAsia="Helvetica Neue Light" w:hAnsi="Helvetica Neue Light" w:cs="Helvetica Neue Light"/>
+        </w:rPr>
+        <w:t>m</w:t>
+      </w:r>
+      <w:r>
+        <w:rPr>
+          <w:rFonts w:ascii="Helvetica Neue Light" w:eastAsia="Helvetica Neue Light" w:hAnsi="Helvetica Neue Light" w:cs="Helvetica Neue Light"/>
+        </w:rPr>
+        <w:t xml:space="preserve"> conclusões relevantes no contexto da deteção de fraudes. A regressão </w:t>
+      </w:r>
+      <w:r>
+        <w:rPr>
+          <w:rFonts w:ascii="Helvetica Neue Light" w:eastAsia="Helvetica Neue Light" w:hAnsi="Helvetica Neue Light" w:cs="Helvetica Neue Light"/>
+          <w:i/>
+          <w:iCs/>
+        </w:rPr>
+        <w:t>Lasso</w:t>
+      </w:r>
+      <w:r>
+        <w:rPr>
+          <w:rFonts w:ascii="Helvetica Neue Light" w:eastAsia="Helvetica Neue Light" w:hAnsi="Helvetica Neue Light" w:cs="Helvetica Neue Light"/>
+        </w:rPr>
+        <w:t xml:space="preserve"> demonstr</w:t>
+      </w:r>
+      <w:r>
+        <w:rPr>
+          <w:rFonts w:ascii="Helvetica Neue Light" w:eastAsia="Helvetica Neue Light" w:hAnsi="Helvetica Neue Light" w:cs="Helvetica Neue Light"/>
+        </w:rPr>
+        <w:t>a</w:t>
+      </w:r>
+      <w:r>
+        <w:rPr>
+          <w:rFonts w:ascii="Helvetica Neue Light" w:eastAsia="Helvetica Neue Light" w:hAnsi="Helvetica Neue Light" w:cs="Helvetica Neue Light"/>
+        </w:rPr>
+        <w:t xml:space="preserve"> ser particularmente eficaz na redução do número de variáveis utilizadas, ao eliminar automaticamente aquelas que se revelaram menos informativas. Este comportamento resultou em modelos mais simples e interpretáveis, favorecendo a análise explicativa e a compreensão do impacto individual de cada variável. Por outro lado, a regressão </w:t>
+      </w:r>
+      <w:proofErr w:type="spellStart"/>
+      <w:r>
+        <w:rPr>
+          <w:rFonts w:ascii="Helvetica Neue Light" w:eastAsia="Helvetica Neue Light" w:hAnsi="Helvetica Neue Light" w:cs="Helvetica Neue Light"/>
+          <w:i/>
+          <w:iCs/>
+        </w:rPr>
+        <w:t>Ridge</w:t>
+      </w:r>
+      <w:proofErr w:type="spellEnd"/>
+      <w:r>
+        <w:rPr>
+          <w:rFonts w:ascii="Helvetica Neue Light" w:eastAsia="Helvetica Neue Light" w:hAnsi="Helvetica Neue Light" w:cs="Helvetica Neue Light"/>
+        </w:rPr>
+        <w:t xml:space="preserve"> destac</w:t>
+      </w:r>
+      <w:r>
+        <w:rPr>
+          <w:rFonts w:ascii="Helvetica Neue Light" w:eastAsia="Helvetica Neue Light" w:hAnsi="Helvetica Neue Light" w:cs="Helvetica Neue Light"/>
+        </w:rPr>
+        <w:t>a</w:t>
+      </w:r>
+      <w:r>
+        <w:rPr>
+          <w:rFonts w:ascii="Helvetica Neue Light" w:eastAsia="Helvetica Neue Light" w:hAnsi="Helvetica Neue Light" w:cs="Helvetica Neue Light"/>
+        </w:rPr>
+        <w:t xml:space="preserve">-se pela sua capacidade de produzir coeficientes mais estáveis, uma característica especialmente valiosa em cenários com elevada </w:t>
+      </w:r>
+      <w:proofErr w:type="spellStart"/>
+      <w:r>
+        <w:rPr>
+          <w:rFonts w:ascii="Helvetica Neue Light" w:eastAsia="Helvetica Neue Light" w:hAnsi="Helvetica Neue Light" w:cs="Helvetica Neue Light"/>
+        </w:rPr>
+        <w:t>multicolinearidade</w:t>
+      </w:r>
+      <w:proofErr w:type="spellEnd"/>
+      <w:r>
+        <w:rPr>
+          <w:rFonts w:ascii="Helvetica Neue Light" w:eastAsia="Helvetica Neue Light" w:hAnsi="Helvetica Neue Light" w:cs="Helvetica Neue Light"/>
+        </w:rPr>
+        <w:t xml:space="preserve"> entre variáveis — como é o caso das componentes principais V1 a V28, provenientes de uma decomposição por Análise de Componentes Principais (PCA).</w:t>
+      </w:r>
+    </w:p>
+    <w:p>
+      <w:pPr>
+        <w:spacing w:before="200" w:after="0" w:line="288" w:lineRule="auto"/>
+        <w:rPr>
+          <w:rFonts w:ascii="Helvetica Neue Light" w:eastAsia="Helvetica Neue Light" w:hAnsi="Helvetica Neue Light" w:cs="Helvetica Neue Light"/>
+        </w:rPr>
+      </w:pPr>
+    </w:p>
+    <w:p>
+      <w:pPr>
+        <w:spacing w:before="200" w:after="0" w:line="288" w:lineRule="auto"/>
+        <w:rPr>
+          <w:rFonts w:ascii="Helvetica Neue Light" w:eastAsia="Helvetica Neue Light" w:hAnsi="Helvetica Neue Light" w:cs="Helvetica Neue Light"/>
+        </w:rPr>
+      </w:pPr>
+    </w:p>
+    <w:p>
+      <w:pPr>
+        <w:pStyle w:val="Ttulo1"/>
+        <w:spacing w:before="0" w:after="0"/>
+        <w:ind w:right="0"/>
+        <w:jc w:val="left"/>
+        <w:rPr>
+          <w:rFonts w:ascii="Helvetica Neue" w:eastAsia="Helvetica Neue" w:hAnsi="Helvetica Neue" w:cs="Helvetica Neue"/>
+          <w:sz w:val="28"/>
+          <w:szCs w:val="28"/>
+        </w:rPr>
+      </w:pPr>
+      <w:r>
+        <w:rPr>
+          <w:rFonts w:ascii="Helvetica Neue" w:eastAsia="Helvetica Neue" w:hAnsi="Helvetica Neue" w:cs="Helvetica Neue"/>
+          <w:sz w:val="28"/>
+          <w:szCs w:val="28"/>
+        </w:rPr>
+        <w:lastRenderedPageBreak/>
+        <w:t>Classificar Transação</w:t>
+      </w:r>
+    </w:p>
+    <w:p>
+      <w:pPr>
+        <w:spacing w:before="200" w:after="0" w:line="288" w:lineRule="auto"/>
+        <w:rPr>
+          <w:rFonts w:ascii="Helvetica Neue Light" w:eastAsia="Helvetica Neue Light" w:hAnsi="Helvetica Neue Light" w:cs="Helvetica Neue Light"/>
+        </w:rPr>
+      </w:pPr>
+      <w:r>
+        <w:rPr>
+          <w:rFonts w:ascii="Helvetica Neue Light" w:eastAsia="Helvetica Neue Light" w:hAnsi="Helvetica Neue Light" w:cs="Helvetica Neue Light"/>
+        </w:rPr>
+        <w:t>A funcionalidade de classificação individual de transações representa a etapa final e mais aplicada do sistema de deteção de fraudes, permitindo avaliar, de forma instantânea, se uma determinada transação tem maior probabilidade de ser fraudulenta ou legítima. Esta componente é essencial do ponto de vista operacional, dado que aproxima o modelo analítico da realidade prática, oferecendo suporte direto à tomada de decisão em tempo real.</w:t>
+      </w:r>
+    </w:p>
+    <w:p>
+      <w:pPr>
+        <w:spacing w:before="200" w:after="0" w:line="288" w:lineRule="auto"/>
+        <w:rPr>
+          <w:rFonts w:ascii="Helvetica Neue Light" w:eastAsia="Helvetica Neue Light" w:hAnsi="Helvetica Neue Light" w:cs="Helvetica Neue Light"/>
+        </w:rPr>
+      </w:pPr>
+      <w:r>
+        <w:rPr>
+          <w:rFonts w:ascii="Helvetica Neue Light" w:eastAsia="Helvetica Neue Light" w:hAnsi="Helvetica Neue Light" w:cs="Helvetica Neue Light"/>
+        </w:rPr>
+        <w:t xml:space="preserve">Na aplicação desenvolvida, essa funcionalidade foi integrada através de uma interface interativa que permite ao utilizador introduzir manualmente os dados de uma transação ou carregar valores externos para análise. Com base nas variáveis previamente selecionadas e utilizadas durante o treino do modelo — como </w:t>
+      </w:r>
+      <w:proofErr w:type="spellStart"/>
+      <w:r>
+        <w:rPr>
+          <w:rFonts w:ascii="Helvetica Neue Light" w:eastAsia="Helvetica Neue Light" w:hAnsi="Helvetica Neue Light" w:cs="Helvetica Neue Light"/>
+          <w:i/>
+          <w:iCs/>
+        </w:rPr>
+        <w:t>Amount</w:t>
+      </w:r>
+      <w:proofErr w:type="spellEnd"/>
+      <w:r>
+        <w:rPr>
+          <w:rFonts w:ascii="Helvetica Neue Light" w:eastAsia="Helvetica Neue Light" w:hAnsi="Helvetica Neue Light" w:cs="Helvetica Neue Light"/>
+        </w:rPr>
+        <w:t xml:space="preserve">, V1, V2, V3, V4 e V10 — o sistema processa os dados e realiza a predição utilizando o algoritmo escolhido (como </w:t>
+      </w:r>
+      <w:proofErr w:type="spellStart"/>
+      <w:r>
+        <w:rPr>
+          <w:rFonts w:ascii="Helvetica Neue Light" w:eastAsia="Helvetica Neue Light" w:hAnsi="Helvetica Neue Light" w:cs="Helvetica Neue Light"/>
+          <w:i/>
+          <w:iCs/>
+        </w:rPr>
+        <w:t>Random</w:t>
+      </w:r>
+      <w:proofErr w:type="spellEnd"/>
+      <w:r>
+        <w:rPr>
+          <w:rFonts w:ascii="Helvetica Neue Light" w:eastAsia="Helvetica Neue Light" w:hAnsi="Helvetica Neue Light" w:cs="Helvetica Neue Light"/>
+          <w:i/>
+          <w:iCs/>
+        </w:rPr>
+        <w:t xml:space="preserve"> </w:t>
+      </w:r>
+      <w:proofErr w:type="spellStart"/>
+      <w:r>
+        <w:rPr>
+          <w:rFonts w:ascii="Helvetica Neue Light" w:eastAsia="Helvetica Neue Light" w:hAnsi="Helvetica Neue Light" w:cs="Helvetica Neue Light"/>
+          <w:i/>
+          <w:iCs/>
+        </w:rPr>
+        <w:t>Forest</w:t>
+      </w:r>
+      <w:proofErr w:type="spellEnd"/>
+      <w:r>
+        <w:rPr>
+          <w:rFonts w:ascii="Helvetica Neue Light" w:eastAsia="Helvetica Neue Light" w:hAnsi="Helvetica Neue Light" w:cs="Helvetica Neue Light"/>
+        </w:rPr>
+        <w:t>, Regressão Logística ou Árvore de Decisão).</w:t>
+      </w:r>
+    </w:p>
+    <w:p>
+      <w:pPr>
+        <w:spacing w:before="200" w:after="0" w:line="288" w:lineRule="auto"/>
+        <w:rPr>
+          <w:rFonts w:ascii="Helvetica Neue Light" w:eastAsia="Helvetica Neue Light" w:hAnsi="Helvetica Neue Light" w:cs="Helvetica Neue Light"/>
+        </w:rPr>
+      </w:pPr>
+      <w:r>
+        <w:rPr>
+          <w:rFonts w:ascii="Helvetica Neue Light" w:eastAsia="Helvetica Neue Light" w:hAnsi="Helvetica Neue Light" w:cs="Helvetica Neue Light"/>
+        </w:rPr>
+        <w:t>As variáveis V1 a V28 correspondem a componentes principais obtidas por transformação PCA sobre os dados originais anonimizados. Embora o significado semântico exato destas variáveis não seja conhecido, estudos demonstraram que as primeiras componentes, como V1, V2, V3, V4 e V10, são aquelas que retêm maior variância e, portanto, mais informação discriminativa. Além disso, análises realizadas no desenvolvimento da aplicação confirmaram que estas variáveis estão entre as mais correlacionadas com a variável-alvo (</w:t>
+      </w:r>
+      <w:proofErr w:type="spellStart"/>
+      <w:r>
+        <w:rPr>
+          <w:rFonts w:ascii="Helvetica Neue Light" w:eastAsia="Helvetica Neue Light" w:hAnsi="Helvetica Neue Light" w:cs="Helvetica Neue Light"/>
+          <w:i/>
+          <w:iCs/>
+        </w:rPr>
+        <w:t>Class</w:t>
+      </w:r>
+      <w:proofErr w:type="spellEnd"/>
+      <w:r>
+        <w:rPr>
+          <w:rFonts w:ascii="Helvetica Neue Light" w:eastAsia="Helvetica Neue Light" w:hAnsi="Helvetica Neue Light" w:cs="Helvetica Neue Light"/>
+        </w:rPr>
+        <w:t>) e surgem com elevada importância em modelos de árvore. A sua escolha foi, assim, sustentada tanto por critérios estatísticos como por desempenho empírico.</w:t>
+      </w:r>
+    </w:p>
+    <w:p>
+      <w:pPr>
+        <w:spacing w:before="200" w:after="0" w:line="288" w:lineRule="auto"/>
+        <w:rPr>
+          <w:rFonts w:ascii="Helvetica Neue Light" w:eastAsia="Helvetica Neue Light" w:hAnsi="Helvetica Neue Light" w:cs="Helvetica Neue Light"/>
+        </w:rPr>
+      </w:pPr>
+      <w:r>
+        <w:rPr>
+          <w:rFonts w:ascii="Helvetica Neue Light" w:eastAsia="Helvetica Neue Light" w:hAnsi="Helvetica Neue Light" w:cs="Helvetica Neue Light"/>
+        </w:rPr>
+        <w:t>Antes da classificação, os dados são preparados de forma a garantir compatibilidade com o modelo treinado, o que pode incluir normalização, transformação PCA e verificação de integridade. A predição é então efetuada, apresentando como resultado a classificação da transaçã</w:t>
+      </w:r>
+      <w:r>
+        <w:rPr>
+          <w:rFonts w:ascii="Helvetica Neue Light" w:eastAsia="Helvetica Neue Light" w:hAnsi="Helvetica Neue Light" w:cs="Helvetica Neue Light"/>
+        </w:rPr>
+        <w:t>o,</w:t>
+      </w:r>
+      <w:r>
+        <w:rPr>
+          <w:rFonts w:ascii="Helvetica Neue Light" w:eastAsia="Helvetica Neue Light" w:hAnsi="Helvetica Neue Light" w:cs="Helvetica Neue Light"/>
+        </w:rPr>
+        <w:t xml:space="preserve"> legítima ou fraudulenta, podendo incluir uma probabilidade associada à decisão.</w:t>
+      </w:r>
+    </w:p>
+    <w:p>
+      <w:pPr>
+        <w:spacing w:before="200" w:after="0" w:line="288" w:lineRule="auto"/>
+        <w:rPr>
+          <w:rFonts w:ascii="Helvetica Neue Light" w:eastAsia="Helvetica Neue Light" w:hAnsi="Helvetica Neue Light" w:cs="Helvetica Neue Light"/>
+        </w:rPr>
+      </w:pPr>
+      <w:r>
+        <w:rPr>
+          <w:rFonts w:ascii="Helvetica Neue Light" w:eastAsia="Helvetica Neue Light" w:hAnsi="Helvetica Neue Light" w:cs="Helvetica Neue Light"/>
+        </w:rPr>
+        <w:t>Esta funcionalidade aproxima o modelo do seu propósito prático, permitindo simular decisões em tempo real e aplicar os conhecimentos adquiridos ao longo da análise de dados e treino dos modelos. Funciona também como uma ferramenta de validação do modelo, oferecendo aos utilizadores uma interface acessível para avaliar casos concretos com base em evidência quantitativa.</w:t>
+      </w:r>
+    </w:p>
+    <w:p>
+      <w:pPr>
+        <w:spacing w:before="200" w:after="0" w:line="288" w:lineRule="auto"/>
+        <w:rPr>
+          <w:rFonts w:ascii="Helvetica Neue Light" w:eastAsia="Helvetica Neue Light" w:hAnsi="Helvetica Neue Light" w:cs="Helvetica Neue Light"/>
+        </w:rPr>
+      </w:pPr>
+    </w:p>
+    <w:p>
+      <w:pPr>
+        <w:spacing w:before="200" w:after="0" w:line="288" w:lineRule="auto"/>
+        <w:rPr>
+          <w:rFonts w:ascii="Helvetica Neue Light" w:eastAsia="Helvetica Neue Light" w:hAnsi="Helvetica Neue Light" w:cs="Helvetica Neue Light"/>
+        </w:rPr>
+      </w:pPr>
+    </w:p>
+    <w:p>
+      <w:pPr>
+        <w:pStyle w:val="Ttulo1"/>
+        <w:spacing w:before="0" w:after="0"/>
+        <w:ind w:right="0"/>
+        <w:jc w:val="left"/>
+        <w:rPr>
+          <w:rFonts w:ascii="Helvetica Neue" w:eastAsia="Helvetica Neue" w:hAnsi="Helvetica Neue" w:cs="Helvetica Neue"/>
+          <w:sz w:val="28"/>
+          <w:szCs w:val="28"/>
+        </w:rPr>
+      </w:pPr>
+      <w:r>
+        <w:rPr>
+          <w:rFonts w:ascii="Helvetica Neue" w:eastAsia="Helvetica Neue" w:hAnsi="Helvetica Neue" w:cs="Helvetica Neue"/>
+          <w:sz w:val="28"/>
+          <w:szCs w:val="28"/>
+        </w:rPr>
         <w:lastRenderedPageBreak/>
         <w:t>Conclusão</w:t>
       </w:r>
@@ -8069,16 +9312,26 @@
         <w:rPr>
           <w:rFonts w:ascii="Helvetica Neue Light" w:eastAsia="Helvetica Neue Light" w:hAnsi="Helvetica Neue Light" w:cs="Helvetica Neue Light"/>
         </w:rPr>
-        <w:t xml:space="preserve"> e o SVM, que se evidenciaram pelo seu desempenho na identificação de fraudes. Foram também abordadas limitações associadas ao </w:t>
-      </w:r>
-      <w:proofErr w:type="spellStart"/>
-      <w:r>
-        <w:rPr>
-          <w:rFonts w:ascii="Helvetica Neue Light" w:eastAsia="Helvetica Neue Light" w:hAnsi="Helvetica Neue Light" w:cs="Helvetica Neue Light"/>
-        </w:rPr>
-        <w:t>desbalanceamento</w:t>
-      </w:r>
-      <w:proofErr w:type="spellEnd"/>
+        <w:t xml:space="preserve"> e o SVM, que se evidenciaram pelo seu desempenho na identificação de fraudes. Foram também abordadas limitações associadas </w:t>
+      </w:r>
+      <w:r>
+        <w:rPr>
+          <w:rFonts w:ascii="Helvetica Neue Light" w:eastAsia="Helvetica Neue Light" w:hAnsi="Helvetica Neue Light" w:cs="Helvetica Neue Light"/>
+        </w:rPr>
+        <w:t>à</w:t>
+      </w:r>
+      <w:r>
+        <w:rPr>
+          <w:rFonts w:ascii="Helvetica Neue Light" w:eastAsia="Helvetica Neue Light" w:hAnsi="Helvetica Neue Light" w:cs="Helvetica Neue Light"/>
+        </w:rPr>
+        <w:t xml:space="preserve"> </w:t>
+      </w:r>
+      <w:r>
+        <w:rPr>
+          <w:rFonts w:ascii="Helvetica Neue Light" w:eastAsia="Helvetica Neue Light" w:hAnsi="Helvetica Neue Light" w:cs="Helvetica Neue Light"/>
+        </w:rPr>
+        <w:t>desproporção</w:t>
+      </w:r>
       <w:r>
         <w:rPr>
           <w:rFonts w:ascii="Helvetica Neue Light" w:eastAsia="Helvetica Neue Light" w:hAnsi="Helvetica Neue Light" w:cs="Helvetica Neue Light"/>
@@ -8705,6 +9958,119 @@
     </w:lvl>
   </w:abstractNum>
   <w:abstractNum w:abstractNumId="2" w15:restartNumberingAfterBreak="0">
+    <w:nsid w:val="11DB2A31"/>
+    <w:multiLevelType w:val="hybridMultilevel"/>
+    <w:tmpl w:val="92B261C8"/>
+    <w:lvl w:ilvl="0" w:tplc="08160001">
+      <w:start w:val="1"/>
+      <w:numFmt w:val="bullet"/>
+      <w:lvlText w:val=""/>
+      <w:lvlJc w:val="left"/>
+      <w:pPr>
+        <w:ind w:left="720" w:hanging="360"/>
+      </w:pPr>
+      <w:rPr>
+        <w:rFonts w:ascii="Symbol" w:hAnsi="Symbol" w:hint="default"/>
+      </w:rPr>
+    </w:lvl>
+    <w:lvl w:ilvl="1" w:tplc="08160003" w:tentative="1">
+      <w:start w:val="1"/>
+      <w:numFmt w:val="bullet"/>
+      <w:lvlText w:val="o"/>
+      <w:lvlJc w:val="left"/>
+      <w:pPr>
+        <w:ind w:left="1440" w:hanging="360"/>
+      </w:pPr>
+      <w:rPr>
+        <w:rFonts w:ascii="Courier New" w:hAnsi="Courier New" w:cs="Courier New" w:hint="default"/>
+      </w:rPr>
+    </w:lvl>
+    <w:lvl w:ilvl="2" w:tplc="08160005" w:tentative="1">
+      <w:start w:val="1"/>
+      <w:numFmt w:val="bullet"/>
+      <w:lvlText w:val=""/>
+      <w:lvlJc w:val="left"/>
+      <w:pPr>
+        <w:ind w:left="2160" w:hanging="360"/>
+      </w:pPr>
+      <w:rPr>
+        <w:rFonts w:ascii="Wingdings" w:hAnsi="Wingdings" w:hint="default"/>
+      </w:rPr>
+    </w:lvl>
+    <w:lvl w:ilvl="3" w:tplc="08160001" w:tentative="1">
+      <w:start w:val="1"/>
+      <w:numFmt w:val="bullet"/>
+      <w:lvlText w:val=""/>
+      <w:lvlJc w:val="left"/>
+      <w:pPr>
+        <w:ind w:left="2880" w:hanging="360"/>
+      </w:pPr>
+      <w:rPr>
+        <w:rFonts w:ascii="Symbol" w:hAnsi="Symbol" w:hint="default"/>
+      </w:rPr>
+    </w:lvl>
+    <w:lvl w:ilvl="4" w:tplc="08160003" w:tentative="1">
+      <w:start w:val="1"/>
+      <w:numFmt w:val="bullet"/>
+      <w:lvlText w:val="o"/>
+      <w:lvlJc w:val="left"/>
+      <w:pPr>
+        <w:ind w:left="3600" w:hanging="360"/>
+      </w:pPr>
+      <w:rPr>
+        <w:rFonts w:ascii="Courier New" w:hAnsi="Courier New" w:cs="Courier New" w:hint="default"/>
+      </w:rPr>
+    </w:lvl>
+    <w:lvl w:ilvl="5" w:tplc="08160005" w:tentative="1">
+      <w:start w:val="1"/>
+      <w:numFmt w:val="bullet"/>
+      <w:lvlText w:val=""/>
+      <w:lvlJc w:val="left"/>
+      <w:pPr>
+        <w:ind w:left="4320" w:hanging="360"/>
+      </w:pPr>
+      <w:rPr>
+        <w:rFonts w:ascii="Wingdings" w:hAnsi="Wingdings" w:hint="default"/>
+      </w:rPr>
+    </w:lvl>
+    <w:lvl w:ilvl="6" w:tplc="08160001" w:tentative="1">
+      <w:start w:val="1"/>
+      <w:numFmt w:val="bullet"/>
+      <w:lvlText w:val=""/>
+      <w:lvlJc w:val="left"/>
+      <w:pPr>
+        <w:ind w:left="5040" w:hanging="360"/>
+      </w:pPr>
+      <w:rPr>
+        <w:rFonts w:ascii="Symbol" w:hAnsi="Symbol" w:hint="default"/>
+      </w:rPr>
+    </w:lvl>
+    <w:lvl w:ilvl="7" w:tplc="08160003" w:tentative="1">
+      <w:start w:val="1"/>
+      <w:numFmt w:val="bullet"/>
+      <w:lvlText w:val="o"/>
+      <w:lvlJc w:val="left"/>
+      <w:pPr>
+        <w:ind w:left="5760" w:hanging="360"/>
+      </w:pPr>
+      <w:rPr>
+        <w:rFonts w:ascii="Courier New" w:hAnsi="Courier New" w:cs="Courier New" w:hint="default"/>
+      </w:rPr>
+    </w:lvl>
+    <w:lvl w:ilvl="8" w:tplc="08160005" w:tentative="1">
+      <w:start w:val="1"/>
+      <w:numFmt w:val="bullet"/>
+      <w:lvlText w:val=""/>
+      <w:lvlJc w:val="left"/>
+      <w:pPr>
+        <w:ind w:left="6480" w:hanging="360"/>
+      </w:pPr>
+      <w:rPr>
+        <w:rFonts w:ascii="Wingdings" w:hAnsi="Wingdings" w:hint="default"/>
+      </w:rPr>
+    </w:lvl>
+  </w:abstractNum>
+  <w:abstractNum w:abstractNumId="3" w15:restartNumberingAfterBreak="0">
     <w:nsid w:val="162001D3"/>
     <w:multiLevelType w:val="hybridMultilevel"/>
     <w:tmpl w:val="3B5808A4"/>
@@ -8817,7 +10183,7 @@
       </w:rPr>
     </w:lvl>
   </w:abstractNum>
-  <w:abstractNum w:abstractNumId="3" w15:restartNumberingAfterBreak="0">
+  <w:abstractNum w:abstractNumId="4" w15:restartNumberingAfterBreak="0">
     <w:nsid w:val="199F2C4A"/>
     <w:multiLevelType w:val="hybridMultilevel"/>
     <w:tmpl w:val="82300A0C"/>
@@ -8930,7 +10296,120 @@
       </w:rPr>
     </w:lvl>
   </w:abstractNum>
-  <w:abstractNum w:abstractNumId="4" w15:restartNumberingAfterBreak="0">
+  <w:abstractNum w:abstractNumId="5" w15:restartNumberingAfterBreak="0">
+    <w:nsid w:val="1DD52D2F"/>
+    <w:multiLevelType w:val="hybridMultilevel"/>
+    <w:tmpl w:val="070E04E6"/>
+    <w:lvl w:ilvl="0" w:tplc="08160001">
+      <w:start w:val="1"/>
+      <w:numFmt w:val="bullet"/>
+      <w:lvlText w:val=""/>
+      <w:lvlJc w:val="left"/>
+      <w:pPr>
+        <w:ind w:left="720" w:hanging="360"/>
+      </w:pPr>
+      <w:rPr>
+        <w:rFonts w:ascii="Symbol" w:hAnsi="Symbol" w:hint="default"/>
+      </w:rPr>
+    </w:lvl>
+    <w:lvl w:ilvl="1" w:tplc="08160003" w:tentative="1">
+      <w:start w:val="1"/>
+      <w:numFmt w:val="bullet"/>
+      <w:lvlText w:val="o"/>
+      <w:lvlJc w:val="left"/>
+      <w:pPr>
+        <w:ind w:left="1440" w:hanging="360"/>
+      </w:pPr>
+      <w:rPr>
+        <w:rFonts w:ascii="Courier New" w:hAnsi="Courier New" w:cs="Courier New" w:hint="default"/>
+      </w:rPr>
+    </w:lvl>
+    <w:lvl w:ilvl="2" w:tplc="08160005" w:tentative="1">
+      <w:start w:val="1"/>
+      <w:numFmt w:val="bullet"/>
+      <w:lvlText w:val=""/>
+      <w:lvlJc w:val="left"/>
+      <w:pPr>
+        <w:ind w:left="2160" w:hanging="360"/>
+      </w:pPr>
+      <w:rPr>
+        <w:rFonts w:ascii="Wingdings" w:hAnsi="Wingdings" w:hint="default"/>
+      </w:rPr>
+    </w:lvl>
+    <w:lvl w:ilvl="3" w:tplc="08160001" w:tentative="1">
+      <w:start w:val="1"/>
+      <w:numFmt w:val="bullet"/>
+      <w:lvlText w:val=""/>
+      <w:lvlJc w:val="left"/>
+      <w:pPr>
+        <w:ind w:left="2880" w:hanging="360"/>
+      </w:pPr>
+      <w:rPr>
+        <w:rFonts w:ascii="Symbol" w:hAnsi="Symbol" w:hint="default"/>
+      </w:rPr>
+    </w:lvl>
+    <w:lvl w:ilvl="4" w:tplc="08160003" w:tentative="1">
+      <w:start w:val="1"/>
+      <w:numFmt w:val="bullet"/>
+      <w:lvlText w:val="o"/>
+      <w:lvlJc w:val="left"/>
+      <w:pPr>
+        <w:ind w:left="3600" w:hanging="360"/>
+      </w:pPr>
+      <w:rPr>
+        <w:rFonts w:ascii="Courier New" w:hAnsi="Courier New" w:cs="Courier New" w:hint="default"/>
+      </w:rPr>
+    </w:lvl>
+    <w:lvl w:ilvl="5" w:tplc="08160005" w:tentative="1">
+      <w:start w:val="1"/>
+      <w:numFmt w:val="bullet"/>
+      <w:lvlText w:val=""/>
+      <w:lvlJc w:val="left"/>
+      <w:pPr>
+        <w:ind w:left="4320" w:hanging="360"/>
+      </w:pPr>
+      <w:rPr>
+        <w:rFonts w:ascii="Wingdings" w:hAnsi="Wingdings" w:hint="default"/>
+      </w:rPr>
+    </w:lvl>
+    <w:lvl w:ilvl="6" w:tplc="08160001" w:tentative="1">
+      <w:start w:val="1"/>
+      <w:numFmt w:val="bullet"/>
+      <w:lvlText w:val=""/>
+      <w:lvlJc w:val="left"/>
+      <w:pPr>
+        <w:ind w:left="5040" w:hanging="360"/>
+      </w:pPr>
+      <w:rPr>
+        <w:rFonts w:ascii="Symbol" w:hAnsi="Symbol" w:hint="default"/>
+      </w:rPr>
+    </w:lvl>
+    <w:lvl w:ilvl="7" w:tplc="08160003" w:tentative="1">
+      <w:start w:val="1"/>
+      <w:numFmt w:val="bullet"/>
+      <w:lvlText w:val="o"/>
+      <w:lvlJc w:val="left"/>
+      <w:pPr>
+        <w:ind w:left="5760" w:hanging="360"/>
+      </w:pPr>
+      <w:rPr>
+        <w:rFonts w:ascii="Courier New" w:hAnsi="Courier New" w:cs="Courier New" w:hint="default"/>
+      </w:rPr>
+    </w:lvl>
+    <w:lvl w:ilvl="8" w:tplc="08160005" w:tentative="1">
+      <w:start w:val="1"/>
+      <w:numFmt w:val="bullet"/>
+      <w:lvlText w:val=""/>
+      <w:lvlJc w:val="left"/>
+      <w:pPr>
+        <w:ind w:left="6480" w:hanging="360"/>
+      </w:pPr>
+      <w:rPr>
+        <w:rFonts w:ascii="Wingdings" w:hAnsi="Wingdings" w:hint="default"/>
+      </w:rPr>
+    </w:lvl>
+  </w:abstractNum>
+  <w:abstractNum w:abstractNumId="6" w15:restartNumberingAfterBreak="0">
     <w:nsid w:val="220F5AC0"/>
     <w:multiLevelType w:val="hybridMultilevel"/>
     <w:tmpl w:val="883A97E6"/>
@@ -9043,7 +10522,120 @@
       </w:rPr>
     </w:lvl>
   </w:abstractNum>
-  <w:abstractNum w:abstractNumId="5" w15:restartNumberingAfterBreak="0">
+  <w:abstractNum w:abstractNumId="7" w15:restartNumberingAfterBreak="0">
+    <w:nsid w:val="232B625C"/>
+    <w:multiLevelType w:val="hybridMultilevel"/>
+    <w:tmpl w:val="54D272F8"/>
+    <w:lvl w:ilvl="0" w:tplc="08160001">
+      <w:start w:val="1"/>
+      <w:numFmt w:val="bullet"/>
+      <w:lvlText w:val=""/>
+      <w:lvlJc w:val="left"/>
+      <w:pPr>
+        <w:ind w:left="720" w:hanging="360"/>
+      </w:pPr>
+      <w:rPr>
+        <w:rFonts w:ascii="Symbol" w:hAnsi="Symbol" w:hint="default"/>
+      </w:rPr>
+    </w:lvl>
+    <w:lvl w:ilvl="1" w:tplc="08160003" w:tentative="1">
+      <w:start w:val="1"/>
+      <w:numFmt w:val="bullet"/>
+      <w:lvlText w:val="o"/>
+      <w:lvlJc w:val="left"/>
+      <w:pPr>
+        <w:ind w:left="1440" w:hanging="360"/>
+      </w:pPr>
+      <w:rPr>
+        <w:rFonts w:ascii="Courier New" w:hAnsi="Courier New" w:cs="Courier New" w:hint="default"/>
+      </w:rPr>
+    </w:lvl>
+    <w:lvl w:ilvl="2" w:tplc="08160005" w:tentative="1">
+      <w:start w:val="1"/>
+      <w:numFmt w:val="bullet"/>
+      <w:lvlText w:val=""/>
+      <w:lvlJc w:val="left"/>
+      <w:pPr>
+        <w:ind w:left="2160" w:hanging="360"/>
+      </w:pPr>
+      <w:rPr>
+        <w:rFonts w:ascii="Wingdings" w:hAnsi="Wingdings" w:hint="default"/>
+      </w:rPr>
+    </w:lvl>
+    <w:lvl w:ilvl="3" w:tplc="08160001" w:tentative="1">
+      <w:start w:val="1"/>
+      <w:numFmt w:val="bullet"/>
+      <w:lvlText w:val=""/>
+      <w:lvlJc w:val="left"/>
+      <w:pPr>
+        <w:ind w:left="2880" w:hanging="360"/>
+      </w:pPr>
+      <w:rPr>
+        <w:rFonts w:ascii="Symbol" w:hAnsi="Symbol" w:hint="default"/>
+      </w:rPr>
+    </w:lvl>
+    <w:lvl w:ilvl="4" w:tplc="08160003" w:tentative="1">
+      <w:start w:val="1"/>
+      <w:numFmt w:val="bullet"/>
+      <w:lvlText w:val="o"/>
+      <w:lvlJc w:val="left"/>
+      <w:pPr>
+        <w:ind w:left="3600" w:hanging="360"/>
+      </w:pPr>
+      <w:rPr>
+        <w:rFonts w:ascii="Courier New" w:hAnsi="Courier New" w:cs="Courier New" w:hint="default"/>
+      </w:rPr>
+    </w:lvl>
+    <w:lvl w:ilvl="5" w:tplc="08160005" w:tentative="1">
+      <w:start w:val="1"/>
+      <w:numFmt w:val="bullet"/>
+      <w:lvlText w:val=""/>
+      <w:lvlJc w:val="left"/>
+      <w:pPr>
+        <w:ind w:left="4320" w:hanging="360"/>
+      </w:pPr>
+      <w:rPr>
+        <w:rFonts w:ascii="Wingdings" w:hAnsi="Wingdings" w:hint="default"/>
+      </w:rPr>
+    </w:lvl>
+    <w:lvl w:ilvl="6" w:tplc="08160001" w:tentative="1">
+      <w:start w:val="1"/>
+      <w:numFmt w:val="bullet"/>
+      <w:lvlText w:val=""/>
+      <w:lvlJc w:val="left"/>
+      <w:pPr>
+        <w:ind w:left="5040" w:hanging="360"/>
+      </w:pPr>
+      <w:rPr>
+        <w:rFonts w:ascii="Symbol" w:hAnsi="Symbol" w:hint="default"/>
+      </w:rPr>
+    </w:lvl>
+    <w:lvl w:ilvl="7" w:tplc="08160003" w:tentative="1">
+      <w:start w:val="1"/>
+      <w:numFmt w:val="bullet"/>
+      <w:lvlText w:val="o"/>
+      <w:lvlJc w:val="left"/>
+      <w:pPr>
+        <w:ind w:left="5760" w:hanging="360"/>
+      </w:pPr>
+      <w:rPr>
+        <w:rFonts w:ascii="Courier New" w:hAnsi="Courier New" w:cs="Courier New" w:hint="default"/>
+      </w:rPr>
+    </w:lvl>
+    <w:lvl w:ilvl="8" w:tplc="08160005" w:tentative="1">
+      <w:start w:val="1"/>
+      <w:numFmt w:val="bullet"/>
+      <w:lvlText w:val=""/>
+      <w:lvlJc w:val="left"/>
+      <w:pPr>
+        <w:ind w:left="6480" w:hanging="360"/>
+      </w:pPr>
+      <w:rPr>
+        <w:rFonts w:ascii="Wingdings" w:hAnsi="Wingdings" w:hint="default"/>
+      </w:rPr>
+    </w:lvl>
+  </w:abstractNum>
+  <w:abstractNum w:abstractNumId="8" w15:restartNumberingAfterBreak="0">
     <w:nsid w:val="2442246C"/>
     <w:multiLevelType w:val="hybridMultilevel"/>
     <w:tmpl w:val="134EDB34"/>
@@ -9156,7 +10748,7 @@
       </w:rPr>
     </w:lvl>
   </w:abstractNum>
-  <w:abstractNum w:abstractNumId="6" w15:restartNumberingAfterBreak="0">
+  <w:abstractNum w:abstractNumId="9" w15:restartNumberingAfterBreak="0">
     <w:nsid w:val="27CE362E"/>
     <w:multiLevelType w:val="hybridMultilevel"/>
     <w:tmpl w:val="6AF80D7C"/>
@@ -9269,7 +10861,7 @@
       </w:rPr>
     </w:lvl>
   </w:abstractNum>
-  <w:abstractNum w:abstractNumId="7" w15:restartNumberingAfterBreak="0">
+  <w:abstractNum w:abstractNumId="10" w15:restartNumberingAfterBreak="0">
     <w:nsid w:val="2B2E3328"/>
     <w:multiLevelType w:val="hybridMultilevel"/>
     <w:tmpl w:val="70140C90"/>
@@ -9382,7 +10974,7 @@
       </w:rPr>
     </w:lvl>
   </w:abstractNum>
-  <w:abstractNum w:abstractNumId="8" w15:restartNumberingAfterBreak="0">
+  <w:abstractNum w:abstractNumId="11" w15:restartNumberingAfterBreak="0">
     <w:nsid w:val="44CC037E"/>
     <w:multiLevelType w:val="hybridMultilevel"/>
     <w:tmpl w:val="394C970C"/>
@@ -9495,7 +11087,7 @@
       </w:rPr>
     </w:lvl>
   </w:abstractNum>
-  <w:abstractNum w:abstractNumId="9" w15:restartNumberingAfterBreak="0">
+  <w:abstractNum w:abstractNumId="12" w15:restartNumberingAfterBreak="0">
     <w:nsid w:val="4BA3703E"/>
     <w:multiLevelType w:val="hybridMultilevel"/>
     <w:tmpl w:val="B2F6098E"/>
@@ -9608,7 +11200,7 @@
       </w:rPr>
     </w:lvl>
   </w:abstractNum>
-  <w:abstractNum w:abstractNumId="10" w15:restartNumberingAfterBreak="0">
+  <w:abstractNum w:abstractNumId="13" w15:restartNumberingAfterBreak="0">
     <w:nsid w:val="54FF761F"/>
     <w:multiLevelType w:val="hybridMultilevel"/>
     <w:tmpl w:val="CFE4D5F8"/>
@@ -9721,7 +11313,7 @@
       </w:rPr>
     </w:lvl>
   </w:abstractNum>
-  <w:abstractNum w:abstractNumId="11" w15:restartNumberingAfterBreak="0">
+  <w:abstractNum w:abstractNumId="14" w15:restartNumberingAfterBreak="0">
     <w:nsid w:val="5F1F7376"/>
     <w:multiLevelType w:val="hybridMultilevel"/>
     <w:tmpl w:val="746CC3C4"/>
@@ -9834,7 +11426,7 @@
       </w:rPr>
     </w:lvl>
   </w:abstractNum>
-  <w:abstractNum w:abstractNumId="12" w15:restartNumberingAfterBreak="0">
+  <w:abstractNum w:abstractNumId="15" w15:restartNumberingAfterBreak="0">
     <w:nsid w:val="74F52250"/>
     <w:multiLevelType w:val="hybridMultilevel"/>
     <w:tmpl w:val="F97A5B9C"/>
@@ -9948,43 +11540,52 @@
     </w:lvl>
   </w:abstractNum>
   <w:num w:numId="1" w16cid:durableId="1668708582">
+    <w:abstractNumId w:val="15"/>
+  </w:num>
+  <w:num w:numId="2" w16cid:durableId="1105417679">
+    <w:abstractNumId w:val="10"/>
+  </w:num>
+  <w:num w:numId="3" w16cid:durableId="1609459172">
+    <w:abstractNumId w:val="9"/>
+  </w:num>
+  <w:num w:numId="4" w16cid:durableId="534540463">
+    <w:abstractNumId w:val="11"/>
+  </w:num>
+  <w:num w:numId="5" w16cid:durableId="698310856">
+    <w:abstractNumId w:val="3"/>
+  </w:num>
+  <w:num w:numId="6" w16cid:durableId="1791630281">
+    <w:abstractNumId w:val="4"/>
+  </w:num>
+  <w:num w:numId="7" w16cid:durableId="866597895">
+    <w:abstractNumId w:val="8"/>
+  </w:num>
+  <w:num w:numId="8" w16cid:durableId="1534607930">
+    <w:abstractNumId w:val="14"/>
+  </w:num>
+  <w:num w:numId="9" w16cid:durableId="2075663079">
     <w:abstractNumId w:val="12"/>
   </w:num>
-  <w:num w:numId="2" w16cid:durableId="1105417679">
-    <w:abstractNumId w:val="7"/>
-  </w:num>
-  <w:num w:numId="3" w16cid:durableId="1609459172">
+  <w:num w:numId="10" w16cid:durableId="994724375">
     <w:abstractNumId w:val="6"/>
-  </w:num>
-  <w:num w:numId="4" w16cid:durableId="534540463">
-    <w:abstractNumId w:val="8"/>
-  </w:num>
-  <w:num w:numId="5" w16cid:durableId="698310856">
-    <w:abstractNumId w:val="2"/>
-  </w:num>
-  <w:num w:numId="6" w16cid:durableId="1791630281">
-    <w:abstractNumId w:val="3"/>
-  </w:num>
-  <w:num w:numId="7" w16cid:durableId="866597895">
-    <w:abstractNumId w:val="5"/>
-  </w:num>
-  <w:num w:numId="8" w16cid:durableId="1534607930">
-    <w:abstractNumId w:val="11"/>
-  </w:num>
-  <w:num w:numId="9" w16cid:durableId="2075663079">
-    <w:abstractNumId w:val="9"/>
-  </w:num>
-  <w:num w:numId="10" w16cid:durableId="994724375">
-    <w:abstractNumId w:val="4"/>
   </w:num>
   <w:num w:numId="11" w16cid:durableId="1143962458">
     <w:abstractNumId w:val="1"/>
   </w:num>
   <w:num w:numId="12" w16cid:durableId="1104574914">
-    <w:abstractNumId w:val="10"/>
+    <w:abstractNumId w:val="13"/>
   </w:num>
   <w:num w:numId="13" w16cid:durableId="20129837">
     <w:abstractNumId w:val="0"/>
+  </w:num>
+  <w:num w:numId="14" w16cid:durableId="255096793">
+    <w:abstractNumId w:val="5"/>
+  </w:num>
+  <w:num w:numId="15" w16cid:durableId="732512110">
+    <w:abstractNumId w:val="7"/>
+  </w:num>
+  <w:num w:numId="16" w16cid:durableId="1795975448">
+    <w:abstractNumId w:val="2"/>
   </w:num>
 </w:numbering>
 </file>
@@ -10518,7 +12119,6 @@
   <w:style w:type="character" w:default="1" w:styleId="Tipodeletrapredefinidodopargrafo">
     <w:name w:val="Default Paragraph Font"/>
     <w:uiPriority w:val="1"/>
-    <w:semiHidden/>
     <w:unhideWhenUsed/>
   </w:style>
   <w:style w:type="table" w:default="1" w:styleId="Tabelanormal">

</xml_diff>